<commit_message>
Backend - Initial Setup
</commit_message>
<xml_diff>
--- a/Informações Projeto.docx
+++ b/Informações Projeto.docx
@@ -98,16 +98,7 @@
           <w:szCs w:val="20"/>
           <w:lang w:val="pt-BR"/>
         </w:rPr>
-        <w:t>https://devsuperior.com.br/sds2-event</w:t>
-      </w:r>
-      <w:r>
-        <w:rPr>
-          <w:rStyle w:val="Hyperlink"/>
-          <w:sz w:val="20"/>
-          <w:szCs w:val="20"/>
-          <w:lang w:val="pt-BR"/>
-        </w:rPr>
-        <w:t>o</w:t>
+        <w:t>https://devsuperior.com.br/sds2-evento</w:t>
       </w:r>
       <w:r>
         <w:rPr>
@@ -274,32 +265,15 @@
         </w:rPr>
         <w:t xml:space="preserve">Setup Ambiente de DEV: </w:t>
       </w:r>
-      <w:r>
-        <w:fldChar w:fldCharType="begin"/>
-      </w:r>
-      <w:r>
-        <w:rPr>
-          <w:lang w:val="pt-BR"/>
-        </w:rPr>
-        <w:instrText xml:space="preserve"> HYPERLINK "https://github.com/devsuperior/sds1/tree/master/ferramentas/windows" </w:instrText>
-      </w:r>
-      <w:r>
-        <w:fldChar w:fldCharType="separate"/>
-      </w:r>
-      <w:r>
-        <w:rPr>
-          <w:rStyle w:val="Hyperlink"/>
-          <w:lang w:val="pt-BR"/>
-        </w:rPr>
-        <w:t>https://github.com/devsuperior/sds1/tree/master/ferramentas/windows</w:t>
-      </w:r>
-      <w:r>
-        <w:rPr>
-          <w:rStyle w:val="Hyperlink"/>
-          <w:lang w:val="pt-BR"/>
-        </w:rPr>
-        <w:fldChar w:fldCharType="end"/>
-      </w:r>
+      <w:hyperlink r:id="rId8" w:history="1">
+        <w:r>
+          <w:rPr>
+            <w:rStyle w:val="Hyperlink"/>
+            <w:lang w:val="pt-BR"/>
+          </w:rPr>
+          <w:t>https://github.com/devsuperior/sds1/tree/master/ferramentas/windows</w:t>
+        </w:r>
+      </w:hyperlink>
       <w:r>
         <w:rPr>
           <w:lang w:val="pt-BR"/>
@@ -331,7 +305,7 @@
         </w:rPr>
         <w:t xml:space="preserve">Projeto: </w:t>
       </w:r>
-      <w:hyperlink r:id="rId8" w:history="1">
+      <w:hyperlink r:id="rId9" w:history="1">
         <w:r>
           <w:rPr>
             <w:rStyle w:val="Hyperlink"/>
@@ -369,19 +343,7 @@
         <w:rPr>
           <w:lang w:val="pt-BR"/>
         </w:rPr>
-        <w:instrText xml:space="preserve"> HYPERLINK "</w:instrText>
-      </w:r>
-      <w:r>
-        <w:rPr>
-          <w:lang w:val="pt-BR"/>
-        </w:rPr>
-        <w:instrText>https://github.com/devsuperior/sds2</w:instrText>
-      </w:r>
-      <w:r>
-        <w:rPr>
-          <w:lang w:val="pt-BR"/>
-        </w:rPr>
-        <w:instrText xml:space="preserve">" </w:instrText>
+        <w:instrText xml:space="preserve"> HYPERLINK "https://github.com/devsuperior/sds2" </w:instrText>
       </w:r>
       <w:r>
         <w:rPr>
@@ -487,7 +449,7 @@
                     <pic:cNvPicPr/>
                   </pic:nvPicPr>
                   <pic:blipFill>
-                    <a:blip r:embed="rId9"/>
+                    <a:blip r:embed="rId10"/>
                     <a:stretch>
                       <a:fillRect/>
                     </a:stretch>
@@ -628,26 +590,18 @@
                 <w:szCs w:val="16"/>
                 <w:lang w:val="pt-BR"/>
               </w:rPr>
-              <w:t>Erro: o pgAdmin</w:t>
-            </w:r>
-            <w:r>
+              <w:t>Erro: o pgAdmin não abre... fica tentando carregar no browser e não abre!</w:t>
+            </w:r>
+          </w:p>
+          <w:p>
+            <w:pPr>
               <w:rPr>
                 <w:sz w:val="16"/>
                 <w:szCs w:val="16"/>
                 <w:lang w:val="pt-BR"/>
               </w:rPr>
-              <w:t xml:space="preserve"> não abre... fica tentando carregar no browser e não abre!</w:t>
-            </w:r>
-          </w:p>
-          <w:p>
-            <w:pPr>
-              <w:rPr>
-                <w:sz w:val="16"/>
-                <w:szCs w:val="16"/>
-                <w:lang w:val="pt-BR"/>
-              </w:rPr>
-            </w:pPr>
-            <w:hyperlink r:id="rId10" w:history="1">
+            </w:pPr>
+            <w:hyperlink r:id="rId11" w:history="1">
               <w:r>
                 <w:rPr>
                   <w:rStyle w:val="Hyperlink"/>
@@ -675,7 +629,7 @@
                 <w:lang w:val="pt-BR"/>
               </w:rPr>
             </w:pPr>
-            <w:hyperlink r:id="rId11" w:history="1">
+            <w:hyperlink r:id="rId12" w:history="1">
               <w:r>
                 <w:rPr>
                   <w:rStyle w:val="Hyperlink"/>
@@ -716,7 +670,7 @@
                           <pic:cNvPicPr/>
                         </pic:nvPicPr>
                         <pic:blipFill>
-                          <a:blip r:embed="rId12"/>
+                          <a:blip r:embed="rId13"/>
                           <a:stretch>
                             <a:fillRect/>
                           </a:stretch>
@@ -826,7 +780,7 @@
                     <pic:cNvPicPr/>
                   </pic:nvPicPr>
                   <pic:blipFill>
-                    <a:blip r:embed="rId13">
+                    <a:blip r:embed="rId14">
                       <a:extLst>
                         <a:ext uri="{28A0092B-C50C-407E-A947-70E740481C1C}">
                           <a14:useLocalDpi xmlns:a14="http://schemas.microsoft.com/office/drawing/2010/main" val="0"/>
@@ -1096,95 +1050,6 @@
           <w:szCs w:val="16"/>
         </w:rPr>
       </w:pPr>
-      <w:r>
-        <w:rPr>
-          <w:sz w:val="16"/>
-          <w:szCs w:val="16"/>
-          <w:lang w:val="pt-BR"/>
-        </w:rPr>
-        <w:fldChar w:fldCharType="begin"/>
-      </w:r>
-      <w:r>
-        <w:rPr>
-          <w:sz w:val="16"/>
-          <w:szCs w:val="16"/>
-        </w:rPr>
-        <w:instrText xml:space="preserve"> HYPERLINK "https://seudominio.com/clientesSalvar" </w:instrText>
-      </w:r>
-      <w:r>
-        <w:rPr>
-          <w:sz w:val="16"/>
-          <w:szCs w:val="16"/>
-          <w:lang w:val="pt-BR"/>
-        </w:rPr>
-        <w:fldChar w:fldCharType="separate"/>
-      </w:r>
-      <w:r>
-        <w:rPr>
-          <w:rStyle w:val="Hyperlink"/>
-          <w:sz w:val="16"/>
-          <w:szCs w:val="16"/>
-        </w:rPr>
-        <w:t>https://seudominio.com/clientesSalvar</w:t>
-      </w:r>
-      <w:r>
-        <w:rPr>
-          <w:sz w:val="16"/>
-          <w:szCs w:val="16"/>
-          <w:lang w:val="pt-BR"/>
-        </w:rPr>
-        <w:fldChar w:fldCharType="end"/>
-      </w:r>
-      <w:r>
-        <w:rPr>
-          <w:sz w:val="16"/>
-          <w:szCs w:val="16"/>
-        </w:rPr>
-        <w:t xml:space="preserve">  [POST]</w:t>
-      </w:r>
-    </w:p>
-    <w:p>
-      <w:pPr>
-        <w:spacing w:after="0"/>
-        <w:rPr>
-          <w:sz w:val="16"/>
-          <w:szCs w:val="16"/>
-        </w:rPr>
-      </w:pPr>
-      <w:hyperlink r:id="rId14" w:history="1">
-        <w:r>
-          <w:rPr>
-            <w:rStyle w:val="Hyperlink"/>
-            <w:sz w:val="16"/>
-            <w:szCs w:val="16"/>
-          </w:rPr>
-          <w:t>https://seudominio.com/clientes</w:t>
-        </w:r>
-        <w:r>
-          <w:rPr>
-            <w:rStyle w:val="Hyperlink"/>
-            <w:sz w:val="16"/>
-            <w:szCs w:val="16"/>
-          </w:rPr>
-          <w:t>Deletar</w:t>
-        </w:r>
-      </w:hyperlink>
-      <w:r>
-        <w:rPr>
-          <w:sz w:val="16"/>
-          <w:szCs w:val="16"/>
-        </w:rPr>
-        <w:t xml:space="preserve">  [POST]</w:t>
-      </w:r>
-    </w:p>
-    <w:p>
-      <w:pPr>
-        <w:spacing w:after="0"/>
-        <w:rPr>
-          <w:sz w:val="16"/>
-          <w:szCs w:val="16"/>
-        </w:rPr>
-      </w:pPr>
       <w:hyperlink r:id="rId15" w:history="1">
         <w:r>
           <w:rPr>
@@ -1192,15 +1057,33 @@
             <w:sz w:val="16"/>
             <w:szCs w:val="16"/>
           </w:rPr>
-          <w:t>https://seudominio.com/clientes</w:t>
+          <w:t>https://seudominio.com/clientesSalvar</w:t>
         </w:r>
+      </w:hyperlink>
+      <w:r>
+        <w:rPr>
+          <w:sz w:val="16"/>
+          <w:szCs w:val="16"/>
+        </w:rPr>
+        <w:t xml:space="preserve">  [POST]</w:t>
+      </w:r>
+    </w:p>
+    <w:p>
+      <w:pPr>
+        <w:spacing w:after="0"/>
+        <w:rPr>
+          <w:sz w:val="16"/>
+          <w:szCs w:val="16"/>
+        </w:rPr>
+      </w:pPr>
+      <w:hyperlink r:id="rId16" w:history="1">
         <w:r>
           <w:rPr>
             <w:rStyle w:val="Hyperlink"/>
             <w:sz w:val="16"/>
             <w:szCs w:val="16"/>
           </w:rPr>
-          <w:t>Buscar?nome=Ana</w:t>
+          <w:t>https://seudominio.com/clientesDeletar</w:t>
         </w:r>
       </w:hyperlink>
       <w:r>
@@ -1208,6 +1091,32 @@
           <w:sz w:val="16"/>
           <w:szCs w:val="16"/>
         </w:rPr>
+        <w:t xml:space="preserve">  [POST]</w:t>
+      </w:r>
+    </w:p>
+    <w:p>
+      <w:pPr>
+        <w:spacing w:after="0"/>
+        <w:rPr>
+          <w:sz w:val="16"/>
+          <w:szCs w:val="16"/>
+        </w:rPr>
+      </w:pPr>
+      <w:hyperlink r:id="rId17" w:history="1">
+        <w:r>
+          <w:rPr>
+            <w:rStyle w:val="Hyperlink"/>
+            <w:sz w:val="16"/>
+            <w:szCs w:val="16"/>
+          </w:rPr>
+          <w:t>https://seudominio.com/clientesBuscar?nome=Ana</w:t>
+        </w:r>
+      </w:hyperlink>
+      <w:r>
+        <w:rPr>
+          <w:sz w:val="16"/>
+          <w:szCs w:val="16"/>
+        </w:rPr>
         <w:t xml:space="preserve">  [</w:t>
       </w:r>
       <w:r>
@@ -1268,7 +1177,7 @@
           <w:lang w:val="pt-BR"/>
         </w:rPr>
       </w:pPr>
-      <w:hyperlink r:id="rId16" w:history="1">
+      <w:hyperlink r:id="rId18" w:history="1">
         <w:r>
           <w:rPr>
             <w:rStyle w:val="Hyperlink"/>
@@ -1327,7 +1236,7 @@
           <w:lang w:val="pt-BR"/>
         </w:rPr>
       </w:pPr>
-      <w:hyperlink r:id="rId17" w:history="1">
+      <w:hyperlink r:id="rId19" w:history="1">
         <w:r>
           <w:rPr>
             <w:rStyle w:val="Hyperlink"/>
@@ -1335,8 +1244,136 @@
             <w:szCs w:val="16"/>
             <w:lang w:val="pt-BR"/>
           </w:rPr>
-          <w:t>https://seudominio.com/cliente</w:t>
+          <w:t>https://seudominio.com/clientes/5</w:t>
         </w:r>
+      </w:hyperlink>
+      <w:r>
+        <w:rPr>
+          <w:sz w:val="16"/>
+          <w:szCs w:val="16"/>
+          <w:lang w:val="pt-BR"/>
+        </w:rPr>
+        <w:t xml:space="preserve">   [DE</w:t>
+      </w:r>
+      <w:r>
+        <w:rPr>
+          <w:sz w:val="16"/>
+          <w:szCs w:val="16"/>
+          <w:lang w:val="pt-BR"/>
+        </w:rPr>
+        <w:t>LETE</w:t>
+      </w:r>
+      <w:r>
+        <w:rPr>
+          <w:sz w:val="16"/>
+          <w:szCs w:val="16"/>
+          <w:lang w:val="pt-BR"/>
+        </w:rPr>
+        <w:t xml:space="preserve">] </w:t>
+      </w:r>
+      <w:r>
+        <w:rPr>
+          <w:sz w:val="16"/>
+          <w:szCs w:val="16"/>
+          <w:lang w:val="pt-BR"/>
+        </w:rPr>
+        <w:t xml:space="preserve"> </w:t>
+      </w:r>
+      <w:r>
+        <w:rPr>
+          <w:sz w:val="16"/>
+          <w:szCs w:val="16"/>
+          <w:lang w:val="pt-BR"/>
+        </w:rPr>
+        <w:t xml:space="preserve">.. </w:t>
+      </w:r>
+      <w:r>
+        <w:rPr>
+          <w:sz w:val="16"/>
+          <w:szCs w:val="16"/>
+          <w:lang w:val="pt-BR"/>
+        </w:rPr>
+        <w:t xml:space="preserve">Deletar - </w:t>
+      </w:r>
+      <w:r>
+        <w:rPr>
+          <w:sz w:val="16"/>
+          <w:szCs w:val="16"/>
+          <w:lang w:val="pt-BR"/>
+        </w:rPr>
+        <w:t>Idempotente</w:t>
+      </w:r>
+      <w:r>
+        <w:rPr>
+          <w:sz w:val="16"/>
+          <w:szCs w:val="16"/>
+          <w:lang w:val="pt-BR"/>
+        </w:rPr>
+        <w:t xml:space="preserve"> (Pode ser executada a mesma ação, o impacto é o mesmo)</w:t>
+      </w:r>
+    </w:p>
+    <w:p>
+      <w:pPr>
+        <w:spacing w:after="0"/>
+        <w:rPr>
+          <w:sz w:val="16"/>
+          <w:szCs w:val="16"/>
+          <w:lang w:val="pt-BR"/>
+        </w:rPr>
+      </w:pPr>
+      <w:hyperlink r:id="rId20" w:history="1">
+        <w:r>
+          <w:rPr>
+            <w:rStyle w:val="Hyperlink"/>
+            <w:sz w:val="16"/>
+            <w:szCs w:val="16"/>
+          </w:rPr>
+          <w:t>https://seudominio.com/clientes/5</w:t>
+        </w:r>
+      </w:hyperlink>
+      <w:proofErr w:type="gramStart"/>
+      <w:r>
+        <w:rPr>
+          <w:sz w:val="16"/>
+          <w:szCs w:val="16"/>
+        </w:rPr>
+        <w:t xml:space="preserve">   [</w:t>
+      </w:r>
+      <w:proofErr w:type="gramEnd"/>
+      <w:r>
+        <w:rPr>
+          <w:sz w:val="16"/>
+          <w:szCs w:val="16"/>
+        </w:rPr>
+        <w:t xml:space="preserve">GET]  .. </w:t>
+      </w:r>
+      <w:r>
+        <w:rPr>
+          <w:sz w:val="16"/>
+          <w:szCs w:val="16"/>
+          <w:lang w:val="pt-BR"/>
+        </w:rPr>
+        <w:t xml:space="preserve">Consulta - </w:t>
+      </w:r>
+      <w:r>
+        <w:rPr>
+          <w:sz w:val="16"/>
+          <w:szCs w:val="16"/>
+          <w:lang w:val="pt-BR"/>
+        </w:rPr>
+        <w:t>Idempotente</w:t>
+      </w:r>
+    </w:p>
+    <w:p>
+      <w:pPr>
+        <w:spacing w:after="0"/>
+        <w:rPr>
+          <w:sz w:val="16"/>
+          <w:szCs w:val="16"/>
+          <w:lang w:val="pt-BR"/>
+        </w:rPr>
+      </w:pPr>
+      <w:hyperlink r:id="rId21" w:history="1">
         <w:r>
           <w:rPr>
             <w:rStyle w:val="Hyperlink"/>
@@ -1344,7 +1381,7 @@
             <w:szCs w:val="16"/>
             <w:lang w:val="pt-BR"/>
           </w:rPr>
-          <w:t>s/5</w:t>
+          <w:t>https://seudominio.com/clientes/5</w:t>
         </w:r>
       </w:hyperlink>
       <w:r>
@@ -1353,55 +1390,7 @@
           <w:szCs w:val="16"/>
           <w:lang w:val="pt-BR"/>
         </w:rPr>
-        <w:t xml:space="preserve">   [</w:t>
-      </w:r>
-      <w:r>
-        <w:rPr>
-          <w:sz w:val="16"/>
-          <w:szCs w:val="16"/>
-          <w:lang w:val="pt-BR"/>
-        </w:rPr>
-        <w:t>DE</w:t>
-      </w:r>
-      <w:r>
-        <w:rPr>
-          <w:sz w:val="16"/>
-          <w:szCs w:val="16"/>
-          <w:lang w:val="pt-BR"/>
-        </w:rPr>
-        <w:t>LETE</w:t>
-      </w:r>
-      <w:r>
-        <w:rPr>
-          <w:sz w:val="16"/>
-          <w:szCs w:val="16"/>
-          <w:lang w:val="pt-BR"/>
-        </w:rPr>
-        <w:t xml:space="preserve">] </w:t>
-      </w:r>
-      <w:r>
-        <w:rPr>
-          <w:sz w:val="16"/>
-          <w:szCs w:val="16"/>
-          <w:lang w:val="pt-BR"/>
-        </w:rPr>
-        <w:t xml:space="preserve"> </w:t>
-      </w:r>
-      <w:r>
-        <w:rPr>
-          <w:sz w:val="16"/>
-          <w:szCs w:val="16"/>
-          <w:lang w:val="pt-BR"/>
-        </w:rPr>
-        <w:t xml:space="preserve">.. </w:t>
-      </w:r>
-      <w:r>
-        <w:rPr>
-          <w:sz w:val="16"/>
-          <w:szCs w:val="16"/>
-          <w:lang w:val="pt-BR"/>
-        </w:rPr>
-        <w:t xml:space="preserve">Deletar - </w:t>
+        <w:t xml:space="preserve">   [PUT]  .. Alterar - </w:t>
       </w:r>
       <w:r>
         <w:rPr>
@@ -1411,181 +1400,13 @@
         </w:rPr>
         <w:t>Idempotente</w:t>
       </w:r>
-      <w:r>
-        <w:rPr>
-          <w:sz w:val="16"/>
-          <w:szCs w:val="16"/>
-          <w:lang w:val="pt-BR"/>
-        </w:rPr>
-        <w:t xml:space="preserve"> (Pode ser executada a mesma ação, o impacto é o mesmo)</w:t>
-      </w:r>
-    </w:p>
-    <w:p>
-      <w:pPr>
-        <w:spacing w:after="0"/>
-        <w:rPr>
-          <w:sz w:val="16"/>
-          <w:szCs w:val="16"/>
-          <w:lang w:val="pt-BR"/>
-        </w:rPr>
-      </w:pPr>
-      <w:hyperlink r:id="rId18" w:history="1">
-        <w:r>
-          <w:rPr>
-            <w:rStyle w:val="Hyperlink"/>
-            <w:sz w:val="16"/>
-            <w:szCs w:val="16"/>
-          </w:rPr>
-          <w:t>https://seudominio.com/cliente</w:t>
-        </w:r>
-        <w:r>
-          <w:rPr>
-            <w:rStyle w:val="Hyperlink"/>
-            <w:sz w:val="16"/>
-            <w:szCs w:val="16"/>
-          </w:rPr>
-          <w:t>s/5</w:t>
-        </w:r>
-      </w:hyperlink>
-      <w:proofErr w:type="gramStart"/>
-      <w:r>
-        <w:rPr>
-          <w:sz w:val="16"/>
-          <w:szCs w:val="16"/>
-        </w:rPr>
-        <w:t xml:space="preserve">   [</w:t>
-      </w:r>
-      <w:proofErr w:type="gramEnd"/>
-      <w:r>
-        <w:rPr>
-          <w:sz w:val="16"/>
-          <w:szCs w:val="16"/>
-        </w:rPr>
-        <w:t>GET</w:t>
-      </w:r>
-      <w:r>
-        <w:rPr>
-          <w:sz w:val="16"/>
-          <w:szCs w:val="16"/>
-        </w:rPr>
-        <w:t xml:space="preserve">] </w:t>
-      </w:r>
-      <w:r>
-        <w:rPr>
-          <w:sz w:val="16"/>
-          <w:szCs w:val="16"/>
-        </w:rPr>
-        <w:t xml:space="preserve"> </w:t>
-      </w:r>
-      <w:r>
-        <w:rPr>
-          <w:sz w:val="16"/>
-          <w:szCs w:val="16"/>
-        </w:rPr>
-        <w:t xml:space="preserve">.. </w:t>
-      </w:r>
-      <w:r>
-        <w:rPr>
-          <w:sz w:val="16"/>
-          <w:szCs w:val="16"/>
-        </w:rPr>
-        <w:t xml:space="preserve">Consulta - </w:t>
-      </w:r>
-      <w:r>
-        <w:rPr>
-          <w:sz w:val="16"/>
-          <w:szCs w:val="16"/>
-          <w:lang w:val="pt-BR"/>
-        </w:rPr>
-        <w:t>Idempotente</w:t>
-      </w:r>
-    </w:p>
-    <w:p>
-      <w:pPr>
-        <w:spacing w:after="0"/>
-        <w:rPr>
-          <w:sz w:val="16"/>
-          <w:szCs w:val="16"/>
-        </w:rPr>
-      </w:pPr>
-      <w:hyperlink r:id="rId19" w:history="1">
-        <w:r>
-          <w:rPr>
-            <w:rStyle w:val="Hyperlink"/>
-            <w:sz w:val="16"/>
-            <w:szCs w:val="16"/>
-          </w:rPr>
-          <w:t>https://seudominio.com/cliente</w:t>
-        </w:r>
-        <w:r>
-          <w:rPr>
-            <w:rStyle w:val="Hyperlink"/>
-            <w:sz w:val="16"/>
-            <w:szCs w:val="16"/>
-          </w:rPr>
-          <w:t>s/5</w:t>
-        </w:r>
-      </w:hyperlink>
-      <w:proofErr w:type="gramStart"/>
-      <w:r>
-        <w:rPr>
-          <w:sz w:val="16"/>
-          <w:szCs w:val="16"/>
-        </w:rPr>
-        <w:t xml:space="preserve">   [</w:t>
-      </w:r>
-      <w:proofErr w:type="gramEnd"/>
-      <w:r>
-        <w:rPr>
-          <w:sz w:val="16"/>
-          <w:szCs w:val="16"/>
-        </w:rPr>
-        <w:t>PUT</w:t>
-      </w:r>
-      <w:r>
-        <w:rPr>
-          <w:sz w:val="16"/>
-          <w:szCs w:val="16"/>
-        </w:rPr>
-        <w:t xml:space="preserve">] </w:t>
-      </w:r>
-      <w:r>
-        <w:rPr>
-          <w:sz w:val="16"/>
-          <w:szCs w:val="16"/>
-        </w:rPr>
-        <w:t xml:space="preserve"> .. </w:t>
-      </w:r>
-      <w:proofErr w:type="spellStart"/>
-      <w:r>
-        <w:rPr>
-          <w:sz w:val="16"/>
-          <w:szCs w:val="16"/>
-        </w:rPr>
-        <w:t>Alterar</w:t>
-      </w:r>
-      <w:proofErr w:type="spellEnd"/>
-      <w:r>
-        <w:rPr>
-          <w:sz w:val="16"/>
-          <w:szCs w:val="16"/>
-        </w:rPr>
-        <w:t xml:space="preserve"> - </w:t>
-      </w:r>
-      <w:r>
-        <w:rPr>
-          <w:sz w:val="16"/>
-          <w:szCs w:val="16"/>
-          <w:lang w:val="pt-BR"/>
-        </w:rPr>
-        <w:t>Idempotente</w:t>
-      </w:r>
-    </w:p>
-    <w:p>
-      <w:pPr>
-        <w:rPr>
-          <w:sz w:val="16"/>
-          <w:szCs w:val="16"/>
+    </w:p>
+    <w:p>
+      <w:pPr>
+        <w:rPr>
+          <w:sz w:val="16"/>
+          <w:szCs w:val="16"/>
+          <w:lang w:val="pt-BR"/>
         </w:rPr>
       </w:pPr>
     </w:p>
@@ -1597,82 +1418,2640 @@
           <w:lang w:val="pt-BR"/>
         </w:rPr>
       </w:pPr>
-      <w:proofErr w:type="spellStart"/>
       <w:r>
         <w:rPr>
           <w:b/>
           <w:bCs/>
           <w:lang w:val="pt-BR"/>
         </w:rPr>
-        <w:t>Criação</w:t>
-      </w:r>
-      <w:proofErr w:type="spellEnd"/>
-      <w:r>
+        <w:t>Criação do Projeto BackEnd</w:t>
+      </w:r>
+    </w:p>
+    <w:p>
+      <w:pPr>
+        <w:rPr>
+          <w:lang w:val="pt-BR"/>
+        </w:rPr>
+      </w:pPr>
+      <w:r>
+        <w:rPr>
+          <w:sz w:val="16"/>
+          <w:szCs w:val="16"/>
+          <w:lang w:val="pt-BR"/>
+        </w:rPr>
+        <w:t>O projeto foi criado a</w:t>
+      </w:r>
+      <w:r>
+        <w:rPr>
+          <w:sz w:val="16"/>
+          <w:szCs w:val="16"/>
+          <w:lang w:val="pt-BR"/>
+        </w:rPr>
+        <w:t xml:space="preserve">través do site: </w:t>
+      </w:r>
+      <w:r>
+        <w:fldChar w:fldCharType="begin"/>
+      </w:r>
+      <w:r>
+        <w:rPr>
+          <w:lang w:val="pt-BR"/>
+        </w:rPr>
+        <w:instrText xml:space="preserve"> HYPERLINK "https://start.spring.io/" </w:instrText>
+      </w:r>
+      <w:r>
+        <w:fldChar w:fldCharType="separate"/>
+      </w:r>
+      <w:r>
+        <w:rPr>
+          <w:rStyle w:val="Hyperlink"/>
+          <w:sz w:val="18"/>
+          <w:szCs w:val="18"/>
+          <w:lang w:val="pt-BR"/>
+        </w:rPr>
+        <w:t>Spring Initializr</w:t>
+      </w:r>
+      <w:r>
+        <w:rPr>
+          <w:rStyle w:val="Hyperlink"/>
+          <w:sz w:val="18"/>
+          <w:szCs w:val="18"/>
+          <w:lang w:val="pt-BR"/>
+        </w:rPr>
+        <w:fldChar w:fldCharType="end"/>
+      </w:r>
+    </w:p>
+    <w:p>
+      <w:pPr>
         <w:rPr>
           <w:b/>
           <w:bCs/>
           <w:lang w:val="pt-BR"/>
         </w:rPr>
-        <w:t xml:space="preserve"> do </w:t>
-      </w:r>
-      <w:proofErr w:type="spellStart"/>
+      </w:pPr>
       <w:r>
         <w:rPr>
           <w:b/>
           <w:bCs/>
           <w:lang w:val="pt-BR"/>
         </w:rPr>
-        <w:t>Projeto</w:t>
-      </w:r>
-      <w:proofErr w:type="spellEnd"/>
-      <w:r>
+        <w:t>Arquivos de Configuração</w:t>
+      </w:r>
+    </w:p>
+    <w:p>
+      <w:pPr>
         <w:rPr>
           <w:b/>
           <w:bCs/>
           <w:lang w:val="pt-BR"/>
         </w:rPr>
-        <w:t xml:space="preserve"> </w:t>
-      </w:r>
-      <w:proofErr w:type="spellStart"/>
-      <w:r>
-        <w:rPr>
-          <w:b/>
-          <w:bCs/>
-          <w:lang w:val="pt-BR"/>
-        </w:rPr>
-        <w:t>BackEnd</w:t>
-      </w:r>
-      <w:proofErr w:type="spellEnd"/>
-    </w:p>
-    <w:p>
-      <w:r>
-        <w:rPr>
-          <w:sz w:val="16"/>
-          <w:szCs w:val="16"/>
-          <w:lang w:val="pt-BR"/>
-        </w:rPr>
-        <w:t>O projeto foi criado a</w:t>
-      </w:r>
-      <w:r>
-        <w:rPr>
-          <w:sz w:val="16"/>
-          <w:szCs w:val="16"/>
-          <w:lang w:val="pt-BR"/>
-        </w:rPr>
-        <w:t xml:space="preserve">través do site: </w:t>
-      </w:r>
-      <w:hyperlink r:id="rId20" w:history="1">
-        <w:r>
-          <w:rPr>
-            <w:rStyle w:val="Hyperlink"/>
-            <w:sz w:val="18"/>
-            <w:szCs w:val="18"/>
-            <w:lang w:val="pt-BR"/>
-          </w:rPr>
-          <w:t>Spring Initializr</w:t>
-        </w:r>
-      </w:hyperlink>
-    </w:p>
+      </w:pPr>
+      <w:r>
+        <w:rPr>
+          <w:sz w:val="16"/>
+          <w:szCs w:val="16"/>
+          <w:lang w:val="pt-BR"/>
+        </w:rPr>
+        <w:t>Cada ambiente possui seu arquivo de configuração, inclusive o ambiente local do analista (Teste).</w:t>
+      </w:r>
+    </w:p>
+    <w:tbl>
+      <w:tblPr>
+        <w:tblStyle w:val="TableGrid"/>
+        <w:tblW w:w="0" w:type="auto"/>
+        <w:tblLook w:val="04A0" w:firstRow="1" w:lastRow="0" w:firstColumn="1" w:lastColumn="0" w:noHBand="0" w:noVBand="1"/>
+      </w:tblPr>
+      <w:tblGrid>
+        <w:gridCol w:w="3964"/>
+        <w:gridCol w:w="5386"/>
+      </w:tblGrid>
+      <w:tr>
+        <w:tc>
+          <w:tcPr>
+            <w:tcW w:w="3964" w:type="dxa"/>
+          </w:tcPr>
+          <w:p>
+            <w:pPr>
+              <w:rPr>
+                <w:sz w:val="16"/>
+                <w:szCs w:val="16"/>
+                <w:lang w:val="pt-BR"/>
+              </w:rPr>
+            </w:pPr>
+            <w:r>
+              <w:rPr>
+                <w:noProof/>
+              </w:rPr>
+              <w:drawing>
+                <wp:inline distT="0" distB="0" distL="0" distR="0" wp14:anchorId="4CF8A28D" wp14:editId="60F2D70F">
+                  <wp:extent cx="2259106" cy="855817"/>
+                  <wp:effectExtent l="0" t="0" r="8255" b="1905"/>
+                  <wp:docPr id="4" name="Picture 4"/>
+                  <wp:cNvGraphicFramePr>
+                    <a:graphicFrameLocks xmlns:a="http://schemas.openxmlformats.org/drawingml/2006/main" noChangeAspect="1"/>
+                  </wp:cNvGraphicFramePr>
+                  <a:graphic xmlns:a="http://schemas.openxmlformats.org/drawingml/2006/main">
+                    <a:graphicData uri="http://schemas.openxmlformats.org/drawingml/2006/picture">
+                      <pic:pic xmlns:pic="http://schemas.openxmlformats.org/drawingml/2006/picture">
+                        <pic:nvPicPr>
+                          <pic:cNvPr id="1" name=""/>
+                          <pic:cNvPicPr/>
+                        </pic:nvPicPr>
+                        <pic:blipFill>
+                          <a:blip r:embed="rId22"/>
+                          <a:stretch>
+                            <a:fillRect/>
+                          </a:stretch>
+                        </pic:blipFill>
+                        <pic:spPr>
+                          <a:xfrm>
+                            <a:off x="0" y="0"/>
+                            <a:ext cx="2284033" cy="865260"/>
+                          </a:xfrm>
+                          <a:prstGeom prst="rect">
+                            <a:avLst/>
+                          </a:prstGeom>
+                        </pic:spPr>
+                      </pic:pic>
+                    </a:graphicData>
+                  </a:graphic>
+                </wp:inline>
+              </w:drawing>
+            </w:r>
+          </w:p>
+        </w:tc>
+        <w:tc>
+          <w:tcPr>
+            <w:tcW w:w="5386" w:type="dxa"/>
+          </w:tcPr>
+          <w:p>
+            <w:pPr>
+              <w:rPr>
+                <w:sz w:val="16"/>
+                <w:szCs w:val="16"/>
+                <w:lang w:val="pt-BR"/>
+              </w:rPr>
+            </w:pPr>
+          </w:p>
+          <w:p>
+            <w:pPr>
+              <w:rPr>
+                <w:sz w:val="16"/>
+                <w:szCs w:val="16"/>
+                <w:lang w:val="pt-BR"/>
+              </w:rPr>
+            </w:pPr>
+          </w:p>
+          <w:p>
+            <w:pPr>
+              <w:rPr>
+                <w:sz w:val="16"/>
+                <w:szCs w:val="16"/>
+                <w:lang w:val="pt-BR"/>
+              </w:rPr>
+            </w:pPr>
+            <w:r>
+              <w:rPr>
+                <w:sz w:val="16"/>
+                <w:szCs w:val="16"/>
+                <w:lang w:val="pt-BR"/>
+              </w:rPr>
+              <w:sym w:font="Wingdings" w:char="F0E0"/>
+            </w:r>
+            <w:r>
+              <w:rPr>
+                <w:sz w:val="16"/>
+                <w:szCs w:val="16"/>
+                <w:lang w:val="pt-BR"/>
+              </w:rPr>
+              <w:t xml:space="preserve"> Seta o profile de Teste para execução (Ativo)</w:t>
+            </w:r>
+          </w:p>
+          <w:p>
+            <w:pPr>
+              <w:rPr>
+                <w:sz w:val="16"/>
+                <w:szCs w:val="16"/>
+                <w:lang w:val="pt-BR"/>
+              </w:rPr>
+            </w:pPr>
+          </w:p>
+          <w:p>
+            <w:pPr>
+              <w:rPr>
+                <w:sz w:val="16"/>
+                <w:szCs w:val="16"/>
+                <w:lang w:val="pt-BR"/>
+              </w:rPr>
+            </w:pPr>
+            <w:r>
+              <w:rPr>
+                <w:sz w:val="16"/>
+                <w:szCs w:val="16"/>
+                <w:lang w:val="pt-BR"/>
+              </w:rPr>
+              <w:sym w:font="Wingdings" w:char="F0E0"/>
+            </w:r>
+            <w:r>
+              <w:rPr>
+                <w:sz w:val="16"/>
+                <w:szCs w:val="16"/>
+                <w:lang w:val="pt-BR"/>
+              </w:rPr>
+              <w:t xml:space="preserve"> </w:t>
+            </w:r>
+            <w:r>
+              <w:rPr>
+                <w:sz w:val="16"/>
+                <w:szCs w:val="16"/>
+                <w:lang w:val="pt-BR"/>
+              </w:rPr>
+              <w:t xml:space="preserve">Informa que o JPA não estará disponível na camada de Controller, apenas na camanda de serviço. Isso gera uma segurança, pois evita acesso direto ao banco na camanda Controller. </w:t>
+            </w:r>
+          </w:p>
+        </w:tc>
+      </w:tr>
+      <w:tr>
+        <w:tc>
+          <w:tcPr>
+            <w:tcW w:w="3964" w:type="dxa"/>
+          </w:tcPr>
+          <w:p>
+            <w:pPr>
+              <w:rPr>
+                <w:noProof/>
+              </w:rPr>
+            </w:pPr>
+            <w:r>
+              <w:rPr>
+                <w:noProof/>
+              </w:rPr>
+              <w:drawing>
+                <wp:inline distT="0" distB="0" distL="0" distR="0" wp14:anchorId="3F75F461" wp14:editId="15A81DEB">
+                  <wp:extent cx="2321858" cy="770838"/>
+                  <wp:effectExtent l="0" t="0" r="2540" b="0"/>
+                  <wp:docPr id="6" name="Picture 6"/>
+                  <wp:cNvGraphicFramePr>
+                    <a:graphicFrameLocks xmlns:a="http://schemas.openxmlformats.org/drawingml/2006/main" noChangeAspect="1"/>
+                  </wp:cNvGraphicFramePr>
+                  <a:graphic xmlns:a="http://schemas.openxmlformats.org/drawingml/2006/main">
+                    <a:graphicData uri="http://schemas.openxmlformats.org/drawingml/2006/picture">
+                      <pic:pic xmlns:pic="http://schemas.openxmlformats.org/drawingml/2006/picture">
+                        <pic:nvPicPr>
+                          <pic:cNvPr id="1" name=""/>
+                          <pic:cNvPicPr/>
+                        </pic:nvPicPr>
+                        <pic:blipFill>
+                          <a:blip r:embed="rId23"/>
+                          <a:stretch>
+                            <a:fillRect/>
+                          </a:stretch>
+                        </pic:blipFill>
+                        <pic:spPr>
+                          <a:xfrm>
+                            <a:off x="0" y="0"/>
+                            <a:ext cx="2344502" cy="778356"/>
+                          </a:xfrm>
+                          <a:prstGeom prst="rect">
+                            <a:avLst/>
+                          </a:prstGeom>
+                        </pic:spPr>
+                      </pic:pic>
+                    </a:graphicData>
+                  </a:graphic>
+                </wp:inline>
+              </w:drawing>
+            </w:r>
+          </w:p>
+        </w:tc>
+        <w:tc>
+          <w:tcPr>
+            <w:tcW w:w="5386" w:type="dxa"/>
+          </w:tcPr>
+          <w:p>
+            <w:pPr>
+              <w:rPr>
+                <w:sz w:val="16"/>
+                <w:szCs w:val="16"/>
+                <w:lang w:val="pt-BR"/>
+              </w:rPr>
+            </w:pPr>
+            <w:r>
+              <w:rPr>
+                <w:sz w:val="16"/>
+                <w:szCs w:val="16"/>
+                <w:lang w:val="pt-BR"/>
+              </w:rPr>
+              <w:t>Configurações do Banco de Teste H2 que será criado dinamicamente em tempo de execução da aplicação.</w:t>
+            </w:r>
+          </w:p>
+          <w:p>
+            <w:pPr>
+              <w:rPr>
+                <w:sz w:val="16"/>
+                <w:szCs w:val="16"/>
+                <w:lang w:val="pt-BR"/>
+              </w:rPr>
+            </w:pPr>
+            <w:r>
+              <w:rPr>
+                <w:sz w:val="16"/>
+                <w:szCs w:val="16"/>
+                <w:lang w:val="pt-BR"/>
+              </w:rPr>
+              <w:t>Pode ser utilizado para implementação de testes integrados!</w:t>
+            </w:r>
+          </w:p>
+        </w:tc>
+      </w:tr>
+      <w:tr>
+        <w:tc>
+          <w:tcPr>
+            <w:tcW w:w="3964" w:type="dxa"/>
+          </w:tcPr>
+          <w:p>
+            <w:pPr>
+              <w:rPr>
+                <w:noProof/>
+              </w:rPr>
+            </w:pPr>
+            <w:r>
+              <w:rPr>
+                <w:noProof/>
+              </w:rPr>
+              <w:lastRenderedPageBreak/>
+              <w:drawing>
+                <wp:inline distT="0" distB="0" distL="0" distR="0" wp14:anchorId="3280A027" wp14:editId="73AFD853">
+                  <wp:extent cx="2290482" cy="827853"/>
+                  <wp:effectExtent l="0" t="0" r="0" b="0"/>
+                  <wp:docPr id="7" name="Picture 7"/>
+                  <wp:cNvGraphicFramePr>
+                    <a:graphicFrameLocks xmlns:a="http://schemas.openxmlformats.org/drawingml/2006/main" noChangeAspect="1"/>
+                  </wp:cNvGraphicFramePr>
+                  <a:graphic xmlns:a="http://schemas.openxmlformats.org/drawingml/2006/main">
+                    <a:graphicData uri="http://schemas.openxmlformats.org/drawingml/2006/picture">
+                      <pic:pic xmlns:pic="http://schemas.openxmlformats.org/drawingml/2006/picture">
+                        <pic:nvPicPr>
+                          <pic:cNvPr id="1" name=""/>
+                          <pic:cNvPicPr/>
+                        </pic:nvPicPr>
+                        <pic:blipFill>
+                          <a:blip r:embed="rId24"/>
+                          <a:stretch>
+                            <a:fillRect/>
+                          </a:stretch>
+                        </pic:blipFill>
+                        <pic:spPr>
+                          <a:xfrm>
+                            <a:off x="0" y="0"/>
+                            <a:ext cx="2315388" cy="836855"/>
+                          </a:xfrm>
+                          <a:prstGeom prst="rect">
+                            <a:avLst/>
+                          </a:prstGeom>
+                        </pic:spPr>
+                      </pic:pic>
+                    </a:graphicData>
+                  </a:graphic>
+                </wp:inline>
+              </w:drawing>
+            </w:r>
+          </w:p>
+        </w:tc>
+        <w:tc>
+          <w:tcPr>
+            <w:tcW w:w="5386" w:type="dxa"/>
+          </w:tcPr>
+          <w:p>
+            <w:pPr>
+              <w:rPr>
+                <w:sz w:val="16"/>
+                <w:szCs w:val="16"/>
+                <w:lang w:val="pt-BR"/>
+              </w:rPr>
+            </w:pPr>
+          </w:p>
+          <w:p>
+            <w:pPr>
+              <w:rPr>
+                <w:sz w:val="16"/>
+                <w:szCs w:val="16"/>
+                <w:lang w:val="pt-BR"/>
+              </w:rPr>
+            </w:pPr>
+            <w:r>
+              <w:rPr>
+                <w:sz w:val="16"/>
+                <w:szCs w:val="16"/>
+                <w:lang w:val="pt-BR"/>
+              </w:rPr>
+              <w:t>Configurações do banco de DEV Postgre.</w:t>
+            </w:r>
+          </w:p>
+        </w:tc>
+      </w:tr>
+      <w:tr>
+        <w:tc>
+          <w:tcPr>
+            <w:tcW w:w="3964" w:type="dxa"/>
+          </w:tcPr>
+          <w:p>
+            <w:pPr>
+              <w:rPr>
+                <w:noProof/>
+              </w:rPr>
+            </w:pPr>
+            <w:r>
+              <w:rPr>
+                <w:noProof/>
+              </w:rPr>
+              <w:drawing>
+                <wp:inline distT="0" distB="0" distL="0" distR="0" wp14:anchorId="4BBA6B66" wp14:editId="1F638F8E">
+                  <wp:extent cx="2254623" cy="448884"/>
+                  <wp:effectExtent l="0" t="0" r="0" b="8890"/>
+                  <wp:docPr id="8" name="Picture 8"/>
+                  <wp:cNvGraphicFramePr>
+                    <a:graphicFrameLocks xmlns:a="http://schemas.openxmlformats.org/drawingml/2006/main" noChangeAspect="1"/>
+                  </wp:cNvGraphicFramePr>
+                  <a:graphic xmlns:a="http://schemas.openxmlformats.org/drawingml/2006/main">
+                    <a:graphicData uri="http://schemas.openxmlformats.org/drawingml/2006/picture">
+                      <pic:pic xmlns:pic="http://schemas.openxmlformats.org/drawingml/2006/picture">
+                        <pic:nvPicPr>
+                          <pic:cNvPr id="1" name=""/>
+                          <pic:cNvPicPr/>
+                        </pic:nvPicPr>
+                        <pic:blipFill>
+                          <a:blip r:embed="rId25"/>
+                          <a:stretch>
+                            <a:fillRect/>
+                          </a:stretch>
+                        </pic:blipFill>
+                        <pic:spPr>
+                          <a:xfrm>
+                            <a:off x="0" y="0"/>
+                            <a:ext cx="2350117" cy="467896"/>
+                          </a:xfrm>
+                          <a:prstGeom prst="rect">
+                            <a:avLst/>
+                          </a:prstGeom>
+                        </pic:spPr>
+                      </pic:pic>
+                    </a:graphicData>
+                  </a:graphic>
+                </wp:inline>
+              </w:drawing>
+            </w:r>
+          </w:p>
+        </w:tc>
+        <w:tc>
+          <w:tcPr>
+            <w:tcW w:w="5386" w:type="dxa"/>
+          </w:tcPr>
+          <w:p>
+            <w:pPr>
+              <w:rPr>
+                <w:sz w:val="16"/>
+                <w:szCs w:val="16"/>
+                <w:lang w:val="pt-BR"/>
+              </w:rPr>
+            </w:pPr>
+          </w:p>
+          <w:p>
+            <w:pPr>
+              <w:rPr>
+                <w:sz w:val="16"/>
+                <w:szCs w:val="16"/>
+                <w:lang w:val="pt-BR"/>
+              </w:rPr>
+            </w:pPr>
+            <w:r>
+              <w:rPr>
+                <w:sz w:val="16"/>
+                <w:szCs w:val="16"/>
+                <w:lang w:val="pt-BR"/>
+              </w:rPr>
+              <w:t>Configurações do banco de Produção.</w:t>
+            </w:r>
+          </w:p>
+        </w:tc>
+      </w:tr>
+    </w:tbl>
+    <w:p>
+      <w:pPr>
+        <w:rPr>
+          <w:sz w:val="16"/>
+          <w:szCs w:val="16"/>
+          <w:lang w:val="pt-BR"/>
+        </w:rPr>
+      </w:pPr>
+    </w:p>
+    <w:p>
+      <w:pPr>
+        <w:rPr>
+          <w:sz w:val="16"/>
+          <w:szCs w:val="16"/>
+          <w:lang w:val="pt-BR"/>
+        </w:rPr>
+      </w:pPr>
+      <w:r>
+        <w:rPr>
+          <w:sz w:val="16"/>
+          <w:szCs w:val="16"/>
+          <w:lang w:val="pt-BR"/>
+        </w:rPr>
+        <w:t>Classe de Configuração de Segurança</w:t>
+      </w:r>
+    </w:p>
+    <w:p>
+      <w:pPr>
+        <w:rPr>
+          <w:sz w:val="16"/>
+          <w:szCs w:val="16"/>
+          <w:lang w:val="pt-BR"/>
+        </w:rPr>
+      </w:pPr>
+    </w:p>
+    <w:p>
+      <w:pPr>
+        <w:rPr>
+          <w:sz w:val="16"/>
+          <w:szCs w:val="16"/>
+          <w:lang w:val="pt-BR"/>
+        </w:rPr>
+      </w:pPr>
+      <w:r>
+        <w:rPr>
+          <w:sz w:val="16"/>
+          <w:szCs w:val="16"/>
+          <w:lang w:val="pt-BR"/>
+        </w:rPr>
+        <w:t>Aclas</w:t>
+      </w:r>
+    </w:p>
+    <w:tbl>
+      <w:tblPr>
+        <w:tblStyle w:val="TableGrid"/>
+        <w:tblW w:w="0" w:type="auto"/>
+        <w:tblLook w:val="04A0" w:firstRow="1" w:lastRow="0" w:firstColumn="1" w:lastColumn="0" w:noHBand="0" w:noVBand="1"/>
+      </w:tblPr>
+      <w:tblGrid>
+        <w:gridCol w:w="6516"/>
+        <w:gridCol w:w="2834"/>
+      </w:tblGrid>
+      <w:tr>
+        <w:tc>
+          <w:tcPr>
+            <w:tcW w:w="6516" w:type="dxa"/>
+          </w:tcPr>
+          <w:p>
+            <w:pPr>
+              <w:tabs>
+                <w:tab w:val="left" w:pos="916"/>
+                <w:tab w:val="left" w:pos="1832"/>
+                <w:tab w:val="left" w:pos="2748"/>
+                <w:tab w:val="left" w:pos="3664"/>
+                <w:tab w:val="left" w:pos="4580"/>
+                <w:tab w:val="left" w:pos="5496"/>
+                <w:tab w:val="left" w:pos="6412"/>
+                <w:tab w:val="left" w:pos="7328"/>
+                <w:tab w:val="left" w:pos="8244"/>
+                <w:tab w:val="left" w:pos="9160"/>
+                <w:tab w:val="left" w:pos="10076"/>
+                <w:tab w:val="left" w:pos="10992"/>
+                <w:tab w:val="left" w:pos="11908"/>
+                <w:tab w:val="left" w:pos="12824"/>
+                <w:tab w:val="left" w:pos="13740"/>
+                <w:tab w:val="left" w:pos="14656"/>
+              </w:tabs>
+              <w:rPr>
+                <w:rFonts w:ascii="Consolas" w:eastAsia="Times New Roman" w:hAnsi="Consolas" w:cs="Courier New"/>
+                <w:color w:val="24292E"/>
+                <w:sz w:val="12"/>
+                <w:szCs w:val="12"/>
+              </w:rPr>
+            </w:pPr>
+            <w:r>
+              <w:rPr>
+                <w:rFonts w:ascii="Consolas" w:eastAsia="Times New Roman" w:hAnsi="Consolas" w:cs="Courier New"/>
+                <w:color w:val="24292E"/>
+                <w:sz w:val="12"/>
+                <w:szCs w:val="12"/>
+              </w:rPr>
+              <w:t>@Configuration</w:t>
+            </w:r>
+          </w:p>
+          <w:p>
+            <w:pPr>
+              <w:tabs>
+                <w:tab w:val="left" w:pos="916"/>
+                <w:tab w:val="left" w:pos="1832"/>
+                <w:tab w:val="left" w:pos="2748"/>
+                <w:tab w:val="left" w:pos="3664"/>
+                <w:tab w:val="left" w:pos="4580"/>
+                <w:tab w:val="left" w:pos="5496"/>
+                <w:tab w:val="left" w:pos="6412"/>
+                <w:tab w:val="left" w:pos="7328"/>
+                <w:tab w:val="left" w:pos="8244"/>
+                <w:tab w:val="left" w:pos="9160"/>
+                <w:tab w:val="left" w:pos="10076"/>
+                <w:tab w:val="left" w:pos="10992"/>
+                <w:tab w:val="left" w:pos="11908"/>
+                <w:tab w:val="left" w:pos="12824"/>
+                <w:tab w:val="left" w:pos="13740"/>
+                <w:tab w:val="left" w:pos="14656"/>
+              </w:tabs>
+              <w:rPr>
+                <w:rFonts w:ascii="Consolas" w:eastAsia="Times New Roman" w:hAnsi="Consolas" w:cs="Courier New"/>
+                <w:color w:val="24292E"/>
+                <w:sz w:val="12"/>
+                <w:szCs w:val="12"/>
+              </w:rPr>
+            </w:pPr>
+            <w:r>
+              <w:rPr>
+                <w:rFonts w:ascii="Consolas" w:eastAsia="Times New Roman" w:hAnsi="Consolas" w:cs="Courier New"/>
+                <w:color w:val="24292E"/>
+                <w:sz w:val="12"/>
+                <w:szCs w:val="12"/>
+              </w:rPr>
+              <w:t>@</w:t>
+            </w:r>
+            <w:proofErr w:type="spellStart"/>
+            <w:r>
+              <w:rPr>
+                <w:rFonts w:ascii="Consolas" w:eastAsia="Times New Roman" w:hAnsi="Consolas" w:cs="Courier New"/>
+                <w:color w:val="24292E"/>
+                <w:sz w:val="12"/>
+                <w:szCs w:val="12"/>
+              </w:rPr>
+              <w:t>EnableWebSecurity</w:t>
+            </w:r>
+            <w:proofErr w:type="spellEnd"/>
+          </w:p>
+          <w:p>
+            <w:pPr>
+              <w:tabs>
+                <w:tab w:val="left" w:pos="916"/>
+                <w:tab w:val="left" w:pos="1832"/>
+                <w:tab w:val="left" w:pos="2748"/>
+                <w:tab w:val="left" w:pos="3664"/>
+                <w:tab w:val="left" w:pos="4580"/>
+                <w:tab w:val="left" w:pos="5496"/>
+                <w:tab w:val="left" w:pos="6412"/>
+                <w:tab w:val="left" w:pos="7328"/>
+                <w:tab w:val="left" w:pos="8244"/>
+                <w:tab w:val="left" w:pos="9160"/>
+                <w:tab w:val="left" w:pos="10076"/>
+                <w:tab w:val="left" w:pos="10992"/>
+                <w:tab w:val="left" w:pos="11908"/>
+                <w:tab w:val="left" w:pos="12824"/>
+                <w:tab w:val="left" w:pos="13740"/>
+                <w:tab w:val="left" w:pos="14656"/>
+              </w:tabs>
+              <w:rPr>
+                <w:rFonts w:ascii="Consolas" w:eastAsia="Times New Roman" w:hAnsi="Consolas" w:cs="Courier New"/>
+                <w:color w:val="24292E"/>
+                <w:sz w:val="12"/>
+                <w:szCs w:val="12"/>
+              </w:rPr>
+            </w:pPr>
+            <w:r>
+              <w:rPr>
+                <w:rFonts w:ascii="Consolas" w:eastAsia="Times New Roman" w:hAnsi="Consolas" w:cs="Courier New"/>
+                <w:noProof/>
+                <w:color w:val="24292E"/>
+                <w:sz w:val="12"/>
+                <w:szCs w:val="12"/>
+              </w:rPr>
+              <mc:AlternateContent>
+                <mc:Choice Requires="wps">
+                  <w:drawing>
+                    <wp:anchor distT="0" distB="0" distL="114300" distR="114300" simplePos="0" relativeHeight="251659264" behindDoc="0" locked="0" layoutInCell="1" allowOverlap="1" wp14:anchorId="7B88C96E" wp14:editId="5ED1BA3B">
+                      <wp:simplePos x="0" y="0"/>
+                      <wp:positionH relativeFrom="column">
+                        <wp:posOffset>2756609</wp:posOffset>
+                      </wp:positionH>
+                      <wp:positionV relativeFrom="paragraph">
+                        <wp:posOffset>8255</wp:posOffset>
+                      </wp:positionV>
+                      <wp:extent cx="1340223" cy="667871"/>
+                      <wp:effectExtent l="0" t="38100" r="50800" b="18415"/>
+                      <wp:wrapNone/>
+                      <wp:docPr id="9" name="Straight Arrow Connector 9"/>
+                      <wp:cNvGraphicFramePr/>
+                      <a:graphic xmlns:a="http://schemas.openxmlformats.org/drawingml/2006/main">
+                        <a:graphicData uri="http://schemas.microsoft.com/office/word/2010/wordprocessingShape">
+                          <wps:wsp>
+                            <wps:cNvCnPr/>
+                            <wps:spPr>
+                              <a:xfrm flipV="1">
+                                <a:off x="0" y="0"/>
+                                <a:ext cx="1340223" cy="667871"/>
+                              </a:xfrm>
+                              <a:prstGeom prst="straightConnector1">
+                                <a:avLst/>
+                              </a:prstGeom>
+                              <a:ln>
+                                <a:tailEnd type="triangle"/>
+                              </a:ln>
+                            </wps:spPr>
+                            <wps:style>
+                              <a:lnRef idx="1">
+                                <a:schemeClr val="accent1"/>
+                              </a:lnRef>
+                              <a:fillRef idx="0">
+                                <a:schemeClr val="accent1"/>
+                              </a:fillRef>
+                              <a:effectRef idx="0">
+                                <a:schemeClr val="accent1"/>
+                              </a:effectRef>
+                              <a:fontRef idx="minor">
+                                <a:schemeClr val="tx1"/>
+                              </a:fontRef>
+                            </wps:style>
+                            <wps:bodyPr/>
+                          </wps:wsp>
+                        </a:graphicData>
+                      </a:graphic>
+                    </wp:anchor>
+                  </w:drawing>
+                </mc:Choice>
+                <mc:Fallback>
+                  <w:pict>
+                    <v:shapetype w14:anchorId="61E01930" id="_x0000_t32" coordsize="21600,21600" o:spt="32" o:oned="t" path="m,l21600,21600e" filled="f">
+                      <v:path arrowok="t" fillok="f" o:connecttype="none"/>
+                      <o:lock v:ext="edit" shapetype="t"/>
+                    </v:shapetype>
+                    <v:shape id="Straight Arrow Connector 9" o:spid="_x0000_s1026" type="#_x0000_t32" style="position:absolute;margin-left:217.05pt;margin-top:.65pt;width:105.55pt;height:52.6pt;flip:y;z-index:251659264;visibility:visible;mso-wrap-style:square;mso-wrap-distance-left:9pt;mso-wrap-distance-top:0;mso-wrap-distance-right:9pt;mso-wrap-distance-bottom:0;mso-position-horizontal:absolute;mso-position-horizontal-relative:text;mso-position-vertical:absolute;mso-position-vertical-relative:text" o:gfxdata="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" strokecolor="#4472c4 [3204]" strokeweight=".5pt">
+                      <v:stroke endarrow="block" joinstyle="miter"/>
+                    </v:shape>
+                  </w:pict>
+                </mc:Fallback>
+              </mc:AlternateContent>
+            </w:r>
+            <w:r>
+              <w:rPr>
+                <w:rFonts w:ascii="Consolas" w:eastAsia="Times New Roman" w:hAnsi="Consolas" w:cs="Courier New"/>
+                <w:color w:val="24292E"/>
+                <w:sz w:val="12"/>
+                <w:szCs w:val="12"/>
+              </w:rPr>
+              <w:t xml:space="preserve">public class </w:t>
+            </w:r>
+            <w:proofErr w:type="spellStart"/>
+            <w:r>
+              <w:rPr>
+                <w:rFonts w:ascii="Consolas" w:eastAsia="Times New Roman" w:hAnsi="Consolas" w:cs="Courier New"/>
+                <w:color w:val="24292E"/>
+                <w:sz w:val="12"/>
+                <w:szCs w:val="12"/>
+              </w:rPr>
+              <w:t>SecurityConfig</w:t>
+            </w:r>
+            <w:proofErr w:type="spellEnd"/>
+            <w:r>
+              <w:rPr>
+                <w:rFonts w:ascii="Consolas" w:eastAsia="Times New Roman" w:hAnsi="Consolas" w:cs="Courier New"/>
+                <w:color w:val="24292E"/>
+                <w:sz w:val="12"/>
+                <w:szCs w:val="12"/>
+              </w:rPr>
+              <w:t xml:space="preserve"> extends </w:t>
+            </w:r>
+            <w:proofErr w:type="spellStart"/>
+            <w:r>
+              <w:rPr>
+                <w:rFonts w:ascii="Consolas" w:eastAsia="Times New Roman" w:hAnsi="Consolas" w:cs="Courier New"/>
+                <w:color w:val="24292E"/>
+                <w:sz w:val="12"/>
+                <w:szCs w:val="12"/>
+              </w:rPr>
+              <w:t>WebSecurityConfigurerAdapter</w:t>
+            </w:r>
+            <w:proofErr w:type="spellEnd"/>
+            <w:r>
+              <w:rPr>
+                <w:rFonts w:ascii="Consolas" w:eastAsia="Times New Roman" w:hAnsi="Consolas" w:cs="Courier New"/>
+                <w:color w:val="24292E"/>
+                <w:sz w:val="12"/>
+                <w:szCs w:val="12"/>
+              </w:rPr>
+              <w:t xml:space="preserve"> {</w:t>
+            </w:r>
+          </w:p>
+          <w:p>
+            <w:pPr>
+              <w:tabs>
+                <w:tab w:val="left" w:pos="916"/>
+                <w:tab w:val="left" w:pos="1832"/>
+                <w:tab w:val="left" w:pos="2748"/>
+                <w:tab w:val="left" w:pos="3664"/>
+                <w:tab w:val="left" w:pos="4580"/>
+                <w:tab w:val="left" w:pos="5496"/>
+                <w:tab w:val="left" w:pos="6412"/>
+                <w:tab w:val="left" w:pos="7328"/>
+                <w:tab w:val="left" w:pos="8244"/>
+                <w:tab w:val="left" w:pos="9160"/>
+                <w:tab w:val="left" w:pos="10076"/>
+                <w:tab w:val="left" w:pos="10992"/>
+                <w:tab w:val="left" w:pos="11908"/>
+                <w:tab w:val="left" w:pos="12824"/>
+                <w:tab w:val="left" w:pos="13740"/>
+                <w:tab w:val="left" w:pos="14656"/>
+              </w:tabs>
+              <w:rPr>
+                <w:rFonts w:ascii="Consolas" w:eastAsia="Times New Roman" w:hAnsi="Consolas" w:cs="Courier New"/>
+                <w:color w:val="24292E"/>
+                <w:sz w:val="12"/>
+                <w:szCs w:val="12"/>
+              </w:rPr>
+            </w:pPr>
+          </w:p>
+          <w:p>
+            <w:pPr>
+              <w:tabs>
+                <w:tab w:val="left" w:pos="916"/>
+                <w:tab w:val="left" w:pos="1832"/>
+                <w:tab w:val="left" w:pos="2748"/>
+                <w:tab w:val="left" w:pos="3664"/>
+                <w:tab w:val="left" w:pos="4580"/>
+                <w:tab w:val="left" w:pos="5496"/>
+                <w:tab w:val="left" w:pos="6412"/>
+                <w:tab w:val="left" w:pos="7328"/>
+                <w:tab w:val="left" w:pos="8244"/>
+                <w:tab w:val="left" w:pos="9160"/>
+                <w:tab w:val="left" w:pos="10076"/>
+                <w:tab w:val="left" w:pos="10992"/>
+                <w:tab w:val="left" w:pos="11908"/>
+                <w:tab w:val="left" w:pos="12824"/>
+                <w:tab w:val="left" w:pos="13740"/>
+                <w:tab w:val="left" w:pos="14656"/>
+              </w:tabs>
+              <w:rPr>
+                <w:rFonts w:ascii="Consolas" w:eastAsia="Times New Roman" w:hAnsi="Consolas" w:cs="Courier New"/>
+                <w:color w:val="24292E"/>
+                <w:sz w:val="12"/>
+                <w:szCs w:val="12"/>
+              </w:rPr>
+            </w:pPr>
+            <w:r>
+              <w:rPr>
+                <w:rFonts w:ascii="Consolas" w:eastAsia="Times New Roman" w:hAnsi="Consolas" w:cs="Courier New"/>
+                <w:color w:val="24292E"/>
+                <w:sz w:val="12"/>
+                <w:szCs w:val="12"/>
+              </w:rPr>
+              <w:t xml:space="preserve">  </w:t>
+            </w:r>
+            <w:r>
+              <w:rPr>
+                <w:rFonts w:ascii="Consolas" w:eastAsia="Times New Roman" w:hAnsi="Consolas" w:cs="Courier New"/>
+                <w:color w:val="24292E"/>
+                <w:sz w:val="12"/>
+                <w:szCs w:val="12"/>
+              </w:rPr>
+              <w:t>@</w:t>
+            </w:r>
+            <w:proofErr w:type="spellStart"/>
+            <w:r>
+              <w:rPr>
+                <w:rFonts w:ascii="Consolas" w:eastAsia="Times New Roman" w:hAnsi="Consolas" w:cs="Courier New"/>
+                <w:color w:val="24292E"/>
+                <w:sz w:val="12"/>
+                <w:szCs w:val="12"/>
+              </w:rPr>
+              <w:t>Autowired</w:t>
+            </w:r>
+            <w:proofErr w:type="spellEnd"/>
+          </w:p>
+          <w:p>
+            <w:pPr>
+              <w:tabs>
+                <w:tab w:val="left" w:pos="916"/>
+                <w:tab w:val="left" w:pos="1832"/>
+                <w:tab w:val="left" w:pos="2748"/>
+                <w:tab w:val="left" w:pos="3664"/>
+                <w:tab w:val="left" w:pos="4580"/>
+                <w:tab w:val="left" w:pos="5496"/>
+                <w:tab w:val="left" w:pos="6412"/>
+                <w:tab w:val="left" w:pos="7328"/>
+                <w:tab w:val="left" w:pos="8244"/>
+                <w:tab w:val="left" w:pos="9160"/>
+                <w:tab w:val="left" w:pos="10076"/>
+                <w:tab w:val="left" w:pos="10992"/>
+                <w:tab w:val="left" w:pos="11908"/>
+                <w:tab w:val="left" w:pos="12824"/>
+                <w:tab w:val="left" w:pos="13740"/>
+                <w:tab w:val="left" w:pos="14656"/>
+              </w:tabs>
+              <w:rPr>
+                <w:rFonts w:ascii="Consolas" w:eastAsia="Times New Roman" w:hAnsi="Consolas" w:cs="Courier New"/>
+                <w:color w:val="24292E"/>
+                <w:sz w:val="12"/>
+                <w:szCs w:val="12"/>
+              </w:rPr>
+            </w:pPr>
+            <w:r>
+              <w:rPr>
+                <w:rFonts w:ascii="Consolas" w:eastAsia="Times New Roman" w:hAnsi="Consolas" w:cs="Courier New"/>
+                <w:color w:val="24292E"/>
+                <w:sz w:val="12"/>
+                <w:szCs w:val="12"/>
+              </w:rPr>
+              <w:t xml:space="preserve">  </w:t>
+            </w:r>
+            <w:r>
+              <w:rPr>
+                <w:rFonts w:ascii="Consolas" w:eastAsia="Times New Roman" w:hAnsi="Consolas" w:cs="Courier New"/>
+                <w:color w:val="24292E"/>
+                <w:sz w:val="12"/>
+                <w:szCs w:val="12"/>
+              </w:rPr>
+              <w:t>private Environment env;</w:t>
+            </w:r>
+          </w:p>
+          <w:p>
+            <w:pPr>
+              <w:tabs>
+                <w:tab w:val="left" w:pos="916"/>
+                <w:tab w:val="left" w:pos="1832"/>
+                <w:tab w:val="left" w:pos="2748"/>
+                <w:tab w:val="left" w:pos="3664"/>
+                <w:tab w:val="left" w:pos="4580"/>
+                <w:tab w:val="left" w:pos="5496"/>
+                <w:tab w:val="left" w:pos="6412"/>
+                <w:tab w:val="left" w:pos="7328"/>
+                <w:tab w:val="left" w:pos="8244"/>
+                <w:tab w:val="left" w:pos="9160"/>
+                <w:tab w:val="left" w:pos="10076"/>
+                <w:tab w:val="left" w:pos="10992"/>
+                <w:tab w:val="left" w:pos="11908"/>
+                <w:tab w:val="left" w:pos="12824"/>
+                <w:tab w:val="left" w:pos="13740"/>
+                <w:tab w:val="left" w:pos="14656"/>
+              </w:tabs>
+              <w:rPr>
+                <w:rFonts w:ascii="Consolas" w:eastAsia="Times New Roman" w:hAnsi="Consolas" w:cs="Courier New"/>
+                <w:color w:val="24292E"/>
+                <w:sz w:val="12"/>
+                <w:szCs w:val="12"/>
+              </w:rPr>
+            </w:pPr>
+          </w:p>
+          <w:p>
+            <w:pPr>
+              <w:tabs>
+                <w:tab w:val="left" w:pos="916"/>
+                <w:tab w:val="left" w:pos="1832"/>
+                <w:tab w:val="left" w:pos="2748"/>
+                <w:tab w:val="left" w:pos="3664"/>
+                <w:tab w:val="left" w:pos="4580"/>
+                <w:tab w:val="left" w:pos="5496"/>
+                <w:tab w:val="left" w:pos="6412"/>
+                <w:tab w:val="left" w:pos="7328"/>
+                <w:tab w:val="left" w:pos="8244"/>
+                <w:tab w:val="left" w:pos="9160"/>
+                <w:tab w:val="left" w:pos="10076"/>
+                <w:tab w:val="left" w:pos="10992"/>
+                <w:tab w:val="left" w:pos="11908"/>
+                <w:tab w:val="left" w:pos="12824"/>
+                <w:tab w:val="left" w:pos="13740"/>
+                <w:tab w:val="left" w:pos="14656"/>
+              </w:tabs>
+              <w:rPr>
+                <w:rFonts w:ascii="Consolas" w:eastAsia="Times New Roman" w:hAnsi="Consolas" w:cs="Courier New"/>
+                <w:color w:val="24292E"/>
+                <w:sz w:val="12"/>
+                <w:szCs w:val="12"/>
+              </w:rPr>
+            </w:pPr>
+            <w:r>
+              <w:rPr>
+                <w:rFonts w:ascii="Consolas" w:eastAsia="Times New Roman" w:hAnsi="Consolas" w:cs="Courier New"/>
+                <w:color w:val="24292E"/>
+                <w:sz w:val="12"/>
+                <w:szCs w:val="12"/>
+              </w:rPr>
+              <w:t xml:space="preserve">  </w:t>
+            </w:r>
+            <w:r>
+              <w:rPr>
+                <w:rFonts w:ascii="Consolas" w:eastAsia="Times New Roman" w:hAnsi="Consolas" w:cs="Courier New"/>
+                <w:color w:val="24292E"/>
+                <w:sz w:val="12"/>
+                <w:szCs w:val="12"/>
+              </w:rPr>
+              <w:t>@Override</w:t>
+            </w:r>
+          </w:p>
+          <w:p>
+            <w:pPr>
+              <w:tabs>
+                <w:tab w:val="left" w:pos="916"/>
+                <w:tab w:val="left" w:pos="1832"/>
+                <w:tab w:val="left" w:pos="2748"/>
+                <w:tab w:val="left" w:pos="3664"/>
+                <w:tab w:val="left" w:pos="4580"/>
+                <w:tab w:val="left" w:pos="5496"/>
+                <w:tab w:val="left" w:pos="6412"/>
+                <w:tab w:val="left" w:pos="7328"/>
+                <w:tab w:val="left" w:pos="8244"/>
+                <w:tab w:val="left" w:pos="9160"/>
+                <w:tab w:val="left" w:pos="10076"/>
+                <w:tab w:val="left" w:pos="10992"/>
+                <w:tab w:val="left" w:pos="11908"/>
+                <w:tab w:val="left" w:pos="12824"/>
+                <w:tab w:val="left" w:pos="13740"/>
+                <w:tab w:val="left" w:pos="14656"/>
+              </w:tabs>
+              <w:rPr>
+                <w:rFonts w:ascii="Consolas" w:eastAsia="Times New Roman" w:hAnsi="Consolas" w:cs="Courier New"/>
+                <w:color w:val="24292E"/>
+                <w:sz w:val="12"/>
+                <w:szCs w:val="12"/>
+              </w:rPr>
+            </w:pPr>
+            <w:r>
+              <w:rPr>
+                <w:rFonts w:ascii="Consolas" w:eastAsia="Times New Roman" w:hAnsi="Consolas" w:cs="Courier New"/>
+                <w:color w:val="24292E"/>
+                <w:sz w:val="12"/>
+                <w:szCs w:val="12"/>
+              </w:rPr>
+              <w:t xml:space="preserve">  </w:t>
+            </w:r>
+            <w:r>
+              <w:rPr>
+                <w:rFonts w:ascii="Consolas" w:eastAsia="Times New Roman" w:hAnsi="Consolas" w:cs="Courier New"/>
+                <w:color w:val="24292E"/>
+                <w:sz w:val="12"/>
+                <w:szCs w:val="12"/>
+              </w:rPr>
+              <w:t xml:space="preserve">protected void </w:t>
+            </w:r>
+            <w:proofErr w:type="gramStart"/>
+            <w:r>
+              <w:rPr>
+                <w:rFonts w:ascii="Consolas" w:eastAsia="Times New Roman" w:hAnsi="Consolas" w:cs="Courier New"/>
+                <w:color w:val="24292E"/>
+                <w:sz w:val="12"/>
+                <w:szCs w:val="12"/>
+              </w:rPr>
+              <w:t>configure(</w:t>
+            </w:r>
+            <w:proofErr w:type="spellStart"/>
+            <w:proofErr w:type="gramEnd"/>
+            <w:r>
+              <w:rPr>
+                <w:rFonts w:ascii="Consolas" w:eastAsia="Times New Roman" w:hAnsi="Consolas" w:cs="Courier New"/>
+                <w:color w:val="24292E"/>
+                <w:sz w:val="12"/>
+                <w:szCs w:val="12"/>
+              </w:rPr>
+              <w:t>HttpSecurity</w:t>
+            </w:r>
+            <w:proofErr w:type="spellEnd"/>
+            <w:r>
+              <w:rPr>
+                <w:rFonts w:ascii="Consolas" w:eastAsia="Times New Roman" w:hAnsi="Consolas" w:cs="Courier New"/>
+                <w:color w:val="24292E"/>
+                <w:sz w:val="12"/>
+                <w:szCs w:val="12"/>
+              </w:rPr>
+              <w:t xml:space="preserve"> http) throws Exception {</w:t>
+            </w:r>
+          </w:p>
+          <w:p>
+            <w:pPr>
+              <w:tabs>
+                <w:tab w:val="left" w:pos="916"/>
+                <w:tab w:val="left" w:pos="1832"/>
+                <w:tab w:val="left" w:pos="2748"/>
+                <w:tab w:val="left" w:pos="3664"/>
+                <w:tab w:val="left" w:pos="4580"/>
+                <w:tab w:val="left" w:pos="5496"/>
+                <w:tab w:val="left" w:pos="6412"/>
+                <w:tab w:val="left" w:pos="7328"/>
+                <w:tab w:val="left" w:pos="8244"/>
+                <w:tab w:val="left" w:pos="9160"/>
+                <w:tab w:val="left" w:pos="10076"/>
+                <w:tab w:val="left" w:pos="10992"/>
+                <w:tab w:val="left" w:pos="11908"/>
+                <w:tab w:val="left" w:pos="12824"/>
+                <w:tab w:val="left" w:pos="13740"/>
+                <w:tab w:val="left" w:pos="14656"/>
+              </w:tabs>
+              <w:rPr>
+                <w:rFonts w:ascii="Consolas" w:eastAsia="Times New Roman" w:hAnsi="Consolas" w:cs="Courier New"/>
+                <w:color w:val="24292E"/>
+                <w:sz w:val="12"/>
+                <w:szCs w:val="12"/>
+              </w:rPr>
+            </w:pPr>
+            <w:r>
+              <w:rPr>
+                <w:rFonts w:ascii="Consolas" w:eastAsia="Times New Roman" w:hAnsi="Consolas" w:cs="Courier New"/>
+                <w:color w:val="24292E"/>
+                <w:sz w:val="12"/>
+                <w:szCs w:val="12"/>
+              </w:rPr>
+              <w:t xml:space="preserve">    </w:t>
+            </w:r>
+            <w:r>
+              <w:rPr>
+                <w:rFonts w:ascii="Consolas" w:eastAsia="Times New Roman" w:hAnsi="Consolas" w:cs="Courier New"/>
+                <w:color w:val="24292E"/>
+                <w:sz w:val="12"/>
+                <w:szCs w:val="12"/>
+              </w:rPr>
+              <w:t>if (</w:t>
+            </w:r>
+            <w:proofErr w:type="spellStart"/>
+            <w:r>
+              <w:rPr>
+                <w:rFonts w:ascii="Consolas" w:eastAsia="Times New Roman" w:hAnsi="Consolas" w:cs="Courier New"/>
+                <w:color w:val="24292E"/>
+                <w:sz w:val="12"/>
+                <w:szCs w:val="12"/>
+              </w:rPr>
+              <w:t>Arrays.asList</w:t>
+            </w:r>
+            <w:proofErr w:type="spellEnd"/>
+            <w:r>
+              <w:rPr>
+                <w:rFonts w:ascii="Consolas" w:eastAsia="Times New Roman" w:hAnsi="Consolas" w:cs="Courier New"/>
+                <w:color w:val="24292E"/>
+                <w:sz w:val="12"/>
+                <w:szCs w:val="12"/>
+              </w:rPr>
+              <w:t>(</w:t>
+            </w:r>
+            <w:proofErr w:type="spellStart"/>
+            <w:proofErr w:type="gramStart"/>
+            <w:r>
+              <w:rPr>
+                <w:rFonts w:ascii="Consolas" w:eastAsia="Times New Roman" w:hAnsi="Consolas" w:cs="Courier New"/>
+                <w:color w:val="24292E"/>
+                <w:sz w:val="12"/>
+                <w:szCs w:val="12"/>
+              </w:rPr>
+              <w:t>env.getActiveProfiles</w:t>
+            </w:r>
+            <w:proofErr w:type="spellEnd"/>
+            <w:proofErr w:type="gramEnd"/>
+            <w:r>
+              <w:rPr>
+                <w:rFonts w:ascii="Consolas" w:eastAsia="Times New Roman" w:hAnsi="Consolas" w:cs="Courier New"/>
+                <w:color w:val="24292E"/>
+                <w:sz w:val="12"/>
+                <w:szCs w:val="12"/>
+              </w:rPr>
+              <w:t>()).contains("test")) {</w:t>
+            </w:r>
+          </w:p>
+          <w:p>
+            <w:pPr>
+              <w:tabs>
+                <w:tab w:val="left" w:pos="916"/>
+                <w:tab w:val="left" w:pos="1832"/>
+                <w:tab w:val="left" w:pos="2748"/>
+                <w:tab w:val="left" w:pos="3664"/>
+                <w:tab w:val="left" w:pos="4580"/>
+                <w:tab w:val="left" w:pos="5496"/>
+                <w:tab w:val="left" w:pos="6412"/>
+                <w:tab w:val="left" w:pos="7328"/>
+                <w:tab w:val="left" w:pos="8244"/>
+                <w:tab w:val="left" w:pos="9160"/>
+                <w:tab w:val="left" w:pos="10076"/>
+                <w:tab w:val="left" w:pos="10992"/>
+                <w:tab w:val="left" w:pos="11908"/>
+                <w:tab w:val="left" w:pos="12824"/>
+                <w:tab w:val="left" w:pos="13740"/>
+                <w:tab w:val="left" w:pos="14656"/>
+              </w:tabs>
+              <w:rPr>
+                <w:rFonts w:ascii="Consolas" w:eastAsia="Times New Roman" w:hAnsi="Consolas" w:cs="Courier New"/>
+                <w:color w:val="24292E"/>
+                <w:sz w:val="12"/>
+                <w:szCs w:val="12"/>
+              </w:rPr>
+            </w:pPr>
+            <w:r>
+              <w:rPr>
+                <w:rFonts w:ascii="Consolas" w:eastAsia="Times New Roman" w:hAnsi="Consolas" w:cs="Courier New"/>
+                <w:color w:val="24292E"/>
+                <w:sz w:val="12"/>
+                <w:szCs w:val="12"/>
+              </w:rPr>
+              <w:t xml:space="preserve">      </w:t>
+            </w:r>
+            <w:proofErr w:type="spellStart"/>
+            <w:proofErr w:type="gramStart"/>
+            <w:r>
+              <w:rPr>
+                <w:rFonts w:ascii="Consolas" w:eastAsia="Times New Roman" w:hAnsi="Consolas" w:cs="Courier New"/>
+                <w:color w:val="24292E"/>
+                <w:sz w:val="12"/>
+                <w:szCs w:val="12"/>
+              </w:rPr>
+              <w:t>http.headers</w:t>
+            </w:r>
+            <w:proofErr w:type="spellEnd"/>
+            <w:proofErr w:type="gramEnd"/>
+            <w:r>
+              <w:rPr>
+                <w:rFonts w:ascii="Consolas" w:eastAsia="Times New Roman" w:hAnsi="Consolas" w:cs="Courier New"/>
+                <w:color w:val="24292E"/>
+                <w:sz w:val="12"/>
+                <w:szCs w:val="12"/>
+              </w:rPr>
+              <w:t>().</w:t>
+            </w:r>
+            <w:proofErr w:type="spellStart"/>
+            <w:r>
+              <w:rPr>
+                <w:rFonts w:ascii="Consolas" w:eastAsia="Times New Roman" w:hAnsi="Consolas" w:cs="Courier New"/>
+                <w:color w:val="24292E"/>
+                <w:sz w:val="12"/>
+                <w:szCs w:val="12"/>
+              </w:rPr>
+              <w:t>frameOptions</w:t>
+            </w:r>
+            <w:proofErr w:type="spellEnd"/>
+            <w:r>
+              <w:rPr>
+                <w:rFonts w:ascii="Consolas" w:eastAsia="Times New Roman" w:hAnsi="Consolas" w:cs="Courier New"/>
+                <w:color w:val="24292E"/>
+                <w:sz w:val="12"/>
+                <w:szCs w:val="12"/>
+              </w:rPr>
+              <w:t>().disable();</w:t>
+            </w:r>
+          </w:p>
+          <w:p>
+            <w:pPr>
+              <w:tabs>
+                <w:tab w:val="left" w:pos="916"/>
+                <w:tab w:val="left" w:pos="1832"/>
+                <w:tab w:val="left" w:pos="2748"/>
+                <w:tab w:val="left" w:pos="3664"/>
+                <w:tab w:val="left" w:pos="4580"/>
+                <w:tab w:val="left" w:pos="5496"/>
+                <w:tab w:val="left" w:pos="6412"/>
+                <w:tab w:val="left" w:pos="7328"/>
+                <w:tab w:val="left" w:pos="8244"/>
+                <w:tab w:val="left" w:pos="9160"/>
+                <w:tab w:val="left" w:pos="10076"/>
+                <w:tab w:val="left" w:pos="10992"/>
+                <w:tab w:val="left" w:pos="11908"/>
+                <w:tab w:val="left" w:pos="12824"/>
+                <w:tab w:val="left" w:pos="13740"/>
+                <w:tab w:val="left" w:pos="14656"/>
+              </w:tabs>
+              <w:rPr>
+                <w:rFonts w:ascii="Consolas" w:eastAsia="Times New Roman" w:hAnsi="Consolas" w:cs="Courier New"/>
+                <w:color w:val="24292E"/>
+                <w:sz w:val="12"/>
+                <w:szCs w:val="12"/>
+              </w:rPr>
+            </w:pPr>
+            <w:r>
+              <w:rPr>
+                <w:rFonts w:ascii="Consolas" w:eastAsia="Times New Roman" w:hAnsi="Consolas" w:cs="Courier New"/>
+                <w:color w:val="24292E"/>
+                <w:sz w:val="12"/>
+                <w:szCs w:val="12"/>
+              </w:rPr>
+              <w:t xml:space="preserve">    </w:t>
+            </w:r>
+            <w:r>
+              <w:rPr>
+                <w:rFonts w:ascii="Consolas" w:eastAsia="Times New Roman" w:hAnsi="Consolas" w:cs="Courier New"/>
+                <w:color w:val="24292E"/>
+                <w:sz w:val="12"/>
+                <w:szCs w:val="12"/>
+              </w:rPr>
+              <w:t>}</w:t>
+            </w:r>
+          </w:p>
+          <w:p>
+            <w:pPr>
+              <w:tabs>
+                <w:tab w:val="left" w:pos="916"/>
+                <w:tab w:val="left" w:pos="1832"/>
+                <w:tab w:val="left" w:pos="2748"/>
+                <w:tab w:val="left" w:pos="3664"/>
+                <w:tab w:val="left" w:pos="4580"/>
+                <w:tab w:val="left" w:pos="5496"/>
+                <w:tab w:val="left" w:pos="6412"/>
+                <w:tab w:val="left" w:pos="7328"/>
+                <w:tab w:val="left" w:pos="8244"/>
+                <w:tab w:val="left" w:pos="9160"/>
+                <w:tab w:val="left" w:pos="10076"/>
+                <w:tab w:val="left" w:pos="10992"/>
+                <w:tab w:val="left" w:pos="11908"/>
+                <w:tab w:val="left" w:pos="12824"/>
+                <w:tab w:val="left" w:pos="13740"/>
+                <w:tab w:val="left" w:pos="14656"/>
+              </w:tabs>
+              <w:rPr>
+                <w:rFonts w:ascii="Consolas" w:eastAsia="Times New Roman" w:hAnsi="Consolas" w:cs="Courier New"/>
+                <w:color w:val="24292E"/>
+                <w:sz w:val="12"/>
+                <w:szCs w:val="12"/>
+              </w:rPr>
+            </w:pPr>
+            <w:r>
+              <w:rPr>
+                <w:rFonts w:ascii="Consolas" w:eastAsia="Times New Roman" w:hAnsi="Consolas" w:cs="Courier New"/>
+                <w:color w:val="24292E"/>
+                <w:sz w:val="12"/>
+                <w:szCs w:val="12"/>
+              </w:rPr>
+              <w:tab/>
+            </w:r>
+            <w:r>
+              <w:rPr>
+                <w:rFonts w:ascii="Consolas" w:eastAsia="Times New Roman" w:hAnsi="Consolas" w:cs="Courier New"/>
+                <w:color w:val="24292E"/>
+                <w:sz w:val="12"/>
+                <w:szCs w:val="12"/>
+              </w:rPr>
+              <w:tab/>
+            </w:r>
+          </w:p>
+          <w:p>
+            <w:pPr>
+              <w:tabs>
+                <w:tab w:val="left" w:pos="916"/>
+                <w:tab w:val="left" w:pos="1832"/>
+                <w:tab w:val="left" w:pos="2748"/>
+                <w:tab w:val="left" w:pos="3664"/>
+                <w:tab w:val="left" w:pos="4580"/>
+                <w:tab w:val="left" w:pos="5496"/>
+                <w:tab w:val="left" w:pos="6412"/>
+                <w:tab w:val="left" w:pos="7328"/>
+                <w:tab w:val="left" w:pos="8244"/>
+                <w:tab w:val="left" w:pos="9160"/>
+                <w:tab w:val="left" w:pos="10076"/>
+                <w:tab w:val="left" w:pos="10992"/>
+                <w:tab w:val="left" w:pos="11908"/>
+                <w:tab w:val="left" w:pos="12824"/>
+                <w:tab w:val="left" w:pos="13740"/>
+                <w:tab w:val="left" w:pos="14656"/>
+              </w:tabs>
+              <w:rPr>
+                <w:rFonts w:ascii="Consolas" w:eastAsia="Times New Roman" w:hAnsi="Consolas" w:cs="Courier New"/>
+                <w:color w:val="24292E"/>
+                <w:sz w:val="12"/>
+                <w:szCs w:val="12"/>
+              </w:rPr>
+            </w:pPr>
+            <w:r>
+              <w:rPr>
+                <w:rFonts w:ascii="Consolas" w:eastAsia="Times New Roman" w:hAnsi="Consolas" w:cs="Courier New"/>
+                <w:color w:val="24292E"/>
+                <w:sz w:val="12"/>
+                <w:szCs w:val="12"/>
+              </w:rPr>
+              <w:t xml:space="preserve">    </w:t>
+            </w:r>
+            <w:proofErr w:type="spellStart"/>
+            <w:proofErr w:type="gramStart"/>
+            <w:r>
+              <w:rPr>
+                <w:rFonts w:ascii="Consolas" w:eastAsia="Times New Roman" w:hAnsi="Consolas" w:cs="Courier New"/>
+                <w:color w:val="24292E"/>
+                <w:sz w:val="12"/>
+                <w:szCs w:val="12"/>
+              </w:rPr>
+              <w:t>http.cors</w:t>
+            </w:r>
+            <w:proofErr w:type="spellEnd"/>
+            <w:proofErr w:type="gramEnd"/>
+            <w:r>
+              <w:rPr>
+                <w:rFonts w:ascii="Consolas" w:eastAsia="Times New Roman" w:hAnsi="Consolas" w:cs="Courier New"/>
+                <w:color w:val="24292E"/>
+                <w:sz w:val="12"/>
+                <w:szCs w:val="12"/>
+              </w:rPr>
+              <w:t>().and().</w:t>
+            </w:r>
+            <w:proofErr w:type="spellStart"/>
+            <w:r>
+              <w:rPr>
+                <w:rFonts w:ascii="Consolas" w:eastAsia="Times New Roman" w:hAnsi="Consolas" w:cs="Courier New"/>
+                <w:color w:val="24292E"/>
+                <w:sz w:val="12"/>
+                <w:szCs w:val="12"/>
+              </w:rPr>
+              <w:t>csrf</w:t>
+            </w:r>
+            <w:proofErr w:type="spellEnd"/>
+            <w:r>
+              <w:rPr>
+                <w:rFonts w:ascii="Consolas" w:eastAsia="Times New Roman" w:hAnsi="Consolas" w:cs="Courier New"/>
+                <w:color w:val="24292E"/>
+                <w:sz w:val="12"/>
+                <w:szCs w:val="12"/>
+              </w:rPr>
+              <w:t>().disable();</w:t>
+            </w:r>
+          </w:p>
+          <w:p>
+            <w:pPr>
+              <w:tabs>
+                <w:tab w:val="left" w:pos="916"/>
+                <w:tab w:val="left" w:pos="1832"/>
+                <w:tab w:val="left" w:pos="2748"/>
+                <w:tab w:val="left" w:pos="3664"/>
+                <w:tab w:val="left" w:pos="4580"/>
+                <w:tab w:val="left" w:pos="5496"/>
+                <w:tab w:val="left" w:pos="6412"/>
+                <w:tab w:val="left" w:pos="7328"/>
+                <w:tab w:val="left" w:pos="8244"/>
+                <w:tab w:val="left" w:pos="9160"/>
+                <w:tab w:val="left" w:pos="10076"/>
+                <w:tab w:val="left" w:pos="10992"/>
+                <w:tab w:val="left" w:pos="11908"/>
+                <w:tab w:val="left" w:pos="12824"/>
+                <w:tab w:val="left" w:pos="13740"/>
+                <w:tab w:val="left" w:pos="14656"/>
+              </w:tabs>
+              <w:rPr>
+                <w:rFonts w:ascii="Consolas" w:eastAsia="Times New Roman" w:hAnsi="Consolas" w:cs="Courier New"/>
+                <w:color w:val="24292E"/>
+                <w:sz w:val="12"/>
+                <w:szCs w:val="12"/>
+              </w:rPr>
+            </w:pPr>
+            <w:r>
+              <w:rPr>
+                <w:rFonts w:ascii="Consolas" w:eastAsia="Times New Roman" w:hAnsi="Consolas" w:cs="Courier New"/>
+                <w:color w:val="24292E"/>
+                <w:sz w:val="12"/>
+                <w:szCs w:val="12"/>
+              </w:rPr>
+              <w:t xml:space="preserve">    </w:t>
+            </w:r>
+            <w:proofErr w:type="gramStart"/>
+            <w:r>
+              <w:rPr>
+                <w:rFonts w:ascii="Consolas" w:eastAsia="Times New Roman" w:hAnsi="Consolas" w:cs="Courier New"/>
+                <w:color w:val="24292E"/>
+                <w:sz w:val="12"/>
+                <w:szCs w:val="12"/>
+              </w:rPr>
+              <w:t>http.sessionManagement</w:t>
+            </w:r>
+            <w:proofErr w:type="gramEnd"/>
+            <w:r>
+              <w:rPr>
+                <w:rFonts w:ascii="Consolas" w:eastAsia="Times New Roman" w:hAnsi="Consolas" w:cs="Courier New"/>
+                <w:color w:val="24292E"/>
+                <w:sz w:val="12"/>
+                <w:szCs w:val="12"/>
+              </w:rPr>
+              <w:t>().sessionCreationPolicy(SessionCreationPolicy.STATELESS);</w:t>
+            </w:r>
+          </w:p>
+          <w:p>
+            <w:pPr>
+              <w:tabs>
+                <w:tab w:val="left" w:pos="916"/>
+                <w:tab w:val="left" w:pos="1832"/>
+                <w:tab w:val="left" w:pos="2748"/>
+                <w:tab w:val="left" w:pos="3664"/>
+                <w:tab w:val="left" w:pos="4580"/>
+                <w:tab w:val="left" w:pos="5496"/>
+                <w:tab w:val="left" w:pos="6412"/>
+                <w:tab w:val="left" w:pos="7328"/>
+                <w:tab w:val="left" w:pos="8244"/>
+                <w:tab w:val="left" w:pos="9160"/>
+                <w:tab w:val="left" w:pos="10076"/>
+                <w:tab w:val="left" w:pos="10992"/>
+                <w:tab w:val="left" w:pos="11908"/>
+                <w:tab w:val="left" w:pos="12824"/>
+                <w:tab w:val="left" w:pos="13740"/>
+                <w:tab w:val="left" w:pos="14656"/>
+              </w:tabs>
+              <w:rPr>
+                <w:rFonts w:ascii="Consolas" w:eastAsia="Times New Roman" w:hAnsi="Consolas" w:cs="Courier New"/>
+                <w:color w:val="24292E"/>
+                <w:sz w:val="12"/>
+                <w:szCs w:val="12"/>
+              </w:rPr>
+            </w:pPr>
+            <w:r>
+              <w:rPr>
+                <w:rFonts w:ascii="Consolas" w:eastAsia="Times New Roman" w:hAnsi="Consolas" w:cs="Courier New"/>
+                <w:color w:val="24292E"/>
+                <w:sz w:val="12"/>
+                <w:szCs w:val="12"/>
+              </w:rPr>
+              <w:t xml:space="preserve">    </w:t>
+            </w:r>
+            <w:proofErr w:type="spellStart"/>
+            <w:proofErr w:type="gramStart"/>
+            <w:r>
+              <w:rPr>
+                <w:rFonts w:ascii="Consolas" w:eastAsia="Times New Roman" w:hAnsi="Consolas" w:cs="Courier New"/>
+                <w:color w:val="24292E"/>
+                <w:sz w:val="12"/>
+                <w:szCs w:val="12"/>
+              </w:rPr>
+              <w:t>http.authorizeRequests</w:t>
+            </w:r>
+            <w:proofErr w:type="spellEnd"/>
+            <w:proofErr w:type="gramEnd"/>
+            <w:r>
+              <w:rPr>
+                <w:rFonts w:ascii="Consolas" w:eastAsia="Times New Roman" w:hAnsi="Consolas" w:cs="Courier New"/>
+                <w:color w:val="24292E"/>
+                <w:sz w:val="12"/>
+                <w:szCs w:val="12"/>
+              </w:rPr>
+              <w:t>().</w:t>
+            </w:r>
+            <w:proofErr w:type="spellStart"/>
+            <w:r>
+              <w:rPr>
+                <w:rFonts w:ascii="Consolas" w:eastAsia="Times New Roman" w:hAnsi="Consolas" w:cs="Courier New"/>
+                <w:color w:val="24292E"/>
+                <w:sz w:val="12"/>
+                <w:szCs w:val="12"/>
+              </w:rPr>
+              <w:t>anyRequest</w:t>
+            </w:r>
+            <w:proofErr w:type="spellEnd"/>
+            <w:r>
+              <w:rPr>
+                <w:rFonts w:ascii="Consolas" w:eastAsia="Times New Roman" w:hAnsi="Consolas" w:cs="Courier New"/>
+                <w:color w:val="24292E"/>
+                <w:sz w:val="12"/>
+                <w:szCs w:val="12"/>
+              </w:rPr>
+              <w:t>().</w:t>
+            </w:r>
+            <w:proofErr w:type="spellStart"/>
+            <w:r>
+              <w:rPr>
+                <w:rFonts w:ascii="Consolas" w:eastAsia="Times New Roman" w:hAnsi="Consolas" w:cs="Courier New"/>
+                <w:color w:val="24292E"/>
+                <w:sz w:val="12"/>
+                <w:szCs w:val="12"/>
+              </w:rPr>
+              <w:t>permitAll</w:t>
+            </w:r>
+            <w:proofErr w:type="spellEnd"/>
+            <w:r>
+              <w:rPr>
+                <w:rFonts w:ascii="Consolas" w:eastAsia="Times New Roman" w:hAnsi="Consolas" w:cs="Courier New"/>
+                <w:color w:val="24292E"/>
+                <w:sz w:val="12"/>
+                <w:szCs w:val="12"/>
+              </w:rPr>
+              <w:t>();</w:t>
+            </w:r>
+          </w:p>
+          <w:p>
+            <w:pPr>
+              <w:tabs>
+                <w:tab w:val="left" w:pos="916"/>
+                <w:tab w:val="left" w:pos="1832"/>
+                <w:tab w:val="left" w:pos="2748"/>
+                <w:tab w:val="left" w:pos="3664"/>
+                <w:tab w:val="left" w:pos="4580"/>
+                <w:tab w:val="left" w:pos="5496"/>
+                <w:tab w:val="left" w:pos="6412"/>
+                <w:tab w:val="left" w:pos="7328"/>
+                <w:tab w:val="left" w:pos="8244"/>
+                <w:tab w:val="left" w:pos="9160"/>
+                <w:tab w:val="left" w:pos="10076"/>
+                <w:tab w:val="left" w:pos="10992"/>
+                <w:tab w:val="left" w:pos="11908"/>
+                <w:tab w:val="left" w:pos="12824"/>
+                <w:tab w:val="left" w:pos="13740"/>
+                <w:tab w:val="left" w:pos="14656"/>
+              </w:tabs>
+              <w:rPr>
+                <w:rFonts w:ascii="Consolas" w:eastAsia="Times New Roman" w:hAnsi="Consolas" w:cs="Courier New"/>
+                <w:color w:val="24292E"/>
+                <w:sz w:val="12"/>
+                <w:szCs w:val="12"/>
+              </w:rPr>
+            </w:pPr>
+            <w:r>
+              <w:rPr>
+                <w:rFonts w:ascii="Consolas" w:eastAsia="Times New Roman" w:hAnsi="Consolas" w:cs="Courier New"/>
+                <w:color w:val="24292E"/>
+                <w:sz w:val="12"/>
+                <w:szCs w:val="12"/>
+              </w:rPr>
+              <w:t xml:space="preserve">  </w:t>
+            </w:r>
+            <w:r>
+              <w:rPr>
+                <w:rFonts w:ascii="Consolas" w:eastAsia="Times New Roman" w:hAnsi="Consolas" w:cs="Courier New"/>
+                <w:color w:val="24292E"/>
+                <w:sz w:val="12"/>
+                <w:szCs w:val="12"/>
+              </w:rPr>
+              <w:t>}</w:t>
+            </w:r>
+          </w:p>
+          <w:p>
+            <w:pPr>
+              <w:tabs>
+                <w:tab w:val="left" w:pos="916"/>
+                <w:tab w:val="left" w:pos="1832"/>
+                <w:tab w:val="left" w:pos="2748"/>
+                <w:tab w:val="left" w:pos="3664"/>
+                <w:tab w:val="left" w:pos="4580"/>
+                <w:tab w:val="left" w:pos="5496"/>
+                <w:tab w:val="left" w:pos="6412"/>
+                <w:tab w:val="left" w:pos="7328"/>
+                <w:tab w:val="left" w:pos="8244"/>
+                <w:tab w:val="left" w:pos="9160"/>
+                <w:tab w:val="left" w:pos="10076"/>
+                <w:tab w:val="left" w:pos="10992"/>
+                <w:tab w:val="left" w:pos="11908"/>
+                <w:tab w:val="left" w:pos="12824"/>
+                <w:tab w:val="left" w:pos="13740"/>
+                <w:tab w:val="left" w:pos="14656"/>
+              </w:tabs>
+              <w:rPr>
+                <w:rFonts w:ascii="Consolas" w:eastAsia="Times New Roman" w:hAnsi="Consolas" w:cs="Courier New"/>
+                <w:color w:val="24292E"/>
+                <w:sz w:val="12"/>
+                <w:szCs w:val="12"/>
+              </w:rPr>
+            </w:pPr>
+          </w:p>
+          <w:p>
+            <w:pPr>
+              <w:tabs>
+                <w:tab w:val="left" w:pos="916"/>
+                <w:tab w:val="left" w:pos="1832"/>
+                <w:tab w:val="left" w:pos="2748"/>
+                <w:tab w:val="left" w:pos="3664"/>
+                <w:tab w:val="left" w:pos="4580"/>
+                <w:tab w:val="left" w:pos="5496"/>
+                <w:tab w:val="left" w:pos="6412"/>
+                <w:tab w:val="left" w:pos="7328"/>
+                <w:tab w:val="left" w:pos="8244"/>
+                <w:tab w:val="left" w:pos="9160"/>
+                <w:tab w:val="left" w:pos="10076"/>
+                <w:tab w:val="left" w:pos="10992"/>
+                <w:tab w:val="left" w:pos="11908"/>
+                <w:tab w:val="left" w:pos="12824"/>
+                <w:tab w:val="left" w:pos="13740"/>
+                <w:tab w:val="left" w:pos="14656"/>
+              </w:tabs>
+              <w:rPr>
+                <w:rFonts w:ascii="Consolas" w:eastAsia="Times New Roman" w:hAnsi="Consolas" w:cs="Courier New"/>
+                <w:color w:val="24292E"/>
+                <w:sz w:val="12"/>
+                <w:szCs w:val="12"/>
+              </w:rPr>
+            </w:pPr>
+            <w:r>
+              <w:rPr>
+                <w:rFonts w:ascii="Consolas" w:eastAsia="Times New Roman" w:hAnsi="Consolas" w:cs="Courier New"/>
+                <w:color w:val="24292E"/>
+                <w:sz w:val="12"/>
+                <w:szCs w:val="12"/>
+              </w:rPr>
+              <w:t xml:space="preserve">  </w:t>
+            </w:r>
+            <w:r>
+              <w:rPr>
+                <w:rFonts w:ascii="Consolas" w:eastAsia="Times New Roman" w:hAnsi="Consolas" w:cs="Courier New"/>
+                <w:color w:val="24292E"/>
+                <w:sz w:val="12"/>
+                <w:szCs w:val="12"/>
+              </w:rPr>
+              <w:t>@Bean</w:t>
+            </w:r>
+          </w:p>
+          <w:p>
+            <w:pPr>
+              <w:tabs>
+                <w:tab w:val="left" w:pos="916"/>
+                <w:tab w:val="left" w:pos="1832"/>
+                <w:tab w:val="left" w:pos="2748"/>
+                <w:tab w:val="left" w:pos="3664"/>
+                <w:tab w:val="left" w:pos="4580"/>
+                <w:tab w:val="left" w:pos="5496"/>
+                <w:tab w:val="left" w:pos="6412"/>
+                <w:tab w:val="left" w:pos="7328"/>
+                <w:tab w:val="left" w:pos="8244"/>
+                <w:tab w:val="left" w:pos="9160"/>
+                <w:tab w:val="left" w:pos="10076"/>
+                <w:tab w:val="left" w:pos="10992"/>
+                <w:tab w:val="left" w:pos="11908"/>
+                <w:tab w:val="left" w:pos="12824"/>
+                <w:tab w:val="left" w:pos="13740"/>
+                <w:tab w:val="left" w:pos="14656"/>
+              </w:tabs>
+              <w:rPr>
+                <w:rFonts w:ascii="Consolas" w:eastAsia="Times New Roman" w:hAnsi="Consolas" w:cs="Courier New"/>
+                <w:color w:val="24292E"/>
+                <w:sz w:val="12"/>
+                <w:szCs w:val="12"/>
+              </w:rPr>
+            </w:pPr>
+            <w:r>
+              <w:rPr>
+                <w:rFonts w:ascii="Consolas" w:eastAsia="Times New Roman" w:hAnsi="Consolas" w:cs="Courier New"/>
+                <w:color w:val="24292E"/>
+                <w:sz w:val="12"/>
+                <w:szCs w:val="12"/>
+              </w:rPr>
+              <w:t xml:space="preserve">  </w:t>
+            </w:r>
+            <w:proofErr w:type="spellStart"/>
+            <w:r>
+              <w:rPr>
+                <w:rFonts w:ascii="Consolas" w:eastAsia="Times New Roman" w:hAnsi="Consolas" w:cs="Courier New"/>
+                <w:color w:val="24292E"/>
+                <w:sz w:val="12"/>
+                <w:szCs w:val="12"/>
+              </w:rPr>
+              <w:t>CorsConfigurationSource</w:t>
+            </w:r>
+            <w:proofErr w:type="spellEnd"/>
+            <w:r>
+              <w:rPr>
+                <w:rFonts w:ascii="Consolas" w:eastAsia="Times New Roman" w:hAnsi="Consolas" w:cs="Courier New"/>
+                <w:color w:val="24292E"/>
+                <w:sz w:val="12"/>
+                <w:szCs w:val="12"/>
+              </w:rPr>
+              <w:t xml:space="preserve"> </w:t>
+            </w:r>
+            <w:proofErr w:type="spellStart"/>
+            <w:proofErr w:type="gramStart"/>
+            <w:r>
+              <w:rPr>
+                <w:rFonts w:ascii="Consolas" w:eastAsia="Times New Roman" w:hAnsi="Consolas" w:cs="Courier New"/>
+                <w:color w:val="24292E"/>
+                <w:sz w:val="12"/>
+                <w:szCs w:val="12"/>
+              </w:rPr>
+              <w:t>corsConfigurationSource</w:t>
+            </w:r>
+            <w:proofErr w:type="spellEnd"/>
+            <w:r>
+              <w:rPr>
+                <w:rFonts w:ascii="Consolas" w:eastAsia="Times New Roman" w:hAnsi="Consolas" w:cs="Courier New"/>
+                <w:color w:val="24292E"/>
+                <w:sz w:val="12"/>
+                <w:szCs w:val="12"/>
+              </w:rPr>
+              <w:t>(</w:t>
+            </w:r>
+            <w:proofErr w:type="gramEnd"/>
+            <w:r>
+              <w:rPr>
+                <w:rFonts w:ascii="Consolas" w:eastAsia="Times New Roman" w:hAnsi="Consolas" w:cs="Courier New"/>
+                <w:color w:val="24292E"/>
+                <w:sz w:val="12"/>
+                <w:szCs w:val="12"/>
+              </w:rPr>
+              <w:t>) {</w:t>
+            </w:r>
+          </w:p>
+          <w:p>
+            <w:pPr>
+              <w:tabs>
+                <w:tab w:val="left" w:pos="916"/>
+                <w:tab w:val="left" w:pos="1832"/>
+                <w:tab w:val="left" w:pos="2748"/>
+                <w:tab w:val="left" w:pos="3664"/>
+                <w:tab w:val="left" w:pos="4580"/>
+                <w:tab w:val="left" w:pos="5496"/>
+                <w:tab w:val="left" w:pos="6412"/>
+                <w:tab w:val="left" w:pos="7328"/>
+                <w:tab w:val="left" w:pos="8244"/>
+                <w:tab w:val="left" w:pos="9160"/>
+                <w:tab w:val="left" w:pos="10076"/>
+                <w:tab w:val="left" w:pos="10992"/>
+                <w:tab w:val="left" w:pos="11908"/>
+                <w:tab w:val="left" w:pos="12824"/>
+                <w:tab w:val="left" w:pos="13740"/>
+                <w:tab w:val="left" w:pos="14656"/>
+              </w:tabs>
+              <w:rPr>
+                <w:rFonts w:ascii="Consolas" w:eastAsia="Times New Roman" w:hAnsi="Consolas" w:cs="Courier New"/>
+                <w:color w:val="24292E"/>
+                <w:sz w:val="12"/>
+                <w:szCs w:val="12"/>
+              </w:rPr>
+            </w:pPr>
+            <w:r>
+              <w:rPr>
+                <w:rFonts w:ascii="Consolas" w:eastAsia="Times New Roman" w:hAnsi="Consolas" w:cs="Courier New"/>
+                <w:color w:val="24292E"/>
+                <w:sz w:val="12"/>
+                <w:szCs w:val="12"/>
+              </w:rPr>
+              <w:t xml:space="preserve">    </w:t>
+            </w:r>
+            <w:proofErr w:type="spellStart"/>
+            <w:r>
+              <w:rPr>
+                <w:rFonts w:ascii="Consolas" w:eastAsia="Times New Roman" w:hAnsi="Consolas" w:cs="Courier New"/>
+                <w:color w:val="24292E"/>
+                <w:sz w:val="12"/>
+                <w:szCs w:val="12"/>
+              </w:rPr>
+              <w:t>CorsConfiguration</w:t>
+            </w:r>
+            <w:proofErr w:type="spellEnd"/>
+            <w:r>
+              <w:rPr>
+                <w:rFonts w:ascii="Consolas" w:eastAsia="Times New Roman" w:hAnsi="Consolas" w:cs="Courier New"/>
+                <w:color w:val="24292E"/>
+                <w:sz w:val="12"/>
+                <w:szCs w:val="12"/>
+              </w:rPr>
+              <w:t xml:space="preserve"> configuration = new </w:t>
+            </w:r>
+            <w:proofErr w:type="spellStart"/>
+            <w:r>
+              <w:rPr>
+                <w:rFonts w:ascii="Consolas" w:eastAsia="Times New Roman" w:hAnsi="Consolas" w:cs="Courier New"/>
+                <w:color w:val="24292E"/>
+                <w:sz w:val="12"/>
+                <w:szCs w:val="12"/>
+              </w:rPr>
+              <w:t>CorsConfiguration</w:t>
+            </w:r>
+            <w:proofErr w:type="spellEnd"/>
+            <w:r>
+              <w:rPr>
+                <w:rFonts w:ascii="Consolas" w:eastAsia="Times New Roman" w:hAnsi="Consolas" w:cs="Courier New"/>
+                <w:color w:val="24292E"/>
+                <w:sz w:val="12"/>
+                <w:szCs w:val="12"/>
+              </w:rPr>
+              <w:t>(</w:t>
+            </w:r>
+            <w:proofErr w:type="gramStart"/>
+            <w:r>
+              <w:rPr>
+                <w:rFonts w:ascii="Consolas" w:eastAsia="Times New Roman" w:hAnsi="Consolas" w:cs="Courier New"/>
+                <w:color w:val="24292E"/>
+                <w:sz w:val="12"/>
+                <w:szCs w:val="12"/>
+              </w:rPr>
+              <w:t>).</w:t>
+            </w:r>
+            <w:proofErr w:type="spellStart"/>
+            <w:r>
+              <w:rPr>
+                <w:rFonts w:ascii="Consolas" w:eastAsia="Times New Roman" w:hAnsi="Consolas" w:cs="Courier New"/>
+                <w:color w:val="24292E"/>
+                <w:sz w:val="12"/>
+                <w:szCs w:val="12"/>
+              </w:rPr>
+              <w:t>applyPermitDefaultValues</w:t>
+            </w:r>
+            <w:proofErr w:type="spellEnd"/>
+            <w:proofErr w:type="gramEnd"/>
+            <w:r>
+              <w:rPr>
+                <w:rFonts w:ascii="Consolas" w:eastAsia="Times New Roman" w:hAnsi="Consolas" w:cs="Courier New"/>
+                <w:color w:val="24292E"/>
+                <w:sz w:val="12"/>
+                <w:szCs w:val="12"/>
+              </w:rPr>
+              <w:t>();</w:t>
+            </w:r>
+          </w:p>
+          <w:p>
+            <w:pPr>
+              <w:tabs>
+                <w:tab w:val="left" w:pos="916"/>
+                <w:tab w:val="left" w:pos="1832"/>
+                <w:tab w:val="left" w:pos="2748"/>
+                <w:tab w:val="left" w:pos="3664"/>
+                <w:tab w:val="left" w:pos="4580"/>
+                <w:tab w:val="left" w:pos="5496"/>
+                <w:tab w:val="left" w:pos="6412"/>
+                <w:tab w:val="left" w:pos="7328"/>
+                <w:tab w:val="left" w:pos="8244"/>
+                <w:tab w:val="left" w:pos="9160"/>
+                <w:tab w:val="left" w:pos="10076"/>
+                <w:tab w:val="left" w:pos="10992"/>
+                <w:tab w:val="left" w:pos="11908"/>
+                <w:tab w:val="left" w:pos="12824"/>
+                <w:tab w:val="left" w:pos="13740"/>
+                <w:tab w:val="left" w:pos="14656"/>
+              </w:tabs>
+              <w:rPr>
+                <w:rFonts w:ascii="Consolas" w:eastAsia="Times New Roman" w:hAnsi="Consolas" w:cs="Courier New"/>
+                <w:color w:val="24292E"/>
+                <w:sz w:val="12"/>
+                <w:szCs w:val="12"/>
+              </w:rPr>
+            </w:pPr>
+            <w:r>
+              <w:rPr>
+                <w:rFonts w:ascii="Consolas" w:eastAsia="Times New Roman" w:hAnsi="Consolas" w:cs="Courier New"/>
+                <w:color w:val="24292E"/>
+                <w:sz w:val="12"/>
+                <w:szCs w:val="12"/>
+              </w:rPr>
+              <w:t xml:space="preserve">    </w:t>
+            </w:r>
+            <w:proofErr w:type="spellStart"/>
+            <w:proofErr w:type="gramStart"/>
+            <w:r>
+              <w:rPr>
+                <w:rFonts w:ascii="Consolas" w:eastAsia="Times New Roman" w:hAnsi="Consolas" w:cs="Courier New"/>
+                <w:color w:val="24292E"/>
+                <w:sz w:val="12"/>
+                <w:szCs w:val="12"/>
+              </w:rPr>
+              <w:t>configuration.setAllowedMethods</w:t>
+            </w:r>
+            <w:proofErr w:type="spellEnd"/>
+            <w:proofErr w:type="gramEnd"/>
+            <w:r>
+              <w:rPr>
+                <w:rFonts w:ascii="Consolas" w:eastAsia="Times New Roman" w:hAnsi="Consolas" w:cs="Courier New"/>
+                <w:color w:val="24292E"/>
+                <w:sz w:val="12"/>
+                <w:szCs w:val="12"/>
+              </w:rPr>
+              <w:t>(</w:t>
+            </w:r>
+            <w:proofErr w:type="spellStart"/>
+            <w:r>
+              <w:rPr>
+                <w:rFonts w:ascii="Consolas" w:eastAsia="Times New Roman" w:hAnsi="Consolas" w:cs="Courier New"/>
+                <w:color w:val="24292E"/>
+                <w:sz w:val="12"/>
+                <w:szCs w:val="12"/>
+              </w:rPr>
+              <w:t>Arrays.asList</w:t>
+            </w:r>
+            <w:proofErr w:type="spellEnd"/>
+            <w:r>
+              <w:rPr>
+                <w:rFonts w:ascii="Consolas" w:eastAsia="Times New Roman" w:hAnsi="Consolas" w:cs="Courier New"/>
+                <w:color w:val="24292E"/>
+                <w:sz w:val="12"/>
+                <w:szCs w:val="12"/>
+              </w:rPr>
+              <w:t>("POST", "GET", "PUT", "DELETE", "OPTIONS"));</w:t>
+            </w:r>
+          </w:p>
+          <w:p>
+            <w:pPr>
+              <w:tabs>
+                <w:tab w:val="left" w:pos="916"/>
+                <w:tab w:val="left" w:pos="1832"/>
+                <w:tab w:val="left" w:pos="2748"/>
+                <w:tab w:val="left" w:pos="3664"/>
+                <w:tab w:val="left" w:pos="4580"/>
+                <w:tab w:val="left" w:pos="5496"/>
+                <w:tab w:val="left" w:pos="6412"/>
+                <w:tab w:val="left" w:pos="7328"/>
+                <w:tab w:val="left" w:pos="8244"/>
+                <w:tab w:val="left" w:pos="9160"/>
+                <w:tab w:val="left" w:pos="10076"/>
+                <w:tab w:val="left" w:pos="10992"/>
+                <w:tab w:val="left" w:pos="11908"/>
+                <w:tab w:val="left" w:pos="12824"/>
+                <w:tab w:val="left" w:pos="13740"/>
+                <w:tab w:val="left" w:pos="14656"/>
+              </w:tabs>
+              <w:rPr>
+                <w:rFonts w:ascii="Consolas" w:eastAsia="Times New Roman" w:hAnsi="Consolas" w:cs="Courier New"/>
+                <w:color w:val="24292E"/>
+                <w:sz w:val="12"/>
+                <w:szCs w:val="12"/>
+              </w:rPr>
+            </w:pPr>
+            <w:r>
+              <w:rPr>
+                <w:rFonts w:ascii="Consolas" w:eastAsia="Times New Roman" w:hAnsi="Consolas" w:cs="Courier New"/>
+                <w:color w:val="24292E"/>
+                <w:sz w:val="12"/>
+                <w:szCs w:val="12"/>
+              </w:rPr>
+              <w:t xml:space="preserve">    </w:t>
+            </w:r>
+            <w:r>
+              <w:rPr>
+                <w:rFonts w:ascii="Consolas" w:eastAsia="Times New Roman" w:hAnsi="Consolas" w:cs="Courier New"/>
+                <w:color w:val="24292E"/>
+                <w:sz w:val="12"/>
+                <w:szCs w:val="12"/>
+              </w:rPr>
+              <w:t xml:space="preserve">final </w:t>
+            </w:r>
+            <w:proofErr w:type="spellStart"/>
+            <w:r>
+              <w:rPr>
+                <w:rFonts w:ascii="Consolas" w:eastAsia="Times New Roman" w:hAnsi="Consolas" w:cs="Courier New"/>
+                <w:color w:val="24292E"/>
+                <w:sz w:val="12"/>
+                <w:szCs w:val="12"/>
+              </w:rPr>
+              <w:t>UrlBasedCorsConfigurationSource</w:t>
+            </w:r>
+            <w:proofErr w:type="spellEnd"/>
+            <w:r>
+              <w:rPr>
+                <w:rFonts w:ascii="Consolas" w:eastAsia="Times New Roman" w:hAnsi="Consolas" w:cs="Courier New"/>
+                <w:color w:val="24292E"/>
+                <w:sz w:val="12"/>
+                <w:szCs w:val="12"/>
+              </w:rPr>
+              <w:t xml:space="preserve"> source = new </w:t>
+            </w:r>
+            <w:proofErr w:type="spellStart"/>
+            <w:proofErr w:type="gramStart"/>
+            <w:r>
+              <w:rPr>
+                <w:rFonts w:ascii="Consolas" w:eastAsia="Times New Roman" w:hAnsi="Consolas" w:cs="Courier New"/>
+                <w:color w:val="24292E"/>
+                <w:sz w:val="12"/>
+                <w:szCs w:val="12"/>
+              </w:rPr>
+              <w:t>UrlBasedCorsConfigurationSource</w:t>
+            </w:r>
+            <w:proofErr w:type="spellEnd"/>
+            <w:r>
+              <w:rPr>
+                <w:rFonts w:ascii="Consolas" w:eastAsia="Times New Roman" w:hAnsi="Consolas" w:cs="Courier New"/>
+                <w:color w:val="24292E"/>
+                <w:sz w:val="12"/>
+                <w:szCs w:val="12"/>
+              </w:rPr>
+              <w:t>(</w:t>
+            </w:r>
+            <w:proofErr w:type="gramEnd"/>
+            <w:r>
+              <w:rPr>
+                <w:rFonts w:ascii="Consolas" w:eastAsia="Times New Roman" w:hAnsi="Consolas" w:cs="Courier New"/>
+                <w:color w:val="24292E"/>
+                <w:sz w:val="12"/>
+                <w:szCs w:val="12"/>
+              </w:rPr>
+              <w:t>);</w:t>
+            </w:r>
+          </w:p>
+          <w:p>
+            <w:pPr>
+              <w:tabs>
+                <w:tab w:val="left" w:pos="916"/>
+                <w:tab w:val="left" w:pos="1832"/>
+                <w:tab w:val="left" w:pos="2748"/>
+                <w:tab w:val="left" w:pos="3664"/>
+                <w:tab w:val="left" w:pos="4580"/>
+                <w:tab w:val="left" w:pos="5496"/>
+                <w:tab w:val="left" w:pos="6412"/>
+                <w:tab w:val="left" w:pos="7328"/>
+                <w:tab w:val="left" w:pos="8244"/>
+                <w:tab w:val="left" w:pos="9160"/>
+                <w:tab w:val="left" w:pos="10076"/>
+                <w:tab w:val="left" w:pos="10992"/>
+                <w:tab w:val="left" w:pos="11908"/>
+                <w:tab w:val="left" w:pos="12824"/>
+                <w:tab w:val="left" w:pos="13740"/>
+                <w:tab w:val="left" w:pos="14656"/>
+              </w:tabs>
+              <w:rPr>
+                <w:rFonts w:ascii="Consolas" w:eastAsia="Times New Roman" w:hAnsi="Consolas" w:cs="Courier New"/>
+                <w:color w:val="24292E"/>
+                <w:sz w:val="12"/>
+                <w:szCs w:val="12"/>
+              </w:rPr>
+            </w:pPr>
+            <w:r>
+              <w:rPr>
+                <w:rFonts w:ascii="Consolas" w:eastAsia="Times New Roman" w:hAnsi="Consolas" w:cs="Courier New"/>
+                <w:color w:val="24292E"/>
+                <w:sz w:val="12"/>
+                <w:szCs w:val="12"/>
+              </w:rPr>
+              <w:t xml:space="preserve">    </w:t>
+            </w:r>
+            <w:proofErr w:type="spellStart"/>
+            <w:proofErr w:type="gramStart"/>
+            <w:r>
+              <w:rPr>
+                <w:rFonts w:ascii="Consolas" w:eastAsia="Times New Roman" w:hAnsi="Consolas" w:cs="Courier New"/>
+                <w:color w:val="24292E"/>
+                <w:sz w:val="12"/>
+                <w:szCs w:val="12"/>
+              </w:rPr>
+              <w:t>source.registerCorsConfiguration</w:t>
+            </w:r>
+            <w:proofErr w:type="spellEnd"/>
+            <w:proofErr w:type="gramEnd"/>
+            <w:r>
+              <w:rPr>
+                <w:rFonts w:ascii="Consolas" w:eastAsia="Times New Roman" w:hAnsi="Consolas" w:cs="Courier New"/>
+                <w:color w:val="24292E"/>
+                <w:sz w:val="12"/>
+                <w:szCs w:val="12"/>
+              </w:rPr>
+              <w:t>("/**", configuration);</w:t>
+            </w:r>
+          </w:p>
+          <w:p>
+            <w:pPr>
+              <w:tabs>
+                <w:tab w:val="left" w:pos="916"/>
+                <w:tab w:val="left" w:pos="1832"/>
+                <w:tab w:val="left" w:pos="2748"/>
+                <w:tab w:val="left" w:pos="3664"/>
+                <w:tab w:val="left" w:pos="4580"/>
+                <w:tab w:val="left" w:pos="5496"/>
+                <w:tab w:val="left" w:pos="6412"/>
+                <w:tab w:val="left" w:pos="7328"/>
+                <w:tab w:val="left" w:pos="8244"/>
+                <w:tab w:val="left" w:pos="9160"/>
+                <w:tab w:val="left" w:pos="10076"/>
+                <w:tab w:val="left" w:pos="10992"/>
+                <w:tab w:val="left" w:pos="11908"/>
+                <w:tab w:val="left" w:pos="12824"/>
+                <w:tab w:val="left" w:pos="13740"/>
+                <w:tab w:val="left" w:pos="14656"/>
+              </w:tabs>
+              <w:rPr>
+                <w:rFonts w:ascii="Consolas" w:eastAsia="Times New Roman" w:hAnsi="Consolas" w:cs="Courier New"/>
+                <w:color w:val="24292E"/>
+                <w:sz w:val="12"/>
+                <w:szCs w:val="12"/>
+              </w:rPr>
+            </w:pPr>
+            <w:r>
+              <w:rPr>
+                <w:rFonts w:ascii="Consolas" w:eastAsia="Times New Roman" w:hAnsi="Consolas" w:cs="Courier New"/>
+                <w:color w:val="24292E"/>
+                <w:sz w:val="12"/>
+                <w:szCs w:val="12"/>
+              </w:rPr>
+              <w:t xml:space="preserve">    </w:t>
+            </w:r>
+            <w:r>
+              <w:rPr>
+                <w:rFonts w:ascii="Consolas" w:eastAsia="Times New Roman" w:hAnsi="Consolas" w:cs="Courier New"/>
+                <w:color w:val="24292E"/>
+                <w:sz w:val="12"/>
+                <w:szCs w:val="12"/>
+              </w:rPr>
+              <w:t>return source;</w:t>
+            </w:r>
+          </w:p>
+          <w:p>
+            <w:pPr>
+              <w:tabs>
+                <w:tab w:val="left" w:pos="916"/>
+                <w:tab w:val="left" w:pos="1832"/>
+                <w:tab w:val="left" w:pos="2748"/>
+                <w:tab w:val="left" w:pos="3664"/>
+                <w:tab w:val="left" w:pos="4580"/>
+                <w:tab w:val="left" w:pos="5496"/>
+                <w:tab w:val="left" w:pos="6412"/>
+                <w:tab w:val="left" w:pos="7328"/>
+                <w:tab w:val="left" w:pos="8244"/>
+                <w:tab w:val="left" w:pos="9160"/>
+                <w:tab w:val="left" w:pos="10076"/>
+                <w:tab w:val="left" w:pos="10992"/>
+                <w:tab w:val="left" w:pos="11908"/>
+                <w:tab w:val="left" w:pos="12824"/>
+                <w:tab w:val="left" w:pos="13740"/>
+                <w:tab w:val="left" w:pos="14656"/>
+              </w:tabs>
+              <w:rPr>
+                <w:rFonts w:ascii="Consolas" w:eastAsia="Times New Roman" w:hAnsi="Consolas" w:cs="Courier New"/>
+                <w:color w:val="24292E"/>
+                <w:sz w:val="12"/>
+                <w:szCs w:val="12"/>
+              </w:rPr>
+            </w:pPr>
+            <w:r>
+              <w:rPr>
+                <w:rFonts w:ascii="Consolas" w:eastAsia="Times New Roman" w:hAnsi="Consolas" w:cs="Courier New"/>
+                <w:color w:val="24292E"/>
+                <w:sz w:val="12"/>
+                <w:szCs w:val="12"/>
+              </w:rPr>
+              <w:t xml:space="preserve">  }</w:t>
+            </w:r>
+          </w:p>
+          <w:p>
+            <w:pPr>
+              <w:tabs>
+                <w:tab w:val="left" w:pos="916"/>
+                <w:tab w:val="left" w:pos="1832"/>
+                <w:tab w:val="left" w:pos="2748"/>
+                <w:tab w:val="left" w:pos="3664"/>
+                <w:tab w:val="left" w:pos="4580"/>
+                <w:tab w:val="left" w:pos="5496"/>
+                <w:tab w:val="left" w:pos="6412"/>
+                <w:tab w:val="left" w:pos="7328"/>
+                <w:tab w:val="left" w:pos="8244"/>
+                <w:tab w:val="left" w:pos="9160"/>
+                <w:tab w:val="left" w:pos="10076"/>
+                <w:tab w:val="left" w:pos="10992"/>
+                <w:tab w:val="left" w:pos="11908"/>
+                <w:tab w:val="left" w:pos="12824"/>
+                <w:tab w:val="left" w:pos="13740"/>
+                <w:tab w:val="left" w:pos="14656"/>
+              </w:tabs>
+              <w:rPr>
+                <w:rFonts w:ascii="Consolas" w:eastAsia="Times New Roman" w:hAnsi="Consolas" w:cs="Courier New"/>
+                <w:color w:val="24292E"/>
+                <w:sz w:val="12"/>
+                <w:szCs w:val="12"/>
+              </w:rPr>
+            </w:pPr>
+            <w:r>
+              <w:rPr>
+                <w:rFonts w:ascii="Consolas" w:eastAsia="Times New Roman" w:hAnsi="Consolas" w:cs="Courier New"/>
+                <w:color w:val="24292E"/>
+                <w:sz w:val="12"/>
+                <w:szCs w:val="12"/>
+              </w:rPr>
+              <w:t>}</w:t>
+            </w:r>
+          </w:p>
+        </w:tc>
+        <w:tc>
+          <w:tcPr>
+            <w:tcW w:w="2834" w:type="dxa"/>
+          </w:tcPr>
+          <w:p>
+            <w:pPr>
+              <w:rPr>
+                <w:rFonts w:ascii="Consolas" w:eastAsia="Times New Roman" w:hAnsi="Consolas" w:cs="Courier New"/>
+                <w:b/>
+                <w:bCs/>
+                <w:color w:val="24292E"/>
+                <w:sz w:val="12"/>
+                <w:szCs w:val="12"/>
+                <w:lang w:val="pt-BR"/>
+              </w:rPr>
+            </w:pPr>
+          </w:p>
+          <w:p>
+            <w:pPr>
+              <w:rPr>
+                <w:sz w:val="16"/>
+                <w:szCs w:val="16"/>
+                <w:lang w:val="pt-BR"/>
+              </w:rPr>
+            </w:pPr>
+            <w:r>
+              <w:rPr>
+                <w:sz w:val="16"/>
+                <w:szCs w:val="16"/>
+                <w:lang w:val="pt-BR"/>
+              </w:rPr>
+              <w:t>Libera o acesso da aplicação ao banco H2.</w:t>
+            </w:r>
+          </w:p>
+          <w:p>
+            <w:pPr>
+              <w:rPr>
+                <w:rFonts w:ascii="Consolas" w:eastAsia="Times New Roman" w:hAnsi="Consolas" w:cs="Courier New"/>
+                <w:b/>
+                <w:bCs/>
+                <w:color w:val="24292E"/>
+                <w:sz w:val="12"/>
+                <w:szCs w:val="12"/>
+                <w:lang w:val="pt-BR"/>
+              </w:rPr>
+            </w:pPr>
+          </w:p>
+          <w:p>
+            <w:pPr>
+              <w:rPr>
+                <w:sz w:val="16"/>
+                <w:szCs w:val="16"/>
+                <w:lang w:val="pt-BR"/>
+              </w:rPr>
+            </w:pPr>
+            <w:r>
+              <w:rPr>
+                <w:rFonts w:ascii="Consolas" w:eastAsia="Times New Roman" w:hAnsi="Consolas" w:cs="Courier New"/>
+                <w:b/>
+                <w:bCs/>
+                <w:color w:val="24292E"/>
+                <w:sz w:val="12"/>
+                <w:szCs w:val="12"/>
+                <w:lang w:val="pt-BR"/>
+              </w:rPr>
+              <w:t>csrf().disable()</w:t>
+            </w:r>
+            <w:r>
+              <w:rPr>
+                <w:sz w:val="16"/>
+                <w:szCs w:val="16"/>
+                <w:lang w:val="pt-BR"/>
+              </w:rPr>
+              <w:t xml:space="preserve"> -&gt; deabilita a proteção contra de ataque </w:t>
+            </w:r>
+            <w:r>
+              <w:rPr>
+                <w:sz w:val="16"/>
+                <w:szCs w:val="16"/>
+                <w:lang w:val="pt-BR"/>
+              </w:rPr>
+              <w:t>em</w:t>
+            </w:r>
+            <w:r>
+              <w:rPr>
+                <w:sz w:val="16"/>
+                <w:szCs w:val="16"/>
+                <w:lang w:val="pt-BR"/>
+              </w:rPr>
+              <w:t xml:space="preserve"> sessão (Aplicação é REST, não guarda dados em sessão)</w:t>
+            </w:r>
+          </w:p>
+          <w:p>
+            <w:pPr>
+              <w:tabs>
+                <w:tab w:val="left" w:pos="916"/>
+                <w:tab w:val="left" w:pos="1832"/>
+                <w:tab w:val="left" w:pos="2748"/>
+                <w:tab w:val="left" w:pos="3664"/>
+                <w:tab w:val="left" w:pos="4580"/>
+                <w:tab w:val="left" w:pos="5496"/>
+                <w:tab w:val="left" w:pos="6412"/>
+                <w:tab w:val="left" w:pos="7328"/>
+                <w:tab w:val="left" w:pos="8244"/>
+                <w:tab w:val="left" w:pos="9160"/>
+                <w:tab w:val="left" w:pos="10076"/>
+                <w:tab w:val="left" w:pos="10992"/>
+                <w:tab w:val="left" w:pos="11908"/>
+                <w:tab w:val="left" w:pos="12824"/>
+                <w:tab w:val="left" w:pos="13740"/>
+                <w:tab w:val="left" w:pos="14656"/>
+              </w:tabs>
+              <w:rPr>
+                <w:rFonts w:ascii="Consolas" w:eastAsia="Times New Roman" w:hAnsi="Consolas" w:cs="Courier New"/>
+                <w:color w:val="24292E"/>
+                <w:sz w:val="12"/>
+                <w:szCs w:val="12"/>
+                <w:lang w:val="pt-BR"/>
+              </w:rPr>
+            </w:pPr>
+          </w:p>
+          <w:p>
+            <w:pPr>
+              <w:tabs>
+                <w:tab w:val="left" w:pos="916"/>
+                <w:tab w:val="left" w:pos="1832"/>
+                <w:tab w:val="left" w:pos="2748"/>
+                <w:tab w:val="left" w:pos="3664"/>
+                <w:tab w:val="left" w:pos="4580"/>
+                <w:tab w:val="left" w:pos="5496"/>
+                <w:tab w:val="left" w:pos="6412"/>
+                <w:tab w:val="left" w:pos="7328"/>
+                <w:tab w:val="left" w:pos="8244"/>
+                <w:tab w:val="left" w:pos="9160"/>
+                <w:tab w:val="left" w:pos="10076"/>
+                <w:tab w:val="left" w:pos="10992"/>
+                <w:tab w:val="left" w:pos="11908"/>
+                <w:tab w:val="left" w:pos="12824"/>
+                <w:tab w:val="left" w:pos="13740"/>
+                <w:tab w:val="left" w:pos="14656"/>
+              </w:tabs>
+              <w:rPr>
+                <w:rFonts w:ascii="Consolas" w:eastAsia="Times New Roman" w:hAnsi="Consolas" w:cs="Courier New"/>
+                <w:color w:val="24292E"/>
+                <w:sz w:val="12"/>
+                <w:szCs w:val="12"/>
+                <w:lang w:val="pt-BR"/>
+              </w:rPr>
+            </w:pPr>
+            <w:r>
+              <w:rPr>
+                <w:rFonts w:ascii="Consolas" w:eastAsia="Times New Roman" w:hAnsi="Consolas" w:cs="Courier New"/>
+                <w:b/>
+                <w:bCs/>
+                <w:color w:val="24292E"/>
+                <w:sz w:val="12"/>
+                <w:szCs w:val="12"/>
+                <w:lang w:val="pt-BR"/>
+              </w:rPr>
+              <w:t>SessionCreationPolicy.STATELESS</w:t>
+            </w:r>
+            <w:r>
+              <w:rPr>
+                <w:rFonts w:ascii="Consolas" w:eastAsia="Times New Roman" w:hAnsi="Consolas" w:cs="Courier New"/>
+                <w:color w:val="24292E"/>
+                <w:sz w:val="12"/>
+                <w:szCs w:val="12"/>
+                <w:lang w:val="pt-BR"/>
+              </w:rPr>
+              <w:t xml:space="preserve"> -&gt; </w:t>
+            </w:r>
+            <w:r>
+              <w:rPr>
+                <w:sz w:val="16"/>
+                <w:szCs w:val="16"/>
+                <w:lang w:val="pt-BR"/>
+              </w:rPr>
+              <w:t>não guarda dados de sessão</w:t>
+            </w:r>
+          </w:p>
+          <w:p>
+            <w:pPr>
+              <w:tabs>
+                <w:tab w:val="left" w:pos="916"/>
+                <w:tab w:val="left" w:pos="1832"/>
+                <w:tab w:val="left" w:pos="2748"/>
+                <w:tab w:val="left" w:pos="3664"/>
+                <w:tab w:val="left" w:pos="4580"/>
+                <w:tab w:val="left" w:pos="5496"/>
+                <w:tab w:val="left" w:pos="6412"/>
+                <w:tab w:val="left" w:pos="7328"/>
+                <w:tab w:val="left" w:pos="8244"/>
+                <w:tab w:val="left" w:pos="9160"/>
+                <w:tab w:val="left" w:pos="10076"/>
+                <w:tab w:val="left" w:pos="10992"/>
+                <w:tab w:val="left" w:pos="11908"/>
+                <w:tab w:val="left" w:pos="12824"/>
+                <w:tab w:val="left" w:pos="13740"/>
+                <w:tab w:val="left" w:pos="14656"/>
+              </w:tabs>
+              <w:rPr>
+                <w:rFonts w:ascii="Consolas" w:eastAsia="Times New Roman" w:hAnsi="Consolas" w:cs="Courier New"/>
+                <w:color w:val="24292E"/>
+                <w:sz w:val="12"/>
+                <w:szCs w:val="12"/>
+                <w:lang w:val="pt-BR"/>
+              </w:rPr>
+            </w:pPr>
+          </w:p>
+          <w:p>
+            <w:pPr>
+              <w:tabs>
+                <w:tab w:val="left" w:pos="916"/>
+                <w:tab w:val="left" w:pos="1832"/>
+                <w:tab w:val="left" w:pos="2748"/>
+                <w:tab w:val="left" w:pos="3664"/>
+                <w:tab w:val="left" w:pos="4580"/>
+                <w:tab w:val="left" w:pos="5496"/>
+                <w:tab w:val="left" w:pos="6412"/>
+                <w:tab w:val="left" w:pos="7328"/>
+                <w:tab w:val="left" w:pos="8244"/>
+                <w:tab w:val="left" w:pos="9160"/>
+                <w:tab w:val="left" w:pos="10076"/>
+                <w:tab w:val="left" w:pos="10992"/>
+                <w:tab w:val="left" w:pos="11908"/>
+                <w:tab w:val="left" w:pos="12824"/>
+                <w:tab w:val="left" w:pos="13740"/>
+                <w:tab w:val="left" w:pos="14656"/>
+              </w:tabs>
+              <w:rPr>
+                <w:rFonts w:ascii="Consolas" w:eastAsia="Times New Roman" w:hAnsi="Consolas" w:cs="Courier New"/>
+                <w:color w:val="24292E"/>
+                <w:sz w:val="12"/>
+                <w:szCs w:val="12"/>
+                <w:lang w:val="pt-BR"/>
+              </w:rPr>
+            </w:pPr>
+            <w:r>
+              <w:rPr>
+                <w:rFonts w:ascii="Consolas" w:eastAsia="Times New Roman" w:hAnsi="Consolas" w:cs="Courier New"/>
+                <w:b/>
+                <w:bCs/>
+                <w:color w:val="24292E"/>
+                <w:sz w:val="12"/>
+                <w:szCs w:val="12"/>
+                <w:lang w:val="pt-BR"/>
+              </w:rPr>
+              <w:t>anyRequest().permitAll()</w:t>
+            </w:r>
+            <w:r>
+              <w:rPr>
+                <w:rFonts w:ascii="Consolas" w:eastAsia="Times New Roman" w:hAnsi="Consolas" w:cs="Courier New"/>
+                <w:color w:val="24292E"/>
+                <w:sz w:val="12"/>
+                <w:szCs w:val="12"/>
+                <w:lang w:val="pt-BR"/>
+              </w:rPr>
+              <w:t xml:space="preserve"> -&gt; </w:t>
+            </w:r>
+            <w:r>
+              <w:rPr>
+                <w:sz w:val="16"/>
+                <w:szCs w:val="16"/>
+                <w:lang w:val="pt-BR"/>
+              </w:rPr>
+              <w:t>permite todas as requisições.</w:t>
+            </w:r>
+          </w:p>
+          <w:p>
+            <w:pPr>
+              <w:tabs>
+                <w:tab w:val="left" w:pos="916"/>
+                <w:tab w:val="left" w:pos="1832"/>
+                <w:tab w:val="left" w:pos="2748"/>
+                <w:tab w:val="left" w:pos="3664"/>
+                <w:tab w:val="left" w:pos="4580"/>
+                <w:tab w:val="left" w:pos="5496"/>
+                <w:tab w:val="left" w:pos="6412"/>
+                <w:tab w:val="left" w:pos="7328"/>
+                <w:tab w:val="left" w:pos="8244"/>
+                <w:tab w:val="left" w:pos="9160"/>
+                <w:tab w:val="left" w:pos="10076"/>
+                <w:tab w:val="left" w:pos="10992"/>
+                <w:tab w:val="left" w:pos="11908"/>
+                <w:tab w:val="left" w:pos="12824"/>
+                <w:tab w:val="left" w:pos="13740"/>
+                <w:tab w:val="left" w:pos="14656"/>
+              </w:tabs>
+              <w:rPr>
+                <w:rFonts w:ascii="Consolas" w:eastAsia="Times New Roman" w:hAnsi="Consolas" w:cs="Courier New"/>
+                <w:color w:val="24292E"/>
+                <w:sz w:val="12"/>
+                <w:szCs w:val="12"/>
+                <w:lang w:val="pt-BR"/>
+              </w:rPr>
+            </w:pPr>
+          </w:p>
+          <w:p>
+            <w:pPr>
+              <w:tabs>
+                <w:tab w:val="left" w:pos="916"/>
+                <w:tab w:val="left" w:pos="1832"/>
+                <w:tab w:val="left" w:pos="2748"/>
+                <w:tab w:val="left" w:pos="3664"/>
+                <w:tab w:val="left" w:pos="4580"/>
+                <w:tab w:val="left" w:pos="5496"/>
+                <w:tab w:val="left" w:pos="6412"/>
+                <w:tab w:val="left" w:pos="7328"/>
+                <w:tab w:val="left" w:pos="8244"/>
+                <w:tab w:val="left" w:pos="9160"/>
+                <w:tab w:val="left" w:pos="10076"/>
+                <w:tab w:val="left" w:pos="10992"/>
+                <w:tab w:val="left" w:pos="11908"/>
+                <w:tab w:val="left" w:pos="12824"/>
+                <w:tab w:val="left" w:pos="13740"/>
+                <w:tab w:val="left" w:pos="14656"/>
+              </w:tabs>
+              <w:rPr>
+                <w:rFonts w:ascii="Consolas" w:eastAsia="Times New Roman" w:hAnsi="Consolas" w:cs="Courier New"/>
+                <w:color w:val="24292E"/>
+                <w:sz w:val="12"/>
+                <w:szCs w:val="12"/>
+                <w:lang w:val="pt-BR"/>
+              </w:rPr>
+            </w:pPr>
+          </w:p>
+          <w:p>
+            <w:pPr>
+              <w:rPr>
+                <w:rFonts w:ascii="Consolas" w:eastAsia="Times New Roman" w:hAnsi="Consolas" w:cs="Courier New"/>
+                <w:color w:val="24292E"/>
+                <w:sz w:val="12"/>
+                <w:szCs w:val="12"/>
+                <w:lang w:val="pt-BR"/>
+              </w:rPr>
+            </w:pPr>
+            <w:r>
+              <w:rPr>
+                <w:b/>
+                <w:bCs/>
+                <w:sz w:val="16"/>
+                <w:szCs w:val="16"/>
+                <w:lang w:val="pt-BR"/>
+              </w:rPr>
+              <w:t>Cors</w:t>
+            </w:r>
+            <w:r>
+              <w:rPr>
+                <w:sz w:val="16"/>
+                <w:szCs w:val="16"/>
+                <w:lang w:val="pt-BR"/>
+              </w:rPr>
+              <w:t xml:space="preserve"> -&gt; recursos que os navegadores possuem que bloqueiam quando uma aplicação de um domínio tentam acessar outra de outro domínio.</w:t>
+            </w:r>
+            <w:r>
+              <w:rPr>
+                <w:sz w:val="16"/>
+                <w:szCs w:val="16"/>
+                <w:lang w:val="pt-BR"/>
+              </w:rPr>
+              <w:t xml:space="preserve"> Objetivo é liberar o FrontEnd para para acessar o BackEnd.</w:t>
+            </w:r>
+          </w:p>
+        </w:tc>
+      </w:tr>
+    </w:tbl>
     <w:p>
       <w:pPr>
         <w:rPr>
@@ -1683,15 +4062,6 @@
       </w:pPr>
       <w:bookmarkStart w:id="0" w:name="_GoBack"/>
       <w:bookmarkEnd w:id="0"/>
-    </w:p>
-    <w:p>
-      <w:pPr>
-        <w:rPr>
-          <w:sz w:val="16"/>
-          <w:szCs w:val="16"/>
-          <w:lang w:val="pt-BR"/>
-        </w:rPr>
-      </w:pPr>
     </w:p>
     <w:sectPr>
       <w:pgSz w:w="12240" w:h="15840"/>
@@ -2155,6 +4525,7 @@
   <w:style w:type="character" w:default="1" w:styleId="DefaultParagraphFont">
     <w:name w:val="Default Paragraph Font"/>
     <w:uiPriority w:val="1"/>
+    <w:semiHidden/>
     <w:unhideWhenUsed/>
   </w:style>
   <w:style w:type="table" w:default="1" w:styleId="TableNormal">
@@ -2219,6 +4590,105 @@
         <w:insideV w:val="single" w:sz="4" w:space="0" w:color="auto"/>
       </w:tblBorders>
     </w:tblPr>
+  </w:style>
+  <w:style w:type="paragraph" w:styleId="ListParagraph">
+    <w:name w:val="List Paragraph"/>
+    <w:basedOn w:val="Normal"/>
+    <w:uiPriority w:val="34"/>
+    <w:qFormat/>
+    <w:rsid w:val="004D2D4E"/>
+    <w:pPr>
+      <w:ind w:left="720"/>
+      <w:contextualSpacing/>
+    </w:pPr>
+  </w:style>
+  <w:style w:type="paragraph" w:styleId="HTMLPreformatted">
+    <w:name w:val="HTML Preformatted"/>
+    <w:basedOn w:val="Normal"/>
+    <w:link w:val="HTMLPreformattedChar"/>
+    <w:uiPriority w:val="99"/>
+    <w:semiHidden/>
+    <w:unhideWhenUsed/>
+    <w:rsid w:val="004D2D4E"/>
+    <w:pPr>
+      <w:tabs>
+        <w:tab w:val="left" w:pos="916"/>
+        <w:tab w:val="left" w:pos="1832"/>
+        <w:tab w:val="left" w:pos="2748"/>
+        <w:tab w:val="left" w:pos="3664"/>
+        <w:tab w:val="left" w:pos="4580"/>
+        <w:tab w:val="left" w:pos="5496"/>
+        <w:tab w:val="left" w:pos="6412"/>
+        <w:tab w:val="left" w:pos="7328"/>
+        <w:tab w:val="left" w:pos="8244"/>
+        <w:tab w:val="left" w:pos="9160"/>
+        <w:tab w:val="left" w:pos="10076"/>
+        <w:tab w:val="left" w:pos="10992"/>
+        <w:tab w:val="left" w:pos="11908"/>
+        <w:tab w:val="left" w:pos="12824"/>
+        <w:tab w:val="left" w:pos="13740"/>
+        <w:tab w:val="left" w:pos="14656"/>
+      </w:tabs>
+      <w:spacing w:after="0" w:line="240" w:lineRule="auto"/>
+    </w:pPr>
+    <w:rPr>
+      <w:rFonts w:ascii="Courier New" w:eastAsia="Times New Roman" w:hAnsi="Courier New" w:cs="Courier New"/>
+      <w:sz w:val="20"/>
+      <w:szCs w:val="20"/>
+    </w:rPr>
+  </w:style>
+  <w:style w:type="character" w:customStyle="1" w:styleId="HTMLPreformattedChar">
+    <w:name w:val="HTML Preformatted Char"/>
+    <w:basedOn w:val="DefaultParagraphFont"/>
+    <w:link w:val="HTMLPreformatted"/>
+    <w:uiPriority w:val="99"/>
+    <w:semiHidden/>
+    <w:rsid w:val="004D2D4E"/>
+    <w:rPr>
+      <w:rFonts w:ascii="Courier New" w:eastAsia="Times New Roman" w:hAnsi="Courier New" w:cs="Courier New"/>
+      <w:sz w:val="20"/>
+      <w:szCs w:val="20"/>
+    </w:rPr>
+  </w:style>
+  <w:style w:type="character" w:customStyle="1" w:styleId="pl-k">
+    <w:name w:val="pl-k"/>
+    <w:basedOn w:val="DefaultParagraphFont"/>
+    <w:rsid w:val="004D2D4E"/>
+  </w:style>
+  <w:style w:type="character" w:customStyle="1" w:styleId="pl-en">
+    <w:name w:val="pl-en"/>
+    <w:basedOn w:val="DefaultParagraphFont"/>
+    <w:rsid w:val="004D2D4E"/>
+  </w:style>
+  <w:style w:type="character" w:customStyle="1" w:styleId="pl-e">
+    <w:name w:val="pl-e"/>
+    <w:basedOn w:val="DefaultParagraphFont"/>
+    <w:rsid w:val="004D2D4E"/>
+  </w:style>
+  <w:style w:type="character" w:customStyle="1" w:styleId="pl-smi">
+    <w:name w:val="pl-smi"/>
+    <w:basedOn w:val="DefaultParagraphFont"/>
+    <w:rsid w:val="004D2D4E"/>
+  </w:style>
+  <w:style w:type="character" w:customStyle="1" w:styleId="pl-v">
+    <w:name w:val="pl-v"/>
+    <w:basedOn w:val="DefaultParagraphFont"/>
+    <w:rsid w:val="004D2D4E"/>
+  </w:style>
+  <w:style w:type="character" w:customStyle="1" w:styleId="pl-s">
+    <w:name w:val="pl-s"/>
+    <w:basedOn w:val="DefaultParagraphFont"/>
+    <w:rsid w:val="004D2D4E"/>
+  </w:style>
+  <w:style w:type="character" w:customStyle="1" w:styleId="pl-pds">
+    <w:name w:val="pl-pds"/>
+    <w:basedOn w:val="DefaultParagraphFont"/>
+    <w:rsid w:val="004D2D4E"/>
+  </w:style>
+  <w:style w:type="character" w:customStyle="1" w:styleId="pl-c1">
+    <w:name w:val="pl-c1"/>
+    <w:basedOn w:val="DefaultParagraphFont"/>
+    <w:rsid w:val="004D2D4E"/>
   </w:style>
 </w:styles>
 </file>

</xml_diff>

<commit_message>
Criação Projeto Front-Web e Conceitos Iniciais React
</commit_message>
<xml_diff>
--- a/Informações Projeto.docx
+++ b/Informações Projeto.docx
@@ -407,7 +407,25 @@
         <w:rPr>
           <w:lang w:val="pt-BR"/>
         </w:rPr>
-        <w:t>&gt;&gt; Senha do usuário master: admin</w:t>
+        <w:t>&gt;&gt; Senha do usuário master</w:t>
+      </w:r>
+      <w:r>
+        <w:rPr>
+          <w:lang w:val="pt-BR"/>
+        </w:rPr>
+        <w:t xml:space="preserve"> - </w:t>
+      </w:r>
+      <w:r>
+        <w:rPr>
+          <w:lang w:val="pt-BR"/>
+        </w:rPr>
+        <w:t>postgres</w:t>
+      </w:r>
+      <w:r>
+        <w:rPr>
+          <w:lang w:val="pt-BR"/>
+        </w:rPr>
+        <w:t>: admin</w:t>
       </w:r>
     </w:p>
     <w:p>
@@ -733,10 +751,38 @@
     </w:p>
     <w:p>
       <w:pPr>
+        <w:jc w:val="center"/>
         <w:rPr>
           <w:b/>
           <w:bCs/>
-          <w:lang w:val="pt-BR"/>
+          <w:sz w:val="24"/>
+          <w:szCs w:val="24"/>
+        </w:rPr>
+      </w:pPr>
+      <w:r>
+        <w:rPr>
+          <w:b/>
+          <w:bCs/>
+          <w:sz w:val="24"/>
+          <w:szCs w:val="24"/>
+        </w:rPr>
+        <w:lastRenderedPageBreak/>
+        <w:t>Back End</w:t>
+      </w:r>
+    </w:p>
+    <w:p>
+      <w:pPr>
+        <w:rPr>
+          <w:b/>
+          <w:bCs/>
+        </w:rPr>
+      </w:pPr>
+    </w:p>
+    <w:p>
+      <w:pPr>
+        <w:rPr>
+          <w:b/>
+          <w:bCs/>
         </w:rPr>
       </w:pPr>
       <w:r>
@@ -747,7 +793,6 @@
           <w:sz w:val="16"/>
           <w:szCs w:val="16"/>
         </w:rPr>
-        <w:lastRenderedPageBreak/>
         <w:drawing>
           <wp:anchor distT="0" distB="0" distL="114300" distR="114300" simplePos="0" relativeHeight="251658240" behindDoc="1" locked="0" layoutInCell="1" allowOverlap="1" wp14:anchorId="5B9599D8" wp14:editId="149344EC">
             <wp:simplePos x="0" y="0"/>
@@ -816,7 +861,6 @@
         <w:rPr>
           <w:b/>
           <w:bCs/>
-          <w:lang w:val="pt-BR"/>
         </w:rPr>
         <w:t>Back End x Front End</w:t>
       </w:r>
@@ -1685,6 +1729,7 @@
               <w:rPr>
                 <w:noProof/>
               </w:rPr>
+              <w:lastRenderedPageBreak/>
               <w:drawing>
                 <wp:inline distT="0" distB="0" distL="0" distR="0" wp14:anchorId="3F75F461" wp14:editId="15A81DEB">
                   <wp:extent cx="2321858" cy="770838"/>
@@ -1778,7 +1823,6 @@
               <w:rPr>
                 <w:noProof/>
               </w:rPr>
-              <w:lastRenderedPageBreak/>
               <w:drawing>
                 <wp:inline distT="0" distB="0" distL="0" distR="0" wp14:anchorId="3280A027" wp14:editId="73AFD853">
                   <wp:extent cx="2290482" cy="827853"/>
@@ -2177,7 +2221,7 @@
                 </mc:Choice>
                 <mc:Fallback>
                   <w:pict>
-                    <v:shapetype w14:anchorId="61E01930" id="_x0000_t32" coordsize="21600,21600" o:spt="32" o:oned="t" path="m,l21600,21600e" filled="f">
+                    <v:shapetype w14:anchorId="4864F8AF" id="_x0000_t32" coordsize="21600,21600" o:spt="32" o:oned="t" path="m,l21600,21600e" filled="f">
                       <v:path arrowok="t" fillok="f" o:connecttype="none"/>
                       <o:lock v:ext="edit" shapetype="t"/>
                     </v:shapetype>
@@ -4057,11 +4101,443 @@
         <w:rPr>
           <w:sz w:val="16"/>
           <w:szCs w:val="16"/>
-          <w:lang w:val="pt-BR"/>
-        </w:rPr>
-      </w:pPr>
+        </w:rPr>
+      </w:pPr>
+    </w:p>
+    <w:p>
+      <w:pPr>
+        <w:rPr>
+          <w:sz w:val="16"/>
+          <w:szCs w:val="16"/>
+        </w:rPr>
+      </w:pPr>
+    </w:p>
+    <w:p>
+      <w:pPr>
+        <w:rPr>
+          <w:sz w:val="16"/>
+          <w:szCs w:val="16"/>
+        </w:rPr>
+      </w:pPr>
+      <w:r>
+        <w:rPr>
+          <w:sz w:val="16"/>
+          <w:szCs w:val="16"/>
+        </w:rPr>
+        <w:br w:type="page"/>
+      </w:r>
+    </w:p>
+    <w:p>
+      <w:pPr>
+        <w:jc w:val="center"/>
+        <w:rPr>
+          <w:b/>
+          <w:bCs/>
+          <w:sz w:val="24"/>
+          <w:szCs w:val="24"/>
+        </w:rPr>
+      </w:pPr>
+      <w:r>
+        <w:rPr>
+          <w:b/>
+          <w:bCs/>
+          <w:sz w:val="24"/>
+          <w:szCs w:val="24"/>
+        </w:rPr>
+        <w:lastRenderedPageBreak/>
+        <w:t>Front Web</w:t>
+      </w:r>
+    </w:p>
+    <w:p>
+      <w:pPr>
+        <w:rPr>
+          <w:sz w:val="16"/>
+          <w:szCs w:val="16"/>
+          <w:lang w:val="pt-BR"/>
+        </w:rPr>
+      </w:pPr>
+      <w:r>
+        <w:rPr>
+          <w:b/>
+          <w:bCs/>
+          <w:sz w:val="16"/>
+          <w:szCs w:val="16"/>
+          <w:lang w:val="pt-BR"/>
+        </w:rPr>
+        <w:t>Sigle Page Application</w:t>
+      </w:r>
+      <w:r>
+        <w:rPr>
+          <w:b/>
+          <w:bCs/>
+          <w:sz w:val="16"/>
+          <w:szCs w:val="16"/>
+          <w:lang w:val="pt-BR"/>
+        </w:rPr>
+        <w:t xml:space="preserve"> (SPA)</w:t>
+      </w:r>
+      <w:r>
+        <w:rPr>
+          <w:sz w:val="16"/>
+          <w:szCs w:val="16"/>
+          <w:lang w:val="pt-BR"/>
+        </w:rPr>
+        <w:t>: s</w:t>
+      </w:r>
+      <w:r>
+        <w:rPr>
+          <w:sz w:val="16"/>
+          <w:szCs w:val="16"/>
+          <w:lang w:val="pt-BR"/>
+        </w:rPr>
+        <w:t>ignifica você codificar menos no server-side e mais no client-side</w:t>
+      </w:r>
+      <w:r>
+        <w:rPr>
+          <w:sz w:val="16"/>
+          <w:szCs w:val="16"/>
+          <w:lang w:val="pt-BR"/>
+        </w:rPr>
+        <w:t xml:space="preserve">, ou seja, </w:t>
+      </w:r>
+      <w:r>
+        <w:rPr>
+          <w:sz w:val="16"/>
+          <w:szCs w:val="16"/>
+          <w:lang w:val="pt-BR"/>
+        </w:rPr>
+        <w:t>estará quase toda no cliente, sendo que assim que o usuário acesso o site a aplicação e seus templates são armazenados no lado cliente,</w:t>
+      </w:r>
+      <w:r>
+        <w:rPr>
+          <w:sz w:val="16"/>
+          <w:szCs w:val="16"/>
+          <w:lang w:val="pt-BR"/>
+        </w:rPr>
+        <w:t xml:space="preserve"> evitando os refresh de tela. (</w:t>
+      </w:r>
+      <w:r>
+        <w:rPr>
+          <w:sz w:val="16"/>
+          <w:szCs w:val="16"/>
+          <w:lang w:val="pt-BR"/>
+        </w:rPr>
+        <w:fldChar w:fldCharType="begin"/>
+      </w:r>
+      <w:r>
+        <w:rPr>
+          <w:sz w:val="16"/>
+          <w:szCs w:val="16"/>
+          <w:lang w:val="pt-BR"/>
+        </w:rPr>
+        <w:instrText xml:space="preserve"> HYPERLINK "https://blog.locaweb.com.br/artigos/desenvolvimento-artigos/o-que-e-single-page-application/" </w:instrText>
+      </w:r>
+      <w:r>
+        <w:rPr>
+          <w:sz w:val="16"/>
+          <w:szCs w:val="16"/>
+          <w:lang w:val="pt-BR"/>
+        </w:rPr>
+      </w:r>
+      <w:r>
+        <w:rPr>
+          <w:sz w:val="16"/>
+          <w:szCs w:val="16"/>
+          <w:lang w:val="pt-BR"/>
+        </w:rPr>
+        <w:fldChar w:fldCharType="separate"/>
+      </w:r>
+      <w:r>
+        <w:rPr>
+          <w:rStyle w:val="Hyperlink"/>
+          <w:sz w:val="16"/>
+          <w:szCs w:val="16"/>
+          <w:lang w:val="pt-BR"/>
+        </w:rPr>
+        <w:t>Leia</w:t>
+      </w:r>
+      <w:r>
+        <w:rPr>
+          <w:sz w:val="16"/>
+          <w:szCs w:val="16"/>
+          <w:lang w:val="pt-BR"/>
+        </w:rPr>
+        <w:fldChar w:fldCharType="end"/>
+      </w:r>
+      <w:r>
+        <w:rPr>
+          <w:sz w:val="16"/>
+          <w:szCs w:val="16"/>
+          <w:lang w:val="pt-BR"/>
+        </w:rPr>
+        <w:t>)</w:t>
+      </w:r>
+    </w:p>
+    <w:p>
+      <w:pPr>
+        <w:rPr>
+          <w:sz w:val="16"/>
+          <w:szCs w:val="16"/>
+          <w:lang w:val="pt-BR"/>
+        </w:rPr>
+      </w:pPr>
+      <w:r>
+        <w:rPr>
+          <w:b/>
+          <w:bCs/>
+          <w:sz w:val="16"/>
+          <w:szCs w:val="16"/>
+          <w:lang w:val="pt-BR"/>
+        </w:rPr>
+        <w:t>ReactJS</w:t>
+      </w:r>
+      <w:r>
+        <w:rPr>
+          <w:sz w:val="16"/>
+          <w:szCs w:val="16"/>
+          <w:lang w:val="pt-BR"/>
+        </w:rPr>
+        <w:t>: biblioteca JavaScript mais popular para construir aplicações SPA. Usado por Facebook, etc.. Ela divide sua tela em componentes, muito simples de usar. Seu código (React Native) pode ser compilado automaticamente para iOS e Android.</w:t>
+      </w:r>
+    </w:p>
+    <w:p>
+      <w:pPr>
+        <w:rPr>
+          <w:b/>
+          <w:bCs/>
+          <w:sz w:val="16"/>
+          <w:szCs w:val="16"/>
+          <w:lang w:val="pt-BR"/>
+        </w:rPr>
+      </w:pPr>
+      <w:r>
+        <w:rPr>
+          <w:b/>
+          <w:bCs/>
+          <w:sz w:val="16"/>
+          <w:szCs w:val="16"/>
+          <w:lang w:val="pt-BR"/>
+        </w:rPr>
+        <w:t>Criando o Projeto:</w:t>
+      </w:r>
+    </w:p>
+    <w:p>
+      <w:pPr>
+        <w:rPr>
+          <w:sz w:val="16"/>
+          <w:szCs w:val="16"/>
+          <w:lang w:val="pt-BR"/>
+        </w:rPr>
+      </w:pPr>
+      <w:r>
+        <w:rPr>
+          <w:sz w:val="16"/>
+          <w:szCs w:val="16"/>
+          <w:lang w:val="pt-BR"/>
+        </w:rPr>
+        <w:t>Para criar o projeto, ir no diretório GIT onde o será criado – no terminal de comando digitar o comando abaixo:</w:t>
+      </w:r>
+    </w:p>
+    <w:p>
+      <w:pPr>
+        <w:rPr>
+          <w:sz w:val="16"/>
+          <w:szCs w:val="16"/>
+          <w:lang w:val="pt-BR"/>
+        </w:rPr>
+      </w:pPr>
+      <w:proofErr w:type="spellStart"/>
+      <w:r>
+        <w:rPr>
+          <w:color w:val="C00000"/>
+          <w:sz w:val="16"/>
+          <w:szCs w:val="16"/>
+          <w:lang w:val="pt-BR"/>
+        </w:rPr>
+        <w:t>Npx</w:t>
+      </w:r>
+      <w:proofErr w:type="spellEnd"/>
+      <w:r>
+        <w:rPr>
+          <w:color w:val="C00000"/>
+          <w:sz w:val="16"/>
+          <w:szCs w:val="16"/>
+          <w:lang w:val="pt-BR"/>
+        </w:rPr>
+        <w:t xml:space="preserve"> create-react-app front-web</w:t>
+      </w:r>
+      <w:r>
+        <w:rPr>
+          <w:color w:val="C00000"/>
+          <w:sz w:val="16"/>
+          <w:szCs w:val="16"/>
+          <w:lang w:val="pt-BR"/>
+        </w:rPr>
+        <w:t xml:space="preserve"> </w:t>
+      </w:r>
+      <w:r>
+        <w:rPr>
+          <w:color w:val="C00000"/>
+          <w:sz w:val="16"/>
+          <w:szCs w:val="16"/>
+          <w:lang w:val="pt-BR"/>
+        </w:rPr>
+        <w:t>–</w:t>
+      </w:r>
+      <w:r>
+        <w:rPr>
+          <w:color w:val="C00000"/>
+          <w:sz w:val="16"/>
+          <w:szCs w:val="16"/>
+          <w:lang w:val="pt-BR"/>
+        </w:rPr>
+        <w:t>template</w:t>
+      </w:r>
+      <w:r>
+        <w:rPr>
+          <w:color w:val="C00000"/>
+          <w:sz w:val="16"/>
+          <w:szCs w:val="16"/>
+          <w:lang w:val="pt-BR"/>
+        </w:rPr>
+        <w:t xml:space="preserve"> typescript –use-</w:t>
+      </w:r>
+      <w:proofErr w:type="spellStart"/>
+      <w:r>
+        <w:rPr>
+          <w:color w:val="C00000"/>
+          <w:sz w:val="16"/>
+          <w:szCs w:val="16"/>
+          <w:lang w:val="pt-BR"/>
+        </w:rPr>
+        <w:t>npm</w:t>
+      </w:r>
+      <w:proofErr w:type="spellEnd"/>
+      <w:r>
+        <w:rPr>
+          <w:color w:val="C00000"/>
+          <w:sz w:val="16"/>
+          <w:szCs w:val="16"/>
+          <w:lang w:val="pt-BR"/>
+        </w:rPr>
+        <w:t xml:space="preserve">   </w:t>
+      </w:r>
+      <w:proofErr w:type="gramStart"/>
+      <w:r>
+        <w:rPr>
+          <w:color w:val="C00000"/>
+          <w:sz w:val="16"/>
+          <w:szCs w:val="16"/>
+          <w:lang w:val="pt-BR"/>
+        </w:rPr>
+        <w:t xml:space="preserve">   </w:t>
+      </w:r>
+      <w:r>
+        <w:rPr>
+          <w:sz w:val="16"/>
+          <w:szCs w:val="16"/>
+          <w:lang w:val="pt-BR"/>
+        </w:rPr>
+        <w:t>(</w:t>
+      </w:r>
+      <w:proofErr w:type="spellStart"/>
+      <w:proofErr w:type="gramEnd"/>
+      <w:r>
+        <w:rPr>
+          <w:sz w:val="16"/>
+          <w:szCs w:val="16"/>
+          <w:lang w:val="pt-BR"/>
+        </w:rPr>
+        <w:t>sendo</w:t>
+      </w:r>
+      <w:proofErr w:type="spellEnd"/>
+      <w:r>
+        <w:rPr>
+          <w:sz w:val="16"/>
+          <w:szCs w:val="16"/>
+          <w:lang w:val="pt-BR"/>
+        </w:rPr>
+        <w:t xml:space="preserve"> que “</w:t>
+      </w:r>
+      <w:r>
+        <w:rPr>
+          <w:sz w:val="16"/>
+          <w:szCs w:val="16"/>
+          <w:lang w:val="pt-BR"/>
+        </w:rPr>
+        <w:t>front-web</w:t>
+      </w:r>
+      <w:r>
+        <w:rPr>
+          <w:sz w:val="16"/>
+          <w:szCs w:val="16"/>
+          <w:lang w:val="pt-BR"/>
+        </w:rPr>
+        <w:t xml:space="preserve">” é o </w:t>
+      </w:r>
+      <w:proofErr w:type="spellStart"/>
+      <w:r>
+        <w:rPr>
+          <w:sz w:val="16"/>
+          <w:szCs w:val="16"/>
+          <w:lang w:val="pt-BR"/>
+        </w:rPr>
+        <w:t>nome</w:t>
+      </w:r>
+      <w:proofErr w:type="spellEnd"/>
+      <w:r>
+        <w:rPr>
+          <w:sz w:val="16"/>
+          <w:szCs w:val="16"/>
+          <w:lang w:val="pt-BR"/>
+        </w:rPr>
+        <w:t xml:space="preserve"> do </w:t>
+      </w:r>
+      <w:proofErr w:type="spellStart"/>
+      <w:r>
+        <w:rPr>
+          <w:sz w:val="16"/>
+          <w:szCs w:val="16"/>
+          <w:lang w:val="pt-BR"/>
+        </w:rPr>
+        <w:t>projeto</w:t>
+      </w:r>
+      <w:proofErr w:type="spellEnd"/>
+      <w:r>
+        <w:rPr>
+          <w:sz w:val="16"/>
+          <w:szCs w:val="16"/>
+          <w:lang w:val="pt-BR"/>
+        </w:rPr>
+        <w:t>)</w:t>
+      </w:r>
+    </w:p>
+    <w:p>
+      <w:pPr>
+        <w:rPr>
+          <w:sz w:val="16"/>
+          <w:szCs w:val="16"/>
+          <w:lang w:val="pt-BR"/>
+        </w:rPr>
+      </w:pPr>
+      <w:r>
+        <w:rPr>
+          <w:sz w:val="16"/>
+          <w:szCs w:val="16"/>
+          <w:lang w:val="pt-BR"/>
+        </w:rPr>
+        <w:t>Após o projeto criado, entr</w:t>
+      </w:r>
       <w:bookmarkStart w:id="0" w:name="_GoBack"/>
       <w:bookmarkEnd w:id="0"/>
+      <w:r>
+        <w:rPr>
+          <w:sz w:val="16"/>
+          <w:szCs w:val="16"/>
+          <w:lang w:val="pt-BR"/>
+        </w:rPr>
+        <w:t>ar na pasta “front-web” e digitar “code .”. Isso abrirá o projeto no VS Code.</w:t>
+      </w:r>
     </w:p>
     <w:sectPr>
       <w:pgSz w:w="12240" w:h="15840"/>

</xml_diff>

<commit_message>
Front-Web: Add Routes and StepsHeader
</commit_message>
<xml_diff>
--- a/Informações Projeto.docx
+++ b/Informações Projeto.docx
@@ -2221,7 +2221,7 @@
                 </mc:Choice>
                 <mc:Fallback>
                   <w:pict>
-                    <v:shapetype w14:anchorId="4864F8AF" id="_x0000_t32" coordsize="21600,21600" o:spt="32" o:oned="t" path="m,l21600,21600e" filled="f">
+                    <v:shapetype w14:anchorId="63834B01" id="_x0000_t32" coordsize="21600,21600" o:spt="32" o:oned="t" path="m,l21600,21600e" filled="f">
                       <v:path arrowok="t" fillok="f" o:connecttype="none"/>
                       <o:lock v:ext="edit" shapetype="t"/>
                     </v:shapetype>
@@ -4526,18 +4526,136 @@
           <w:szCs w:val="16"/>
           <w:lang w:val="pt-BR"/>
         </w:rPr>
-        <w:t>Após o projeto criado, entr</w:t>
+        <w:t>Após o projeto criado, entrar na pasta “front-web” e digitar “code .”. Isso abrirá o projeto no VS Code.</w:t>
+      </w:r>
+    </w:p>
+    <w:p>
+      <w:pPr>
+        <w:rPr>
+          <w:sz w:val="16"/>
+          <w:szCs w:val="16"/>
+          <w:lang w:val="pt-BR"/>
+        </w:rPr>
+      </w:pPr>
+      <w:r>
+        <w:rPr>
+          <w:b/>
+          <w:bCs/>
+          <w:sz w:val="16"/>
+          <w:szCs w:val="16"/>
+          <w:lang w:val="pt-BR"/>
+        </w:rPr>
+        <w:t>Rodando a Aplicação:</w:t>
+      </w:r>
+      <w:r>
+        <w:rPr>
+          <w:sz w:val="16"/>
+          <w:szCs w:val="16"/>
+          <w:lang w:val="pt-BR"/>
+        </w:rPr>
+        <w:t xml:space="preserve"> npm start</w:t>
+      </w:r>
+    </w:p>
+    <w:p>
+      <w:pPr>
+        <w:rPr>
+          <w:sz w:val="16"/>
+          <w:szCs w:val="16"/>
+          <w:lang w:val="pt-BR"/>
+        </w:rPr>
+      </w:pPr>
+      <w:r>
+        <w:rPr>
+          <w:b/>
+          <w:bCs/>
+          <w:sz w:val="16"/>
+          <w:szCs w:val="16"/>
+          <w:lang w:val="pt-BR"/>
+        </w:rPr>
+        <w:t>Gerenciador de Rotas do React</w:t>
+      </w:r>
+      <w:r>
+        <w:rPr>
+          <w:sz w:val="16"/>
+          <w:szCs w:val="16"/>
+          <w:lang w:val="pt-BR"/>
+        </w:rPr>
+        <w:t>: npm install react-router-dom</w:t>
+      </w:r>
+    </w:p>
+    <w:p>
+      <w:pPr>
+        <w:rPr>
+          <w:sz w:val="16"/>
+          <w:szCs w:val="16"/>
+          <w:lang w:val="pt-BR"/>
+        </w:rPr>
+      </w:pPr>
+      <w:r>
+        <w:rPr>
+          <w:sz w:val="16"/>
+          <w:szCs w:val="16"/>
+          <w:lang w:val="pt-BR"/>
+        </w:rPr>
+        <w:t>Também é necessário instalar</w:t>
+      </w:r>
+      <w:r>
+        <w:rPr>
+          <w:sz w:val="16"/>
+          <w:szCs w:val="16"/>
+          <w:lang w:val="pt-BR"/>
+        </w:rPr>
+        <w:t xml:space="preserve"> os tipos da biblioteca de rotas:</w:t>
+      </w:r>
+      <w:r>
+        <w:rPr>
+          <w:sz w:val="16"/>
+          <w:szCs w:val="16"/>
+          <w:lang w:val="pt-BR"/>
+        </w:rPr>
+        <w:t xml:space="preserve"> </w:t>
+      </w:r>
+      <w:r>
+        <w:rPr>
+          <w:sz w:val="16"/>
+          <w:szCs w:val="16"/>
+          <w:lang w:val="pt-BR"/>
+        </w:rPr>
+        <w:t>n</w:t>
+      </w:r>
+      <w:r>
+        <w:rPr>
+          <w:sz w:val="16"/>
+          <w:szCs w:val="16"/>
+          <w:lang w:val="pt-BR"/>
+        </w:rPr>
+        <w:t>pm install @types/</w:t>
+      </w:r>
+      <w:r>
+        <w:rPr>
+          <w:sz w:val="16"/>
+          <w:szCs w:val="16"/>
+          <w:lang w:val="pt-BR"/>
+        </w:rPr>
+        <w:t>react-router-dom</w:t>
+      </w:r>
+    </w:p>
+    <w:p>
+      <w:pPr>
+        <w:rPr>
+          <w:sz w:val="16"/>
+          <w:szCs w:val="16"/>
+        </w:rPr>
+      </w:pPr>
+      <w:r>
+        <w:rPr>
+          <w:sz w:val="16"/>
+          <w:szCs w:val="16"/>
+        </w:rPr>
+        <w:t>as</w:t>
       </w:r>
       <w:bookmarkStart w:id="0" w:name="_GoBack"/>
       <w:bookmarkEnd w:id="0"/>
-      <w:r>
-        <w:rPr>
-          <w:sz w:val="16"/>
-          <w:szCs w:val="16"/>
-          <w:lang w:val="pt-BR"/>
-        </w:rPr>
-        <w:t>ar na pasta “front-web” e digitar “code .”. Isso abrirá o projeto no VS Code.</w:t>
-      </w:r>
     </w:p>
     <w:sectPr>
       <w:pgSz w:w="12240" w:h="15840"/>

</xml_diff>

<commit_message>
Ajustes para deploy em Produção
</commit_message>
<xml_diff>
--- a/Informações Projeto.docx
+++ b/Informações Projeto.docx
@@ -51,42 +51,29 @@
         </w:rPr>
         <w:t xml:space="preserve">Vídeos: </w:t>
       </w:r>
-      <w:hyperlink r:id="rId6" w:history="1">
-        <w:r>
-          <w:rPr>
-            <w:rStyle w:val="Hyperlink"/>
-            <w:sz w:val="20"/>
-            <w:szCs w:val="20"/>
-            <w:lang w:val="pt-BR"/>
-          </w:rPr>
-          <w:t>https://devsuperior.com.br/sds2-evento</w:t>
-        </w:r>
-      </w:hyperlink>
       <w:r>
         <w:rPr>
           <w:sz w:val="20"/>
           <w:szCs w:val="20"/>
           <w:lang w:val="pt-BR"/>
         </w:rPr>
-        <w:t xml:space="preserve"> </w:t>
-      </w:r>
-    </w:p>
-    <w:p>
-      <w:pPr>
-        <w:spacing w:after="0"/>
+        <w:fldChar w:fldCharType="begin"/>
+      </w:r>
+      <w:r>
         <w:rPr>
           <w:sz w:val="20"/>
           <w:szCs w:val="20"/>
           <w:lang w:val="pt-BR"/>
         </w:rPr>
-      </w:pPr>
+        <w:instrText xml:space="preserve"> HYPERLINK "</w:instrText>
+      </w:r>
       <w:r>
         <w:rPr>
           <w:sz w:val="20"/>
           <w:szCs w:val="20"/>
           <w:lang w:val="pt-BR"/>
         </w:rPr>
-        <w:t>Fórum</w:t>
+        <w:instrText>https://devsuperior.com.br/sds2-event</w:instrText>
       </w:r>
       <w:r>
         <w:rPr>
@@ -94,7 +81,7 @@
           <w:szCs w:val="20"/>
           <w:lang w:val="pt-BR"/>
         </w:rPr>
-        <w:t>:</w:t>
+        <w:instrText xml:space="preserve">o" </w:instrText>
       </w:r>
       <w:r>
         <w:rPr>
@@ -102,9 +89,68 @@
           <w:szCs w:val="20"/>
           <w:lang w:val="pt-BR"/>
         </w:rPr>
+        <w:fldChar w:fldCharType="separate"/>
+      </w:r>
+      <w:r>
+        <w:rPr>
+          <w:rStyle w:val="Hyperlink"/>
+          <w:sz w:val="20"/>
+          <w:szCs w:val="20"/>
+          <w:lang w:val="pt-BR"/>
+        </w:rPr>
+        <w:t>https://devsuperior.com.br/sds2-evento</w:t>
+      </w:r>
+      <w:r>
+        <w:rPr>
+          <w:sz w:val="20"/>
+          <w:szCs w:val="20"/>
+          <w:lang w:val="pt-BR"/>
+        </w:rPr>
+        <w:fldChar w:fldCharType="end"/>
+      </w:r>
+      <w:r>
+        <w:rPr>
+          <w:sz w:val="20"/>
+          <w:szCs w:val="20"/>
+          <w:lang w:val="pt-BR"/>
+        </w:rPr>
         <w:t xml:space="preserve"> </w:t>
       </w:r>
-      <w:hyperlink r:id="rId7" w:history="1">
+    </w:p>
+    <w:p>
+      <w:pPr>
+        <w:spacing w:after="0"/>
+        <w:rPr>
+          <w:sz w:val="20"/>
+          <w:szCs w:val="20"/>
+          <w:lang w:val="pt-BR"/>
+        </w:rPr>
+      </w:pPr>
+      <w:r>
+        <w:rPr>
+          <w:sz w:val="20"/>
+          <w:szCs w:val="20"/>
+          <w:lang w:val="pt-BR"/>
+        </w:rPr>
+        <w:t>Fórum</w:t>
+      </w:r>
+      <w:r>
+        <w:rPr>
+          <w:sz w:val="20"/>
+          <w:szCs w:val="20"/>
+          <w:lang w:val="pt-BR"/>
+        </w:rPr>
+        <w:t>:</w:t>
+      </w:r>
+      <w:r>
+        <w:rPr>
+          <w:sz w:val="20"/>
+          <w:szCs w:val="20"/>
+          <w:lang w:val="pt-BR"/>
+        </w:rPr>
+        <w:t xml:space="preserve"> </w:t>
+      </w:r>
+      <w:hyperlink r:id="rId6" w:history="1">
         <w:r>
           <w:rPr>
             <w:rStyle w:val="Hyperlink"/>
@@ -159,7 +205,7 @@
         </w:rPr>
         <w:t xml:space="preserve">Email: </w:t>
       </w:r>
-      <w:hyperlink r:id="rId8" w:history="1">
+      <w:hyperlink r:id="rId7" w:history="1">
         <w:r>
           <w:rPr>
             <w:rStyle w:val="Hyperlink"/>
@@ -179,12 +225,21 @@
           <w:szCs w:val="20"/>
         </w:rPr>
       </w:pPr>
+      <w:proofErr w:type="spellStart"/>
       <w:r>
         <w:rPr>
           <w:sz w:val="20"/>
           <w:szCs w:val="20"/>
         </w:rPr>
-        <w:t>Pwd: 99793525</w:t>
+        <w:t>Pwd</w:t>
+      </w:r>
+      <w:proofErr w:type="spellEnd"/>
+      <w:r>
+        <w:rPr>
+          <w:sz w:val="20"/>
+          <w:szCs w:val="20"/>
+        </w:rPr>
+        <w:t>: 99793525</w:t>
       </w:r>
     </w:p>
     <w:p>
@@ -210,7 +265,7 @@
         </w:rPr>
         <w:t xml:space="preserve">Setup Ambiente de DEV: </w:t>
       </w:r>
-      <w:hyperlink r:id="rId9" w:history="1">
+      <w:hyperlink r:id="rId8" w:history="1">
         <w:r>
           <w:rPr>
             <w:rStyle w:val="Hyperlink"/>
@@ -250,7 +305,7 @@
         </w:rPr>
         <w:t xml:space="preserve">Projeto: </w:t>
       </w:r>
-      <w:hyperlink r:id="rId10" w:history="1">
+      <w:hyperlink r:id="rId9" w:history="1">
         <w:r>
           <w:rPr>
             <w:rStyle w:val="Hyperlink"/>
@@ -278,15 +333,37 @@
         </w:rPr>
         <w:t xml:space="preserve">Repositório Projeto: </w:t>
       </w:r>
-      <w:hyperlink r:id="rId11" w:history="1">
-        <w:r>
-          <w:rPr>
-            <w:rStyle w:val="Hyperlink"/>
-            <w:lang w:val="pt-BR"/>
-          </w:rPr>
-          <w:t>https://github.com/devsuperior/sds2</w:t>
-        </w:r>
-      </w:hyperlink>
+      <w:r>
+        <w:rPr>
+          <w:lang w:val="pt-BR"/>
+        </w:rPr>
+        <w:fldChar w:fldCharType="begin"/>
+      </w:r>
+      <w:r>
+        <w:rPr>
+          <w:lang w:val="pt-BR"/>
+        </w:rPr>
+        <w:instrText xml:space="preserve"> HYPERLINK "https://github.com/devsuperior/sds2" </w:instrText>
+      </w:r>
+      <w:r>
+        <w:rPr>
+          <w:lang w:val="pt-BR"/>
+        </w:rPr>
+        <w:fldChar w:fldCharType="separate"/>
+      </w:r>
+      <w:r>
+        <w:rPr>
+          <w:rStyle w:val="Hyperlink"/>
+          <w:lang w:val="pt-BR"/>
+        </w:rPr>
+        <w:t>https://github.com/devsuperior/sds2</w:t>
+      </w:r>
+      <w:r>
+        <w:rPr>
+          <w:lang w:val="pt-BR"/>
+        </w:rPr>
+        <w:fldChar w:fldCharType="end"/>
+      </w:r>
       <w:r>
         <w:rPr>
           <w:lang w:val="pt-BR"/>
@@ -390,7 +467,7 @@
                     <pic:cNvPicPr/>
                   </pic:nvPicPr>
                   <pic:blipFill>
-                    <a:blip r:embed="rId12"/>
+                    <a:blip r:embed="rId10"/>
                     <a:stretch>
                       <a:fillRect/>
                     </a:stretch>
@@ -542,7 +619,7 @@
                 <w:lang w:val="pt-BR"/>
               </w:rPr>
             </w:pPr>
-            <w:hyperlink r:id="rId13" w:history="1">
+            <w:hyperlink r:id="rId11" w:history="1">
               <w:r>
                 <w:rPr>
                   <w:rStyle w:val="Hyperlink"/>
@@ -570,7 +647,7 @@
                 <w:lang w:val="pt-BR"/>
               </w:rPr>
             </w:pPr>
-            <w:hyperlink r:id="rId14" w:history="1">
+            <w:hyperlink r:id="rId12" w:history="1">
               <w:r>
                 <w:rPr>
                   <w:rStyle w:val="Hyperlink"/>
@@ -611,7 +688,7 @@
                           <pic:cNvPicPr/>
                         </pic:nvPicPr>
                         <pic:blipFill>
-                          <a:blip r:embed="rId15"/>
+                          <a:blip r:embed="rId13"/>
                           <a:stretch>
                             <a:fillRect/>
                           </a:stretch>
@@ -748,7 +825,7 @@
                     <pic:cNvPicPr/>
                   </pic:nvPicPr>
                   <pic:blipFill>
-                    <a:blip r:embed="rId16">
+                    <a:blip r:embed="rId14">
                       <a:extLst>
                         <a:ext uri="{28A0092B-C50C-407E-A947-70E740481C1C}">
                           <a14:useLocalDpi xmlns:a14="http://schemas.microsoft.com/office/drawing/2010/main" val="0"/>
@@ -1017,7 +1094,7 @@
           <w:szCs w:val="16"/>
         </w:rPr>
       </w:pPr>
-      <w:hyperlink r:id="rId17" w:history="1">
+      <w:hyperlink r:id="rId15" w:history="1">
         <w:r>
           <w:rPr>
             <w:rStyle w:val="Hyperlink"/>
@@ -1043,7 +1120,7 @@
           <w:szCs w:val="16"/>
         </w:rPr>
       </w:pPr>
-      <w:hyperlink r:id="rId18" w:history="1">
+      <w:hyperlink r:id="rId16" w:history="1">
         <w:r>
           <w:rPr>
             <w:rStyle w:val="Hyperlink"/>
@@ -1069,7 +1146,7 @@
           <w:szCs w:val="16"/>
         </w:rPr>
       </w:pPr>
-      <w:hyperlink r:id="rId19" w:history="1">
+      <w:hyperlink r:id="rId17" w:history="1">
         <w:r>
           <w:rPr>
             <w:rStyle w:val="Hyperlink"/>
@@ -1144,7 +1221,7 @@
           <w:lang w:val="pt-BR"/>
         </w:rPr>
       </w:pPr>
-      <w:hyperlink r:id="rId20" w:history="1">
+      <w:hyperlink r:id="rId18" w:history="1">
         <w:r>
           <w:rPr>
             <w:rStyle w:val="Hyperlink"/>
@@ -1154,6 +1231,7 @@
           <w:t>https://seudominio.com/clientes</w:t>
         </w:r>
       </w:hyperlink>
+      <w:proofErr w:type="gramStart"/>
       <w:r>
         <w:rPr>
           <w:sz w:val="16"/>
@@ -1166,7 +1244,15 @@
           <w:sz w:val="16"/>
           <w:szCs w:val="16"/>
         </w:rPr>
-        <w:t xml:space="preserve"> [POST]   .. </w:t>
+        <w:t xml:space="preserve"> [</w:t>
+      </w:r>
+      <w:proofErr w:type="gramEnd"/>
+      <w:r>
+        <w:rPr>
+          <w:sz w:val="16"/>
+          <w:szCs w:val="16"/>
+        </w:rPr>
+        <w:t xml:space="preserve">POST]   .. </w:t>
       </w:r>
       <w:r>
         <w:rPr>
@@ -1183,6 +1269,143 @@
           <w:lang w:val="pt-BR"/>
         </w:rPr>
         <w:t xml:space="preserve"> (Toda vez que for executada salvará um novo registro)</w:t>
+      </w:r>
+    </w:p>
+    <w:p>
+      <w:pPr>
+        <w:spacing w:after="0"/>
+        <w:rPr>
+          <w:sz w:val="16"/>
+          <w:szCs w:val="16"/>
+          <w:lang w:val="pt-BR"/>
+        </w:rPr>
+      </w:pPr>
+      <w:hyperlink r:id="rId19" w:history="1">
+        <w:r>
+          <w:rPr>
+            <w:rStyle w:val="Hyperlink"/>
+            <w:sz w:val="16"/>
+            <w:szCs w:val="16"/>
+            <w:lang w:val="pt-BR"/>
+          </w:rPr>
+          <w:t>https://seudominio.com/clientes/5</w:t>
+        </w:r>
+      </w:hyperlink>
+      <w:r>
+        <w:rPr>
+          <w:sz w:val="16"/>
+          <w:szCs w:val="16"/>
+          <w:lang w:val="pt-BR"/>
+        </w:rPr>
+        <w:t xml:space="preserve">   [DE</w:t>
+      </w:r>
+      <w:r>
+        <w:rPr>
+          <w:sz w:val="16"/>
+          <w:szCs w:val="16"/>
+          <w:lang w:val="pt-BR"/>
+        </w:rPr>
+        <w:t>LETE</w:t>
+      </w:r>
+      <w:r>
+        <w:rPr>
+          <w:sz w:val="16"/>
+          <w:szCs w:val="16"/>
+          <w:lang w:val="pt-BR"/>
+        </w:rPr>
+        <w:t xml:space="preserve">] </w:t>
+      </w:r>
+      <w:r>
+        <w:rPr>
+          <w:sz w:val="16"/>
+          <w:szCs w:val="16"/>
+          <w:lang w:val="pt-BR"/>
+        </w:rPr>
+        <w:t xml:space="preserve"> </w:t>
+      </w:r>
+      <w:r>
+        <w:rPr>
+          <w:sz w:val="16"/>
+          <w:szCs w:val="16"/>
+          <w:lang w:val="pt-BR"/>
+        </w:rPr>
+        <w:t xml:space="preserve">.. </w:t>
+      </w:r>
+      <w:r>
+        <w:rPr>
+          <w:sz w:val="16"/>
+          <w:szCs w:val="16"/>
+          <w:lang w:val="pt-BR"/>
+        </w:rPr>
+        <w:t xml:space="preserve">Deletar - </w:t>
+      </w:r>
+      <w:r>
+        <w:rPr>
+          <w:sz w:val="16"/>
+          <w:szCs w:val="16"/>
+          <w:lang w:val="pt-BR"/>
+        </w:rPr>
+        <w:t>Idempotente</w:t>
+      </w:r>
+      <w:r>
+        <w:rPr>
+          <w:sz w:val="16"/>
+          <w:szCs w:val="16"/>
+          <w:lang w:val="pt-BR"/>
+        </w:rPr>
+        <w:t xml:space="preserve"> (Pode ser executada a mesma ação, o impacto é o mesmo)</w:t>
+      </w:r>
+    </w:p>
+    <w:p>
+      <w:pPr>
+        <w:spacing w:after="0"/>
+        <w:rPr>
+          <w:sz w:val="16"/>
+          <w:szCs w:val="16"/>
+          <w:lang w:val="pt-BR"/>
+        </w:rPr>
+      </w:pPr>
+      <w:hyperlink r:id="rId20" w:history="1">
+        <w:r>
+          <w:rPr>
+            <w:rStyle w:val="Hyperlink"/>
+            <w:sz w:val="16"/>
+            <w:szCs w:val="16"/>
+          </w:rPr>
+          <w:t>https://seudominio.com/clientes/5</w:t>
+        </w:r>
+      </w:hyperlink>
+      <w:proofErr w:type="gramStart"/>
+      <w:r>
+        <w:rPr>
+          <w:sz w:val="16"/>
+          <w:szCs w:val="16"/>
+        </w:rPr>
+        <w:t xml:space="preserve">   [</w:t>
+      </w:r>
+      <w:proofErr w:type="gramEnd"/>
+      <w:r>
+        <w:rPr>
+          <w:sz w:val="16"/>
+          <w:szCs w:val="16"/>
+        </w:rPr>
+        <w:t xml:space="preserve">GET]  .. </w:t>
+      </w:r>
+      <w:r>
+        <w:rPr>
+          <w:sz w:val="16"/>
+          <w:szCs w:val="16"/>
+          <w:lang w:val="pt-BR"/>
+        </w:rPr>
+        <w:t xml:space="preserve">Consulta - </w:t>
+      </w:r>
+      <w:r>
+        <w:rPr>
+          <w:sz w:val="16"/>
+          <w:szCs w:val="16"/>
+          <w:lang w:val="pt-BR"/>
+        </w:rPr>
+        <w:t>Idempotente</w:t>
       </w:r>
     </w:p>
     <w:p>
@@ -1211,134 +1434,6 @@
           <w:szCs w:val="16"/>
           <w:lang w:val="pt-BR"/>
         </w:rPr>
-        <w:t xml:space="preserve">   [DE</w:t>
-      </w:r>
-      <w:r>
-        <w:rPr>
-          <w:sz w:val="16"/>
-          <w:szCs w:val="16"/>
-          <w:lang w:val="pt-BR"/>
-        </w:rPr>
-        <w:t>LETE</w:t>
-      </w:r>
-      <w:r>
-        <w:rPr>
-          <w:sz w:val="16"/>
-          <w:szCs w:val="16"/>
-          <w:lang w:val="pt-BR"/>
-        </w:rPr>
-        <w:t xml:space="preserve">] </w:t>
-      </w:r>
-      <w:r>
-        <w:rPr>
-          <w:sz w:val="16"/>
-          <w:szCs w:val="16"/>
-          <w:lang w:val="pt-BR"/>
-        </w:rPr>
-        <w:t xml:space="preserve"> </w:t>
-      </w:r>
-      <w:r>
-        <w:rPr>
-          <w:sz w:val="16"/>
-          <w:szCs w:val="16"/>
-          <w:lang w:val="pt-BR"/>
-        </w:rPr>
-        <w:t xml:space="preserve">.. </w:t>
-      </w:r>
-      <w:r>
-        <w:rPr>
-          <w:sz w:val="16"/>
-          <w:szCs w:val="16"/>
-          <w:lang w:val="pt-BR"/>
-        </w:rPr>
-        <w:t xml:space="preserve">Deletar - </w:t>
-      </w:r>
-      <w:r>
-        <w:rPr>
-          <w:sz w:val="16"/>
-          <w:szCs w:val="16"/>
-          <w:lang w:val="pt-BR"/>
-        </w:rPr>
-        <w:t>Idempotente</w:t>
-      </w:r>
-      <w:r>
-        <w:rPr>
-          <w:sz w:val="16"/>
-          <w:szCs w:val="16"/>
-          <w:lang w:val="pt-BR"/>
-        </w:rPr>
-        <w:t xml:space="preserve"> (Pode ser executada a mesma ação, o impacto é o mesmo)</w:t>
-      </w:r>
-    </w:p>
-    <w:p>
-      <w:pPr>
-        <w:spacing w:after="0"/>
-        <w:rPr>
-          <w:sz w:val="16"/>
-          <w:szCs w:val="16"/>
-          <w:lang w:val="pt-BR"/>
-        </w:rPr>
-      </w:pPr>
-      <w:hyperlink r:id="rId22" w:history="1">
-        <w:r>
-          <w:rPr>
-            <w:rStyle w:val="Hyperlink"/>
-            <w:sz w:val="16"/>
-            <w:szCs w:val="16"/>
-          </w:rPr>
-          <w:t>https://seudominio.com/clientes/5</w:t>
-        </w:r>
-      </w:hyperlink>
-      <w:r>
-        <w:rPr>
-          <w:sz w:val="16"/>
-          <w:szCs w:val="16"/>
-        </w:rPr>
-        <w:t xml:space="preserve">   [GET]  .. </w:t>
-      </w:r>
-      <w:r>
-        <w:rPr>
-          <w:sz w:val="16"/>
-          <w:szCs w:val="16"/>
-          <w:lang w:val="pt-BR"/>
-        </w:rPr>
-        <w:t xml:space="preserve">Consulta - </w:t>
-      </w:r>
-      <w:r>
-        <w:rPr>
-          <w:sz w:val="16"/>
-          <w:szCs w:val="16"/>
-          <w:lang w:val="pt-BR"/>
-        </w:rPr>
-        <w:t>Idempotente</w:t>
-      </w:r>
-    </w:p>
-    <w:p>
-      <w:pPr>
-        <w:spacing w:after="0"/>
-        <w:rPr>
-          <w:sz w:val="16"/>
-          <w:szCs w:val="16"/>
-          <w:lang w:val="pt-BR"/>
-        </w:rPr>
-      </w:pPr>
-      <w:hyperlink r:id="rId23" w:history="1">
-        <w:r>
-          <w:rPr>
-            <w:rStyle w:val="Hyperlink"/>
-            <w:sz w:val="16"/>
-            <w:szCs w:val="16"/>
-            <w:lang w:val="pt-BR"/>
-          </w:rPr>
-          <w:t>https://seudominio.com/clientes/5</w:t>
-        </w:r>
-      </w:hyperlink>
-      <w:r>
-        <w:rPr>
-          <w:sz w:val="16"/>
-          <w:szCs w:val="16"/>
-          <w:lang w:val="pt-BR"/>
-        </w:rPr>
         <w:t xml:space="preserve">   [PUT]  .. Alterar - </w:t>
       </w:r>
       <w:r>
@@ -1398,17 +1493,36 @@
         </w:rPr>
         <w:t xml:space="preserve">través do site: </w:t>
       </w:r>
-      <w:hyperlink r:id="rId24" w:history="1">
-        <w:r>
-          <w:rPr>
-            <w:rStyle w:val="Hyperlink"/>
-            <w:sz w:val="18"/>
-            <w:szCs w:val="18"/>
-            <w:lang w:val="pt-BR"/>
-          </w:rPr>
-          <w:t>Spring Initializr</w:t>
-        </w:r>
-      </w:hyperlink>
+      <w:r>
+        <w:fldChar w:fldCharType="begin"/>
+      </w:r>
+      <w:r>
+        <w:rPr>
+          <w:lang w:val="pt-BR"/>
+        </w:rPr>
+        <w:instrText xml:space="preserve"> HYPERLINK "https://start.spring.io/" </w:instrText>
+      </w:r>
+      <w:r>
+        <w:fldChar w:fldCharType="separate"/>
+      </w:r>
+      <w:r>
+        <w:rPr>
+          <w:rStyle w:val="Hyperlink"/>
+          <w:sz w:val="18"/>
+          <w:szCs w:val="18"/>
+          <w:lang w:val="pt-BR"/>
+        </w:rPr>
+        <w:t>Spring Initializr</w:t>
+      </w:r>
+      <w:r>
+        <w:rPr>
+          <w:rStyle w:val="Hyperlink"/>
+          <w:sz w:val="18"/>
+          <w:szCs w:val="18"/>
+          <w:lang w:val="pt-BR"/>
+        </w:rPr>
+        <w:fldChar w:fldCharType="end"/>
+      </w:r>
     </w:p>
     <w:p>
       <w:pPr>
@@ -1476,6 +1590,321 @@
                   <wp:extent cx="2259106" cy="855817"/>
                   <wp:effectExtent l="0" t="0" r="8255" b="1905"/>
                   <wp:docPr id="4" name="Picture 4"/>
+                  <wp:cNvGraphicFramePr>
+                    <a:graphicFrameLocks xmlns:a="http://schemas.openxmlformats.org/drawingml/2006/main" noChangeAspect="1"/>
+                  </wp:cNvGraphicFramePr>
+                  <a:graphic xmlns:a="http://schemas.openxmlformats.org/drawingml/2006/main">
+                    <a:graphicData uri="http://schemas.openxmlformats.org/drawingml/2006/picture">
+                      <pic:pic xmlns:pic="http://schemas.openxmlformats.org/drawingml/2006/picture">
+                        <pic:nvPicPr>
+                          <pic:cNvPr id="1" name=""/>
+                          <pic:cNvPicPr/>
+                        </pic:nvPicPr>
+                        <pic:blipFill>
+                          <a:blip r:embed="rId22"/>
+                          <a:stretch>
+                            <a:fillRect/>
+                          </a:stretch>
+                        </pic:blipFill>
+                        <pic:spPr>
+                          <a:xfrm>
+                            <a:off x="0" y="0"/>
+                            <a:ext cx="2284033" cy="865260"/>
+                          </a:xfrm>
+                          <a:prstGeom prst="rect">
+                            <a:avLst/>
+                          </a:prstGeom>
+                        </pic:spPr>
+                      </pic:pic>
+                    </a:graphicData>
+                  </a:graphic>
+                </wp:inline>
+              </w:drawing>
+            </w:r>
+          </w:p>
+        </w:tc>
+        <w:tc>
+          <w:tcPr>
+            <w:tcW w:w="5386" w:type="dxa"/>
+          </w:tcPr>
+          <w:p>
+            <w:pPr>
+              <w:rPr>
+                <w:sz w:val="16"/>
+                <w:szCs w:val="16"/>
+                <w:lang w:val="pt-BR"/>
+              </w:rPr>
+            </w:pPr>
+          </w:p>
+          <w:p>
+            <w:pPr>
+              <w:rPr>
+                <w:sz w:val="16"/>
+                <w:szCs w:val="16"/>
+                <w:lang w:val="pt-BR"/>
+              </w:rPr>
+            </w:pPr>
+          </w:p>
+          <w:p>
+            <w:pPr>
+              <w:rPr>
+                <w:sz w:val="16"/>
+                <w:szCs w:val="16"/>
+                <w:lang w:val="pt-BR"/>
+              </w:rPr>
+            </w:pPr>
+            <w:r>
+              <w:rPr>
+                <w:sz w:val="16"/>
+                <w:szCs w:val="16"/>
+                <w:lang w:val="pt-BR"/>
+              </w:rPr>
+              <w:sym w:font="Wingdings" w:char="F0E0"/>
+            </w:r>
+            <w:r>
+              <w:rPr>
+                <w:sz w:val="16"/>
+                <w:szCs w:val="16"/>
+                <w:lang w:val="pt-BR"/>
+              </w:rPr>
+              <w:t xml:space="preserve"> Seta o profile de Teste para execução (Ativo)</w:t>
+            </w:r>
+          </w:p>
+          <w:p>
+            <w:pPr>
+              <w:rPr>
+                <w:sz w:val="16"/>
+                <w:szCs w:val="16"/>
+                <w:lang w:val="pt-BR"/>
+              </w:rPr>
+            </w:pPr>
+          </w:p>
+          <w:p>
+            <w:pPr>
+              <w:rPr>
+                <w:sz w:val="16"/>
+                <w:szCs w:val="16"/>
+                <w:lang w:val="pt-BR"/>
+              </w:rPr>
+            </w:pPr>
+            <w:r>
+              <w:rPr>
+                <w:sz w:val="16"/>
+                <w:szCs w:val="16"/>
+                <w:lang w:val="pt-BR"/>
+              </w:rPr>
+              <w:sym w:font="Wingdings" w:char="F0E0"/>
+            </w:r>
+            <w:r>
+              <w:rPr>
+                <w:sz w:val="16"/>
+                <w:szCs w:val="16"/>
+                <w:lang w:val="pt-BR"/>
+              </w:rPr>
+              <w:t xml:space="preserve"> Informa que o JPA não estará disponível na camada de Controller, apenas na camanda de serviço. Isso gera uma segurança, pois evita acesso direto ao banco na camanda Controller. </w:t>
+            </w:r>
+          </w:p>
+        </w:tc>
+      </w:tr>
+      <w:tr>
+        <w:tc>
+          <w:tcPr>
+            <w:tcW w:w="3964" w:type="dxa"/>
+          </w:tcPr>
+          <w:p>
+            <w:pPr>
+              <w:rPr>
+                <w:noProof/>
+              </w:rPr>
+            </w:pPr>
+            <w:r>
+              <w:rPr>
+                <w:noProof/>
+              </w:rPr>
+              <w:lastRenderedPageBreak/>
+              <w:drawing>
+                <wp:inline distT="0" distB="0" distL="0" distR="0" wp14:anchorId="3F75F461" wp14:editId="15A81DEB">
+                  <wp:extent cx="2321858" cy="770838"/>
+                  <wp:effectExtent l="0" t="0" r="2540" b="0"/>
+                  <wp:docPr id="6" name="Picture 6"/>
+                  <wp:cNvGraphicFramePr>
+                    <a:graphicFrameLocks xmlns:a="http://schemas.openxmlformats.org/drawingml/2006/main" noChangeAspect="1"/>
+                  </wp:cNvGraphicFramePr>
+                  <a:graphic xmlns:a="http://schemas.openxmlformats.org/drawingml/2006/main">
+                    <a:graphicData uri="http://schemas.openxmlformats.org/drawingml/2006/picture">
+                      <pic:pic xmlns:pic="http://schemas.openxmlformats.org/drawingml/2006/picture">
+                        <pic:nvPicPr>
+                          <pic:cNvPr id="1" name=""/>
+                          <pic:cNvPicPr/>
+                        </pic:nvPicPr>
+                        <pic:blipFill>
+                          <a:blip r:embed="rId23"/>
+                          <a:stretch>
+                            <a:fillRect/>
+                          </a:stretch>
+                        </pic:blipFill>
+                        <pic:spPr>
+                          <a:xfrm>
+                            <a:off x="0" y="0"/>
+                            <a:ext cx="2344502" cy="778356"/>
+                          </a:xfrm>
+                          <a:prstGeom prst="rect">
+                            <a:avLst/>
+                          </a:prstGeom>
+                        </pic:spPr>
+                      </pic:pic>
+                    </a:graphicData>
+                  </a:graphic>
+                </wp:inline>
+              </w:drawing>
+            </w:r>
+          </w:p>
+        </w:tc>
+        <w:tc>
+          <w:tcPr>
+            <w:tcW w:w="5386" w:type="dxa"/>
+          </w:tcPr>
+          <w:p>
+            <w:pPr>
+              <w:rPr>
+                <w:sz w:val="16"/>
+                <w:szCs w:val="16"/>
+                <w:lang w:val="pt-BR"/>
+              </w:rPr>
+            </w:pPr>
+            <w:r>
+              <w:rPr>
+                <w:sz w:val="16"/>
+                <w:szCs w:val="16"/>
+                <w:lang w:val="pt-BR"/>
+              </w:rPr>
+              <w:t>Configurações do Banco de Teste H2 que será criado dinamicamente em tempo de execução da aplicação.</w:t>
+            </w:r>
+          </w:p>
+          <w:p>
+            <w:pPr>
+              <w:rPr>
+                <w:sz w:val="16"/>
+                <w:szCs w:val="16"/>
+                <w:lang w:val="pt-BR"/>
+              </w:rPr>
+            </w:pPr>
+            <w:r>
+              <w:rPr>
+                <w:sz w:val="16"/>
+                <w:szCs w:val="16"/>
+                <w:lang w:val="pt-BR"/>
+              </w:rPr>
+              <w:t>Pode ser utilizado para implementação de testes integrados!</w:t>
+            </w:r>
+          </w:p>
+        </w:tc>
+      </w:tr>
+      <w:tr>
+        <w:tc>
+          <w:tcPr>
+            <w:tcW w:w="3964" w:type="dxa"/>
+          </w:tcPr>
+          <w:p>
+            <w:pPr>
+              <w:rPr>
+                <w:noProof/>
+              </w:rPr>
+            </w:pPr>
+            <w:r>
+              <w:rPr>
+                <w:noProof/>
+              </w:rPr>
+              <w:drawing>
+                <wp:inline distT="0" distB="0" distL="0" distR="0" wp14:anchorId="3280A027" wp14:editId="73AFD853">
+                  <wp:extent cx="2290482" cy="827853"/>
+                  <wp:effectExtent l="0" t="0" r="0" b="0"/>
+                  <wp:docPr id="7" name="Picture 7"/>
+                  <wp:cNvGraphicFramePr>
+                    <a:graphicFrameLocks xmlns:a="http://schemas.openxmlformats.org/drawingml/2006/main" noChangeAspect="1"/>
+                  </wp:cNvGraphicFramePr>
+                  <a:graphic xmlns:a="http://schemas.openxmlformats.org/drawingml/2006/main">
+                    <a:graphicData uri="http://schemas.openxmlformats.org/drawingml/2006/picture">
+                      <pic:pic xmlns:pic="http://schemas.openxmlformats.org/drawingml/2006/picture">
+                        <pic:nvPicPr>
+                          <pic:cNvPr id="1" name=""/>
+                          <pic:cNvPicPr/>
+                        </pic:nvPicPr>
+                        <pic:blipFill>
+                          <a:blip r:embed="rId24"/>
+                          <a:stretch>
+                            <a:fillRect/>
+                          </a:stretch>
+                        </pic:blipFill>
+                        <pic:spPr>
+                          <a:xfrm>
+                            <a:off x="0" y="0"/>
+                            <a:ext cx="2315388" cy="836855"/>
+                          </a:xfrm>
+                          <a:prstGeom prst="rect">
+                            <a:avLst/>
+                          </a:prstGeom>
+                        </pic:spPr>
+                      </pic:pic>
+                    </a:graphicData>
+                  </a:graphic>
+                </wp:inline>
+              </w:drawing>
+            </w:r>
+          </w:p>
+        </w:tc>
+        <w:tc>
+          <w:tcPr>
+            <w:tcW w:w="5386" w:type="dxa"/>
+          </w:tcPr>
+          <w:p>
+            <w:pPr>
+              <w:rPr>
+                <w:sz w:val="16"/>
+                <w:szCs w:val="16"/>
+                <w:lang w:val="pt-BR"/>
+              </w:rPr>
+            </w:pPr>
+          </w:p>
+          <w:p>
+            <w:pPr>
+              <w:rPr>
+                <w:sz w:val="16"/>
+                <w:szCs w:val="16"/>
+                <w:lang w:val="pt-BR"/>
+              </w:rPr>
+            </w:pPr>
+            <w:r>
+              <w:rPr>
+                <w:sz w:val="16"/>
+                <w:szCs w:val="16"/>
+                <w:lang w:val="pt-BR"/>
+              </w:rPr>
+              <w:t>Configurações do banco de DEV Postgre.</w:t>
+            </w:r>
+          </w:p>
+        </w:tc>
+      </w:tr>
+      <w:tr>
+        <w:tc>
+          <w:tcPr>
+            <w:tcW w:w="3964" w:type="dxa"/>
+          </w:tcPr>
+          <w:p>
+            <w:pPr>
+              <w:rPr>
+                <w:noProof/>
+              </w:rPr>
+            </w:pPr>
+            <w:r>
+              <w:rPr>
+                <w:noProof/>
+              </w:rPr>
+              <w:drawing>
+                <wp:inline distT="0" distB="0" distL="0" distR="0" wp14:anchorId="4BBA6B66" wp14:editId="1F638F8E">
+                  <wp:extent cx="2254623" cy="448884"/>
+                  <wp:effectExtent l="0" t="0" r="0" b="8890"/>
+                  <wp:docPr id="8" name="Picture 8"/>
                   <wp:cNvGraphicFramePr>
                     <a:graphicFrameLocks xmlns:a="http://schemas.openxmlformats.org/drawingml/2006/main" noChangeAspect="1"/>
                   </wp:cNvGraphicFramePr>
@@ -1495,321 +1924,6 @@
                         <pic:spPr>
                           <a:xfrm>
                             <a:off x="0" y="0"/>
-                            <a:ext cx="2284033" cy="865260"/>
-                          </a:xfrm>
-                          <a:prstGeom prst="rect">
-                            <a:avLst/>
-                          </a:prstGeom>
-                        </pic:spPr>
-                      </pic:pic>
-                    </a:graphicData>
-                  </a:graphic>
-                </wp:inline>
-              </w:drawing>
-            </w:r>
-          </w:p>
-        </w:tc>
-        <w:tc>
-          <w:tcPr>
-            <w:tcW w:w="5386" w:type="dxa"/>
-          </w:tcPr>
-          <w:p>
-            <w:pPr>
-              <w:rPr>
-                <w:sz w:val="16"/>
-                <w:szCs w:val="16"/>
-                <w:lang w:val="pt-BR"/>
-              </w:rPr>
-            </w:pPr>
-          </w:p>
-          <w:p>
-            <w:pPr>
-              <w:rPr>
-                <w:sz w:val="16"/>
-                <w:szCs w:val="16"/>
-                <w:lang w:val="pt-BR"/>
-              </w:rPr>
-            </w:pPr>
-          </w:p>
-          <w:p>
-            <w:pPr>
-              <w:rPr>
-                <w:sz w:val="16"/>
-                <w:szCs w:val="16"/>
-                <w:lang w:val="pt-BR"/>
-              </w:rPr>
-            </w:pPr>
-            <w:r>
-              <w:rPr>
-                <w:sz w:val="16"/>
-                <w:szCs w:val="16"/>
-                <w:lang w:val="pt-BR"/>
-              </w:rPr>
-              <w:sym w:font="Wingdings" w:char="F0E0"/>
-            </w:r>
-            <w:r>
-              <w:rPr>
-                <w:sz w:val="16"/>
-                <w:szCs w:val="16"/>
-                <w:lang w:val="pt-BR"/>
-              </w:rPr>
-              <w:t xml:space="preserve"> Seta o profile de Teste para execução (Ativo)</w:t>
-            </w:r>
-          </w:p>
-          <w:p>
-            <w:pPr>
-              <w:rPr>
-                <w:sz w:val="16"/>
-                <w:szCs w:val="16"/>
-                <w:lang w:val="pt-BR"/>
-              </w:rPr>
-            </w:pPr>
-          </w:p>
-          <w:p>
-            <w:pPr>
-              <w:rPr>
-                <w:sz w:val="16"/>
-                <w:szCs w:val="16"/>
-                <w:lang w:val="pt-BR"/>
-              </w:rPr>
-            </w:pPr>
-            <w:r>
-              <w:rPr>
-                <w:sz w:val="16"/>
-                <w:szCs w:val="16"/>
-                <w:lang w:val="pt-BR"/>
-              </w:rPr>
-              <w:sym w:font="Wingdings" w:char="F0E0"/>
-            </w:r>
-            <w:r>
-              <w:rPr>
-                <w:sz w:val="16"/>
-                <w:szCs w:val="16"/>
-                <w:lang w:val="pt-BR"/>
-              </w:rPr>
-              <w:t xml:space="preserve"> Informa que o JPA não estará disponível na camada de Controller, apenas na camanda de serviço. Isso gera uma segurança, pois evita acesso direto ao banco na camanda Controller. </w:t>
-            </w:r>
-          </w:p>
-        </w:tc>
-      </w:tr>
-      <w:tr>
-        <w:tc>
-          <w:tcPr>
-            <w:tcW w:w="3964" w:type="dxa"/>
-          </w:tcPr>
-          <w:p>
-            <w:pPr>
-              <w:rPr>
-                <w:noProof/>
-              </w:rPr>
-            </w:pPr>
-            <w:r>
-              <w:rPr>
-                <w:noProof/>
-              </w:rPr>
-              <w:lastRenderedPageBreak/>
-              <w:drawing>
-                <wp:inline distT="0" distB="0" distL="0" distR="0" wp14:anchorId="3F75F461" wp14:editId="15A81DEB">
-                  <wp:extent cx="2321858" cy="770838"/>
-                  <wp:effectExtent l="0" t="0" r="2540" b="0"/>
-                  <wp:docPr id="6" name="Picture 6"/>
-                  <wp:cNvGraphicFramePr>
-                    <a:graphicFrameLocks xmlns:a="http://schemas.openxmlformats.org/drawingml/2006/main" noChangeAspect="1"/>
-                  </wp:cNvGraphicFramePr>
-                  <a:graphic xmlns:a="http://schemas.openxmlformats.org/drawingml/2006/main">
-                    <a:graphicData uri="http://schemas.openxmlformats.org/drawingml/2006/picture">
-                      <pic:pic xmlns:pic="http://schemas.openxmlformats.org/drawingml/2006/picture">
-                        <pic:nvPicPr>
-                          <pic:cNvPr id="1" name=""/>
-                          <pic:cNvPicPr/>
-                        </pic:nvPicPr>
-                        <pic:blipFill>
-                          <a:blip r:embed="rId26"/>
-                          <a:stretch>
-                            <a:fillRect/>
-                          </a:stretch>
-                        </pic:blipFill>
-                        <pic:spPr>
-                          <a:xfrm>
-                            <a:off x="0" y="0"/>
-                            <a:ext cx="2344502" cy="778356"/>
-                          </a:xfrm>
-                          <a:prstGeom prst="rect">
-                            <a:avLst/>
-                          </a:prstGeom>
-                        </pic:spPr>
-                      </pic:pic>
-                    </a:graphicData>
-                  </a:graphic>
-                </wp:inline>
-              </w:drawing>
-            </w:r>
-          </w:p>
-        </w:tc>
-        <w:tc>
-          <w:tcPr>
-            <w:tcW w:w="5386" w:type="dxa"/>
-          </w:tcPr>
-          <w:p>
-            <w:pPr>
-              <w:rPr>
-                <w:sz w:val="16"/>
-                <w:szCs w:val="16"/>
-                <w:lang w:val="pt-BR"/>
-              </w:rPr>
-            </w:pPr>
-            <w:r>
-              <w:rPr>
-                <w:sz w:val="16"/>
-                <w:szCs w:val="16"/>
-                <w:lang w:val="pt-BR"/>
-              </w:rPr>
-              <w:t>Configurações do Banco de Teste H2 que será criado dinamicamente em tempo de execução da aplicação.</w:t>
-            </w:r>
-          </w:p>
-          <w:p>
-            <w:pPr>
-              <w:rPr>
-                <w:sz w:val="16"/>
-                <w:szCs w:val="16"/>
-                <w:lang w:val="pt-BR"/>
-              </w:rPr>
-            </w:pPr>
-            <w:r>
-              <w:rPr>
-                <w:sz w:val="16"/>
-                <w:szCs w:val="16"/>
-                <w:lang w:val="pt-BR"/>
-              </w:rPr>
-              <w:t>Pode ser utilizado para implementação de testes integrados!</w:t>
-            </w:r>
-          </w:p>
-        </w:tc>
-      </w:tr>
-      <w:tr>
-        <w:tc>
-          <w:tcPr>
-            <w:tcW w:w="3964" w:type="dxa"/>
-          </w:tcPr>
-          <w:p>
-            <w:pPr>
-              <w:rPr>
-                <w:noProof/>
-              </w:rPr>
-            </w:pPr>
-            <w:r>
-              <w:rPr>
-                <w:noProof/>
-              </w:rPr>
-              <w:drawing>
-                <wp:inline distT="0" distB="0" distL="0" distR="0" wp14:anchorId="3280A027" wp14:editId="73AFD853">
-                  <wp:extent cx="2290482" cy="827853"/>
-                  <wp:effectExtent l="0" t="0" r="0" b="0"/>
-                  <wp:docPr id="7" name="Picture 7"/>
-                  <wp:cNvGraphicFramePr>
-                    <a:graphicFrameLocks xmlns:a="http://schemas.openxmlformats.org/drawingml/2006/main" noChangeAspect="1"/>
-                  </wp:cNvGraphicFramePr>
-                  <a:graphic xmlns:a="http://schemas.openxmlformats.org/drawingml/2006/main">
-                    <a:graphicData uri="http://schemas.openxmlformats.org/drawingml/2006/picture">
-                      <pic:pic xmlns:pic="http://schemas.openxmlformats.org/drawingml/2006/picture">
-                        <pic:nvPicPr>
-                          <pic:cNvPr id="1" name=""/>
-                          <pic:cNvPicPr/>
-                        </pic:nvPicPr>
-                        <pic:blipFill>
-                          <a:blip r:embed="rId27"/>
-                          <a:stretch>
-                            <a:fillRect/>
-                          </a:stretch>
-                        </pic:blipFill>
-                        <pic:spPr>
-                          <a:xfrm>
-                            <a:off x="0" y="0"/>
-                            <a:ext cx="2315388" cy="836855"/>
-                          </a:xfrm>
-                          <a:prstGeom prst="rect">
-                            <a:avLst/>
-                          </a:prstGeom>
-                        </pic:spPr>
-                      </pic:pic>
-                    </a:graphicData>
-                  </a:graphic>
-                </wp:inline>
-              </w:drawing>
-            </w:r>
-          </w:p>
-        </w:tc>
-        <w:tc>
-          <w:tcPr>
-            <w:tcW w:w="5386" w:type="dxa"/>
-          </w:tcPr>
-          <w:p>
-            <w:pPr>
-              <w:rPr>
-                <w:sz w:val="16"/>
-                <w:szCs w:val="16"/>
-                <w:lang w:val="pt-BR"/>
-              </w:rPr>
-            </w:pPr>
-          </w:p>
-          <w:p>
-            <w:pPr>
-              <w:rPr>
-                <w:sz w:val="16"/>
-                <w:szCs w:val="16"/>
-                <w:lang w:val="pt-BR"/>
-              </w:rPr>
-            </w:pPr>
-            <w:r>
-              <w:rPr>
-                <w:sz w:val="16"/>
-                <w:szCs w:val="16"/>
-                <w:lang w:val="pt-BR"/>
-              </w:rPr>
-              <w:t>Configurações do banco de DEV Postgre.</w:t>
-            </w:r>
-          </w:p>
-        </w:tc>
-      </w:tr>
-      <w:tr>
-        <w:tc>
-          <w:tcPr>
-            <w:tcW w:w="3964" w:type="dxa"/>
-          </w:tcPr>
-          <w:p>
-            <w:pPr>
-              <w:rPr>
-                <w:noProof/>
-              </w:rPr>
-            </w:pPr>
-            <w:r>
-              <w:rPr>
-                <w:noProof/>
-              </w:rPr>
-              <w:drawing>
-                <wp:inline distT="0" distB="0" distL="0" distR="0" wp14:anchorId="4BBA6B66" wp14:editId="1F638F8E">
-                  <wp:extent cx="2254623" cy="448884"/>
-                  <wp:effectExtent l="0" t="0" r="0" b="8890"/>
-                  <wp:docPr id="8" name="Picture 8"/>
-                  <wp:cNvGraphicFramePr>
-                    <a:graphicFrameLocks xmlns:a="http://schemas.openxmlformats.org/drawingml/2006/main" noChangeAspect="1"/>
-                  </wp:cNvGraphicFramePr>
-                  <a:graphic xmlns:a="http://schemas.openxmlformats.org/drawingml/2006/main">
-                    <a:graphicData uri="http://schemas.openxmlformats.org/drawingml/2006/picture">
-                      <pic:pic xmlns:pic="http://schemas.openxmlformats.org/drawingml/2006/picture">
-                        <pic:nvPicPr>
-                          <pic:cNvPr id="1" name=""/>
-                          <pic:cNvPicPr/>
-                        </pic:nvPicPr>
-                        <pic:blipFill>
-                          <a:blip r:embed="rId28"/>
-                          <a:stretch>
-                            <a:fillRect/>
-                          </a:stretch>
-                        </pic:blipFill>
-                        <pic:spPr>
-                          <a:xfrm>
-                            <a:off x="0" y="0"/>
                             <a:ext cx="2350117" cy="467896"/>
                           </a:xfrm>
                           <a:prstGeom prst="rect">
@@ -1969,8 +2083,19 @@
                 <w:sz w:val="12"/>
                 <w:szCs w:val="12"/>
               </w:rPr>
-              <w:t>@EnableWebSecurity</w:t>
-            </w:r>
+              <w:t>@</w:t>
+            </w:r>
+            <w:proofErr w:type="spellStart"/>
+            <w:r>
+              <w:rPr>
+                <w:rFonts w:ascii="Consolas" w:eastAsia="Times New Roman" w:hAnsi="Consolas" w:cs="Courier New"/>
+                <w:color w:val="24292E"/>
+                <w:sz w:val="12"/>
+                <w:szCs w:val="12"/>
+              </w:rPr>
+              <w:t>EnableWebSecurity</w:t>
+            </w:r>
+            <w:proofErr w:type="spellEnd"/>
           </w:p>
           <w:p>
             <w:pPr>
@@ -2080,7 +2205,47 @@
                 <w:sz w:val="12"/>
                 <w:szCs w:val="12"/>
               </w:rPr>
-              <w:t>public class SecurityConfig extends WebSecurityConfigurerAdapter {</w:t>
+              <w:t xml:space="preserve">public class </w:t>
+            </w:r>
+            <w:proofErr w:type="spellStart"/>
+            <w:r>
+              <w:rPr>
+                <w:rFonts w:ascii="Consolas" w:eastAsia="Times New Roman" w:hAnsi="Consolas" w:cs="Courier New"/>
+                <w:color w:val="24292E"/>
+                <w:sz w:val="12"/>
+                <w:szCs w:val="12"/>
+              </w:rPr>
+              <w:t>SecurityConfig</w:t>
+            </w:r>
+            <w:proofErr w:type="spellEnd"/>
+            <w:r>
+              <w:rPr>
+                <w:rFonts w:ascii="Consolas" w:eastAsia="Times New Roman" w:hAnsi="Consolas" w:cs="Courier New"/>
+                <w:color w:val="24292E"/>
+                <w:sz w:val="12"/>
+                <w:szCs w:val="12"/>
+              </w:rPr>
+              <w:t xml:space="preserve"> extends </w:t>
+            </w:r>
+            <w:proofErr w:type="spellStart"/>
+            <w:r>
+              <w:rPr>
+                <w:rFonts w:ascii="Consolas" w:eastAsia="Times New Roman" w:hAnsi="Consolas" w:cs="Courier New"/>
+                <w:color w:val="24292E"/>
+                <w:sz w:val="12"/>
+                <w:szCs w:val="12"/>
+              </w:rPr>
+              <w:t>WebSecurityConfigurerAdapter</w:t>
+            </w:r>
+            <w:proofErr w:type="spellEnd"/>
+            <w:r>
+              <w:rPr>
+                <w:rFonts w:ascii="Consolas" w:eastAsia="Times New Roman" w:hAnsi="Consolas" w:cs="Courier New"/>
+                <w:color w:val="24292E"/>
+                <w:sz w:val="12"/>
+                <w:szCs w:val="12"/>
+              </w:rPr>
+              <w:t xml:space="preserve"> {</w:t>
             </w:r>
           </w:p>
           <w:p>
@@ -2154,8 +2319,19 @@
                 <w:sz w:val="12"/>
                 <w:szCs w:val="12"/>
               </w:rPr>
-              <w:t>@Autowired</w:t>
-            </w:r>
+              <w:t>@</w:t>
+            </w:r>
+            <w:proofErr w:type="spellStart"/>
+            <w:r>
+              <w:rPr>
+                <w:rFonts w:ascii="Consolas" w:eastAsia="Times New Roman" w:hAnsi="Consolas" w:cs="Courier New"/>
+                <w:color w:val="24292E"/>
+                <w:sz w:val="12"/>
+                <w:szCs w:val="12"/>
+              </w:rPr>
+              <w:t>Autowired</w:t>
+            </w:r>
+            <w:proofErr w:type="spellEnd"/>
           </w:p>
           <w:p>
             <w:pPr>
@@ -2320,7 +2496,38 @@
                 <w:sz w:val="12"/>
                 <w:szCs w:val="12"/>
               </w:rPr>
-              <w:t>protected void configure(HttpSecurity http) throws Exception {</w:t>
+              <w:t xml:space="preserve">protected void </w:t>
+            </w:r>
+            <w:proofErr w:type="gramStart"/>
+            <w:r>
+              <w:rPr>
+                <w:rFonts w:ascii="Consolas" w:eastAsia="Times New Roman" w:hAnsi="Consolas" w:cs="Courier New"/>
+                <w:color w:val="24292E"/>
+                <w:sz w:val="12"/>
+                <w:szCs w:val="12"/>
+              </w:rPr>
+              <w:t>configure(</w:t>
+            </w:r>
+            <w:proofErr w:type="spellStart"/>
+            <w:proofErr w:type="gramEnd"/>
+            <w:r>
+              <w:rPr>
+                <w:rFonts w:ascii="Consolas" w:eastAsia="Times New Roman" w:hAnsi="Consolas" w:cs="Courier New"/>
+                <w:color w:val="24292E"/>
+                <w:sz w:val="12"/>
+                <w:szCs w:val="12"/>
+              </w:rPr>
+              <w:t>HttpSecurity</w:t>
+            </w:r>
+            <w:proofErr w:type="spellEnd"/>
+            <w:r>
+              <w:rPr>
+                <w:rFonts w:ascii="Consolas" w:eastAsia="Times New Roman" w:hAnsi="Consolas" w:cs="Courier New"/>
+                <w:color w:val="24292E"/>
+                <w:sz w:val="12"/>
+                <w:szCs w:val="12"/>
+              </w:rPr>
+              <w:t xml:space="preserve"> http) throws Exception {</w:t>
             </w:r>
           </w:p>
           <w:p>
@@ -2366,7 +2573,49 @@
                 <w:sz w:val="12"/>
                 <w:szCs w:val="12"/>
               </w:rPr>
-              <w:t>if (Arrays.asList(env.getActiveProfiles()).contains("test")) {</w:t>
+              <w:t>if (</w:t>
+            </w:r>
+            <w:proofErr w:type="spellStart"/>
+            <w:r>
+              <w:rPr>
+                <w:rFonts w:ascii="Consolas" w:eastAsia="Times New Roman" w:hAnsi="Consolas" w:cs="Courier New"/>
+                <w:color w:val="24292E"/>
+                <w:sz w:val="12"/>
+                <w:szCs w:val="12"/>
+              </w:rPr>
+              <w:t>Arrays.asList</w:t>
+            </w:r>
+            <w:proofErr w:type="spellEnd"/>
+            <w:r>
+              <w:rPr>
+                <w:rFonts w:ascii="Consolas" w:eastAsia="Times New Roman" w:hAnsi="Consolas" w:cs="Courier New"/>
+                <w:color w:val="24292E"/>
+                <w:sz w:val="12"/>
+                <w:szCs w:val="12"/>
+              </w:rPr>
+              <w:t>(</w:t>
+            </w:r>
+            <w:proofErr w:type="spellStart"/>
+            <w:proofErr w:type="gramStart"/>
+            <w:r>
+              <w:rPr>
+                <w:rFonts w:ascii="Consolas" w:eastAsia="Times New Roman" w:hAnsi="Consolas" w:cs="Courier New"/>
+                <w:color w:val="24292E"/>
+                <w:sz w:val="12"/>
+                <w:szCs w:val="12"/>
+              </w:rPr>
+              <w:t>env.getActiveProfiles</w:t>
+            </w:r>
+            <w:proofErr w:type="spellEnd"/>
+            <w:proofErr w:type="gramEnd"/>
+            <w:r>
+              <w:rPr>
+                <w:rFonts w:ascii="Consolas" w:eastAsia="Times New Roman" w:hAnsi="Consolas" w:cs="Courier New"/>
+                <w:color w:val="24292E"/>
+                <w:sz w:val="12"/>
+                <w:szCs w:val="12"/>
+              </w:rPr>
+              <w:t>()).contains("test")) {</w:t>
             </w:r>
           </w:p>
           <w:p>
@@ -2405,14 +2654,47 @@
               </w:rPr>
               <w:t xml:space="preserve">      </w:t>
             </w:r>
-            <w:r>
-              <w:rPr>
-                <w:rFonts w:ascii="Consolas" w:eastAsia="Times New Roman" w:hAnsi="Consolas" w:cs="Courier New"/>
-                <w:color w:val="24292E"/>
-                <w:sz w:val="12"/>
-                <w:szCs w:val="12"/>
-              </w:rPr>
-              <w:t>http.headers().frameOptions().disable();</w:t>
+            <w:proofErr w:type="spellStart"/>
+            <w:proofErr w:type="gramStart"/>
+            <w:r>
+              <w:rPr>
+                <w:rFonts w:ascii="Consolas" w:eastAsia="Times New Roman" w:hAnsi="Consolas" w:cs="Courier New"/>
+                <w:color w:val="24292E"/>
+                <w:sz w:val="12"/>
+                <w:szCs w:val="12"/>
+              </w:rPr>
+              <w:t>http.headers</w:t>
+            </w:r>
+            <w:proofErr w:type="spellEnd"/>
+            <w:proofErr w:type="gramEnd"/>
+            <w:r>
+              <w:rPr>
+                <w:rFonts w:ascii="Consolas" w:eastAsia="Times New Roman" w:hAnsi="Consolas" w:cs="Courier New"/>
+                <w:color w:val="24292E"/>
+                <w:sz w:val="12"/>
+                <w:szCs w:val="12"/>
+              </w:rPr>
+              <w:t>().</w:t>
+            </w:r>
+            <w:proofErr w:type="spellStart"/>
+            <w:r>
+              <w:rPr>
+                <w:rFonts w:ascii="Consolas" w:eastAsia="Times New Roman" w:hAnsi="Consolas" w:cs="Courier New"/>
+                <w:color w:val="24292E"/>
+                <w:sz w:val="12"/>
+                <w:szCs w:val="12"/>
+              </w:rPr>
+              <w:t>frameOptions</w:t>
+            </w:r>
+            <w:proofErr w:type="spellEnd"/>
+            <w:r>
+              <w:rPr>
+                <w:rFonts w:ascii="Consolas" w:eastAsia="Times New Roman" w:hAnsi="Consolas" w:cs="Courier New"/>
+                <w:color w:val="24292E"/>
+                <w:sz w:val="12"/>
+                <w:szCs w:val="12"/>
+              </w:rPr>
+              <w:t>().disable();</w:t>
             </w:r>
           </w:p>
           <w:p>
@@ -2543,14 +2825,47 @@
               </w:rPr>
               <w:t xml:space="preserve">    </w:t>
             </w:r>
-            <w:r>
-              <w:rPr>
-                <w:rFonts w:ascii="Consolas" w:eastAsia="Times New Roman" w:hAnsi="Consolas" w:cs="Courier New"/>
-                <w:color w:val="24292E"/>
-                <w:sz w:val="12"/>
-                <w:szCs w:val="12"/>
-              </w:rPr>
-              <w:t>http.cors().and().csrf().disable();</w:t>
+            <w:proofErr w:type="spellStart"/>
+            <w:proofErr w:type="gramStart"/>
+            <w:r>
+              <w:rPr>
+                <w:rFonts w:ascii="Consolas" w:eastAsia="Times New Roman" w:hAnsi="Consolas" w:cs="Courier New"/>
+                <w:color w:val="24292E"/>
+                <w:sz w:val="12"/>
+                <w:szCs w:val="12"/>
+              </w:rPr>
+              <w:t>http.cors</w:t>
+            </w:r>
+            <w:proofErr w:type="spellEnd"/>
+            <w:proofErr w:type="gramEnd"/>
+            <w:r>
+              <w:rPr>
+                <w:rFonts w:ascii="Consolas" w:eastAsia="Times New Roman" w:hAnsi="Consolas" w:cs="Courier New"/>
+                <w:color w:val="24292E"/>
+                <w:sz w:val="12"/>
+                <w:szCs w:val="12"/>
+              </w:rPr>
+              <w:t>().and().</w:t>
+            </w:r>
+            <w:proofErr w:type="spellStart"/>
+            <w:r>
+              <w:rPr>
+                <w:rFonts w:ascii="Consolas" w:eastAsia="Times New Roman" w:hAnsi="Consolas" w:cs="Courier New"/>
+                <w:color w:val="24292E"/>
+                <w:sz w:val="12"/>
+                <w:szCs w:val="12"/>
+              </w:rPr>
+              <w:t>csrf</w:t>
+            </w:r>
+            <w:proofErr w:type="spellEnd"/>
+            <w:r>
+              <w:rPr>
+                <w:rFonts w:ascii="Consolas" w:eastAsia="Times New Roman" w:hAnsi="Consolas" w:cs="Courier New"/>
+                <w:color w:val="24292E"/>
+                <w:sz w:val="12"/>
+                <w:szCs w:val="12"/>
+              </w:rPr>
+              <w:t>().disable();</w:t>
             </w:r>
           </w:p>
           <w:p>
@@ -2589,14 +2904,25 @@
               </w:rPr>
               <w:t xml:space="preserve">    </w:t>
             </w:r>
-            <w:r>
-              <w:rPr>
-                <w:rFonts w:ascii="Consolas" w:eastAsia="Times New Roman" w:hAnsi="Consolas" w:cs="Courier New"/>
-                <w:color w:val="24292E"/>
-                <w:sz w:val="12"/>
-                <w:szCs w:val="12"/>
-              </w:rPr>
-              <w:t>http.sessionManagement().sessionCreationPolicy(SessionCreationPolicy.STATELESS);</w:t>
+            <w:proofErr w:type="gramStart"/>
+            <w:r>
+              <w:rPr>
+                <w:rFonts w:ascii="Consolas" w:eastAsia="Times New Roman" w:hAnsi="Consolas" w:cs="Courier New"/>
+                <w:color w:val="24292E"/>
+                <w:sz w:val="12"/>
+                <w:szCs w:val="12"/>
+              </w:rPr>
+              <w:t>http.sessionManagement</w:t>
+            </w:r>
+            <w:proofErr w:type="gramEnd"/>
+            <w:r>
+              <w:rPr>
+                <w:rFonts w:ascii="Consolas" w:eastAsia="Times New Roman" w:hAnsi="Consolas" w:cs="Courier New"/>
+                <w:color w:val="24292E"/>
+                <w:sz w:val="12"/>
+                <w:szCs w:val="12"/>
+              </w:rPr>
+              <w:t>().sessionCreationPolicy(SessionCreationPolicy.STATELESS);</w:t>
             </w:r>
           </w:p>
           <w:p>
@@ -2635,14 +2961,67 @@
               </w:rPr>
               <w:t xml:space="preserve">    </w:t>
             </w:r>
-            <w:r>
-              <w:rPr>
-                <w:rFonts w:ascii="Consolas" w:eastAsia="Times New Roman" w:hAnsi="Consolas" w:cs="Courier New"/>
-                <w:color w:val="24292E"/>
-                <w:sz w:val="12"/>
-                <w:szCs w:val="12"/>
-              </w:rPr>
-              <w:t>http.authorizeRequests().anyRequest().permitAll();</w:t>
+            <w:proofErr w:type="spellStart"/>
+            <w:proofErr w:type="gramStart"/>
+            <w:r>
+              <w:rPr>
+                <w:rFonts w:ascii="Consolas" w:eastAsia="Times New Roman" w:hAnsi="Consolas" w:cs="Courier New"/>
+                <w:color w:val="24292E"/>
+                <w:sz w:val="12"/>
+                <w:szCs w:val="12"/>
+              </w:rPr>
+              <w:t>http.authorizeRequests</w:t>
+            </w:r>
+            <w:proofErr w:type="spellEnd"/>
+            <w:proofErr w:type="gramEnd"/>
+            <w:r>
+              <w:rPr>
+                <w:rFonts w:ascii="Consolas" w:eastAsia="Times New Roman" w:hAnsi="Consolas" w:cs="Courier New"/>
+                <w:color w:val="24292E"/>
+                <w:sz w:val="12"/>
+                <w:szCs w:val="12"/>
+              </w:rPr>
+              <w:t>().</w:t>
+            </w:r>
+            <w:proofErr w:type="spellStart"/>
+            <w:r>
+              <w:rPr>
+                <w:rFonts w:ascii="Consolas" w:eastAsia="Times New Roman" w:hAnsi="Consolas" w:cs="Courier New"/>
+                <w:color w:val="24292E"/>
+                <w:sz w:val="12"/>
+                <w:szCs w:val="12"/>
+              </w:rPr>
+              <w:t>anyRequest</w:t>
+            </w:r>
+            <w:proofErr w:type="spellEnd"/>
+            <w:r>
+              <w:rPr>
+                <w:rFonts w:ascii="Consolas" w:eastAsia="Times New Roman" w:hAnsi="Consolas" w:cs="Courier New"/>
+                <w:color w:val="24292E"/>
+                <w:sz w:val="12"/>
+                <w:szCs w:val="12"/>
+              </w:rPr>
+              <w:t>().</w:t>
+            </w:r>
+            <w:proofErr w:type="spellStart"/>
+            <w:r>
+              <w:rPr>
+                <w:rFonts w:ascii="Consolas" w:eastAsia="Times New Roman" w:hAnsi="Consolas" w:cs="Courier New"/>
+                <w:color w:val="24292E"/>
+                <w:sz w:val="12"/>
+                <w:szCs w:val="12"/>
+              </w:rPr>
+              <w:t>permitAll</w:t>
+            </w:r>
+            <w:proofErr w:type="spellEnd"/>
+            <w:r>
+              <w:rPr>
+                <w:rFonts w:ascii="Consolas" w:eastAsia="Times New Roman" w:hAnsi="Consolas" w:cs="Courier New"/>
+                <w:color w:val="24292E"/>
+                <w:sz w:val="12"/>
+                <w:szCs w:val="12"/>
+              </w:rPr>
+              <w:t>();</w:t>
             </w:r>
           </w:p>
           <w:p>
@@ -2801,14 +3180,56 @@
               </w:rPr>
               <w:t xml:space="preserve">  </w:t>
             </w:r>
-            <w:r>
-              <w:rPr>
-                <w:rFonts w:ascii="Consolas" w:eastAsia="Times New Roman" w:hAnsi="Consolas" w:cs="Courier New"/>
-                <w:color w:val="24292E"/>
-                <w:sz w:val="12"/>
-                <w:szCs w:val="12"/>
-              </w:rPr>
-              <w:t>CorsConfigurationSource corsConfigurationSource() {</w:t>
+            <w:proofErr w:type="spellStart"/>
+            <w:r>
+              <w:rPr>
+                <w:rFonts w:ascii="Consolas" w:eastAsia="Times New Roman" w:hAnsi="Consolas" w:cs="Courier New"/>
+                <w:color w:val="24292E"/>
+                <w:sz w:val="12"/>
+                <w:szCs w:val="12"/>
+              </w:rPr>
+              <w:t>CorsConfigurationSource</w:t>
+            </w:r>
+            <w:proofErr w:type="spellEnd"/>
+            <w:r>
+              <w:rPr>
+                <w:rFonts w:ascii="Consolas" w:eastAsia="Times New Roman" w:hAnsi="Consolas" w:cs="Courier New"/>
+                <w:color w:val="24292E"/>
+                <w:sz w:val="12"/>
+                <w:szCs w:val="12"/>
+              </w:rPr>
+              <w:t xml:space="preserve"> </w:t>
+            </w:r>
+            <w:proofErr w:type="spellStart"/>
+            <w:proofErr w:type="gramStart"/>
+            <w:r>
+              <w:rPr>
+                <w:rFonts w:ascii="Consolas" w:eastAsia="Times New Roman" w:hAnsi="Consolas" w:cs="Courier New"/>
+                <w:color w:val="24292E"/>
+                <w:sz w:val="12"/>
+                <w:szCs w:val="12"/>
+              </w:rPr>
+              <w:t>corsConfigurationSource</w:t>
+            </w:r>
+            <w:proofErr w:type="spellEnd"/>
+            <w:r>
+              <w:rPr>
+                <w:rFonts w:ascii="Consolas" w:eastAsia="Times New Roman" w:hAnsi="Consolas" w:cs="Courier New"/>
+                <w:color w:val="24292E"/>
+                <w:sz w:val="12"/>
+                <w:szCs w:val="12"/>
+              </w:rPr>
+              <w:t>(</w:t>
+            </w:r>
+            <w:proofErr w:type="gramEnd"/>
+            <w:r>
+              <w:rPr>
+                <w:rFonts w:ascii="Consolas" w:eastAsia="Times New Roman" w:hAnsi="Consolas" w:cs="Courier New"/>
+                <w:color w:val="24292E"/>
+                <w:sz w:val="12"/>
+                <w:szCs w:val="12"/>
+              </w:rPr>
+              <w:t>) {</w:t>
             </w:r>
           </w:p>
           <w:p>
@@ -2847,14 +3268,76 @@
               </w:rPr>
               <w:t xml:space="preserve">    </w:t>
             </w:r>
-            <w:r>
-              <w:rPr>
-                <w:rFonts w:ascii="Consolas" w:eastAsia="Times New Roman" w:hAnsi="Consolas" w:cs="Courier New"/>
-                <w:color w:val="24292E"/>
-                <w:sz w:val="12"/>
-                <w:szCs w:val="12"/>
-              </w:rPr>
-              <w:t>CorsConfiguration configuration = new CorsConfiguration().applyPermitDefaultValues();</w:t>
+            <w:proofErr w:type="spellStart"/>
+            <w:r>
+              <w:rPr>
+                <w:rFonts w:ascii="Consolas" w:eastAsia="Times New Roman" w:hAnsi="Consolas" w:cs="Courier New"/>
+                <w:color w:val="24292E"/>
+                <w:sz w:val="12"/>
+                <w:szCs w:val="12"/>
+              </w:rPr>
+              <w:t>CorsConfiguration</w:t>
+            </w:r>
+            <w:proofErr w:type="spellEnd"/>
+            <w:r>
+              <w:rPr>
+                <w:rFonts w:ascii="Consolas" w:eastAsia="Times New Roman" w:hAnsi="Consolas" w:cs="Courier New"/>
+                <w:color w:val="24292E"/>
+                <w:sz w:val="12"/>
+                <w:szCs w:val="12"/>
+              </w:rPr>
+              <w:t xml:space="preserve"> configuration = new </w:t>
+            </w:r>
+            <w:proofErr w:type="spellStart"/>
+            <w:r>
+              <w:rPr>
+                <w:rFonts w:ascii="Consolas" w:eastAsia="Times New Roman" w:hAnsi="Consolas" w:cs="Courier New"/>
+                <w:color w:val="24292E"/>
+                <w:sz w:val="12"/>
+                <w:szCs w:val="12"/>
+              </w:rPr>
+              <w:t>CorsConfiguration</w:t>
+            </w:r>
+            <w:proofErr w:type="spellEnd"/>
+            <w:r>
+              <w:rPr>
+                <w:rFonts w:ascii="Consolas" w:eastAsia="Times New Roman" w:hAnsi="Consolas" w:cs="Courier New"/>
+                <w:color w:val="24292E"/>
+                <w:sz w:val="12"/>
+                <w:szCs w:val="12"/>
+              </w:rPr>
+              <w:t>(</w:t>
+            </w:r>
+            <w:proofErr w:type="gramStart"/>
+            <w:r>
+              <w:rPr>
+                <w:rFonts w:ascii="Consolas" w:eastAsia="Times New Roman" w:hAnsi="Consolas" w:cs="Courier New"/>
+                <w:color w:val="24292E"/>
+                <w:sz w:val="12"/>
+                <w:szCs w:val="12"/>
+              </w:rPr>
+              <w:t>).</w:t>
+            </w:r>
+            <w:proofErr w:type="spellStart"/>
+            <w:r>
+              <w:rPr>
+                <w:rFonts w:ascii="Consolas" w:eastAsia="Times New Roman" w:hAnsi="Consolas" w:cs="Courier New"/>
+                <w:color w:val="24292E"/>
+                <w:sz w:val="12"/>
+                <w:szCs w:val="12"/>
+              </w:rPr>
+              <w:t>applyPermitDefaultValues</w:t>
+            </w:r>
+            <w:proofErr w:type="spellEnd"/>
+            <w:proofErr w:type="gramEnd"/>
+            <w:r>
+              <w:rPr>
+                <w:rFonts w:ascii="Consolas" w:eastAsia="Times New Roman" w:hAnsi="Consolas" w:cs="Courier New"/>
+                <w:color w:val="24292E"/>
+                <w:sz w:val="12"/>
+                <w:szCs w:val="12"/>
+              </w:rPr>
+              <w:t>();</w:t>
             </w:r>
           </w:p>
           <w:p>
@@ -2893,14 +3376,47 @@
               </w:rPr>
               <w:t xml:space="preserve">    </w:t>
             </w:r>
-            <w:r>
-              <w:rPr>
-                <w:rFonts w:ascii="Consolas" w:eastAsia="Times New Roman" w:hAnsi="Consolas" w:cs="Courier New"/>
-                <w:color w:val="24292E"/>
-                <w:sz w:val="12"/>
-                <w:szCs w:val="12"/>
-              </w:rPr>
-              <w:t>configuration.setAllowedMethods(Arrays.asList("POST", "GET", "PUT", "DELETE", "OPTIONS"));</w:t>
+            <w:proofErr w:type="spellStart"/>
+            <w:proofErr w:type="gramStart"/>
+            <w:r>
+              <w:rPr>
+                <w:rFonts w:ascii="Consolas" w:eastAsia="Times New Roman" w:hAnsi="Consolas" w:cs="Courier New"/>
+                <w:color w:val="24292E"/>
+                <w:sz w:val="12"/>
+                <w:szCs w:val="12"/>
+              </w:rPr>
+              <w:t>configuration.setAllowedMethods</w:t>
+            </w:r>
+            <w:proofErr w:type="spellEnd"/>
+            <w:proofErr w:type="gramEnd"/>
+            <w:r>
+              <w:rPr>
+                <w:rFonts w:ascii="Consolas" w:eastAsia="Times New Roman" w:hAnsi="Consolas" w:cs="Courier New"/>
+                <w:color w:val="24292E"/>
+                <w:sz w:val="12"/>
+                <w:szCs w:val="12"/>
+              </w:rPr>
+              <w:t>(</w:t>
+            </w:r>
+            <w:proofErr w:type="spellStart"/>
+            <w:r>
+              <w:rPr>
+                <w:rFonts w:ascii="Consolas" w:eastAsia="Times New Roman" w:hAnsi="Consolas" w:cs="Courier New"/>
+                <w:color w:val="24292E"/>
+                <w:sz w:val="12"/>
+                <w:szCs w:val="12"/>
+              </w:rPr>
+              <w:t>Arrays.asList</w:t>
+            </w:r>
+            <w:proofErr w:type="spellEnd"/>
+            <w:r>
+              <w:rPr>
+                <w:rFonts w:ascii="Consolas" w:eastAsia="Times New Roman" w:hAnsi="Consolas" w:cs="Courier New"/>
+                <w:color w:val="24292E"/>
+                <w:sz w:val="12"/>
+                <w:szCs w:val="12"/>
+              </w:rPr>
+              <w:t>("POST", "GET", "PUT", "DELETE", "OPTIONS"));</w:t>
             </w:r>
           </w:p>
           <w:p>
@@ -2946,7 +3462,58 @@
                 <w:sz w:val="12"/>
                 <w:szCs w:val="12"/>
               </w:rPr>
-              <w:t>final UrlBasedCorsConfigurationSource source = new UrlBasedCorsConfigurationSource();</w:t>
+              <w:t xml:space="preserve">final </w:t>
+            </w:r>
+            <w:proofErr w:type="spellStart"/>
+            <w:r>
+              <w:rPr>
+                <w:rFonts w:ascii="Consolas" w:eastAsia="Times New Roman" w:hAnsi="Consolas" w:cs="Courier New"/>
+                <w:color w:val="24292E"/>
+                <w:sz w:val="12"/>
+                <w:szCs w:val="12"/>
+              </w:rPr>
+              <w:t>UrlBasedCorsConfigurationSource</w:t>
+            </w:r>
+            <w:proofErr w:type="spellEnd"/>
+            <w:r>
+              <w:rPr>
+                <w:rFonts w:ascii="Consolas" w:eastAsia="Times New Roman" w:hAnsi="Consolas" w:cs="Courier New"/>
+                <w:color w:val="24292E"/>
+                <w:sz w:val="12"/>
+                <w:szCs w:val="12"/>
+              </w:rPr>
+              <w:t xml:space="preserve"> source = new </w:t>
+            </w:r>
+            <w:proofErr w:type="spellStart"/>
+            <w:proofErr w:type="gramStart"/>
+            <w:r>
+              <w:rPr>
+                <w:rFonts w:ascii="Consolas" w:eastAsia="Times New Roman" w:hAnsi="Consolas" w:cs="Courier New"/>
+                <w:color w:val="24292E"/>
+                <w:sz w:val="12"/>
+                <w:szCs w:val="12"/>
+              </w:rPr>
+              <w:t>UrlBasedCorsConfigurationSource</w:t>
+            </w:r>
+            <w:proofErr w:type="spellEnd"/>
+            <w:r>
+              <w:rPr>
+                <w:rFonts w:ascii="Consolas" w:eastAsia="Times New Roman" w:hAnsi="Consolas" w:cs="Courier New"/>
+                <w:color w:val="24292E"/>
+                <w:sz w:val="12"/>
+                <w:szCs w:val="12"/>
+              </w:rPr>
+              <w:t>(</w:t>
+            </w:r>
+            <w:proofErr w:type="gramEnd"/>
+            <w:r>
+              <w:rPr>
+                <w:rFonts w:ascii="Consolas" w:eastAsia="Times New Roman" w:hAnsi="Consolas" w:cs="Courier New"/>
+                <w:color w:val="24292E"/>
+                <w:sz w:val="12"/>
+                <w:szCs w:val="12"/>
+              </w:rPr>
+              <w:t>);</w:t>
             </w:r>
           </w:p>
           <w:p>
@@ -2985,14 +3552,27 @@
               </w:rPr>
               <w:t xml:space="preserve">    </w:t>
             </w:r>
-            <w:r>
-              <w:rPr>
-                <w:rFonts w:ascii="Consolas" w:eastAsia="Times New Roman" w:hAnsi="Consolas" w:cs="Courier New"/>
-                <w:color w:val="24292E"/>
-                <w:sz w:val="12"/>
-                <w:szCs w:val="12"/>
-              </w:rPr>
-              <w:t>source.registerCorsConfiguration("/**", configuration);</w:t>
+            <w:proofErr w:type="spellStart"/>
+            <w:proofErr w:type="gramStart"/>
+            <w:r>
+              <w:rPr>
+                <w:rFonts w:ascii="Consolas" w:eastAsia="Times New Roman" w:hAnsi="Consolas" w:cs="Courier New"/>
+                <w:color w:val="24292E"/>
+                <w:sz w:val="12"/>
+                <w:szCs w:val="12"/>
+              </w:rPr>
+              <w:t>source.registerCorsConfiguration</w:t>
+            </w:r>
+            <w:proofErr w:type="spellEnd"/>
+            <w:proofErr w:type="gramEnd"/>
+            <w:r>
+              <w:rPr>
+                <w:rFonts w:ascii="Consolas" w:eastAsia="Times New Roman" w:hAnsi="Consolas" w:cs="Courier New"/>
+                <w:color w:val="24292E"/>
+                <w:sz w:val="12"/>
+                <w:szCs w:val="12"/>
+              </w:rPr>
+              <w:t>("/**", configuration);</w:t>
             </w:r>
           </w:p>
           <w:p>
@@ -3600,7 +4180,7 @@
         </w:rPr>
         <w:t xml:space="preserve"> evitando os refresh de tela. (</w:t>
       </w:r>
-      <w:hyperlink r:id="rId29" w:history="1">
+      <w:hyperlink r:id="rId26" w:history="1">
         <w:r>
           <w:rPr>
             <w:rStyle w:val="Hyperlink"/>
@@ -3982,15 +4562,321 @@
       </w:pPr>
       <w:r>
         <w:rPr>
-          <w:sz w:val="16"/>
-          <w:szCs w:val="16"/>
-          <w:lang w:val="pt-BR"/>
-        </w:rPr>
-        <w:t>Instalação Toast para exibir mensagens de alerta no canto superior direito: npm install --save react-toastify</w:t>
-      </w:r>
-      <w:bookmarkStart w:id="0" w:name="_GoBack"/>
-      <w:bookmarkEnd w:id="0"/>
-    </w:p>
+          <w:b/>
+          <w:bCs/>
+          <w:sz w:val="16"/>
+          <w:szCs w:val="16"/>
+          <w:lang w:val="pt-BR"/>
+        </w:rPr>
+        <w:t xml:space="preserve">Instalação Toast </w:t>
+      </w:r>
+      <w:r>
+        <w:rPr>
+          <w:sz w:val="16"/>
+          <w:szCs w:val="16"/>
+          <w:lang w:val="pt-BR"/>
+        </w:rPr>
+        <w:t>para exibir mensagens de alerta no canto superior direito: npm install --save react-toastify</w:t>
+      </w:r>
+    </w:p>
+    <w:p>
+      <w:pPr>
+        <w:rPr>
+          <w:sz w:val="16"/>
+          <w:szCs w:val="16"/>
+          <w:lang w:val="pt-BR"/>
+        </w:rPr>
+      </w:pPr>
+      <w:hyperlink r:id="rId27" w:history="1">
+        <w:r>
+          <w:rPr>
+            <w:rStyle w:val="Hyperlink"/>
+            <w:sz w:val="16"/>
+            <w:szCs w:val="16"/>
+            <w:lang w:val="pt-BR"/>
+          </w:rPr>
+          <w:t>https://fkhadra.github.io/react-toastify</w:t>
+        </w:r>
+      </w:hyperlink>
+      <w:r>
+        <w:rPr>
+          <w:sz w:val="16"/>
+          <w:szCs w:val="16"/>
+          <w:lang w:val="pt-BR"/>
+        </w:rPr>
+        <w:t xml:space="preserve"> </w:t>
+      </w:r>
+    </w:p>
+    <w:p>
+      <w:pPr>
+        <w:rPr>
+          <w:sz w:val="16"/>
+          <w:szCs w:val="16"/>
+          <w:lang w:val="pt-BR"/>
+        </w:rPr>
+      </w:pPr>
+      <w:r>
+        <w:rPr>
+          <w:b/>
+          <w:bCs/>
+          <w:sz w:val="16"/>
+          <w:szCs w:val="16"/>
+          <w:lang w:val="pt-BR"/>
+        </w:rPr>
+        <w:t>Deploy Front-Web</w:t>
+      </w:r>
+      <w:r>
+        <w:rPr>
+          <w:sz w:val="16"/>
+          <w:szCs w:val="16"/>
+          <w:lang w:val="pt-BR"/>
+        </w:rPr>
+        <w:t xml:space="preserve">: será feito no netlify (gratuito - </w:t>
+      </w:r>
+      <w:hyperlink r:id="rId28" w:history="1">
+        <w:r>
+          <w:rPr>
+            <w:rStyle w:val="Hyperlink"/>
+            <w:sz w:val="16"/>
+            <w:szCs w:val="16"/>
+            <w:lang w:val="pt-BR"/>
+          </w:rPr>
+          <w:t>https://www.netlif</w:t>
+        </w:r>
+        <w:bookmarkStart w:id="0" w:name="_GoBack"/>
+        <w:bookmarkEnd w:id="0"/>
+        <w:r>
+          <w:rPr>
+            <w:rStyle w:val="Hyperlink"/>
+            <w:sz w:val="16"/>
+            <w:szCs w:val="16"/>
+            <w:lang w:val="pt-BR"/>
+          </w:rPr>
+          <w:t>y.com/</w:t>
+        </w:r>
+      </w:hyperlink>
+      <w:r>
+        <w:rPr>
+          <w:sz w:val="16"/>
+          <w:szCs w:val="16"/>
+          <w:lang w:val="pt-BR"/>
+        </w:rPr>
+        <w:t xml:space="preserve"> </w:t>
+      </w:r>
+      <w:r>
+        <w:rPr>
+          <w:sz w:val="16"/>
+          <w:szCs w:val="16"/>
+          <w:lang w:val="pt-BR"/>
+        </w:rPr>
+        <w:t>).</w:t>
+      </w:r>
+    </w:p>
+    <w:p>
+      <w:pPr>
+        <w:rPr>
+          <w:sz w:val="16"/>
+          <w:szCs w:val="16"/>
+          <w:lang w:val="pt-BR"/>
+        </w:rPr>
+      </w:pPr>
+      <w:r>
+        <w:rPr>
+          <w:sz w:val="16"/>
+          <w:szCs w:val="16"/>
+          <w:lang w:val="pt-BR"/>
+        </w:rPr>
+        <w:tab/>
+        <w:t>No deploy recebi a mensagem de erro: “</w:t>
+      </w:r>
+      <w:r>
+        <w:rPr>
+          <w:sz w:val="16"/>
+          <w:szCs w:val="16"/>
+          <w:lang w:val="pt-BR"/>
+        </w:rPr>
+        <w:t>error deploy netlify process.env.CI = true</w:t>
+      </w:r>
+      <w:r>
+        <w:rPr>
+          <w:sz w:val="16"/>
+          <w:szCs w:val="16"/>
+          <w:lang w:val="pt-BR"/>
+        </w:rPr>
+        <w:t>”</w:t>
+      </w:r>
+    </w:p>
+    <w:p>
+      <w:pPr>
+        <w:rPr>
+          <w:sz w:val="16"/>
+          <w:szCs w:val="16"/>
+          <w:lang w:val="pt-BR"/>
+        </w:rPr>
+      </w:pPr>
+      <w:r>
+        <w:rPr>
+          <w:sz w:val="16"/>
+          <w:szCs w:val="16"/>
+          <w:lang w:val="pt-BR"/>
+        </w:rPr>
+        <w:tab/>
+        <w:t xml:space="preserve">Correção: incluir no comando de deploy </w:t>
+      </w:r>
+      <w:r>
+        <w:rPr>
+          <w:sz w:val="16"/>
+          <w:szCs w:val="16"/>
+          <w:lang w:val="pt-BR"/>
+        </w:rPr>
+        <w:t>CI= npm run build ao invés de somente npm run build lá no Netfly</w:t>
+      </w:r>
+    </w:p>
+    <w:p>
+      <w:pPr>
+        <w:rPr>
+          <w:sz w:val="16"/>
+          <w:szCs w:val="16"/>
+          <w:lang w:val="pt-BR"/>
+        </w:rPr>
+      </w:pPr>
+      <w:r>
+        <w:rPr>
+          <w:b/>
+          <w:bCs/>
+          <w:sz w:val="16"/>
+          <w:szCs w:val="16"/>
+          <w:lang w:val="pt-BR"/>
+        </w:rPr>
+        <w:t>Rota Principal:</w:t>
+      </w:r>
+      <w:r>
+        <w:rPr>
+          <w:sz w:val="16"/>
+          <w:szCs w:val="16"/>
+          <w:lang w:val="pt-BR"/>
+        </w:rPr>
+        <w:t xml:space="preserve"> Redirecionamento de qualquer roda digitada pelo meu usuário para a tela principal:</w:t>
+      </w:r>
+    </w:p>
+    <w:tbl>
+      <w:tblPr>
+        <w:tblStyle w:val="TableGrid"/>
+        <w:tblW w:w="9493" w:type="dxa"/>
+        <w:tblLook w:val="04A0" w:firstRow="1" w:lastRow="0" w:firstColumn="1" w:lastColumn="0" w:noHBand="0" w:noVBand="1"/>
+      </w:tblPr>
+      <w:tblGrid>
+        <w:gridCol w:w="5350"/>
+        <w:gridCol w:w="4143"/>
+      </w:tblGrid>
+      <w:tr>
+        <w:trPr>
+          <w:trHeight w:val="692"/>
+        </w:trPr>
+        <w:tc>
+          <w:tcPr>
+            <w:tcW w:w="5350" w:type="dxa"/>
+          </w:tcPr>
+          <w:p>
+            <w:pPr>
+              <w:rPr>
+                <w:sz w:val="16"/>
+                <w:szCs w:val="16"/>
+                <w:lang w:val="pt-BR"/>
+              </w:rPr>
+            </w:pPr>
+            <w:r>
+              <w:rPr>
+                <w:noProof/>
+              </w:rPr>
+              <w:drawing>
+                <wp:inline distT="0" distB="0" distL="0" distR="0" wp14:anchorId="2C028E71" wp14:editId="09CE9FDA">
+                  <wp:extent cx="3260272" cy="805315"/>
+                  <wp:effectExtent l="0" t="0" r="0" b="0"/>
+                  <wp:docPr id="10" name="Picture 10"/>
+                  <wp:cNvGraphicFramePr>
+                    <a:graphicFrameLocks xmlns:a="http://schemas.openxmlformats.org/drawingml/2006/main" noChangeAspect="1"/>
+                  </wp:cNvGraphicFramePr>
+                  <a:graphic xmlns:a="http://schemas.openxmlformats.org/drawingml/2006/main">
+                    <a:graphicData uri="http://schemas.openxmlformats.org/drawingml/2006/picture">
+                      <pic:pic xmlns:pic="http://schemas.openxmlformats.org/drawingml/2006/picture">
+                        <pic:nvPicPr>
+                          <pic:cNvPr id="1" name=""/>
+                          <pic:cNvPicPr/>
+                        </pic:nvPicPr>
+                        <pic:blipFill>
+                          <a:blip r:embed="rId29"/>
+                          <a:stretch>
+                            <a:fillRect/>
+                          </a:stretch>
+                        </pic:blipFill>
+                        <pic:spPr>
+                          <a:xfrm>
+                            <a:off x="0" y="0"/>
+                            <a:ext cx="3447103" cy="851464"/>
+                          </a:xfrm>
+                          <a:prstGeom prst="rect">
+                            <a:avLst/>
+                          </a:prstGeom>
+                        </pic:spPr>
+                      </pic:pic>
+                    </a:graphicData>
+                  </a:graphic>
+                </wp:inline>
+              </w:drawing>
+            </w:r>
+          </w:p>
+        </w:tc>
+        <w:tc>
+          <w:tcPr>
+            <w:tcW w:w="4143" w:type="dxa"/>
+          </w:tcPr>
+          <w:p>
+            <w:pPr>
+              <w:rPr>
+                <w:sz w:val="16"/>
+                <w:szCs w:val="16"/>
+                <w:lang w:val="pt-BR"/>
+              </w:rPr>
+            </w:pPr>
+            <w:r>
+              <w:rPr>
+                <w:sz w:val="16"/>
+                <w:szCs w:val="16"/>
+                <w:lang w:val="pt-BR"/>
+              </w:rPr>
+              <w:t>/*   -&gt; Qualquer Rota</w:t>
+            </w:r>
+          </w:p>
+          <w:p>
+            <w:pPr>
+              <w:rPr>
+                <w:sz w:val="16"/>
+                <w:szCs w:val="16"/>
+                <w:lang w:val="pt-BR"/>
+              </w:rPr>
+            </w:pPr>
+          </w:p>
+          <w:p>
+            <w:pPr>
+              <w:rPr>
+                <w:sz w:val="16"/>
+                <w:szCs w:val="16"/>
+                <w:lang w:val="pt-BR"/>
+              </w:rPr>
+            </w:pPr>
+            <w:r>
+              <w:rPr>
+                <w:sz w:val="16"/>
+                <w:szCs w:val="16"/>
+                <w:lang w:val="pt-BR"/>
+              </w:rPr>
+              <w:t>/index.html 200  -&gt; direciona para a página principal com o código 200</w:t>
+            </w:r>
+          </w:p>
+        </w:tc>
+      </w:tr>
+    </w:tbl>
     <w:p>
       <w:pPr>
         <w:rPr>

</xml_diff>

<commit_message>
BackEnd - Fix Total
</commit_message>
<xml_diff>
--- a/Informações Projeto.docx
+++ b/Informações Projeto.docx
@@ -265,47 +265,64 @@
         </w:rPr>
         <w:t xml:space="preserve">Setup Ambiente de DEV: </w:t>
       </w:r>
+      <w:r>
+        <w:fldChar w:fldCharType="begin"/>
+      </w:r>
+      <w:r>
+        <w:rPr>
+          <w:lang w:val="pt-BR"/>
+        </w:rPr>
+        <w:instrText xml:space="preserve"> HYPERLINK "https://github.com/devsuperior/sds1/tree/master/ferramentas/windows" </w:instrText>
+      </w:r>
+      <w:r>
+        <w:fldChar w:fldCharType="separate"/>
+      </w:r>
+      <w:r>
+        <w:rPr>
+          <w:rStyle w:val="Hyperlink"/>
+          <w:lang w:val="pt-BR"/>
+        </w:rPr>
+        <w:t>https://github.com/devsuperior/sds1/tree/master/ferramentas/windows</w:t>
+      </w:r>
+      <w:r>
+        <w:rPr>
+          <w:rStyle w:val="Hyperlink"/>
+          <w:lang w:val="pt-BR"/>
+        </w:rPr>
+        <w:fldChar w:fldCharType="end"/>
+      </w:r>
+      <w:r>
+        <w:rPr>
+          <w:lang w:val="pt-BR"/>
+        </w:rPr>
+        <w:t xml:space="preserve"> </w:t>
+      </w:r>
+    </w:p>
+    <w:p>
+      <w:pPr>
+        <w:rPr>
+          <w:lang w:val="pt-BR"/>
+        </w:rPr>
+      </w:pPr>
+      <w:r>
+        <w:rPr>
+          <w:lang w:val="pt-BR"/>
+        </w:rPr>
+        <w:t xml:space="preserve">Inf. </w:t>
+      </w:r>
+      <w:r>
+        <w:rPr>
+          <w:lang w:val="pt-BR"/>
+        </w:rPr>
+        <w:t xml:space="preserve">Setup </w:t>
+      </w:r>
+      <w:r>
+        <w:rPr>
+          <w:lang w:val="pt-BR"/>
+        </w:rPr>
+        <w:t xml:space="preserve">Projeto: </w:t>
+      </w:r>
       <w:hyperlink r:id="rId8" w:history="1">
-        <w:r>
-          <w:rPr>
-            <w:rStyle w:val="Hyperlink"/>
-            <w:lang w:val="pt-BR"/>
-          </w:rPr>
-          <w:t>https://github.com/devsuperior/sds1/tree/master/ferramentas/windows</w:t>
-        </w:r>
-      </w:hyperlink>
-      <w:r>
-        <w:rPr>
-          <w:lang w:val="pt-BR"/>
-        </w:rPr>
-        <w:t xml:space="preserve"> </w:t>
-      </w:r>
-    </w:p>
-    <w:p>
-      <w:pPr>
-        <w:rPr>
-          <w:lang w:val="pt-BR"/>
-        </w:rPr>
-      </w:pPr>
-      <w:r>
-        <w:rPr>
-          <w:lang w:val="pt-BR"/>
-        </w:rPr>
-        <w:t xml:space="preserve">Inf. </w:t>
-      </w:r>
-      <w:r>
-        <w:rPr>
-          <w:lang w:val="pt-BR"/>
-        </w:rPr>
-        <w:t xml:space="preserve">Setup </w:t>
-      </w:r>
-      <w:r>
-        <w:rPr>
-          <w:lang w:val="pt-BR"/>
-        </w:rPr>
-        <w:t xml:space="preserve">Projeto: </w:t>
-      </w:r>
-      <w:hyperlink r:id="rId9" w:history="1">
         <w:r>
           <w:rPr>
             <w:rStyle w:val="Hyperlink"/>
@@ -467,7 +484,7 @@
                     <pic:cNvPicPr/>
                   </pic:nvPicPr>
                   <pic:blipFill>
-                    <a:blip r:embed="rId10"/>
+                    <a:blip r:embed="rId9"/>
                     <a:stretch>
                       <a:fillRect/>
                     </a:stretch>
@@ -619,7 +636,7 @@
                 <w:lang w:val="pt-BR"/>
               </w:rPr>
             </w:pPr>
-            <w:hyperlink r:id="rId11" w:history="1">
+            <w:hyperlink r:id="rId10" w:history="1">
               <w:r>
                 <w:rPr>
                   <w:rStyle w:val="Hyperlink"/>
@@ -647,7 +664,7 @@
                 <w:lang w:val="pt-BR"/>
               </w:rPr>
             </w:pPr>
-            <w:hyperlink r:id="rId12" w:history="1">
+            <w:hyperlink r:id="rId11" w:history="1">
               <w:r>
                 <w:rPr>
                   <w:rStyle w:val="Hyperlink"/>
@@ -688,7 +705,7 @@
                           <pic:cNvPicPr/>
                         </pic:nvPicPr>
                         <pic:blipFill>
-                          <a:blip r:embed="rId13"/>
+                          <a:blip r:embed="rId12"/>
                           <a:stretch>
                             <a:fillRect/>
                           </a:stretch>
@@ -825,7 +842,7 @@
                     <pic:cNvPicPr/>
                   </pic:nvPicPr>
                   <pic:blipFill>
-                    <a:blip r:embed="rId14">
+                    <a:blip r:embed="rId13">
                       <a:extLst>
                         <a:ext uri="{28A0092B-C50C-407E-A947-70E740481C1C}">
                           <a14:useLocalDpi xmlns:a14="http://schemas.microsoft.com/office/drawing/2010/main" val="0"/>
@@ -1094,7 +1111,7 @@
           <w:szCs w:val="16"/>
         </w:rPr>
       </w:pPr>
-      <w:hyperlink r:id="rId15" w:history="1">
+      <w:hyperlink r:id="rId14" w:history="1">
         <w:r>
           <w:rPr>
             <w:rStyle w:val="Hyperlink"/>
@@ -1120,7 +1137,7 @@
           <w:szCs w:val="16"/>
         </w:rPr>
       </w:pPr>
-      <w:hyperlink r:id="rId16" w:history="1">
+      <w:hyperlink r:id="rId15" w:history="1">
         <w:r>
           <w:rPr>
             <w:rStyle w:val="Hyperlink"/>
@@ -1146,7 +1163,7 @@
           <w:szCs w:val="16"/>
         </w:rPr>
       </w:pPr>
-      <w:hyperlink r:id="rId17" w:history="1">
+      <w:hyperlink r:id="rId16" w:history="1">
         <w:r>
           <w:rPr>
             <w:rStyle w:val="Hyperlink"/>
@@ -1221,7 +1238,7 @@
           <w:lang w:val="pt-BR"/>
         </w:rPr>
       </w:pPr>
-      <w:hyperlink r:id="rId18" w:history="1">
+      <w:hyperlink r:id="rId17" w:history="1">
         <w:r>
           <w:rPr>
             <w:rStyle w:val="Hyperlink"/>
@@ -1280,7 +1297,7 @@
           <w:lang w:val="pt-BR"/>
         </w:rPr>
       </w:pPr>
-      <w:hyperlink r:id="rId19" w:history="1">
+      <w:hyperlink r:id="rId18" w:history="1">
         <w:r>
           <w:rPr>
             <w:rStyle w:val="Hyperlink"/>
@@ -1365,7 +1382,7 @@
           <w:lang w:val="pt-BR"/>
         </w:rPr>
       </w:pPr>
-      <w:hyperlink r:id="rId20" w:history="1">
+      <w:hyperlink r:id="rId19" w:history="1">
         <w:r>
           <w:rPr>
             <w:rStyle w:val="Hyperlink"/>
@@ -1417,7 +1434,7 @@
           <w:lang w:val="pt-BR"/>
         </w:rPr>
       </w:pPr>
-      <w:hyperlink r:id="rId21" w:history="1">
+      <w:hyperlink r:id="rId20" w:history="1">
         <w:r>
           <w:rPr>
             <w:rStyle w:val="Hyperlink"/>
@@ -1590,6 +1607,143 @@
                   <wp:extent cx="2259106" cy="855817"/>
                   <wp:effectExtent l="0" t="0" r="8255" b="1905"/>
                   <wp:docPr id="4" name="Picture 4"/>
+                  <wp:cNvGraphicFramePr>
+                    <a:graphicFrameLocks xmlns:a="http://schemas.openxmlformats.org/drawingml/2006/main" noChangeAspect="1"/>
+                  </wp:cNvGraphicFramePr>
+                  <a:graphic xmlns:a="http://schemas.openxmlformats.org/drawingml/2006/main">
+                    <a:graphicData uri="http://schemas.openxmlformats.org/drawingml/2006/picture">
+                      <pic:pic xmlns:pic="http://schemas.openxmlformats.org/drawingml/2006/picture">
+                        <pic:nvPicPr>
+                          <pic:cNvPr id="1" name=""/>
+                          <pic:cNvPicPr/>
+                        </pic:nvPicPr>
+                        <pic:blipFill>
+                          <a:blip r:embed="rId21"/>
+                          <a:stretch>
+                            <a:fillRect/>
+                          </a:stretch>
+                        </pic:blipFill>
+                        <pic:spPr>
+                          <a:xfrm>
+                            <a:off x="0" y="0"/>
+                            <a:ext cx="2284033" cy="865260"/>
+                          </a:xfrm>
+                          <a:prstGeom prst="rect">
+                            <a:avLst/>
+                          </a:prstGeom>
+                        </pic:spPr>
+                      </pic:pic>
+                    </a:graphicData>
+                  </a:graphic>
+                </wp:inline>
+              </w:drawing>
+            </w:r>
+          </w:p>
+        </w:tc>
+        <w:tc>
+          <w:tcPr>
+            <w:tcW w:w="5386" w:type="dxa"/>
+          </w:tcPr>
+          <w:p>
+            <w:pPr>
+              <w:rPr>
+                <w:sz w:val="16"/>
+                <w:szCs w:val="16"/>
+                <w:lang w:val="pt-BR"/>
+              </w:rPr>
+            </w:pPr>
+          </w:p>
+          <w:p>
+            <w:pPr>
+              <w:rPr>
+                <w:sz w:val="16"/>
+                <w:szCs w:val="16"/>
+                <w:lang w:val="pt-BR"/>
+              </w:rPr>
+            </w:pPr>
+          </w:p>
+          <w:p>
+            <w:pPr>
+              <w:rPr>
+                <w:sz w:val="16"/>
+                <w:szCs w:val="16"/>
+                <w:lang w:val="pt-BR"/>
+              </w:rPr>
+            </w:pPr>
+            <w:r>
+              <w:rPr>
+                <w:sz w:val="16"/>
+                <w:szCs w:val="16"/>
+                <w:lang w:val="pt-BR"/>
+              </w:rPr>
+              <w:sym w:font="Wingdings" w:char="F0E0"/>
+            </w:r>
+            <w:r>
+              <w:rPr>
+                <w:sz w:val="16"/>
+                <w:szCs w:val="16"/>
+                <w:lang w:val="pt-BR"/>
+              </w:rPr>
+              <w:t xml:space="preserve"> Seta o profile de Teste para execução (Ativo)</w:t>
+            </w:r>
+          </w:p>
+          <w:p>
+            <w:pPr>
+              <w:rPr>
+                <w:sz w:val="16"/>
+                <w:szCs w:val="16"/>
+                <w:lang w:val="pt-BR"/>
+              </w:rPr>
+            </w:pPr>
+          </w:p>
+          <w:p>
+            <w:pPr>
+              <w:rPr>
+                <w:sz w:val="16"/>
+                <w:szCs w:val="16"/>
+                <w:lang w:val="pt-BR"/>
+              </w:rPr>
+            </w:pPr>
+            <w:r>
+              <w:rPr>
+                <w:sz w:val="16"/>
+                <w:szCs w:val="16"/>
+                <w:lang w:val="pt-BR"/>
+              </w:rPr>
+              <w:sym w:font="Wingdings" w:char="F0E0"/>
+            </w:r>
+            <w:r>
+              <w:rPr>
+                <w:sz w:val="16"/>
+                <w:szCs w:val="16"/>
+                <w:lang w:val="pt-BR"/>
+              </w:rPr>
+              <w:t xml:space="preserve"> Informa que o JPA não estará disponível na camada de Controller, apenas na camanda de serviço. Isso gera uma segurança, pois evita acesso direto ao banco na camanda Controller. </w:t>
+            </w:r>
+          </w:p>
+        </w:tc>
+      </w:tr>
+      <w:tr>
+        <w:tc>
+          <w:tcPr>
+            <w:tcW w:w="3964" w:type="dxa"/>
+          </w:tcPr>
+          <w:p>
+            <w:pPr>
+              <w:rPr>
+                <w:noProof/>
+              </w:rPr>
+            </w:pPr>
+            <w:r>
+              <w:rPr>
+                <w:noProof/>
+              </w:rPr>
+              <w:lastRenderedPageBreak/>
+              <w:drawing>
+                <wp:inline distT="0" distB="0" distL="0" distR="0" wp14:anchorId="3F75F461" wp14:editId="15A81DEB">
+                  <wp:extent cx="2321858" cy="770838"/>
+                  <wp:effectExtent l="0" t="0" r="2540" b="0"/>
+                  <wp:docPr id="6" name="Picture 6"/>
                   <wp:cNvGraphicFramePr>
                     <a:graphicFrameLocks xmlns:a="http://schemas.openxmlformats.org/drawingml/2006/main" noChangeAspect="1"/>
                   </wp:cNvGraphicFramePr>
@@ -1609,7 +1763,7 @@
                         <pic:spPr>
                           <a:xfrm>
                             <a:off x="0" y="0"/>
-                            <a:ext cx="2284033" cy="865260"/>
+                            <a:ext cx="2344502" cy="778356"/>
                           </a:xfrm>
                           <a:prstGeom prst="rect">
                             <a:avLst/>
@@ -1635,15 +1789,14 @@
                 <w:lang w:val="pt-BR"/>
               </w:rPr>
             </w:pPr>
-          </w:p>
-          <w:p>
-            <w:pPr>
+            <w:r>
               <w:rPr>
                 <w:sz w:val="16"/>
                 <w:szCs w:val="16"/>
                 <w:lang w:val="pt-BR"/>
               </w:rPr>
-            </w:pPr>
+              <w:t>Configurações do Banco de Teste H2 que será criado dinamicamente em tempo de execução da aplicação.</w:t>
+            </w:r>
           </w:p>
           <w:p>
             <w:pPr>
@@ -1659,49 +1812,7 @@
                 <w:szCs w:val="16"/>
                 <w:lang w:val="pt-BR"/>
               </w:rPr>
-              <w:sym w:font="Wingdings" w:char="F0E0"/>
-            </w:r>
-            <w:r>
-              <w:rPr>
-                <w:sz w:val="16"/>
-                <w:szCs w:val="16"/>
-                <w:lang w:val="pt-BR"/>
-              </w:rPr>
-              <w:t xml:space="preserve"> Seta o profile de Teste para execução (Ativo)</w:t>
-            </w:r>
-          </w:p>
-          <w:p>
-            <w:pPr>
-              <w:rPr>
-                <w:sz w:val="16"/>
-                <w:szCs w:val="16"/>
-                <w:lang w:val="pt-BR"/>
-              </w:rPr>
-            </w:pPr>
-          </w:p>
-          <w:p>
-            <w:pPr>
-              <w:rPr>
-                <w:sz w:val="16"/>
-                <w:szCs w:val="16"/>
-                <w:lang w:val="pt-BR"/>
-              </w:rPr>
-            </w:pPr>
-            <w:r>
-              <w:rPr>
-                <w:sz w:val="16"/>
-                <w:szCs w:val="16"/>
-                <w:lang w:val="pt-BR"/>
-              </w:rPr>
-              <w:sym w:font="Wingdings" w:char="F0E0"/>
-            </w:r>
-            <w:r>
-              <w:rPr>
-                <w:sz w:val="16"/>
-                <w:szCs w:val="16"/>
-                <w:lang w:val="pt-BR"/>
-              </w:rPr>
-              <w:t xml:space="preserve"> Informa que o JPA não estará disponível na camada de Controller, apenas na camanda de serviço. Isso gera uma segurança, pois evita acesso direto ao banco na camanda Controller. </w:t>
+              <w:t>Pode ser utilizado para implementação de testes integrados!</w:t>
             </w:r>
           </w:p>
         </w:tc>
@@ -1721,12 +1832,11 @@
               <w:rPr>
                 <w:noProof/>
               </w:rPr>
-              <w:lastRenderedPageBreak/>
               <w:drawing>
-                <wp:inline distT="0" distB="0" distL="0" distR="0" wp14:anchorId="3F75F461" wp14:editId="15A81DEB">
-                  <wp:extent cx="2321858" cy="770838"/>
-                  <wp:effectExtent l="0" t="0" r="2540" b="0"/>
-                  <wp:docPr id="6" name="Picture 6"/>
+                <wp:inline distT="0" distB="0" distL="0" distR="0" wp14:anchorId="3280A027" wp14:editId="73AFD853">
+                  <wp:extent cx="2290482" cy="827853"/>
+                  <wp:effectExtent l="0" t="0" r="0" b="0"/>
+                  <wp:docPr id="7" name="Picture 7"/>
                   <wp:cNvGraphicFramePr>
                     <a:graphicFrameLocks xmlns:a="http://schemas.openxmlformats.org/drawingml/2006/main" noChangeAspect="1"/>
                   </wp:cNvGraphicFramePr>
@@ -1746,99 +1856,6 @@
                         <pic:spPr>
                           <a:xfrm>
                             <a:off x="0" y="0"/>
-                            <a:ext cx="2344502" cy="778356"/>
-                          </a:xfrm>
-                          <a:prstGeom prst="rect">
-                            <a:avLst/>
-                          </a:prstGeom>
-                        </pic:spPr>
-                      </pic:pic>
-                    </a:graphicData>
-                  </a:graphic>
-                </wp:inline>
-              </w:drawing>
-            </w:r>
-          </w:p>
-        </w:tc>
-        <w:tc>
-          <w:tcPr>
-            <w:tcW w:w="5386" w:type="dxa"/>
-          </w:tcPr>
-          <w:p>
-            <w:pPr>
-              <w:rPr>
-                <w:sz w:val="16"/>
-                <w:szCs w:val="16"/>
-                <w:lang w:val="pt-BR"/>
-              </w:rPr>
-            </w:pPr>
-            <w:r>
-              <w:rPr>
-                <w:sz w:val="16"/>
-                <w:szCs w:val="16"/>
-                <w:lang w:val="pt-BR"/>
-              </w:rPr>
-              <w:t>Configurações do Banco de Teste H2 que será criado dinamicamente em tempo de execução da aplicação.</w:t>
-            </w:r>
-          </w:p>
-          <w:p>
-            <w:pPr>
-              <w:rPr>
-                <w:sz w:val="16"/>
-                <w:szCs w:val="16"/>
-                <w:lang w:val="pt-BR"/>
-              </w:rPr>
-            </w:pPr>
-            <w:r>
-              <w:rPr>
-                <w:sz w:val="16"/>
-                <w:szCs w:val="16"/>
-                <w:lang w:val="pt-BR"/>
-              </w:rPr>
-              <w:t>Pode ser utilizado para implementação de testes integrados!</w:t>
-            </w:r>
-          </w:p>
-        </w:tc>
-      </w:tr>
-      <w:tr>
-        <w:tc>
-          <w:tcPr>
-            <w:tcW w:w="3964" w:type="dxa"/>
-          </w:tcPr>
-          <w:p>
-            <w:pPr>
-              <w:rPr>
-                <w:noProof/>
-              </w:rPr>
-            </w:pPr>
-            <w:r>
-              <w:rPr>
-                <w:noProof/>
-              </w:rPr>
-              <w:drawing>
-                <wp:inline distT="0" distB="0" distL="0" distR="0" wp14:anchorId="3280A027" wp14:editId="73AFD853">
-                  <wp:extent cx="2290482" cy="827853"/>
-                  <wp:effectExtent l="0" t="0" r="0" b="0"/>
-                  <wp:docPr id="7" name="Picture 7"/>
-                  <wp:cNvGraphicFramePr>
-                    <a:graphicFrameLocks xmlns:a="http://schemas.openxmlformats.org/drawingml/2006/main" noChangeAspect="1"/>
-                  </wp:cNvGraphicFramePr>
-                  <a:graphic xmlns:a="http://schemas.openxmlformats.org/drawingml/2006/main">
-                    <a:graphicData uri="http://schemas.openxmlformats.org/drawingml/2006/picture">
-                      <pic:pic xmlns:pic="http://schemas.openxmlformats.org/drawingml/2006/picture">
-                        <pic:nvPicPr>
-                          <pic:cNvPr id="1" name=""/>
-                          <pic:cNvPicPr/>
-                        </pic:nvPicPr>
-                        <pic:blipFill>
-                          <a:blip r:embed="rId24"/>
-                          <a:stretch>
-                            <a:fillRect/>
-                          </a:stretch>
-                        </pic:blipFill>
-                        <pic:spPr>
-                          <a:xfrm>
-                            <a:off x="0" y="0"/>
                             <a:ext cx="2315388" cy="836855"/>
                           </a:xfrm>
                           <a:prstGeom prst="rect">
@@ -1916,7 +1933,7 @@
                           <pic:cNvPicPr/>
                         </pic:nvPicPr>
                         <pic:blipFill>
-                          <a:blip r:embed="rId25"/>
+                          <a:blip r:embed="rId24"/>
                           <a:stretch>
                             <a:fillRect/>
                           </a:stretch>
@@ -4079,6 +4096,26 @@
           <w:lang w:val="pt-BR"/>
         </w:rPr>
       </w:pPr>
+      <w:r>
+        <w:rPr>
+          <w:sz w:val="16"/>
+          <w:szCs w:val="16"/>
+          <w:lang w:val="pt-BR"/>
+        </w:rPr>
+        <w:t xml:space="preserve">Cadastrar o EndPoint no link para evitar que o Hiroko iberne: </w:t>
+      </w:r>
+      <w:hyperlink r:id="rId25" w:tgtFrame="_blank" w:tooltip="https://kaffeine.herokuapp.com/" w:history="1">
+        <w:r>
+          <w:rPr>
+            <w:rStyle w:val="Hyperlink"/>
+            <w:rFonts w:ascii="Helvetica" w:hAnsi="Helvetica" w:cs="Helvetica"/>
+            <w:bdr w:val="none" w:sz="0" w:space="0" w:color="auto" w:frame="1"/>
+            <w:shd w:val="clear" w:color="auto" w:fill="36393F"/>
+            <w:lang w:val="pt-BR"/>
+          </w:rPr>
+          <w:t>https://kaffeine.herokuapp.com/</w:t>
+        </w:r>
+      </w:hyperlink>
     </w:p>
     <w:p>
       <w:pPr>
@@ -4096,6 +4133,8 @@
         </w:rPr>
         <w:br w:type="page"/>
       </w:r>
+      <w:bookmarkStart w:id="0" w:name="_GoBack"/>
+      <w:bookmarkEnd w:id="0"/>
     </w:p>
     <w:p>
       <w:pPr>
@@ -4641,18 +4680,7 @@
             <w:szCs w:val="16"/>
             <w:lang w:val="pt-BR"/>
           </w:rPr>
-          <w:t>https://www.netlif</w:t>
-        </w:r>
-        <w:bookmarkStart w:id="0" w:name="_GoBack"/>
-        <w:bookmarkEnd w:id="0"/>
-        <w:r>
-          <w:rPr>
-            <w:rStyle w:val="Hyperlink"/>
-            <w:sz w:val="16"/>
-            <w:szCs w:val="16"/>
-            <w:lang w:val="pt-BR"/>
-          </w:rPr>
-          <w:t>y.com/</w:t>
+          <w:t>https://www.netlify.com/</w:t>
         </w:r>
       </w:hyperlink>
       <w:r>

</xml_diff>

<commit_message>
Front-Mobile: Criação do Projeto
</commit_message>
<xml_diff>
--- a/Informações Projeto.docx
+++ b/Informações Projeto.docx
@@ -265,32 +265,15 @@
         </w:rPr>
         <w:t xml:space="preserve">Setup Ambiente de DEV: </w:t>
       </w:r>
-      <w:r>
-        <w:fldChar w:fldCharType="begin"/>
-      </w:r>
-      <w:r>
-        <w:rPr>
-          <w:lang w:val="pt-BR"/>
-        </w:rPr>
-        <w:instrText xml:space="preserve"> HYPERLINK "https://github.com/devsuperior/sds1/tree/master/ferramentas/windows" </w:instrText>
-      </w:r>
-      <w:r>
-        <w:fldChar w:fldCharType="separate"/>
-      </w:r>
-      <w:r>
-        <w:rPr>
-          <w:rStyle w:val="Hyperlink"/>
-          <w:lang w:val="pt-BR"/>
-        </w:rPr>
-        <w:t>https://github.com/devsuperior/sds1/tree/master/ferramentas/windows</w:t>
-      </w:r>
-      <w:r>
-        <w:rPr>
-          <w:rStyle w:val="Hyperlink"/>
-          <w:lang w:val="pt-BR"/>
-        </w:rPr>
-        <w:fldChar w:fldCharType="end"/>
-      </w:r>
+      <w:hyperlink r:id="rId8" w:history="1">
+        <w:r>
+          <w:rPr>
+            <w:rStyle w:val="Hyperlink"/>
+            <w:lang w:val="pt-BR"/>
+          </w:rPr>
+          <w:t>https://github.com/devsuperior/sds1/tree/master/ferramentas/windows</w:t>
+        </w:r>
+      </w:hyperlink>
       <w:r>
         <w:rPr>
           <w:lang w:val="pt-BR"/>
@@ -322,7 +305,7 @@
         </w:rPr>
         <w:t xml:space="preserve">Projeto: </w:t>
       </w:r>
-      <w:hyperlink r:id="rId8" w:history="1">
+      <w:hyperlink r:id="rId9" w:history="1">
         <w:r>
           <w:rPr>
             <w:rStyle w:val="Hyperlink"/>
@@ -484,7 +467,7 @@
                     <pic:cNvPicPr/>
                   </pic:nvPicPr>
                   <pic:blipFill>
-                    <a:blip r:embed="rId9"/>
+                    <a:blip r:embed="rId10"/>
                     <a:stretch>
                       <a:fillRect/>
                     </a:stretch>
@@ -636,7 +619,7 @@
                 <w:lang w:val="pt-BR"/>
               </w:rPr>
             </w:pPr>
-            <w:hyperlink r:id="rId10" w:history="1">
+            <w:hyperlink r:id="rId11" w:history="1">
               <w:r>
                 <w:rPr>
                   <w:rStyle w:val="Hyperlink"/>
@@ -664,7 +647,7 @@
                 <w:lang w:val="pt-BR"/>
               </w:rPr>
             </w:pPr>
-            <w:hyperlink r:id="rId11" w:history="1">
+            <w:hyperlink r:id="rId12" w:history="1">
               <w:r>
                 <w:rPr>
                   <w:rStyle w:val="Hyperlink"/>
@@ -705,7 +688,7 @@
                           <pic:cNvPicPr/>
                         </pic:nvPicPr>
                         <pic:blipFill>
-                          <a:blip r:embed="rId12"/>
+                          <a:blip r:embed="rId13"/>
                           <a:stretch>
                             <a:fillRect/>
                           </a:stretch>
@@ -768,6 +751,71 @@
     </w:p>
     <w:p>
       <w:pPr>
+        <w:rPr>
+          <w:b/>
+          <w:bCs/>
+          <w:lang w:val="pt-BR"/>
+        </w:rPr>
+      </w:pPr>
+      <w:r>
+        <w:rPr>
+          <w:b/>
+          <w:bCs/>
+          <w:lang w:val="pt-BR"/>
+        </w:rPr>
+        <w:lastRenderedPageBreak/>
+        <w:t xml:space="preserve">Modelo Conceitual: </w:t>
+      </w:r>
+    </w:p>
+    <w:p>
+      <w:pPr>
+        <w:rPr>
+          <w:lang w:val="pt-BR"/>
+        </w:rPr>
+      </w:pPr>
+      <w:r>
+        <w:rPr>
+          <w:noProof/>
+        </w:rPr>
+        <w:drawing>
+          <wp:inline distT="0" distB="0" distL="0" distR="0" wp14:anchorId="7D4D7002" wp14:editId="42CC5E81">
+            <wp:extent cx="3886200" cy="2513031"/>
+            <wp:effectExtent l="0" t="0" r="0" b="1905"/>
+            <wp:docPr id="5" name="Picture 5"/>
+            <wp:cNvGraphicFramePr>
+              <a:graphicFrameLocks xmlns:a="http://schemas.openxmlformats.org/drawingml/2006/main" noChangeAspect="1"/>
+            </wp:cNvGraphicFramePr>
+            <a:graphic xmlns:a="http://schemas.openxmlformats.org/drawingml/2006/main">
+              <a:graphicData uri="http://schemas.openxmlformats.org/drawingml/2006/picture">
+                <pic:pic xmlns:pic="http://schemas.openxmlformats.org/drawingml/2006/picture">
+                  <pic:nvPicPr>
+                    <pic:cNvPr id="1" name=""/>
+                    <pic:cNvPicPr/>
+                  </pic:nvPicPr>
+                  <pic:blipFill>
+                    <a:blip r:embed="rId14"/>
+                    <a:stretch>
+                      <a:fillRect/>
+                    </a:stretch>
+                  </pic:blipFill>
+                  <pic:spPr>
+                    <a:xfrm>
+                      <a:off x="0" y="0"/>
+                      <a:ext cx="3905315" cy="2525392"/>
+                    </a:xfrm>
+                    <a:prstGeom prst="rect">
+                      <a:avLst/>
+                    </a:prstGeom>
+                  </pic:spPr>
+                </pic:pic>
+              </a:graphicData>
+            </a:graphic>
+          </wp:inline>
+        </w:drawing>
+      </w:r>
+    </w:p>
+    <w:p>
+      <w:pPr>
         <w:jc w:val="center"/>
         <w:rPr>
           <w:b/>
@@ -783,7 +831,6 @@
           <w:sz w:val="24"/>
           <w:szCs w:val="24"/>
         </w:rPr>
-        <w:lastRenderedPageBreak/>
         <w:t>Back End</w:t>
       </w:r>
     </w:p>
@@ -842,7 +889,7 @@
                     <pic:cNvPicPr/>
                   </pic:nvPicPr>
                   <pic:blipFill>
-                    <a:blip r:embed="rId13">
+                    <a:blip r:embed="rId15">
                       <a:extLst>
                         <a:ext uri="{28A0092B-C50C-407E-A947-70E740481C1C}">
                           <a14:useLocalDpi xmlns:a14="http://schemas.microsoft.com/office/drawing/2010/main" val="0"/>
@@ -1111,7 +1158,7 @@
           <w:szCs w:val="16"/>
         </w:rPr>
       </w:pPr>
-      <w:hyperlink r:id="rId14" w:history="1">
+      <w:hyperlink r:id="rId16" w:history="1">
         <w:r>
           <w:rPr>
             <w:rStyle w:val="Hyperlink"/>
@@ -1137,7 +1184,7 @@
           <w:szCs w:val="16"/>
         </w:rPr>
       </w:pPr>
-      <w:hyperlink r:id="rId15" w:history="1">
+      <w:hyperlink r:id="rId17" w:history="1">
         <w:r>
           <w:rPr>
             <w:rStyle w:val="Hyperlink"/>
@@ -1163,7 +1210,7 @@
           <w:szCs w:val="16"/>
         </w:rPr>
       </w:pPr>
-      <w:hyperlink r:id="rId16" w:history="1">
+      <w:hyperlink r:id="rId18" w:history="1">
         <w:r>
           <w:rPr>
             <w:rStyle w:val="Hyperlink"/>
@@ -1238,7 +1285,7 @@
           <w:lang w:val="pt-BR"/>
         </w:rPr>
       </w:pPr>
-      <w:hyperlink r:id="rId17" w:history="1">
+      <w:hyperlink r:id="rId19" w:history="1">
         <w:r>
           <w:rPr>
             <w:rStyle w:val="Hyperlink"/>
@@ -1297,7 +1344,7 @@
           <w:lang w:val="pt-BR"/>
         </w:rPr>
       </w:pPr>
-      <w:hyperlink r:id="rId18" w:history="1">
+      <w:hyperlink r:id="rId20" w:history="1">
         <w:r>
           <w:rPr>
             <w:rStyle w:val="Hyperlink"/>
@@ -1382,7 +1429,7 @@
           <w:lang w:val="pt-BR"/>
         </w:rPr>
       </w:pPr>
-      <w:hyperlink r:id="rId19" w:history="1">
+      <w:hyperlink r:id="rId21" w:history="1">
         <w:r>
           <w:rPr>
             <w:rStyle w:val="Hyperlink"/>
@@ -1434,7 +1481,7 @@
           <w:lang w:val="pt-BR"/>
         </w:rPr>
       </w:pPr>
-      <w:hyperlink r:id="rId20" w:history="1">
+      <w:hyperlink r:id="rId22" w:history="1">
         <w:r>
           <w:rPr>
             <w:rStyle w:val="Hyperlink"/>
@@ -1607,236 +1654,6 @@
                   <wp:extent cx="2259106" cy="855817"/>
                   <wp:effectExtent l="0" t="0" r="8255" b="1905"/>
                   <wp:docPr id="4" name="Picture 4"/>
-                  <wp:cNvGraphicFramePr>
-                    <a:graphicFrameLocks xmlns:a="http://schemas.openxmlformats.org/drawingml/2006/main" noChangeAspect="1"/>
-                  </wp:cNvGraphicFramePr>
-                  <a:graphic xmlns:a="http://schemas.openxmlformats.org/drawingml/2006/main">
-                    <a:graphicData uri="http://schemas.openxmlformats.org/drawingml/2006/picture">
-                      <pic:pic xmlns:pic="http://schemas.openxmlformats.org/drawingml/2006/picture">
-                        <pic:nvPicPr>
-                          <pic:cNvPr id="1" name=""/>
-                          <pic:cNvPicPr/>
-                        </pic:nvPicPr>
-                        <pic:blipFill>
-                          <a:blip r:embed="rId21"/>
-                          <a:stretch>
-                            <a:fillRect/>
-                          </a:stretch>
-                        </pic:blipFill>
-                        <pic:spPr>
-                          <a:xfrm>
-                            <a:off x="0" y="0"/>
-                            <a:ext cx="2284033" cy="865260"/>
-                          </a:xfrm>
-                          <a:prstGeom prst="rect">
-                            <a:avLst/>
-                          </a:prstGeom>
-                        </pic:spPr>
-                      </pic:pic>
-                    </a:graphicData>
-                  </a:graphic>
-                </wp:inline>
-              </w:drawing>
-            </w:r>
-          </w:p>
-        </w:tc>
-        <w:tc>
-          <w:tcPr>
-            <w:tcW w:w="5386" w:type="dxa"/>
-          </w:tcPr>
-          <w:p>
-            <w:pPr>
-              <w:rPr>
-                <w:sz w:val="16"/>
-                <w:szCs w:val="16"/>
-                <w:lang w:val="pt-BR"/>
-              </w:rPr>
-            </w:pPr>
-          </w:p>
-          <w:p>
-            <w:pPr>
-              <w:rPr>
-                <w:sz w:val="16"/>
-                <w:szCs w:val="16"/>
-                <w:lang w:val="pt-BR"/>
-              </w:rPr>
-            </w:pPr>
-          </w:p>
-          <w:p>
-            <w:pPr>
-              <w:rPr>
-                <w:sz w:val="16"/>
-                <w:szCs w:val="16"/>
-                <w:lang w:val="pt-BR"/>
-              </w:rPr>
-            </w:pPr>
-            <w:r>
-              <w:rPr>
-                <w:sz w:val="16"/>
-                <w:szCs w:val="16"/>
-                <w:lang w:val="pt-BR"/>
-              </w:rPr>
-              <w:sym w:font="Wingdings" w:char="F0E0"/>
-            </w:r>
-            <w:r>
-              <w:rPr>
-                <w:sz w:val="16"/>
-                <w:szCs w:val="16"/>
-                <w:lang w:val="pt-BR"/>
-              </w:rPr>
-              <w:t xml:space="preserve"> Seta o profile de Teste para execução (Ativo)</w:t>
-            </w:r>
-          </w:p>
-          <w:p>
-            <w:pPr>
-              <w:rPr>
-                <w:sz w:val="16"/>
-                <w:szCs w:val="16"/>
-                <w:lang w:val="pt-BR"/>
-              </w:rPr>
-            </w:pPr>
-          </w:p>
-          <w:p>
-            <w:pPr>
-              <w:rPr>
-                <w:sz w:val="16"/>
-                <w:szCs w:val="16"/>
-                <w:lang w:val="pt-BR"/>
-              </w:rPr>
-            </w:pPr>
-            <w:r>
-              <w:rPr>
-                <w:sz w:val="16"/>
-                <w:szCs w:val="16"/>
-                <w:lang w:val="pt-BR"/>
-              </w:rPr>
-              <w:sym w:font="Wingdings" w:char="F0E0"/>
-            </w:r>
-            <w:r>
-              <w:rPr>
-                <w:sz w:val="16"/>
-                <w:szCs w:val="16"/>
-                <w:lang w:val="pt-BR"/>
-              </w:rPr>
-              <w:t xml:space="preserve"> Informa que o JPA não estará disponível na camada de Controller, apenas na camanda de serviço. Isso gera uma segurança, pois evita acesso direto ao banco na camanda Controller. </w:t>
-            </w:r>
-          </w:p>
-        </w:tc>
-      </w:tr>
-      <w:tr>
-        <w:tc>
-          <w:tcPr>
-            <w:tcW w:w="3964" w:type="dxa"/>
-          </w:tcPr>
-          <w:p>
-            <w:pPr>
-              <w:rPr>
-                <w:noProof/>
-              </w:rPr>
-            </w:pPr>
-            <w:r>
-              <w:rPr>
-                <w:noProof/>
-              </w:rPr>
-              <w:lastRenderedPageBreak/>
-              <w:drawing>
-                <wp:inline distT="0" distB="0" distL="0" distR="0" wp14:anchorId="3F75F461" wp14:editId="15A81DEB">
-                  <wp:extent cx="2321858" cy="770838"/>
-                  <wp:effectExtent l="0" t="0" r="2540" b="0"/>
-                  <wp:docPr id="6" name="Picture 6"/>
-                  <wp:cNvGraphicFramePr>
-                    <a:graphicFrameLocks xmlns:a="http://schemas.openxmlformats.org/drawingml/2006/main" noChangeAspect="1"/>
-                  </wp:cNvGraphicFramePr>
-                  <a:graphic xmlns:a="http://schemas.openxmlformats.org/drawingml/2006/main">
-                    <a:graphicData uri="http://schemas.openxmlformats.org/drawingml/2006/picture">
-                      <pic:pic xmlns:pic="http://schemas.openxmlformats.org/drawingml/2006/picture">
-                        <pic:nvPicPr>
-                          <pic:cNvPr id="1" name=""/>
-                          <pic:cNvPicPr/>
-                        </pic:nvPicPr>
-                        <pic:blipFill>
-                          <a:blip r:embed="rId22"/>
-                          <a:stretch>
-                            <a:fillRect/>
-                          </a:stretch>
-                        </pic:blipFill>
-                        <pic:spPr>
-                          <a:xfrm>
-                            <a:off x="0" y="0"/>
-                            <a:ext cx="2344502" cy="778356"/>
-                          </a:xfrm>
-                          <a:prstGeom prst="rect">
-                            <a:avLst/>
-                          </a:prstGeom>
-                        </pic:spPr>
-                      </pic:pic>
-                    </a:graphicData>
-                  </a:graphic>
-                </wp:inline>
-              </w:drawing>
-            </w:r>
-          </w:p>
-        </w:tc>
-        <w:tc>
-          <w:tcPr>
-            <w:tcW w:w="5386" w:type="dxa"/>
-          </w:tcPr>
-          <w:p>
-            <w:pPr>
-              <w:rPr>
-                <w:sz w:val="16"/>
-                <w:szCs w:val="16"/>
-                <w:lang w:val="pt-BR"/>
-              </w:rPr>
-            </w:pPr>
-            <w:r>
-              <w:rPr>
-                <w:sz w:val="16"/>
-                <w:szCs w:val="16"/>
-                <w:lang w:val="pt-BR"/>
-              </w:rPr>
-              <w:t>Configurações do Banco de Teste H2 que será criado dinamicamente em tempo de execução da aplicação.</w:t>
-            </w:r>
-          </w:p>
-          <w:p>
-            <w:pPr>
-              <w:rPr>
-                <w:sz w:val="16"/>
-                <w:szCs w:val="16"/>
-                <w:lang w:val="pt-BR"/>
-              </w:rPr>
-            </w:pPr>
-            <w:r>
-              <w:rPr>
-                <w:sz w:val="16"/>
-                <w:szCs w:val="16"/>
-                <w:lang w:val="pt-BR"/>
-              </w:rPr>
-              <w:t>Pode ser utilizado para implementação de testes integrados!</w:t>
-            </w:r>
-          </w:p>
-        </w:tc>
-      </w:tr>
-      <w:tr>
-        <w:tc>
-          <w:tcPr>
-            <w:tcW w:w="3964" w:type="dxa"/>
-          </w:tcPr>
-          <w:p>
-            <w:pPr>
-              <w:rPr>
-                <w:noProof/>
-              </w:rPr>
-            </w:pPr>
-            <w:r>
-              <w:rPr>
-                <w:noProof/>
-              </w:rPr>
-              <w:drawing>
-                <wp:inline distT="0" distB="0" distL="0" distR="0" wp14:anchorId="3280A027" wp14:editId="73AFD853">
-                  <wp:extent cx="2290482" cy="827853"/>
-                  <wp:effectExtent l="0" t="0" r="0" b="0"/>
-                  <wp:docPr id="7" name="Picture 7"/>
                   <wp:cNvGraphicFramePr>
                     <a:graphicFrameLocks xmlns:a="http://schemas.openxmlformats.org/drawingml/2006/main" noChangeAspect="1"/>
                   </wp:cNvGraphicFramePr>
@@ -1856,6 +1673,235 @@
                         <pic:spPr>
                           <a:xfrm>
                             <a:off x="0" y="0"/>
+                            <a:ext cx="2284033" cy="865260"/>
+                          </a:xfrm>
+                          <a:prstGeom prst="rect">
+                            <a:avLst/>
+                          </a:prstGeom>
+                        </pic:spPr>
+                      </pic:pic>
+                    </a:graphicData>
+                  </a:graphic>
+                </wp:inline>
+              </w:drawing>
+            </w:r>
+          </w:p>
+        </w:tc>
+        <w:tc>
+          <w:tcPr>
+            <w:tcW w:w="5386" w:type="dxa"/>
+          </w:tcPr>
+          <w:p>
+            <w:pPr>
+              <w:rPr>
+                <w:sz w:val="16"/>
+                <w:szCs w:val="16"/>
+                <w:lang w:val="pt-BR"/>
+              </w:rPr>
+            </w:pPr>
+          </w:p>
+          <w:p>
+            <w:pPr>
+              <w:rPr>
+                <w:sz w:val="16"/>
+                <w:szCs w:val="16"/>
+                <w:lang w:val="pt-BR"/>
+              </w:rPr>
+            </w:pPr>
+          </w:p>
+          <w:p>
+            <w:pPr>
+              <w:rPr>
+                <w:sz w:val="16"/>
+                <w:szCs w:val="16"/>
+                <w:lang w:val="pt-BR"/>
+              </w:rPr>
+            </w:pPr>
+            <w:r>
+              <w:rPr>
+                <w:sz w:val="16"/>
+                <w:szCs w:val="16"/>
+                <w:lang w:val="pt-BR"/>
+              </w:rPr>
+              <w:sym w:font="Wingdings" w:char="F0E0"/>
+            </w:r>
+            <w:r>
+              <w:rPr>
+                <w:sz w:val="16"/>
+                <w:szCs w:val="16"/>
+                <w:lang w:val="pt-BR"/>
+              </w:rPr>
+              <w:t xml:space="preserve"> Seta o profile de Teste para execução (Ativo)</w:t>
+            </w:r>
+          </w:p>
+          <w:p>
+            <w:pPr>
+              <w:rPr>
+                <w:sz w:val="16"/>
+                <w:szCs w:val="16"/>
+                <w:lang w:val="pt-BR"/>
+              </w:rPr>
+            </w:pPr>
+          </w:p>
+          <w:p>
+            <w:pPr>
+              <w:rPr>
+                <w:sz w:val="16"/>
+                <w:szCs w:val="16"/>
+                <w:lang w:val="pt-BR"/>
+              </w:rPr>
+            </w:pPr>
+            <w:r>
+              <w:rPr>
+                <w:sz w:val="16"/>
+                <w:szCs w:val="16"/>
+                <w:lang w:val="pt-BR"/>
+              </w:rPr>
+              <w:sym w:font="Wingdings" w:char="F0E0"/>
+            </w:r>
+            <w:r>
+              <w:rPr>
+                <w:sz w:val="16"/>
+                <w:szCs w:val="16"/>
+                <w:lang w:val="pt-BR"/>
+              </w:rPr>
+              <w:t xml:space="preserve"> Informa que o JPA não estará disponível na camada de Controller, apenas na camanda de serviço. Isso gera uma segurança, pois evita acesso direto ao banco na camanda Controller. </w:t>
+            </w:r>
+          </w:p>
+        </w:tc>
+      </w:tr>
+      <w:tr>
+        <w:tc>
+          <w:tcPr>
+            <w:tcW w:w="3964" w:type="dxa"/>
+          </w:tcPr>
+          <w:p>
+            <w:pPr>
+              <w:rPr>
+                <w:noProof/>
+              </w:rPr>
+            </w:pPr>
+            <w:r>
+              <w:rPr>
+                <w:noProof/>
+              </w:rPr>
+              <w:drawing>
+                <wp:inline distT="0" distB="0" distL="0" distR="0" wp14:anchorId="3F75F461" wp14:editId="15A81DEB">
+                  <wp:extent cx="2321858" cy="770838"/>
+                  <wp:effectExtent l="0" t="0" r="2540" b="0"/>
+                  <wp:docPr id="6" name="Picture 6"/>
+                  <wp:cNvGraphicFramePr>
+                    <a:graphicFrameLocks xmlns:a="http://schemas.openxmlformats.org/drawingml/2006/main" noChangeAspect="1"/>
+                  </wp:cNvGraphicFramePr>
+                  <a:graphic xmlns:a="http://schemas.openxmlformats.org/drawingml/2006/main">
+                    <a:graphicData uri="http://schemas.openxmlformats.org/drawingml/2006/picture">
+                      <pic:pic xmlns:pic="http://schemas.openxmlformats.org/drawingml/2006/picture">
+                        <pic:nvPicPr>
+                          <pic:cNvPr id="1" name=""/>
+                          <pic:cNvPicPr/>
+                        </pic:nvPicPr>
+                        <pic:blipFill>
+                          <a:blip r:embed="rId24"/>
+                          <a:stretch>
+                            <a:fillRect/>
+                          </a:stretch>
+                        </pic:blipFill>
+                        <pic:spPr>
+                          <a:xfrm>
+                            <a:off x="0" y="0"/>
+                            <a:ext cx="2344502" cy="778356"/>
+                          </a:xfrm>
+                          <a:prstGeom prst="rect">
+                            <a:avLst/>
+                          </a:prstGeom>
+                        </pic:spPr>
+                      </pic:pic>
+                    </a:graphicData>
+                  </a:graphic>
+                </wp:inline>
+              </w:drawing>
+            </w:r>
+          </w:p>
+        </w:tc>
+        <w:tc>
+          <w:tcPr>
+            <w:tcW w:w="5386" w:type="dxa"/>
+          </w:tcPr>
+          <w:p>
+            <w:pPr>
+              <w:rPr>
+                <w:sz w:val="16"/>
+                <w:szCs w:val="16"/>
+                <w:lang w:val="pt-BR"/>
+              </w:rPr>
+            </w:pPr>
+            <w:r>
+              <w:rPr>
+                <w:sz w:val="16"/>
+                <w:szCs w:val="16"/>
+                <w:lang w:val="pt-BR"/>
+              </w:rPr>
+              <w:t>Configurações do Banco de Teste H2 que será criado dinamicamente em tempo de execução da aplicação.</w:t>
+            </w:r>
+          </w:p>
+          <w:p>
+            <w:pPr>
+              <w:rPr>
+                <w:sz w:val="16"/>
+                <w:szCs w:val="16"/>
+                <w:lang w:val="pt-BR"/>
+              </w:rPr>
+            </w:pPr>
+            <w:r>
+              <w:rPr>
+                <w:sz w:val="16"/>
+                <w:szCs w:val="16"/>
+                <w:lang w:val="pt-BR"/>
+              </w:rPr>
+              <w:t>Pode ser utilizado para implementação de testes integrados!</w:t>
+            </w:r>
+          </w:p>
+        </w:tc>
+      </w:tr>
+      <w:tr>
+        <w:tc>
+          <w:tcPr>
+            <w:tcW w:w="3964" w:type="dxa"/>
+          </w:tcPr>
+          <w:p>
+            <w:pPr>
+              <w:rPr>
+                <w:noProof/>
+              </w:rPr>
+            </w:pPr>
+            <w:r>
+              <w:rPr>
+                <w:noProof/>
+              </w:rPr>
+              <w:drawing>
+                <wp:inline distT="0" distB="0" distL="0" distR="0" wp14:anchorId="3280A027" wp14:editId="73AFD853">
+                  <wp:extent cx="2290482" cy="827853"/>
+                  <wp:effectExtent l="0" t="0" r="0" b="0"/>
+                  <wp:docPr id="7" name="Picture 7"/>
+                  <wp:cNvGraphicFramePr>
+                    <a:graphicFrameLocks xmlns:a="http://schemas.openxmlformats.org/drawingml/2006/main" noChangeAspect="1"/>
+                  </wp:cNvGraphicFramePr>
+                  <a:graphic xmlns:a="http://schemas.openxmlformats.org/drawingml/2006/main">
+                    <a:graphicData uri="http://schemas.openxmlformats.org/drawingml/2006/picture">
+                      <pic:pic xmlns:pic="http://schemas.openxmlformats.org/drawingml/2006/picture">
+                        <pic:nvPicPr>
+                          <pic:cNvPr id="1" name=""/>
+                          <pic:cNvPicPr/>
+                        </pic:nvPicPr>
+                        <pic:blipFill>
+                          <a:blip r:embed="rId25"/>
+                          <a:stretch>
+                            <a:fillRect/>
+                          </a:stretch>
+                        </pic:blipFill>
+                        <pic:spPr>
+                          <a:xfrm>
+                            <a:off x="0" y="0"/>
                             <a:ext cx="2315388" cy="836855"/>
                           </a:xfrm>
                           <a:prstGeom prst="rect">
@@ -1933,7 +1979,7 @@
                           <pic:cNvPicPr/>
                         </pic:nvPicPr>
                         <pic:blipFill>
-                          <a:blip r:embed="rId24"/>
+                          <a:blip r:embed="rId26"/>
                           <a:stretch>
                             <a:fillRect/>
                           </a:stretch>
@@ -4102,13 +4148,621 @@
           <w:szCs w:val="16"/>
           <w:lang w:val="pt-BR"/>
         </w:rPr>
-        <w:t xml:space="preserve">Cadastrar o EndPoint no link para evitar que o Hiroko iberne: </w:t>
-      </w:r>
-      <w:hyperlink r:id="rId25" w:tgtFrame="_blank" w:tooltip="https://kaffeine.herokuapp.com/" w:history="1">
+        <w:t>A</w:t>
+      </w:r>
+      <w:r>
+        <w:rPr>
+          <w:sz w:val="16"/>
+          <w:szCs w:val="16"/>
+          <w:lang w:val="pt-BR"/>
+        </w:rPr>
+        <w:t>TENÇÃO: O PROJETO NÃO RODA LOCALMENTE NO PROFILE PROD! Se você quiser rodar o projeto localmente depois, mude para o profile test.</w:t>
+      </w:r>
+    </w:p>
+    <w:p>
+      <w:pPr>
+        <w:shd w:val="clear" w:color="auto" w:fill="FFFFFF"/>
+        <w:tabs>
+          <w:tab w:val="left" w:pos="916"/>
+          <w:tab w:val="left" w:pos="1832"/>
+          <w:tab w:val="left" w:pos="2748"/>
+          <w:tab w:val="left" w:pos="3664"/>
+          <w:tab w:val="left" w:pos="4580"/>
+          <w:tab w:val="left" w:pos="5496"/>
+          <w:tab w:val="left" w:pos="6412"/>
+          <w:tab w:val="left" w:pos="7328"/>
+          <w:tab w:val="left" w:pos="8244"/>
+          <w:tab w:val="left" w:pos="9160"/>
+          <w:tab w:val="left" w:pos="10076"/>
+          <w:tab w:val="left" w:pos="10992"/>
+          <w:tab w:val="left" w:pos="11908"/>
+          <w:tab w:val="left" w:pos="12824"/>
+          <w:tab w:val="left" w:pos="13740"/>
+          <w:tab w:val="left" w:pos="14656"/>
+        </w:tabs>
+        <w:spacing w:after="0" w:line="240" w:lineRule="auto"/>
+        <w:ind w:left="720"/>
+        <w:rPr>
+          <w:rFonts w:ascii="Consolas" w:eastAsia="Times New Roman" w:hAnsi="Consolas" w:cs="Courier New"/>
+          <w:color w:val="24292E"/>
+          <w:sz w:val="14"/>
+          <w:szCs w:val="14"/>
+        </w:rPr>
+      </w:pPr>
+      <w:proofErr w:type="spellStart"/>
+      <w:r>
+        <w:rPr>
+          <w:rFonts w:ascii="Consolas" w:eastAsia="Times New Roman" w:hAnsi="Consolas" w:cs="Courier New"/>
+          <w:color w:val="24292E"/>
+          <w:sz w:val="14"/>
+          <w:szCs w:val="14"/>
+        </w:rPr>
+        <w:t>heroku</w:t>
+      </w:r>
+      <w:proofErr w:type="spellEnd"/>
+      <w:r>
+        <w:rPr>
+          <w:rFonts w:ascii="Consolas" w:eastAsia="Times New Roman" w:hAnsi="Consolas" w:cs="Courier New"/>
+          <w:color w:val="24292E"/>
+          <w:sz w:val="14"/>
+          <w:szCs w:val="14"/>
+        </w:rPr>
+        <w:t xml:space="preserve"> login</w:t>
+      </w:r>
+    </w:p>
+    <w:p>
+      <w:pPr>
+        <w:shd w:val="clear" w:color="auto" w:fill="FFFFFF"/>
+        <w:tabs>
+          <w:tab w:val="left" w:pos="916"/>
+          <w:tab w:val="left" w:pos="1832"/>
+          <w:tab w:val="left" w:pos="2748"/>
+          <w:tab w:val="left" w:pos="3664"/>
+          <w:tab w:val="left" w:pos="4580"/>
+          <w:tab w:val="left" w:pos="5496"/>
+          <w:tab w:val="left" w:pos="6412"/>
+          <w:tab w:val="left" w:pos="7328"/>
+          <w:tab w:val="left" w:pos="8244"/>
+          <w:tab w:val="left" w:pos="9160"/>
+          <w:tab w:val="left" w:pos="10076"/>
+          <w:tab w:val="left" w:pos="10992"/>
+          <w:tab w:val="left" w:pos="11908"/>
+          <w:tab w:val="left" w:pos="12824"/>
+          <w:tab w:val="left" w:pos="13740"/>
+          <w:tab w:val="left" w:pos="14656"/>
+        </w:tabs>
+        <w:spacing w:after="0" w:line="240" w:lineRule="auto"/>
+        <w:ind w:left="720"/>
+        <w:rPr>
+          <w:rFonts w:ascii="Consolas" w:eastAsia="Times New Roman" w:hAnsi="Consolas" w:cs="Courier New"/>
+          <w:color w:val="24292E"/>
+          <w:sz w:val="14"/>
+          <w:szCs w:val="14"/>
+        </w:rPr>
+      </w:pPr>
+      <w:proofErr w:type="spellStart"/>
+      <w:r>
+        <w:rPr>
+          <w:rFonts w:ascii="Consolas" w:eastAsia="Times New Roman" w:hAnsi="Consolas" w:cs="Courier New"/>
+          <w:color w:val="24292E"/>
+          <w:sz w:val="14"/>
+          <w:szCs w:val="14"/>
+        </w:rPr>
+        <w:t>heroku</w:t>
+      </w:r>
+      <w:proofErr w:type="spellEnd"/>
+      <w:r>
+        <w:rPr>
+          <w:rFonts w:ascii="Consolas" w:eastAsia="Times New Roman" w:hAnsi="Consolas" w:cs="Courier New"/>
+          <w:color w:val="24292E"/>
+          <w:sz w:val="14"/>
+          <w:szCs w:val="14"/>
+        </w:rPr>
+        <w:t xml:space="preserve"> </w:t>
+      </w:r>
+      <w:proofErr w:type="spellStart"/>
+      <w:proofErr w:type="gramStart"/>
+      <w:r>
+        <w:rPr>
+          <w:rFonts w:ascii="Consolas" w:eastAsia="Times New Roman" w:hAnsi="Consolas" w:cs="Courier New"/>
+          <w:color w:val="24292E"/>
+          <w:sz w:val="14"/>
+          <w:szCs w:val="14"/>
+        </w:rPr>
+        <w:t>git:remote</w:t>
+      </w:r>
+      <w:proofErr w:type="spellEnd"/>
+      <w:proofErr w:type="gramEnd"/>
+      <w:r>
+        <w:rPr>
+          <w:rFonts w:ascii="Consolas" w:eastAsia="Times New Roman" w:hAnsi="Consolas" w:cs="Courier New"/>
+          <w:color w:val="24292E"/>
+          <w:sz w:val="14"/>
+          <w:szCs w:val="14"/>
+        </w:rPr>
+        <w:t xml:space="preserve"> -a &lt;</w:t>
+      </w:r>
+      <w:proofErr w:type="spellStart"/>
+      <w:r>
+        <w:rPr>
+          <w:rFonts w:ascii="Consolas" w:eastAsia="Times New Roman" w:hAnsi="Consolas" w:cs="Courier New"/>
+          <w:color w:val="24292E"/>
+          <w:sz w:val="14"/>
+          <w:szCs w:val="14"/>
+        </w:rPr>
+        <w:t>nome</w:t>
+      </w:r>
+      <w:proofErr w:type="spellEnd"/>
+      <w:r>
+        <w:rPr>
+          <w:rFonts w:ascii="Consolas" w:eastAsia="Times New Roman" w:hAnsi="Consolas" w:cs="Courier New"/>
+          <w:color w:val="24292E"/>
+          <w:sz w:val="14"/>
+          <w:szCs w:val="14"/>
+        </w:rPr>
+        <w:t>-do-app&gt;</w:t>
+      </w:r>
+    </w:p>
+    <w:p>
+      <w:pPr>
+        <w:shd w:val="clear" w:color="auto" w:fill="FFFFFF"/>
+        <w:tabs>
+          <w:tab w:val="left" w:pos="916"/>
+          <w:tab w:val="left" w:pos="1832"/>
+          <w:tab w:val="left" w:pos="2748"/>
+          <w:tab w:val="left" w:pos="3664"/>
+          <w:tab w:val="left" w:pos="4580"/>
+          <w:tab w:val="left" w:pos="5496"/>
+          <w:tab w:val="left" w:pos="6412"/>
+          <w:tab w:val="left" w:pos="7328"/>
+          <w:tab w:val="left" w:pos="8244"/>
+          <w:tab w:val="left" w:pos="9160"/>
+          <w:tab w:val="left" w:pos="10076"/>
+          <w:tab w:val="left" w:pos="10992"/>
+          <w:tab w:val="left" w:pos="11908"/>
+          <w:tab w:val="left" w:pos="12824"/>
+          <w:tab w:val="left" w:pos="13740"/>
+          <w:tab w:val="left" w:pos="14656"/>
+        </w:tabs>
+        <w:spacing w:after="0" w:line="240" w:lineRule="auto"/>
+        <w:ind w:left="720"/>
+        <w:rPr>
+          <w:rFonts w:ascii="Consolas" w:eastAsia="Times New Roman" w:hAnsi="Consolas" w:cs="Courier New"/>
+          <w:color w:val="24292E"/>
+          <w:sz w:val="14"/>
+          <w:szCs w:val="14"/>
+        </w:rPr>
+      </w:pPr>
+      <w:r>
+        <w:rPr>
+          <w:rFonts w:ascii="Consolas" w:eastAsia="Times New Roman" w:hAnsi="Consolas" w:cs="Courier New"/>
+          <w:color w:val="24292E"/>
+          <w:sz w:val="14"/>
+          <w:szCs w:val="14"/>
+        </w:rPr>
+        <w:t xml:space="preserve">git </w:t>
+      </w:r>
+      <w:proofErr w:type="gramStart"/>
+      <w:r>
+        <w:rPr>
+          <w:rFonts w:ascii="Consolas" w:eastAsia="Times New Roman" w:hAnsi="Consolas" w:cs="Courier New"/>
+          <w:color w:val="24292E"/>
+          <w:sz w:val="14"/>
+          <w:szCs w:val="14"/>
+        </w:rPr>
+        <w:t>remote -v</w:t>
+      </w:r>
+      <w:proofErr w:type="gramEnd"/>
+    </w:p>
+    <w:p>
+      <w:pPr>
+        <w:shd w:val="clear" w:color="auto" w:fill="FFFFFF"/>
+        <w:tabs>
+          <w:tab w:val="left" w:pos="916"/>
+          <w:tab w:val="left" w:pos="1832"/>
+          <w:tab w:val="left" w:pos="2748"/>
+          <w:tab w:val="left" w:pos="3664"/>
+          <w:tab w:val="left" w:pos="4580"/>
+          <w:tab w:val="left" w:pos="5496"/>
+          <w:tab w:val="left" w:pos="6412"/>
+          <w:tab w:val="left" w:pos="7328"/>
+          <w:tab w:val="left" w:pos="8244"/>
+          <w:tab w:val="left" w:pos="9160"/>
+          <w:tab w:val="left" w:pos="10076"/>
+          <w:tab w:val="left" w:pos="10992"/>
+          <w:tab w:val="left" w:pos="11908"/>
+          <w:tab w:val="left" w:pos="12824"/>
+          <w:tab w:val="left" w:pos="13740"/>
+          <w:tab w:val="left" w:pos="14656"/>
+        </w:tabs>
+        <w:spacing w:line="240" w:lineRule="auto"/>
+        <w:ind w:left="720"/>
+        <w:rPr>
+          <w:rFonts w:ascii="Consolas" w:eastAsia="Times New Roman" w:hAnsi="Consolas" w:cs="Courier New"/>
+          <w:color w:val="24292E"/>
+          <w:sz w:val="20"/>
+          <w:szCs w:val="20"/>
+        </w:rPr>
+      </w:pPr>
+      <w:r>
+        <w:rPr>
+          <w:rFonts w:ascii="Consolas" w:eastAsia="Times New Roman" w:hAnsi="Consolas" w:cs="Courier New"/>
+          <w:color w:val="24292E"/>
+          <w:sz w:val="14"/>
+          <w:szCs w:val="14"/>
+        </w:rPr>
+        <w:t xml:space="preserve">git subtree push --prefix backend </w:t>
+      </w:r>
+      <w:proofErr w:type="spellStart"/>
+      <w:r>
+        <w:rPr>
+          <w:rFonts w:ascii="Consolas" w:eastAsia="Times New Roman" w:hAnsi="Consolas" w:cs="Courier New"/>
+          <w:color w:val="24292E"/>
+          <w:sz w:val="14"/>
+          <w:szCs w:val="14"/>
+        </w:rPr>
+        <w:t>heroku</w:t>
+      </w:r>
+      <w:proofErr w:type="spellEnd"/>
+      <w:r>
+        <w:rPr>
+          <w:rFonts w:ascii="Consolas" w:eastAsia="Times New Roman" w:hAnsi="Consolas" w:cs="Courier New"/>
+          <w:color w:val="24292E"/>
+          <w:sz w:val="14"/>
+          <w:szCs w:val="14"/>
+        </w:rPr>
+        <w:t xml:space="preserve"> main</w:t>
+      </w:r>
+    </w:p>
+    <w:p>
+      <w:pPr>
+        <w:rPr>
+          <w:sz w:val="16"/>
+          <w:szCs w:val="16"/>
+          <w:lang w:val="pt-BR"/>
+        </w:rPr>
+      </w:pPr>
+      <w:r>
+        <w:rPr>
+          <w:noProof/>
+          <w:sz w:val="16"/>
+          <w:szCs w:val="16"/>
+          <w:lang w:val="pt-BR"/>
+        </w:rPr>
+        <w:lastRenderedPageBreak/>
+        <mc:AlternateContent>
+          <mc:Choice Requires="wps">
+            <w:drawing>
+              <wp:anchor distT="0" distB="0" distL="114300" distR="114300" simplePos="0" relativeHeight="251660288" behindDoc="0" locked="0" layoutInCell="1" allowOverlap="1" wp14:anchorId="725F74D6" wp14:editId="25B0D788">
+                <wp:simplePos x="0" y="0"/>
+                <wp:positionH relativeFrom="column">
+                  <wp:posOffset>3293409</wp:posOffset>
+                </wp:positionH>
+                <wp:positionV relativeFrom="paragraph">
+                  <wp:posOffset>0</wp:posOffset>
+                </wp:positionV>
+                <wp:extent cx="1103630" cy="205740"/>
+                <wp:effectExtent l="438150" t="0" r="20320" b="99060"/>
+                <wp:wrapNone/>
+                <wp:docPr id="11" name="Callout: Line 11"/>
+                <wp:cNvGraphicFramePr/>
+                <a:graphic xmlns:a="http://schemas.openxmlformats.org/drawingml/2006/main">
+                  <a:graphicData uri="http://schemas.microsoft.com/office/word/2010/wordprocessingShape">
+                    <wps:wsp>
+                      <wps:cNvSpPr/>
+                      <wps:spPr>
+                        <a:xfrm>
+                          <a:off x="0" y="0"/>
+                          <a:ext cx="1103630" cy="205740"/>
+                        </a:xfrm>
+                        <a:prstGeom prst="borderCallout1">
+                          <a:avLst>
+                            <a:gd name="adj1" fmla="val 51430"/>
+                            <a:gd name="adj2" fmla="val -616"/>
+                            <a:gd name="adj3" fmla="val 129930"/>
+                            <a:gd name="adj4" fmla="val -38333"/>
+                          </a:avLst>
+                        </a:prstGeom>
+                        <a:solidFill>
+                          <a:schemeClr val="bg2">
+                            <a:lumMod val="50000"/>
+                          </a:schemeClr>
+                        </a:solidFill>
+                        <a:ln w="6350">
+                          <a:solidFill>
+                            <a:schemeClr val="tx1"/>
+                          </a:solidFill>
+                        </a:ln>
+                      </wps:spPr>
+                      <wps:style>
+                        <a:lnRef idx="2">
+                          <a:schemeClr val="accent1">
+                            <a:shade val="50000"/>
+                          </a:schemeClr>
+                        </a:lnRef>
+                        <a:fillRef idx="1">
+                          <a:schemeClr val="accent1"/>
+                        </a:fillRef>
+                        <a:effectRef idx="0">
+                          <a:schemeClr val="accent1"/>
+                        </a:effectRef>
+                        <a:fontRef idx="minor">
+                          <a:schemeClr val="lt1"/>
+                        </a:fontRef>
+                      </wps:style>
+                      <wps:txbx>
+                        <w:txbxContent>
+                          <w:p>
+                            <w:pPr>
+                              <w:jc w:val="center"/>
+                              <w:rPr>
+                                <w:sz w:val="14"/>
+                                <w:szCs w:val="14"/>
+                              </w:rPr>
+                            </w:pPr>
+                            <w:r>
+                              <w:rPr>
+                                <w:sz w:val="14"/>
+                                <w:szCs w:val="14"/>
+                              </w:rPr>
+                              <w:t xml:space="preserve">Branch do meu </w:t>
+                            </w:r>
+                            <w:proofErr w:type="spellStart"/>
+                            <w:r>
+                              <w:rPr>
+                                <w:sz w:val="14"/>
+                                <w:szCs w:val="14"/>
+                              </w:rPr>
+                              <w:t>projeto</w:t>
+                            </w:r>
+                            <w:proofErr w:type="spellEnd"/>
+                            <w:r>
+                              <w:rPr>
+                                <w:sz w:val="14"/>
+                                <w:szCs w:val="14"/>
+                              </w:rPr>
+                              <w:t>!</w:t>
+                            </w:r>
+                          </w:p>
+                        </w:txbxContent>
+                      </wps:txbx>
+                      <wps:bodyPr rot="0" spcFirstLastPara="0" vertOverflow="overflow" horzOverflow="overflow" vert="horz" wrap="square" lIns="91440" tIns="45720" rIns="91440" bIns="45720" numCol="1" spcCol="0" rtlCol="0" fromWordArt="0" anchor="ctr" anchorCtr="0" forceAA="0" compatLnSpc="1">
+                        <a:prstTxWarp prst="textNoShape">
+                          <a:avLst/>
+                        </a:prstTxWarp>
+                        <a:noAutofit/>
+                      </wps:bodyPr>
+                    </wps:wsp>
+                  </a:graphicData>
+                </a:graphic>
+                <wp14:sizeRelH relativeFrom="margin">
+                  <wp14:pctWidth>0</wp14:pctWidth>
+                </wp14:sizeRelH>
+                <wp14:sizeRelV relativeFrom="margin">
+                  <wp14:pctHeight>0</wp14:pctHeight>
+                </wp14:sizeRelV>
+              </wp:anchor>
+            </w:drawing>
+          </mc:Choice>
+          <mc:Fallback>
+            <w:pict>
+              <v:shapetype w14:anchorId="725F74D6" id="_x0000_t47" coordsize="21600,21600" o:spt="47" adj="-8280,24300,-1800,4050" path="m@0@1l@2@3nfem,l21600,r,21600l,21600xe">
+                <v:stroke joinstyle="miter"/>
+                <v:formulas>
+                  <v:f eqn="val #0"/>
+                  <v:f eqn="val #1"/>
+                  <v:f eqn="val #2"/>
+                  <v:f eqn="val #3"/>
+                </v:formulas>
+                <v:path arrowok="t" o:extrusionok="f" gradientshapeok="t" o:connecttype="custom" o:connectlocs="@0,@1;10800,0;10800,21600;0,10800;21600,10800"/>
+                <v:handles>
+                  <v:h position="#0,#1"/>
+                  <v:h position="#2,#3"/>
+                </v:handles>
+                <o:callout v:ext="edit" type="oneSegment" on="t"/>
+              </v:shapetype>
+              <v:shape id="Callout: Line 11" o:spid="_x0000_s1026" type="#_x0000_t47" style="position:absolute;margin-left:259.3pt;margin-top:0;width:86.9pt;height:16.2pt;z-index:251660288;visibility:visible;mso-wrap-style:square;mso-width-percent:0;mso-height-percent:0;mso-wrap-distance-left:9pt;mso-wrap-distance-top:0;mso-wrap-distance-right:9pt;mso-wrap-distance-bottom:0;mso-position-horizontal:absolute;mso-position-horizontal-relative:text;mso-position-vertical:absolute;mso-position-vertical-relative:text;mso-width-percent:0;mso-height-percent:0;mso-width-relative:margin;mso-height-relative:margin;v-text-anchor:middle" o:gfxdata="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" adj=",28065,-133,11109" fillcolor="#747070 [1614]" strokecolor="black [3213]" strokeweight=".5pt">
+                <v:textbox>
+                  <w:txbxContent>
+                    <w:p>
+                      <w:pPr>
+                        <w:jc w:val="center"/>
+                        <w:rPr>
+                          <w:sz w:val="14"/>
+                          <w:szCs w:val="14"/>
+                        </w:rPr>
+                      </w:pPr>
+                      <w:r>
+                        <w:rPr>
+                          <w:sz w:val="14"/>
+                          <w:szCs w:val="14"/>
+                        </w:rPr>
+                        <w:t xml:space="preserve">Branch do meu </w:t>
+                      </w:r>
+                      <w:proofErr w:type="spellStart"/>
+                      <w:r>
+                        <w:rPr>
+                          <w:sz w:val="14"/>
+                          <w:szCs w:val="14"/>
+                        </w:rPr>
+                        <w:t>projeto</w:t>
+                      </w:r>
+                      <w:proofErr w:type="spellEnd"/>
+                      <w:r>
+                        <w:rPr>
+                          <w:sz w:val="14"/>
+                          <w:szCs w:val="14"/>
+                        </w:rPr>
+                        <w:t>!</w:t>
+                      </w:r>
+                    </w:p>
+                  </w:txbxContent>
+                </v:textbox>
+                <o:callout v:ext="edit" minusy="t"/>
+              </v:shape>
+            </w:pict>
+          </mc:Fallback>
+        </mc:AlternateContent>
+      </w:r>
+      <w:r>
+        <w:rPr>
+          <w:sz w:val="16"/>
+          <w:szCs w:val="16"/>
+          <w:lang w:val="pt-BR"/>
+        </w:rPr>
+        <w:t>Para redeploy no H</w:t>
+      </w:r>
+      <w:r>
+        <w:rPr>
+          <w:sz w:val="16"/>
+          <w:szCs w:val="16"/>
+          <w:lang w:val="pt-BR"/>
+        </w:rPr>
+        <w:t>eroku do projeto, executar no GIT, após o Push:</w:t>
+      </w:r>
+    </w:p>
+    <w:p>
+      <w:pPr>
+        <w:shd w:val="clear" w:color="auto" w:fill="FFFFFF"/>
+        <w:tabs>
+          <w:tab w:val="left" w:pos="916"/>
+          <w:tab w:val="left" w:pos="1832"/>
+          <w:tab w:val="left" w:pos="2748"/>
+          <w:tab w:val="left" w:pos="3664"/>
+          <w:tab w:val="left" w:pos="4580"/>
+          <w:tab w:val="left" w:pos="5496"/>
+          <w:tab w:val="left" w:pos="6412"/>
+          <w:tab w:val="left" w:pos="7328"/>
+          <w:tab w:val="left" w:pos="8244"/>
+          <w:tab w:val="left" w:pos="9160"/>
+          <w:tab w:val="left" w:pos="10076"/>
+          <w:tab w:val="left" w:pos="10992"/>
+          <w:tab w:val="left" w:pos="11908"/>
+          <w:tab w:val="left" w:pos="12824"/>
+          <w:tab w:val="left" w:pos="13740"/>
+          <w:tab w:val="left" w:pos="14656"/>
+        </w:tabs>
+        <w:spacing w:line="240" w:lineRule="auto"/>
+        <w:ind w:left="720"/>
+        <w:rPr>
+          <w:rFonts w:ascii="Consolas" w:eastAsia="Times New Roman" w:hAnsi="Consolas" w:cs="Courier New"/>
+          <w:color w:val="24292E"/>
+          <w:sz w:val="20"/>
+          <w:szCs w:val="20"/>
+        </w:rPr>
+      </w:pPr>
+      <w:r>
+        <w:rPr>
+          <w:sz w:val="16"/>
+          <w:szCs w:val="16"/>
+          <w:lang w:val="pt-BR"/>
+        </w:rPr>
+        <w:tab/>
+      </w:r>
+      <w:r>
+        <w:rPr>
+          <w:rFonts w:ascii="Consolas" w:eastAsia="Times New Roman" w:hAnsi="Consolas" w:cs="Courier New"/>
+          <w:color w:val="24292E"/>
+          <w:sz w:val="14"/>
+          <w:szCs w:val="14"/>
+        </w:rPr>
+        <w:t xml:space="preserve">git subtree push --prefix backend </w:t>
+      </w:r>
+      <w:proofErr w:type="spellStart"/>
+      <w:r>
+        <w:rPr>
+          <w:rFonts w:ascii="Consolas" w:eastAsia="Times New Roman" w:hAnsi="Consolas" w:cs="Courier New"/>
+          <w:color w:val="24292E"/>
+          <w:sz w:val="14"/>
+          <w:szCs w:val="14"/>
+        </w:rPr>
+        <w:t>heroku</w:t>
+      </w:r>
+      <w:proofErr w:type="spellEnd"/>
+      <w:r>
+        <w:rPr>
+          <w:rFonts w:ascii="Consolas" w:eastAsia="Times New Roman" w:hAnsi="Consolas" w:cs="Courier New"/>
+          <w:color w:val="24292E"/>
+          <w:sz w:val="14"/>
+          <w:szCs w:val="14"/>
+        </w:rPr>
+        <w:t xml:space="preserve"> </w:t>
+      </w:r>
+      <w:r>
+        <w:rPr>
+          <w:rFonts w:ascii="Consolas" w:eastAsia="Times New Roman" w:hAnsi="Consolas" w:cs="Courier New"/>
+          <w:color w:val="24292E"/>
+          <w:sz w:val="14"/>
+          <w:szCs w:val="14"/>
+          <w:highlight w:val="lightGray"/>
+        </w:rPr>
+        <w:t>master</w:t>
+      </w:r>
+    </w:p>
+    <w:p>
+      <w:pPr>
+        <w:rPr>
+          <w:sz w:val="16"/>
+          <w:szCs w:val="16"/>
+          <w:lang w:val="pt-BR"/>
+        </w:rPr>
+      </w:pPr>
+      <w:r>
+        <w:rPr>
+          <w:sz w:val="16"/>
+          <w:szCs w:val="16"/>
+          <w:lang w:val="pt-BR"/>
+        </w:rPr>
+        <w:t xml:space="preserve">Sugestão: </w:t>
+      </w:r>
+      <w:r>
+        <w:rPr>
+          <w:sz w:val="16"/>
+          <w:szCs w:val="16"/>
+          <w:lang w:val="pt-BR"/>
+        </w:rPr>
+        <w:t xml:space="preserve">Cadastrar o EndPoint </w:t>
+      </w:r>
+      <w:r>
+        <w:rPr>
+          <w:sz w:val="16"/>
+          <w:szCs w:val="16"/>
+          <w:lang w:val="pt-BR"/>
+        </w:rPr>
+        <w:t xml:space="preserve">do projeto Back do Heroku </w:t>
+      </w:r>
+      <w:r>
+        <w:rPr>
+          <w:sz w:val="16"/>
+          <w:szCs w:val="16"/>
+          <w:lang w:val="pt-BR"/>
+        </w:rPr>
+        <w:t>n</w:t>
+      </w:r>
+      <w:r>
+        <w:rPr>
+          <w:sz w:val="16"/>
+          <w:szCs w:val="16"/>
+          <w:lang w:val="pt-BR"/>
+        </w:rPr>
+        <w:t xml:space="preserve">este link </w:t>
+      </w:r>
+      <w:r>
+        <w:rPr>
+          <w:sz w:val="16"/>
+          <w:szCs w:val="16"/>
+          <w:lang w:val="pt-BR"/>
+        </w:rPr>
+        <w:t xml:space="preserve">para evitar que o Hiroko iberne: </w:t>
+      </w:r>
+      <w:hyperlink r:id="rId27" w:tgtFrame="_blank" w:tooltip="https://kaffeine.herokuapp.com/" w:history="1">
         <w:r>
           <w:rPr>
             <w:rStyle w:val="Hyperlink"/>
             <w:rFonts w:ascii="Helvetica" w:hAnsi="Helvetica" w:cs="Helvetica"/>
+            <w:color w:val="FFFFFF" w:themeColor="background1"/>
+            <w:sz w:val="16"/>
+            <w:szCs w:val="16"/>
             <w:bdr w:val="none" w:sz="0" w:space="0" w:color="auto" w:frame="1"/>
             <w:shd w:val="clear" w:color="auto" w:fill="36393F"/>
             <w:lang w:val="pt-BR"/>
@@ -4133,8 +4787,6 @@
         </w:rPr>
         <w:br w:type="page"/>
       </w:r>
-      <w:bookmarkStart w:id="0" w:name="_GoBack"/>
-      <w:bookmarkEnd w:id="0"/>
     </w:p>
     <w:p>
       <w:pPr>
@@ -4219,7 +4871,7 @@
         </w:rPr>
         <w:t xml:space="preserve"> evitando os refresh de tela. (</w:t>
       </w:r>
-      <w:hyperlink r:id="rId26" w:history="1">
+      <w:hyperlink r:id="rId28" w:history="1">
         <w:r>
           <w:rPr>
             <w:rStyle w:val="Hyperlink"/>
@@ -4626,7 +5278,7 @@
           <w:lang w:val="pt-BR"/>
         </w:rPr>
       </w:pPr>
-      <w:hyperlink r:id="rId27" w:history="1">
+      <w:hyperlink r:id="rId29" w:history="1">
         <w:r>
           <w:rPr>
             <w:rStyle w:val="Hyperlink"/>
@@ -4672,7 +5324,7 @@
         </w:rPr>
         <w:t xml:space="preserve">: será feito no netlify (gratuito - </w:t>
       </w:r>
-      <w:hyperlink r:id="rId28" w:history="1">
+      <w:hyperlink r:id="rId30" w:history="1">
         <w:r>
           <w:rPr>
             <w:rStyle w:val="Hyperlink"/>
@@ -4833,7 +5485,7 @@
                           <pic:cNvPicPr/>
                         </pic:nvPicPr>
                         <pic:blipFill>
-                          <a:blip r:embed="rId29"/>
+                          <a:blip r:embed="rId31"/>
                           <a:stretch>
                             <a:fillRect/>
                           </a:stretch>
@@ -4905,6 +5557,276 @@
         </w:tc>
       </w:tr>
     </w:tbl>
+    <w:p>
+      <w:pPr>
+        <w:rPr>
+          <w:sz w:val="16"/>
+          <w:szCs w:val="16"/>
+          <w:lang w:val="pt-BR"/>
+        </w:rPr>
+      </w:pPr>
+    </w:p>
+    <w:p>
+      <w:pPr>
+        <w:rPr>
+          <w:sz w:val="16"/>
+          <w:szCs w:val="16"/>
+          <w:lang w:val="pt-BR"/>
+        </w:rPr>
+      </w:pPr>
+      <w:r>
+        <w:rPr>
+          <w:sz w:val="16"/>
+          <w:szCs w:val="16"/>
+          <w:lang w:val="pt-BR"/>
+        </w:rPr>
+        <w:br w:type="page"/>
+      </w:r>
+    </w:p>
+    <w:p>
+      <w:pPr>
+        <w:jc w:val="center"/>
+        <w:rPr>
+          <w:b/>
+          <w:bCs/>
+          <w:sz w:val="24"/>
+          <w:szCs w:val="24"/>
+          <w:lang w:val="pt-BR"/>
+        </w:rPr>
+      </w:pPr>
+      <w:r>
+        <w:rPr>
+          <w:b/>
+          <w:bCs/>
+          <w:sz w:val="24"/>
+          <w:szCs w:val="24"/>
+          <w:lang w:val="pt-BR"/>
+        </w:rPr>
+        <w:lastRenderedPageBreak/>
+        <w:t>App Mobile</w:t>
+      </w:r>
+    </w:p>
+    <w:p>
+      <w:pPr>
+        <w:rPr>
+          <w:sz w:val="16"/>
+          <w:szCs w:val="16"/>
+          <w:lang w:val="pt-BR"/>
+        </w:rPr>
+      </w:pPr>
+      <w:r>
+        <w:rPr>
+          <w:b/>
+          <w:bCs/>
+          <w:sz w:val="16"/>
+          <w:szCs w:val="16"/>
+          <w:lang w:val="pt-BR"/>
+        </w:rPr>
+        <w:t>React Native</w:t>
+      </w:r>
+      <w:r>
+        <w:rPr>
+          <w:sz w:val="16"/>
+          <w:szCs w:val="16"/>
+          <w:lang w:val="pt-BR"/>
+        </w:rPr>
+        <w:t xml:space="preserve"> -&gt; Plataforma para geração do App. Ele gera para iOS e Android. Baseado no Node! O código escrito é em React, mas ao compilar é convertido para o código nativo do iOS ou Android.</w:t>
+      </w:r>
+    </w:p>
+    <w:p>
+      <w:pPr>
+        <w:rPr>
+          <w:sz w:val="16"/>
+          <w:szCs w:val="16"/>
+          <w:lang w:val="pt-BR"/>
+        </w:rPr>
+      </w:pPr>
+      <w:r>
+        <w:rPr>
+          <w:b/>
+          <w:bCs/>
+          <w:sz w:val="16"/>
+          <w:szCs w:val="16"/>
+          <w:lang w:val="pt-BR"/>
+        </w:rPr>
+        <w:t>Expo DevTools</w:t>
+      </w:r>
+      <w:r>
+        <w:rPr>
+          <w:sz w:val="16"/>
+          <w:szCs w:val="16"/>
+          <w:lang w:val="pt-BR"/>
+        </w:rPr>
+        <w:t xml:space="preserve"> -&gt; Ferramenta utilizada para desevolvimento Mobile, permitindo facilmente acesso aos recursos de um dispositivo mobile.</w:t>
+      </w:r>
+    </w:p>
+    <w:p>
+      <w:pPr>
+        <w:spacing w:after="0"/>
+        <w:rPr>
+          <w:sz w:val="16"/>
+          <w:szCs w:val="16"/>
+          <w:lang w:val="pt-BR"/>
+        </w:rPr>
+      </w:pPr>
+      <w:r>
+        <w:rPr>
+          <w:sz w:val="16"/>
+          <w:szCs w:val="16"/>
+          <w:lang w:val="pt-BR"/>
+        </w:rPr>
+        <w:tab/>
+        <w:t xml:space="preserve">Instalar via Terminal do windows: </w:t>
+      </w:r>
+      <w:r>
+        <w:rPr>
+          <w:sz w:val="16"/>
+          <w:szCs w:val="16"/>
+          <w:lang w:val="pt-BR"/>
+        </w:rPr>
+        <w:t>npm install --global expo-cli</w:t>
+      </w:r>
+    </w:p>
+    <w:p>
+      <w:pPr>
+        <w:spacing w:after="0"/>
+        <w:rPr>
+          <w:sz w:val="16"/>
+          <w:szCs w:val="16"/>
+          <w:lang w:val="pt-BR"/>
+        </w:rPr>
+      </w:pPr>
+      <w:r>
+        <w:rPr>
+          <w:sz w:val="16"/>
+          <w:szCs w:val="16"/>
+          <w:lang w:val="pt-BR"/>
+        </w:rPr>
+        <w:tab/>
+        <w:t xml:space="preserve">Para verificar se instalou corretamente: </w:t>
+      </w:r>
+      <w:r>
+        <w:rPr>
+          <w:sz w:val="16"/>
+          <w:szCs w:val="16"/>
+          <w:lang w:val="pt-BR"/>
+        </w:rPr>
+        <w:t xml:space="preserve">expo </w:t>
+      </w:r>
+      <w:r>
+        <w:rPr>
+          <w:sz w:val="16"/>
+          <w:szCs w:val="16"/>
+          <w:lang w:val="pt-BR"/>
+        </w:rPr>
+        <w:t>–</w:t>
+      </w:r>
+      <w:r>
+        <w:rPr>
+          <w:sz w:val="16"/>
+          <w:szCs w:val="16"/>
+          <w:lang w:val="pt-BR"/>
+        </w:rPr>
+        <w:t>version</w:t>
+      </w:r>
+    </w:p>
+    <w:p>
+      <w:pPr>
+        <w:spacing w:after="0"/>
+        <w:rPr>
+          <w:sz w:val="16"/>
+          <w:szCs w:val="16"/>
+          <w:lang w:val="pt-BR"/>
+        </w:rPr>
+      </w:pPr>
+    </w:p>
+    <w:p>
+      <w:pPr>
+        <w:rPr>
+          <w:sz w:val="16"/>
+          <w:szCs w:val="16"/>
+          <w:lang w:val="pt-BR"/>
+        </w:rPr>
+      </w:pPr>
+      <w:r>
+        <w:rPr>
+          <w:sz w:val="16"/>
+          <w:szCs w:val="16"/>
+          <w:lang w:val="pt-BR"/>
+        </w:rPr>
+        <w:t xml:space="preserve">Para criar o projeto, na pasta raiz do projeto GIT: </w:t>
+      </w:r>
+      <w:r>
+        <w:rPr>
+          <w:sz w:val="16"/>
+          <w:szCs w:val="16"/>
+          <w:lang w:val="pt-BR"/>
+        </w:rPr>
+        <w:t xml:space="preserve">expo init </w:t>
+      </w:r>
+      <w:r>
+        <w:rPr>
+          <w:sz w:val="16"/>
+          <w:szCs w:val="16"/>
+          <w:highlight w:val="lightGray"/>
+          <w:lang w:val="pt-BR"/>
+        </w:rPr>
+        <w:t>front-mobile</w:t>
+      </w:r>
+      <w:r>
+        <w:rPr>
+          <w:sz w:val="16"/>
+          <w:szCs w:val="16"/>
+          <w:lang w:val="pt-BR"/>
+        </w:rPr>
+        <w:t xml:space="preserve"> -t expo-template-blank-typescript </w:t>
+      </w:r>
+      <w:r>
+        <w:rPr>
+          <w:sz w:val="16"/>
+          <w:szCs w:val="16"/>
+          <w:lang w:val="pt-BR"/>
+        </w:rPr>
+        <w:t>–</w:t>
+      </w:r>
+      <w:r>
+        <w:rPr>
+          <w:sz w:val="16"/>
+          <w:szCs w:val="16"/>
+          <w:lang w:val="pt-BR"/>
+        </w:rPr>
+        <w:t>npm</w:t>
+      </w:r>
+    </w:p>
+    <w:p>
+      <w:pPr>
+        <w:rPr>
+          <w:sz w:val="16"/>
+          <w:szCs w:val="16"/>
+          <w:lang w:val="pt-BR"/>
+        </w:rPr>
+      </w:pPr>
+      <w:r>
+        <w:rPr>
+          <w:sz w:val="16"/>
+          <w:szCs w:val="16"/>
+          <w:lang w:val="pt-BR"/>
+        </w:rPr>
+        <w:tab/>
+        <w:t>Sendo front-mobile o nome do projeto!</w:t>
+      </w:r>
+    </w:p>
+    <w:p>
+      <w:pPr>
+        <w:rPr>
+          <w:sz w:val="16"/>
+          <w:szCs w:val="16"/>
+          <w:lang w:val="pt-BR"/>
+        </w:rPr>
+      </w:pPr>
+      <w:bookmarkStart w:id="0" w:name="_GoBack"/>
+      <w:bookmarkEnd w:id="0"/>
+    </w:p>
     <w:p>
       <w:pPr>
         <w:rPr>
@@ -5541,6 +6463,33 @@
     <w:basedOn w:val="DefaultParagraphFont"/>
     <w:rsid w:val="004D2D4E"/>
   </w:style>
+  <w:style w:type="paragraph" w:styleId="NormalWeb">
+    <w:name w:val="Normal (Web)"/>
+    <w:basedOn w:val="Normal"/>
+    <w:uiPriority w:val="99"/>
+    <w:semiHidden/>
+    <w:unhideWhenUsed/>
+    <w:rsid w:val="00D313BA"/>
+    <w:pPr>
+      <w:spacing w:before="100" w:beforeAutospacing="1" w:after="100" w:afterAutospacing="1" w:line="240" w:lineRule="auto"/>
+    </w:pPr>
+    <w:rPr>
+      <w:rFonts w:ascii="Times New Roman" w:eastAsia="Times New Roman" w:hAnsi="Times New Roman" w:cs="Times New Roman"/>
+      <w:sz w:val="24"/>
+      <w:szCs w:val="24"/>
+    </w:rPr>
+  </w:style>
+  <w:style w:type="character" w:styleId="Strong">
+    <w:name w:val="Strong"/>
+    <w:basedOn w:val="DefaultParagraphFont"/>
+    <w:uiPriority w:val="22"/>
+    <w:qFormat/>
+    <w:rsid w:val="00D313BA"/>
+    <w:rPr>
+      <w:b/>
+      <w:bCs/>
+    </w:rPr>
+  </w:style>
 </w:styles>
 </file>
 

</xml_diff>

<commit_message>
Versão Final dos Produtos
</commit_message>
<xml_diff>
--- a/Informações Projeto.docx
+++ b/Informações Projeto.docx
@@ -1,6 +1,6 @@
 
 <file path=word/document.xml><?xml version="1.0" encoding="utf-8"?>
-<w:document xmlns:wpc="http://schemas.microsoft.com/office/word/2010/wordprocessingCanvas" xmlns:cx="http://schemas.microsoft.com/office/drawing/2014/chartex" xmlns:cx1="http://schemas.microsoft.com/office/drawing/2015/9/8/chartex" xmlns:cx2="http://schemas.microsoft.com/office/drawing/2015/10/21/chartex" xmlns:cx3="http://schemas.microsoft.com/office/drawing/2016/5/9/chartex" xmlns:cx4="http://schemas.microsoft.com/office/drawing/2016/5/10/chartex" xmlns:cx5="http://schemas.microsoft.com/office/drawing/2016/5/11/chartex" xmlns:cx6="http://schemas.microsoft.com/office/drawing/2016/5/12/chartex" xmlns:cx7="http://schemas.microsoft.com/office/drawing/2016/5/13/chartex" xmlns:cx8="http://schemas.microsoft.com/office/drawing/2016/5/14/chartex" xmlns:mc="http://schemas.openxmlformats.org/markup-compatibility/2006" xmlns:aink="http://schemas.microsoft.com/office/drawing/2016/ink" xmlns:am3d="http://schemas.microsoft.com/office/drawing/2017/model3d" xmlns:o="urn:schemas-microsoft-com:office:office" xmlns:r="http://schemas.openxmlformats.org/officeDocument/2006/relationships" xmlns:m="http://schemas.openxmlformats.org/officeDocument/2006/math" xmlns:v="urn:schemas-microsoft-com:vml" xmlns:wp14="http://schemas.microsoft.com/office/word/2010/wordprocessingDrawing" xmlns:wp="http://schemas.openxmlformats.org/drawingml/2006/wordprocessingDrawing" xmlns:w10="urn:schemas-microsoft-com:office:word" xmlns:w="http://schemas.openxmlformats.org/wordprocessingml/2006/main" xmlns:w14="http://schemas.microsoft.com/office/word/2010/wordml" xmlns:w15="http://schemas.microsoft.com/office/word/2012/wordml" xmlns:w16cid="http://schemas.microsoft.com/office/word/2016/wordml/cid" xmlns:w16se="http://schemas.microsoft.com/office/word/2015/wordml/symex" xmlns:wpg="http://schemas.microsoft.com/office/word/2010/wordprocessingGroup" xmlns:wpi="http://schemas.microsoft.com/office/word/2010/wordprocessingInk" xmlns:wne="http://schemas.microsoft.com/office/word/2006/wordml" xmlns:wps="http://schemas.microsoft.com/office/word/2010/wordprocessingShape" mc:Ignorable="w14 w15 w16se w16cid wp14">
+<w:document xmlns:wpc="http://schemas.microsoft.com/office/word/2010/wordprocessingCanvas" xmlns:cx="http://schemas.microsoft.com/office/drawing/2014/chartex" xmlns:cx1="http://schemas.microsoft.com/office/drawing/2015/9/8/chartex" xmlns:cx2="http://schemas.microsoft.com/office/drawing/2015/10/21/chartex" xmlns:cx3="http://schemas.microsoft.com/office/drawing/2016/5/9/chartex" xmlns:cx4="http://schemas.microsoft.com/office/drawing/2016/5/10/chartex" xmlns:cx5="http://schemas.microsoft.com/office/drawing/2016/5/11/chartex" xmlns:cx6="http://schemas.microsoft.com/office/drawing/2016/5/12/chartex" xmlns:cx7="http://schemas.microsoft.com/office/drawing/2016/5/13/chartex" xmlns:cx8="http://schemas.microsoft.com/office/drawing/2016/5/14/chartex" xmlns:mc="http://schemas.openxmlformats.org/markup-compatibility/2006" xmlns:aink="http://schemas.microsoft.com/office/drawing/2016/ink" xmlns:am3d="http://schemas.microsoft.com/office/drawing/2017/model3d" xmlns:o="urn:schemas-microsoft-com:office:office" xmlns:r="http://schemas.openxmlformats.org/officeDocument/2006/relationships" xmlns:m="http://schemas.openxmlformats.org/officeDocument/2006/math" xmlns:v="urn:schemas-microsoft-com:vml" xmlns:wp14="http://schemas.microsoft.com/office/word/2010/wordprocessingDrawing" xmlns:wp="http://schemas.openxmlformats.org/drawingml/2006/wordprocessingDrawing" xmlns:w10="urn:schemas-microsoft-com:office:word" xmlns:w="http://schemas.openxmlformats.org/wordprocessingml/2006/main" xmlns:w14="http://schemas.microsoft.com/office/word/2010/wordml" xmlns:w15="http://schemas.microsoft.com/office/word/2012/wordml" xmlns:w16cex="http://schemas.microsoft.com/office/word/2018/wordml/cex" xmlns:w16cid="http://schemas.microsoft.com/office/word/2016/wordml/cid" xmlns:w16="http://schemas.microsoft.com/office/word/2018/wordml" xmlns:w16se="http://schemas.microsoft.com/office/word/2015/wordml/symex" xmlns:wpg="http://schemas.microsoft.com/office/word/2010/wordprocessingGroup" xmlns:wpi="http://schemas.microsoft.com/office/word/2010/wordprocessingInk" xmlns:wne="http://schemas.microsoft.com/office/word/2006/wordml" xmlns:wps="http://schemas.microsoft.com/office/word/2010/wordprocessingShape" mc:Ignorable="w14 w15 w16se w16cid w16 w16cex wp14">
   <w:body>
     <w:p>
       <w:pPr>
@@ -51,29 +51,42 @@
         </w:rPr>
         <w:t xml:space="preserve">Vídeos: </w:t>
       </w:r>
+      <w:hyperlink r:id="rId7" w:history="1">
+        <w:r>
+          <w:rPr>
+            <w:rStyle w:val="Hyperlink"/>
+            <w:sz w:val="20"/>
+            <w:szCs w:val="20"/>
+            <w:lang w:val="pt-BR"/>
+          </w:rPr>
+          <w:t>https://devsuperior.com.br/sds2-evento</w:t>
+        </w:r>
+      </w:hyperlink>
       <w:r>
         <w:rPr>
           <w:sz w:val="20"/>
           <w:szCs w:val="20"/>
           <w:lang w:val="pt-BR"/>
         </w:rPr>
-        <w:fldChar w:fldCharType="begin"/>
-      </w:r>
-      <w:r>
+        <w:t xml:space="preserve"> </w:t>
+      </w:r>
+    </w:p>
+    <w:p>
+      <w:pPr>
+        <w:spacing w:after="0"/>
         <w:rPr>
           <w:sz w:val="20"/>
           <w:szCs w:val="20"/>
           <w:lang w:val="pt-BR"/>
         </w:rPr>
-        <w:instrText xml:space="preserve"> HYPERLINK "</w:instrText>
-      </w:r>
+      </w:pPr>
       <w:r>
         <w:rPr>
           <w:sz w:val="20"/>
           <w:szCs w:val="20"/>
           <w:lang w:val="pt-BR"/>
         </w:rPr>
-        <w:instrText>https://devsuperior.com.br/sds2-event</w:instrText>
+        <w:t>Fórum</w:t>
       </w:r>
       <w:r>
         <w:rPr>
@@ -81,7 +94,7 @@
           <w:szCs w:val="20"/>
           <w:lang w:val="pt-BR"/>
         </w:rPr>
-        <w:instrText xml:space="preserve">o" </w:instrText>
+        <w:t>:</w:t>
       </w:r>
       <w:r>
         <w:rPr>
@@ -89,68 +102,9 @@
           <w:szCs w:val="20"/>
           <w:lang w:val="pt-BR"/>
         </w:rPr>
-        <w:fldChar w:fldCharType="separate"/>
-      </w:r>
-      <w:r>
-        <w:rPr>
-          <w:rStyle w:val="Hyperlink"/>
-          <w:sz w:val="20"/>
-          <w:szCs w:val="20"/>
-          <w:lang w:val="pt-BR"/>
-        </w:rPr>
-        <w:t>https://devsuperior.com.br/sds2-evento</w:t>
-      </w:r>
-      <w:r>
-        <w:rPr>
-          <w:sz w:val="20"/>
-          <w:szCs w:val="20"/>
-          <w:lang w:val="pt-BR"/>
-        </w:rPr>
-        <w:fldChar w:fldCharType="end"/>
-      </w:r>
-      <w:r>
-        <w:rPr>
-          <w:sz w:val="20"/>
-          <w:szCs w:val="20"/>
-          <w:lang w:val="pt-BR"/>
-        </w:rPr>
         <w:t xml:space="preserve"> </w:t>
       </w:r>
-    </w:p>
-    <w:p>
-      <w:pPr>
-        <w:spacing w:after="0"/>
-        <w:rPr>
-          <w:sz w:val="20"/>
-          <w:szCs w:val="20"/>
-          <w:lang w:val="pt-BR"/>
-        </w:rPr>
-      </w:pPr>
-      <w:r>
-        <w:rPr>
-          <w:sz w:val="20"/>
-          <w:szCs w:val="20"/>
-          <w:lang w:val="pt-BR"/>
-        </w:rPr>
-        <w:t>Fórum</w:t>
-      </w:r>
-      <w:r>
-        <w:rPr>
-          <w:sz w:val="20"/>
-          <w:szCs w:val="20"/>
-          <w:lang w:val="pt-BR"/>
-        </w:rPr>
-        <w:t>:</w:t>
-      </w:r>
-      <w:r>
-        <w:rPr>
-          <w:sz w:val="20"/>
-          <w:szCs w:val="20"/>
-          <w:lang w:val="pt-BR"/>
-        </w:rPr>
-        <w:t xml:space="preserve"> </w:t>
-      </w:r>
-      <w:hyperlink r:id="rId6" w:history="1">
+      <w:hyperlink r:id="rId8" w:history="1">
         <w:r>
           <w:rPr>
             <w:rStyle w:val="Hyperlink"/>
@@ -205,7 +159,7 @@
         </w:rPr>
         <w:t xml:space="preserve">Email: </w:t>
       </w:r>
-      <w:hyperlink r:id="rId7" w:history="1">
+      <w:hyperlink r:id="rId9" w:history="1">
         <w:r>
           <w:rPr>
             <w:rStyle w:val="Hyperlink"/>
@@ -265,15 +219,32 @@
         </w:rPr>
         <w:t xml:space="preserve">Setup Ambiente de DEV: </w:t>
       </w:r>
-      <w:hyperlink r:id="rId8" w:history="1">
-        <w:r>
-          <w:rPr>
-            <w:rStyle w:val="Hyperlink"/>
-            <w:lang w:val="pt-BR"/>
-          </w:rPr>
-          <w:t>https://github.com/devsuperior/sds1/tree/master/ferramentas/windows</w:t>
-        </w:r>
-      </w:hyperlink>
+      <w:r>
+        <w:fldChar w:fldCharType="begin"/>
+      </w:r>
+      <w:r>
+        <w:rPr>
+          <w:lang w:val="pt-BR"/>
+        </w:rPr>
+        <w:instrText xml:space="preserve"> HYPERLINK "https://github.com/devsuperior/sds1/tree/master/ferramentas/windows" </w:instrText>
+      </w:r>
+      <w:r>
+        <w:fldChar w:fldCharType="separate"/>
+      </w:r>
+      <w:r>
+        <w:rPr>
+          <w:rStyle w:val="Hyperlink"/>
+          <w:lang w:val="pt-BR"/>
+        </w:rPr>
+        <w:t>https://github.com/devsuperior/sds1/tree/master/ferramentas/windows</w:t>
+      </w:r>
+      <w:r>
+        <w:rPr>
+          <w:rStyle w:val="Hyperlink"/>
+          <w:lang w:val="pt-BR"/>
+        </w:rPr>
+        <w:fldChar w:fldCharType="end"/>
+      </w:r>
       <w:r>
         <w:rPr>
           <w:lang w:val="pt-BR"/>
@@ -305,7 +276,7 @@
         </w:rPr>
         <w:t xml:space="preserve">Projeto: </w:t>
       </w:r>
-      <w:hyperlink r:id="rId9" w:history="1">
+      <w:hyperlink r:id="rId10" w:history="1">
         <w:r>
           <w:rPr>
             <w:rStyle w:val="Hyperlink"/>
@@ -334,9 +305,6 @@
         <w:t xml:space="preserve">Repositório Projeto: </w:t>
       </w:r>
       <w:r>
-        <w:rPr>
-          <w:lang w:val="pt-BR"/>
-        </w:rPr>
         <w:fldChar w:fldCharType="begin"/>
       </w:r>
       <w:r>
@@ -346,9 +314,6 @@
         <w:instrText xml:space="preserve"> HYPERLINK "https://github.com/devsuperior/sds2" </w:instrText>
       </w:r>
       <w:r>
-        <w:rPr>
-          <w:lang w:val="pt-BR"/>
-        </w:rPr>
         <w:fldChar w:fldCharType="separate"/>
       </w:r>
       <w:r>
@@ -360,6 +325,7 @@
       </w:r>
       <w:r>
         <w:rPr>
+          <w:rStyle w:val="Hyperlink"/>
           <w:lang w:val="pt-BR"/>
         </w:rPr>
         <w:fldChar w:fldCharType="end"/>
@@ -467,7 +433,7 @@
                     <pic:cNvPicPr/>
                   </pic:nvPicPr>
                   <pic:blipFill>
-                    <a:blip r:embed="rId10"/>
+                    <a:blip r:embed="rId11"/>
                     <a:stretch>
                       <a:fillRect/>
                     </a:stretch>
@@ -619,7 +585,7 @@
                 <w:lang w:val="pt-BR"/>
               </w:rPr>
             </w:pPr>
-            <w:hyperlink r:id="rId11" w:history="1">
+            <w:hyperlink r:id="rId12" w:history="1">
               <w:r>
                 <w:rPr>
                   <w:rStyle w:val="Hyperlink"/>
@@ -647,7 +613,7 @@
                 <w:lang w:val="pt-BR"/>
               </w:rPr>
             </w:pPr>
-            <w:hyperlink r:id="rId12" w:history="1">
+            <w:hyperlink r:id="rId13" w:history="1">
               <w:r>
                 <w:rPr>
                   <w:rStyle w:val="Hyperlink"/>
@@ -688,7 +654,7 @@
                           <pic:cNvPicPr/>
                         </pic:nvPicPr>
                         <pic:blipFill>
-                          <a:blip r:embed="rId13"/>
+                          <a:blip r:embed="rId14"/>
                           <a:stretch>
                             <a:fillRect/>
                           </a:stretch>
@@ -793,7 +759,7 @@
                     <pic:cNvPicPr/>
                   </pic:nvPicPr>
                   <pic:blipFill>
-                    <a:blip r:embed="rId14"/>
+                    <a:blip r:embed="rId15"/>
                     <a:stretch>
                       <a:fillRect/>
                     </a:stretch>
@@ -889,7 +855,7 @@
                     <pic:cNvPicPr/>
                   </pic:nvPicPr>
                   <pic:blipFill>
-                    <a:blip r:embed="rId15">
+                    <a:blip r:embed="rId16">
                       <a:extLst>
                         <a:ext uri="{28A0092B-C50C-407E-A947-70E740481C1C}">
                           <a14:useLocalDpi xmlns:a14="http://schemas.microsoft.com/office/drawing/2010/main" val="0"/>
@@ -1158,7 +1124,7 @@
           <w:szCs w:val="16"/>
         </w:rPr>
       </w:pPr>
-      <w:hyperlink r:id="rId16" w:history="1">
+      <w:hyperlink r:id="rId17" w:history="1">
         <w:r>
           <w:rPr>
             <w:rStyle w:val="Hyperlink"/>
@@ -1184,7 +1150,7 @@
           <w:szCs w:val="16"/>
         </w:rPr>
       </w:pPr>
-      <w:hyperlink r:id="rId17" w:history="1">
+      <w:hyperlink r:id="rId18" w:history="1">
         <w:r>
           <w:rPr>
             <w:rStyle w:val="Hyperlink"/>
@@ -1210,7 +1176,7 @@
           <w:szCs w:val="16"/>
         </w:rPr>
       </w:pPr>
-      <w:hyperlink r:id="rId18" w:history="1">
+      <w:hyperlink r:id="rId19" w:history="1">
         <w:r>
           <w:rPr>
             <w:rStyle w:val="Hyperlink"/>
@@ -1285,7 +1251,7 @@
           <w:lang w:val="pt-BR"/>
         </w:rPr>
       </w:pPr>
-      <w:hyperlink r:id="rId19" w:history="1">
+      <w:hyperlink r:id="rId20" w:history="1">
         <w:r>
           <w:rPr>
             <w:rStyle w:val="Hyperlink"/>
@@ -1344,7 +1310,7 @@
           <w:lang w:val="pt-BR"/>
         </w:rPr>
       </w:pPr>
-      <w:hyperlink r:id="rId20" w:history="1">
+      <w:hyperlink r:id="rId21" w:history="1">
         <w:r>
           <w:rPr>
             <w:rStyle w:val="Hyperlink"/>
@@ -1429,7 +1395,7 @@
           <w:lang w:val="pt-BR"/>
         </w:rPr>
       </w:pPr>
-      <w:hyperlink r:id="rId21" w:history="1">
+      <w:hyperlink r:id="rId22" w:history="1">
         <w:r>
           <w:rPr>
             <w:rStyle w:val="Hyperlink"/>
@@ -1481,7 +1447,7 @@
           <w:lang w:val="pt-BR"/>
         </w:rPr>
       </w:pPr>
-      <w:hyperlink r:id="rId22" w:history="1">
+      <w:hyperlink r:id="rId23" w:history="1">
         <w:r>
           <w:rPr>
             <w:rStyle w:val="Hyperlink"/>
@@ -1654,142 +1620,6 @@
                   <wp:extent cx="2259106" cy="855817"/>
                   <wp:effectExtent l="0" t="0" r="8255" b="1905"/>
                   <wp:docPr id="4" name="Picture 4"/>
-                  <wp:cNvGraphicFramePr>
-                    <a:graphicFrameLocks xmlns:a="http://schemas.openxmlformats.org/drawingml/2006/main" noChangeAspect="1"/>
-                  </wp:cNvGraphicFramePr>
-                  <a:graphic xmlns:a="http://schemas.openxmlformats.org/drawingml/2006/main">
-                    <a:graphicData uri="http://schemas.openxmlformats.org/drawingml/2006/picture">
-                      <pic:pic xmlns:pic="http://schemas.openxmlformats.org/drawingml/2006/picture">
-                        <pic:nvPicPr>
-                          <pic:cNvPr id="1" name=""/>
-                          <pic:cNvPicPr/>
-                        </pic:nvPicPr>
-                        <pic:blipFill>
-                          <a:blip r:embed="rId23"/>
-                          <a:stretch>
-                            <a:fillRect/>
-                          </a:stretch>
-                        </pic:blipFill>
-                        <pic:spPr>
-                          <a:xfrm>
-                            <a:off x="0" y="0"/>
-                            <a:ext cx="2284033" cy="865260"/>
-                          </a:xfrm>
-                          <a:prstGeom prst="rect">
-                            <a:avLst/>
-                          </a:prstGeom>
-                        </pic:spPr>
-                      </pic:pic>
-                    </a:graphicData>
-                  </a:graphic>
-                </wp:inline>
-              </w:drawing>
-            </w:r>
-          </w:p>
-        </w:tc>
-        <w:tc>
-          <w:tcPr>
-            <w:tcW w:w="5386" w:type="dxa"/>
-          </w:tcPr>
-          <w:p>
-            <w:pPr>
-              <w:rPr>
-                <w:sz w:val="16"/>
-                <w:szCs w:val="16"/>
-                <w:lang w:val="pt-BR"/>
-              </w:rPr>
-            </w:pPr>
-          </w:p>
-          <w:p>
-            <w:pPr>
-              <w:rPr>
-                <w:sz w:val="16"/>
-                <w:szCs w:val="16"/>
-                <w:lang w:val="pt-BR"/>
-              </w:rPr>
-            </w:pPr>
-          </w:p>
-          <w:p>
-            <w:pPr>
-              <w:rPr>
-                <w:sz w:val="16"/>
-                <w:szCs w:val="16"/>
-                <w:lang w:val="pt-BR"/>
-              </w:rPr>
-            </w:pPr>
-            <w:r>
-              <w:rPr>
-                <w:sz w:val="16"/>
-                <w:szCs w:val="16"/>
-                <w:lang w:val="pt-BR"/>
-              </w:rPr>
-              <w:sym w:font="Wingdings" w:char="F0E0"/>
-            </w:r>
-            <w:r>
-              <w:rPr>
-                <w:sz w:val="16"/>
-                <w:szCs w:val="16"/>
-                <w:lang w:val="pt-BR"/>
-              </w:rPr>
-              <w:t xml:space="preserve"> Seta o profile de Teste para execução (Ativo)</w:t>
-            </w:r>
-          </w:p>
-          <w:p>
-            <w:pPr>
-              <w:rPr>
-                <w:sz w:val="16"/>
-                <w:szCs w:val="16"/>
-                <w:lang w:val="pt-BR"/>
-              </w:rPr>
-            </w:pPr>
-          </w:p>
-          <w:p>
-            <w:pPr>
-              <w:rPr>
-                <w:sz w:val="16"/>
-                <w:szCs w:val="16"/>
-                <w:lang w:val="pt-BR"/>
-              </w:rPr>
-            </w:pPr>
-            <w:r>
-              <w:rPr>
-                <w:sz w:val="16"/>
-                <w:szCs w:val="16"/>
-                <w:lang w:val="pt-BR"/>
-              </w:rPr>
-              <w:sym w:font="Wingdings" w:char="F0E0"/>
-            </w:r>
-            <w:r>
-              <w:rPr>
-                <w:sz w:val="16"/>
-                <w:szCs w:val="16"/>
-                <w:lang w:val="pt-BR"/>
-              </w:rPr>
-              <w:t xml:space="preserve"> Informa que o JPA não estará disponível na camada de Controller, apenas na camanda de serviço. Isso gera uma segurança, pois evita acesso direto ao banco na camanda Controller. </w:t>
-            </w:r>
-          </w:p>
-        </w:tc>
-      </w:tr>
-      <w:tr>
-        <w:tc>
-          <w:tcPr>
-            <w:tcW w:w="3964" w:type="dxa"/>
-          </w:tcPr>
-          <w:p>
-            <w:pPr>
-              <w:rPr>
-                <w:noProof/>
-              </w:rPr>
-            </w:pPr>
-            <w:r>
-              <w:rPr>
-                <w:noProof/>
-              </w:rPr>
-              <w:drawing>
-                <wp:inline distT="0" distB="0" distL="0" distR="0" wp14:anchorId="3F75F461" wp14:editId="15A81DEB">
-                  <wp:extent cx="2321858" cy="770838"/>
-                  <wp:effectExtent l="0" t="0" r="2540" b="0"/>
-                  <wp:docPr id="6" name="Picture 6"/>
                   <wp:cNvGraphicFramePr>
                     <a:graphicFrameLocks xmlns:a="http://schemas.openxmlformats.org/drawingml/2006/main" noChangeAspect="1"/>
                   </wp:cNvGraphicFramePr>
@@ -1809,7 +1639,7 @@
                         <pic:spPr>
                           <a:xfrm>
                             <a:off x="0" y="0"/>
-                            <a:ext cx="2344502" cy="778356"/>
+                            <a:ext cx="2284033" cy="865260"/>
                           </a:xfrm>
                           <a:prstGeom prst="rect">
                             <a:avLst/>
@@ -1835,14 +1665,15 @@
                 <w:lang w:val="pt-BR"/>
               </w:rPr>
             </w:pPr>
-            <w:r>
+          </w:p>
+          <w:p>
+            <w:pPr>
               <w:rPr>
                 <w:sz w:val="16"/>
                 <w:szCs w:val="16"/>
                 <w:lang w:val="pt-BR"/>
               </w:rPr>
-              <w:t>Configurações do Banco de Teste H2 que será criado dinamicamente em tempo de execução da aplicação.</w:t>
-            </w:r>
+            </w:pPr>
           </w:p>
           <w:p>
             <w:pPr>
@@ -1858,7 +1689,49 @@
                 <w:szCs w:val="16"/>
                 <w:lang w:val="pt-BR"/>
               </w:rPr>
-              <w:t>Pode ser utilizado para implementação de testes integrados!</w:t>
+              <w:sym w:font="Wingdings" w:char="F0E0"/>
+            </w:r>
+            <w:r>
+              <w:rPr>
+                <w:sz w:val="16"/>
+                <w:szCs w:val="16"/>
+                <w:lang w:val="pt-BR"/>
+              </w:rPr>
+              <w:t xml:space="preserve"> Seta o profile de Teste para execução (Ativo)</w:t>
+            </w:r>
+          </w:p>
+          <w:p>
+            <w:pPr>
+              <w:rPr>
+                <w:sz w:val="16"/>
+                <w:szCs w:val="16"/>
+                <w:lang w:val="pt-BR"/>
+              </w:rPr>
+            </w:pPr>
+          </w:p>
+          <w:p>
+            <w:pPr>
+              <w:rPr>
+                <w:sz w:val="16"/>
+                <w:szCs w:val="16"/>
+                <w:lang w:val="pt-BR"/>
+              </w:rPr>
+            </w:pPr>
+            <w:r>
+              <w:rPr>
+                <w:sz w:val="16"/>
+                <w:szCs w:val="16"/>
+                <w:lang w:val="pt-BR"/>
+              </w:rPr>
+              <w:sym w:font="Wingdings" w:char="F0E0"/>
+            </w:r>
+            <w:r>
+              <w:rPr>
+                <w:sz w:val="16"/>
+                <w:szCs w:val="16"/>
+                <w:lang w:val="pt-BR"/>
+              </w:rPr>
+              <w:t xml:space="preserve"> Informa que o JPA não estará disponível na camada de Controller, apenas na camanda de serviço. Isso gera uma segurança, pois evita acesso direto ao banco na camanda Controller. </w:t>
             </w:r>
           </w:p>
         </w:tc>
@@ -1879,10 +1752,10 @@
                 <w:noProof/>
               </w:rPr>
               <w:drawing>
-                <wp:inline distT="0" distB="0" distL="0" distR="0" wp14:anchorId="3280A027" wp14:editId="73AFD853">
-                  <wp:extent cx="2290482" cy="827853"/>
-                  <wp:effectExtent l="0" t="0" r="0" b="0"/>
-                  <wp:docPr id="7" name="Picture 7"/>
+                <wp:inline distT="0" distB="0" distL="0" distR="0" wp14:anchorId="3F75F461" wp14:editId="15A81DEB">
+                  <wp:extent cx="2321858" cy="770838"/>
+                  <wp:effectExtent l="0" t="0" r="2540" b="0"/>
+                  <wp:docPr id="6" name="Picture 6"/>
                   <wp:cNvGraphicFramePr>
                     <a:graphicFrameLocks xmlns:a="http://schemas.openxmlformats.org/drawingml/2006/main" noChangeAspect="1"/>
                   </wp:cNvGraphicFramePr>
@@ -1902,6 +1775,99 @@
                         <pic:spPr>
                           <a:xfrm>
                             <a:off x="0" y="0"/>
+                            <a:ext cx="2344502" cy="778356"/>
+                          </a:xfrm>
+                          <a:prstGeom prst="rect">
+                            <a:avLst/>
+                          </a:prstGeom>
+                        </pic:spPr>
+                      </pic:pic>
+                    </a:graphicData>
+                  </a:graphic>
+                </wp:inline>
+              </w:drawing>
+            </w:r>
+          </w:p>
+        </w:tc>
+        <w:tc>
+          <w:tcPr>
+            <w:tcW w:w="5386" w:type="dxa"/>
+          </w:tcPr>
+          <w:p>
+            <w:pPr>
+              <w:rPr>
+                <w:sz w:val="16"/>
+                <w:szCs w:val="16"/>
+                <w:lang w:val="pt-BR"/>
+              </w:rPr>
+            </w:pPr>
+            <w:r>
+              <w:rPr>
+                <w:sz w:val="16"/>
+                <w:szCs w:val="16"/>
+                <w:lang w:val="pt-BR"/>
+              </w:rPr>
+              <w:t>Configurações do Banco de Teste H2 que será criado dinamicamente em tempo de execução da aplicação.</w:t>
+            </w:r>
+          </w:p>
+          <w:p>
+            <w:pPr>
+              <w:rPr>
+                <w:sz w:val="16"/>
+                <w:szCs w:val="16"/>
+                <w:lang w:val="pt-BR"/>
+              </w:rPr>
+            </w:pPr>
+            <w:r>
+              <w:rPr>
+                <w:sz w:val="16"/>
+                <w:szCs w:val="16"/>
+                <w:lang w:val="pt-BR"/>
+              </w:rPr>
+              <w:t>Pode ser utilizado para implementação de testes integrados!</w:t>
+            </w:r>
+          </w:p>
+        </w:tc>
+      </w:tr>
+      <w:tr>
+        <w:tc>
+          <w:tcPr>
+            <w:tcW w:w="3964" w:type="dxa"/>
+          </w:tcPr>
+          <w:p>
+            <w:pPr>
+              <w:rPr>
+                <w:noProof/>
+              </w:rPr>
+            </w:pPr>
+            <w:r>
+              <w:rPr>
+                <w:noProof/>
+              </w:rPr>
+              <w:drawing>
+                <wp:inline distT="0" distB="0" distL="0" distR="0" wp14:anchorId="3280A027" wp14:editId="73AFD853">
+                  <wp:extent cx="2290482" cy="827853"/>
+                  <wp:effectExtent l="0" t="0" r="0" b="0"/>
+                  <wp:docPr id="7" name="Picture 7"/>
+                  <wp:cNvGraphicFramePr>
+                    <a:graphicFrameLocks xmlns:a="http://schemas.openxmlformats.org/drawingml/2006/main" noChangeAspect="1"/>
+                  </wp:cNvGraphicFramePr>
+                  <a:graphic xmlns:a="http://schemas.openxmlformats.org/drawingml/2006/main">
+                    <a:graphicData uri="http://schemas.openxmlformats.org/drawingml/2006/picture">
+                      <pic:pic xmlns:pic="http://schemas.openxmlformats.org/drawingml/2006/picture">
+                        <pic:nvPicPr>
+                          <pic:cNvPr id="1" name=""/>
+                          <pic:cNvPicPr/>
+                        </pic:nvPicPr>
+                        <pic:blipFill>
+                          <a:blip r:embed="rId26"/>
+                          <a:stretch>
+                            <a:fillRect/>
+                          </a:stretch>
+                        </pic:blipFill>
+                        <pic:spPr>
+                          <a:xfrm>
+                            <a:off x="0" y="0"/>
                             <a:ext cx="2315388" cy="836855"/>
                           </a:xfrm>
                           <a:prstGeom prst="rect">
@@ -1979,7 +1945,7 @@
                           <pic:cNvPicPr/>
                         </pic:nvPicPr>
                         <pic:blipFill>
-                          <a:blip r:embed="rId26"/>
+                          <a:blip r:embed="rId27"/>
                           <a:stretch>
                             <a:fillRect/>
                           </a:stretch>
@@ -2146,19 +2112,8 @@
                 <w:sz w:val="12"/>
                 <w:szCs w:val="12"/>
               </w:rPr>
-              <w:t>@</w:t>
-            </w:r>
-            <w:proofErr w:type="spellStart"/>
-            <w:r>
-              <w:rPr>
-                <w:rFonts w:ascii="Consolas" w:eastAsia="Times New Roman" w:hAnsi="Consolas" w:cs="Courier New"/>
-                <w:color w:val="24292E"/>
-                <w:sz w:val="12"/>
-                <w:szCs w:val="12"/>
-              </w:rPr>
-              <w:t>EnableWebSecurity</w:t>
-            </w:r>
-            <w:proofErr w:type="spellEnd"/>
+              <w:t>@EnableWebSecurity</w:t>
+            </w:r>
           </w:p>
           <w:p>
             <w:pPr>
@@ -2382,19 +2337,8 @@
                 <w:sz w:val="12"/>
                 <w:szCs w:val="12"/>
               </w:rPr>
-              <w:t>@</w:t>
-            </w:r>
-            <w:proofErr w:type="spellStart"/>
-            <w:r>
-              <w:rPr>
-                <w:rFonts w:ascii="Consolas" w:eastAsia="Times New Roman" w:hAnsi="Consolas" w:cs="Courier New"/>
-                <w:color w:val="24292E"/>
-                <w:sz w:val="12"/>
-                <w:szCs w:val="12"/>
-              </w:rPr>
-              <w:t>Autowired</w:t>
-            </w:r>
-            <w:proofErr w:type="spellEnd"/>
+              <w:t>@Autowired</w:t>
+            </w:r>
           </w:p>
           <w:p>
             <w:pPr>
@@ -2439,8 +2383,19 @@
                 <w:sz w:val="12"/>
                 <w:szCs w:val="12"/>
               </w:rPr>
-              <w:t>private Environment env;</w:t>
-            </w:r>
+              <w:t xml:space="preserve">private Environment </w:t>
+            </w:r>
+            <w:proofErr w:type="gramStart"/>
+            <w:r>
+              <w:rPr>
+                <w:rFonts w:ascii="Consolas" w:eastAsia="Times New Roman" w:hAnsi="Consolas" w:cs="Courier New"/>
+                <w:color w:val="24292E"/>
+                <w:sz w:val="12"/>
+                <w:szCs w:val="12"/>
+              </w:rPr>
+              <w:t>env;</w:t>
+            </w:r>
+            <w:proofErr w:type="gramEnd"/>
           </w:p>
           <w:p>
             <w:pPr>
@@ -3681,8 +3636,19 @@
                 <w:sz w:val="12"/>
                 <w:szCs w:val="12"/>
               </w:rPr>
-              <w:t>return source;</w:t>
-            </w:r>
+              <w:t xml:space="preserve">return </w:t>
+            </w:r>
+            <w:proofErr w:type="gramStart"/>
+            <w:r>
+              <w:rPr>
+                <w:rFonts w:ascii="Consolas" w:eastAsia="Times New Roman" w:hAnsi="Consolas" w:cs="Courier New"/>
+                <w:color w:val="24292E"/>
+                <w:sz w:val="12"/>
+                <w:szCs w:val="12"/>
+              </w:rPr>
+              <w:t>source;</w:t>
+            </w:r>
+            <w:proofErr w:type="gramEnd"/>
           </w:p>
           <w:p>
             <w:pPr>
@@ -4755,7 +4721,7 @@
         </w:rPr>
         <w:t xml:space="preserve">para evitar que o Hiroko iberne: </w:t>
       </w:r>
-      <w:hyperlink r:id="rId27" w:tgtFrame="_blank" w:tooltip="https://kaffeine.herokuapp.com/" w:history="1">
+      <w:hyperlink r:id="rId28" w:tgtFrame="_blank" w:tooltip="https://kaffeine.herokuapp.com/" w:history="1">
         <w:r>
           <w:rPr>
             <w:rStyle w:val="Hyperlink"/>
@@ -4871,7 +4837,7 @@
         </w:rPr>
         <w:t xml:space="preserve"> evitando os refresh de tela. (</w:t>
       </w:r>
-      <w:hyperlink r:id="rId28" w:history="1">
+      <w:hyperlink r:id="rId29" w:history="1">
         <w:r>
           <w:rPr>
             <w:rStyle w:val="Hyperlink"/>
@@ -5278,7 +5244,7 @@
           <w:lang w:val="pt-BR"/>
         </w:rPr>
       </w:pPr>
-      <w:hyperlink r:id="rId29" w:history="1">
+      <w:hyperlink r:id="rId30" w:history="1">
         <w:r>
           <w:rPr>
             <w:rStyle w:val="Hyperlink"/>
@@ -5324,7 +5290,7 @@
         </w:rPr>
         <w:t xml:space="preserve">: será feito no netlify (gratuito - </w:t>
       </w:r>
-      <w:hyperlink r:id="rId30" w:history="1">
+      <w:hyperlink r:id="rId31" w:history="1">
         <w:r>
           <w:rPr>
             <w:rStyle w:val="Hyperlink"/>
@@ -5485,7 +5451,7 @@
                           <pic:cNvPicPr/>
                         </pic:nvPicPr>
                         <pic:blipFill>
-                          <a:blip r:embed="rId31"/>
+                          <a:blip r:embed="rId32"/>
                           <a:stretch>
                             <a:fillRect/>
                           </a:stretch>
@@ -5578,6 +5544,51 @@
         <w:rPr>
           <w:sz w:val="16"/>
           <w:szCs w:val="16"/>
+          <w:highlight w:val="yellow"/>
+          <w:lang w:val="pt-BR"/>
+        </w:rPr>
+        <w:t>Link Aplicação publicada</w:t>
+      </w:r>
+      <w:r>
+        <w:rPr>
+          <w:sz w:val="16"/>
+          <w:szCs w:val="16"/>
+          <w:lang w:val="pt-BR"/>
+        </w:rPr>
+        <w:t xml:space="preserve">: </w:t>
+      </w:r>
+      <w:hyperlink r:id="rId33" w:history="1">
+        <w:r>
+          <w:rPr>
+            <w:rStyle w:val="Hyperlink"/>
+            <w:sz w:val="16"/>
+            <w:szCs w:val="16"/>
+            <w:lang w:val="pt-BR"/>
+          </w:rPr>
+          <w:t>https://sts2-geydel.netlify.app</w:t>
+        </w:r>
+      </w:hyperlink>
+      <w:r>
+        <w:rPr>
+          <w:sz w:val="16"/>
+          <w:szCs w:val="16"/>
+          <w:lang w:val="pt-BR"/>
+        </w:rPr>
+        <w:t xml:space="preserve"> </w:t>
+      </w:r>
+    </w:p>
+    <w:p>
+      <w:pPr>
+        <w:rPr>
+          <w:sz w:val="16"/>
+          <w:szCs w:val="16"/>
+          <w:lang w:val="pt-BR"/>
+        </w:rPr>
+      </w:pPr>
+      <w:r>
+        <w:rPr>
+          <w:sz w:val="16"/>
+          <w:szCs w:val="16"/>
           <w:lang w:val="pt-BR"/>
         </w:rPr>
         <w:br w:type="page"/>
@@ -5605,46 +5616,79 @@
         <w:lastRenderedPageBreak/>
         <w:t>App Mobile</w:t>
       </w:r>
-    </w:p>
-    <w:p>
-      <w:pPr>
-        <w:rPr>
-          <w:sz w:val="16"/>
-          <w:szCs w:val="16"/>
-          <w:lang w:val="pt-BR"/>
-        </w:rPr>
-      </w:pPr>
       <w:r>
         <w:rPr>
           <w:b/>
           <w:bCs/>
-          <w:sz w:val="16"/>
-          <w:szCs w:val="16"/>
-          <w:lang w:val="pt-BR"/>
-        </w:rPr>
-        <w:t>React Native</w:t>
-      </w:r>
-      <w:r>
-        <w:rPr>
-          <w:sz w:val="16"/>
-          <w:szCs w:val="16"/>
-          <w:lang w:val="pt-BR"/>
-        </w:rPr>
-        <w:t xml:space="preserve"> -&gt; Plataforma para geração do App. Ele gera para iOS e Android. Baseado no Node! O código escrito é em React, mas ao compilar é convertido para o código nativo do iOS ou Android.</w:t>
-      </w:r>
-    </w:p>
-    <w:p>
-      <w:pPr>
-        <w:rPr>
-          <w:sz w:val="16"/>
-          <w:szCs w:val="16"/>
-          <w:lang w:val="pt-BR"/>
-        </w:rPr>
-      </w:pPr>
+          <w:sz w:val="24"/>
+          <w:szCs w:val="24"/>
+          <w:lang w:val="pt-BR"/>
+        </w:rPr>
+        <w:t xml:space="preserve"> (</w:t>
+      </w:r>
+      <w:hyperlink r:id="rId34" w:history="1">
+        <w:r>
+          <w:rPr>
+            <w:rStyle w:val="Hyperlink"/>
+            <w:b/>
+            <w:bCs/>
+            <w:sz w:val="24"/>
+            <w:szCs w:val="24"/>
+            <w:lang w:val="pt-BR"/>
+          </w:rPr>
+          <w:t>Vídeo</w:t>
+        </w:r>
+      </w:hyperlink>
       <w:r>
         <w:rPr>
           <w:b/>
           <w:bCs/>
+          <w:sz w:val="24"/>
+          <w:szCs w:val="24"/>
+          <w:lang w:val="pt-BR"/>
+        </w:rPr>
+        <w:t>)</w:t>
+      </w:r>
+    </w:p>
+    <w:p>
+      <w:pPr>
+        <w:rPr>
+          <w:sz w:val="16"/>
+          <w:szCs w:val="16"/>
+          <w:lang w:val="pt-BR"/>
+        </w:rPr>
+      </w:pPr>
+      <w:r>
+        <w:rPr>
+          <w:b/>
+          <w:bCs/>
+          <w:sz w:val="16"/>
+          <w:szCs w:val="16"/>
+          <w:lang w:val="pt-BR"/>
+        </w:rPr>
+        <w:t>React Native</w:t>
+      </w:r>
+      <w:r>
+        <w:rPr>
+          <w:sz w:val="16"/>
+          <w:szCs w:val="16"/>
+          <w:lang w:val="pt-BR"/>
+        </w:rPr>
+        <w:t xml:space="preserve"> -&gt; Plataforma para geração do App. Ele gera para iOS e Android. Baseado no Node! O código escrito é em React, mas ao compilar é convertido para o código nativo do iOS ou Android.</w:t>
+      </w:r>
+    </w:p>
+    <w:p>
+      <w:pPr>
+        <w:rPr>
+          <w:sz w:val="16"/>
+          <w:szCs w:val="16"/>
+          <w:lang w:val="pt-BR"/>
+        </w:rPr>
+      </w:pPr>
+      <w:r>
+        <w:rPr>
+          <w:b/>
+          <w:bCs/>
           <w:sz w:val="16"/>
           <w:szCs w:val="16"/>
           <w:lang w:val="pt-BR"/>
@@ -5742,6 +5786,7 @@
     </w:p>
     <w:p>
       <w:pPr>
+        <w:spacing w:after="0"/>
         <w:rPr>
           <w:sz w:val="16"/>
           <w:szCs w:val="16"/>
@@ -5800,6 +5845,7 @@
     </w:p>
     <w:p>
       <w:pPr>
+        <w:spacing w:after="0"/>
         <w:rPr>
           <w:sz w:val="16"/>
           <w:szCs w:val="16"/>
@@ -5824,8 +5870,1113 @@
           <w:lang w:val="pt-BR"/>
         </w:rPr>
       </w:pPr>
-      <w:bookmarkStart w:id="0" w:name="_GoBack"/>
-      <w:bookmarkEnd w:id="0"/>
+      <w:r>
+        <w:rPr>
+          <w:sz w:val="16"/>
+          <w:szCs w:val="16"/>
+          <w:lang w:val="pt-BR"/>
+        </w:rPr>
+        <w:tab/>
+      </w:r>
+      <w:r>
+        <w:rPr>
+          <w:sz w:val="16"/>
+          <w:szCs w:val="16"/>
+          <w:u w:val="single"/>
+          <w:lang w:val="pt-BR"/>
+        </w:rPr>
+        <w:t>Importante</w:t>
+      </w:r>
+      <w:r>
+        <w:rPr>
+          <w:sz w:val="16"/>
+          <w:szCs w:val="16"/>
+          <w:lang w:val="pt-BR"/>
+        </w:rPr>
+        <w:t>: a geração do projeto gera um repositório GIT, como já temos um repositório criado no nível anterior, necessário apagar o ditetório .git</w:t>
+      </w:r>
+    </w:p>
+    <w:p>
+      <w:pPr>
+        <w:jc w:val="center"/>
+        <w:rPr>
+          <w:sz w:val="16"/>
+          <w:szCs w:val="16"/>
+          <w:lang w:val="pt-BR"/>
+        </w:rPr>
+      </w:pPr>
+      <w:r>
+        <w:rPr>
+          <w:noProof/>
+        </w:rPr>
+        <w:drawing>
+          <wp:inline distT="0" distB="0" distL="0" distR="0" wp14:anchorId="04354C60" wp14:editId="1165ACD7">
+            <wp:extent cx="2940424" cy="1380680"/>
+            <wp:effectExtent l="0" t="0" r="0" b="0"/>
+            <wp:docPr id="12" name="Picture 12"/>
+            <wp:cNvGraphicFramePr>
+              <a:graphicFrameLocks xmlns:a="http://schemas.openxmlformats.org/drawingml/2006/main" noChangeAspect="1"/>
+            </wp:cNvGraphicFramePr>
+            <a:graphic xmlns:a="http://schemas.openxmlformats.org/drawingml/2006/main">
+              <a:graphicData uri="http://schemas.openxmlformats.org/drawingml/2006/picture">
+                <pic:pic xmlns:pic="http://schemas.openxmlformats.org/drawingml/2006/picture">
+                  <pic:nvPicPr>
+                    <pic:cNvPr id="1" name=""/>
+                    <pic:cNvPicPr/>
+                  </pic:nvPicPr>
+                  <pic:blipFill>
+                    <a:blip r:embed="rId35"/>
+                    <a:stretch>
+                      <a:fillRect/>
+                    </a:stretch>
+                  </pic:blipFill>
+                  <pic:spPr>
+                    <a:xfrm>
+                      <a:off x="0" y="0"/>
+                      <a:ext cx="2967243" cy="1393273"/>
+                    </a:xfrm>
+                    <a:prstGeom prst="rect">
+                      <a:avLst/>
+                    </a:prstGeom>
+                  </pic:spPr>
+                </pic:pic>
+              </a:graphicData>
+            </a:graphic>
+          </wp:inline>
+        </w:drawing>
+      </w:r>
+    </w:p>
+    <w:p>
+      <w:pPr>
+        <w:rPr>
+          <w:sz w:val="16"/>
+          <w:szCs w:val="16"/>
+          <w:lang w:val="pt-BR"/>
+        </w:rPr>
+      </w:pPr>
+      <w:r>
+        <w:rPr>
+          <w:sz w:val="16"/>
+          <w:szCs w:val="16"/>
+          <w:lang w:val="pt-BR"/>
+        </w:rPr>
+        <w:tab/>
+        <w:t xml:space="preserve">Na pasta do projeto ..\front-mobile &gt; digitar </w:t>
+      </w:r>
+      <w:r>
+        <w:rPr>
+          <w:sz w:val="16"/>
+          <w:szCs w:val="16"/>
+          <w:highlight w:val="lightGray"/>
+          <w:lang w:val="pt-BR"/>
+        </w:rPr>
+        <w:t>code .</w:t>
+      </w:r>
+      <w:r>
+        <w:rPr>
+          <w:sz w:val="16"/>
+          <w:szCs w:val="16"/>
+          <w:lang w:val="pt-BR"/>
+        </w:rPr>
+        <w:t xml:space="preserve"> para abrir o projeto no VSCode.</w:t>
+      </w:r>
+    </w:p>
+    <w:p>
+      <w:pPr>
+        <w:rPr>
+          <w:sz w:val="16"/>
+          <w:szCs w:val="16"/>
+          <w:lang w:val="pt-BR"/>
+        </w:rPr>
+      </w:pPr>
+      <w:r>
+        <w:rPr>
+          <w:sz w:val="16"/>
+          <w:szCs w:val="16"/>
+          <w:lang w:val="pt-BR"/>
+        </w:rPr>
+        <w:tab/>
+        <w:t xml:space="preserve">Instalar o App do Expo no Celular para execução dos testes. Veja link na documentação: </w:t>
+      </w:r>
+    </w:p>
+    <w:p>
+      <w:pPr>
+        <w:spacing w:after="0"/>
+        <w:ind w:left="720" w:firstLine="720"/>
+        <w:rPr>
+          <w:sz w:val="16"/>
+          <w:szCs w:val="16"/>
+          <w:lang w:val="pt-BR"/>
+        </w:rPr>
+      </w:pPr>
+      <w:hyperlink r:id="rId36" w:history="1">
+        <w:r>
+          <w:rPr>
+            <w:rStyle w:val="Hyperlink"/>
+            <w:sz w:val="16"/>
+            <w:szCs w:val="16"/>
+            <w:lang w:val="pt-BR"/>
+          </w:rPr>
+          <w:t>https://docs.expo.io/</w:t>
+        </w:r>
+      </w:hyperlink>
+      <w:r>
+        <w:rPr>
+          <w:sz w:val="16"/>
+          <w:szCs w:val="16"/>
+          <w:lang w:val="pt-BR"/>
+        </w:rPr>
+        <w:t xml:space="preserve"> </w:t>
+      </w:r>
+    </w:p>
+    <w:p>
+      <w:pPr>
+        <w:spacing w:after="0"/>
+        <w:ind w:left="720" w:firstLine="720"/>
+        <w:rPr>
+          <w:sz w:val="16"/>
+          <w:szCs w:val="16"/>
+          <w:lang w:val="pt-BR"/>
+        </w:rPr>
+      </w:pPr>
+      <w:hyperlink r:id="rId37" w:history="1">
+        <w:r>
+          <w:rPr>
+            <w:rStyle w:val="Hyperlink"/>
+            <w:sz w:val="16"/>
+            <w:szCs w:val="16"/>
+            <w:lang w:val="pt-BR"/>
+          </w:rPr>
+          <w:t>https://docs.expo.io/guides/using-custom-fonts/</w:t>
+        </w:r>
+      </w:hyperlink>
+      <w:r>
+        <w:rPr>
+          <w:sz w:val="16"/>
+          <w:szCs w:val="16"/>
+          <w:lang w:val="pt-BR"/>
+        </w:rPr>
+        <w:t xml:space="preserve"> </w:t>
+      </w:r>
+    </w:p>
+    <w:p>
+      <w:pPr>
+        <w:spacing w:after="0"/>
+        <w:ind w:left="720" w:firstLine="720"/>
+        <w:rPr>
+          <w:sz w:val="16"/>
+          <w:szCs w:val="16"/>
+          <w:lang w:val="pt-BR"/>
+        </w:rPr>
+      </w:pPr>
+      <w:hyperlink r:id="rId38" w:history="1">
+        <w:r>
+          <w:rPr>
+            <w:rStyle w:val="Hyperlink"/>
+            <w:sz w:val="16"/>
+            <w:szCs w:val="16"/>
+            <w:lang w:val="pt-BR"/>
+          </w:rPr>
+          <w:t>https://reactnative.dev/docs/images</w:t>
+        </w:r>
+      </w:hyperlink>
+      <w:r>
+        <w:rPr>
+          <w:sz w:val="16"/>
+          <w:szCs w:val="16"/>
+          <w:lang w:val="pt-BR"/>
+        </w:rPr>
+        <w:t xml:space="preserve"> </w:t>
+      </w:r>
+    </w:p>
+    <w:p>
+      <w:pPr>
+        <w:spacing w:after="0"/>
+        <w:ind w:left="720" w:firstLine="720"/>
+        <w:rPr>
+          <w:sz w:val="16"/>
+          <w:szCs w:val="16"/>
+          <w:lang w:val="pt-BR"/>
+        </w:rPr>
+      </w:pPr>
+      <w:hyperlink r:id="rId39" w:anchor="2-expo-client-app-for-ios-and" w:history="1">
+        <w:r>
+          <w:rPr>
+            <w:rStyle w:val="Hyperlink"/>
+            <w:sz w:val="16"/>
+            <w:szCs w:val="16"/>
+            <w:lang w:val="pt-BR"/>
+          </w:rPr>
+          <w:t>https://docs.expo.io/get-started/installation/#2-expo-client-app-for-ios-and</w:t>
+        </w:r>
+      </w:hyperlink>
+      <w:r>
+        <w:rPr>
+          <w:sz w:val="16"/>
+          <w:szCs w:val="16"/>
+          <w:lang w:val="pt-BR"/>
+        </w:rPr>
+        <w:t xml:space="preserve"> </w:t>
+      </w:r>
+    </w:p>
+    <w:p>
+      <w:pPr>
+        <w:spacing w:after="0"/>
+        <w:ind w:left="720" w:firstLine="720"/>
+        <w:rPr>
+          <w:sz w:val="16"/>
+          <w:szCs w:val="16"/>
+          <w:lang w:val="pt-BR"/>
+        </w:rPr>
+      </w:pPr>
+    </w:p>
+    <w:p>
+      <w:pPr>
+        <w:rPr>
+          <w:b/>
+          <w:bCs/>
+          <w:sz w:val="16"/>
+          <w:szCs w:val="16"/>
+          <w:lang w:val="pt-BR"/>
+        </w:rPr>
+      </w:pPr>
+      <w:r>
+        <w:rPr>
+          <w:b/>
+          <w:bCs/>
+          <w:sz w:val="16"/>
+          <w:szCs w:val="16"/>
+          <w:lang w:val="pt-BR"/>
+        </w:rPr>
+        <w:t>Executando o App</w:t>
+      </w:r>
+    </w:p>
+    <w:p>
+      <w:pPr>
+        <w:ind w:firstLine="720"/>
+        <w:rPr>
+          <w:sz w:val="16"/>
+          <w:szCs w:val="16"/>
+          <w:lang w:val="pt-BR"/>
+        </w:rPr>
+      </w:pPr>
+      <w:r>
+        <w:rPr>
+          <w:sz w:val="16"/>
+          <w:szCs w:val="16"/>
+          <w:lang w:val="pt-BR"/>
+        </w:rPr>
+        <w:t>npm start</w:t>
+      </w:r>
+    </w:p>
+    <w:p>
+      <w:pPr>
+        <w:ind w:firstLine="720"/>
+        <w:rPr>
+          <w:sz w:val="16"/>
+          <w:szCs w:val="16"/>
+          <w:lang w:val="pt-BR"/>
+        </w:rPr>
+      </w:pPr>
+      <w:r>
+        <w:rPr>
+          <w:sz w:val="16"/>
+          <w:szCs w:val="16"/>
+          <w:lang w:val="pt-BR"/>
+        </w:rPr>
+        <w:t>Vai abrir o Expo com o QRCode do App. Scanear o QACode no celular para abrir o app. O App fica vinculado ao desenvolvimento do notebook, ao salvar o código ele atualizar no App automaticamente!</w:t>
+      </w:r>
+    </w:p>
+    <w:p>
+      <w:pPr>
+        <w:ind w:firstLine="720"/>
+        <w:rPr>
+          <w:sz w:val="16"/>
+          <w:szCs w:val="16"/>
+          <w:lang w:val="pt-BR"/>
+        </w:rPr>
+      </w:pPr>
+    </w:p>
+    <w:p>
+      <w:pPr>
+        <w:rPr>
+          <w:b/>
+          <w:bCs/>
+          <w:sz w:val="16"/>
+          <w:szCs w:val="16"/>
+          <w:lang w:val="pt-BR"/>
+        </w:rPr>
+      </w:pPr>
+      <w:r>
+        <w:rPr>
+          <w:b/>
+          <w:bCs/>
+          <w:sz w:val="16"/>
+          <w:szCs w:val="16"/>
+          <w:lang w:val="pt-BR"/>
+        </w:rPr>
+        <w:t>Instalando as Dependências do Projeto</w:t>
+      </w:r>
+    </w:p>
+    <w:p>
+      <w:pPr>
+        <w:tabs>
+          <w:tab w:val="left" w:pos="916"/>
+          <w:tab w:val="left" w:pos="1832"/>
+          <w:tab w:val="left" w:pos="2748"/>
+          <w:tab w:val="left" w:pos="3664"/>
+          <w:tab w:val="left" w:pos="4580"/>
+          <w:tab w:val="left" w:pos="5496"/>
+          <w:tab w:val="left" w:pos="6412"/>
+          <w:tab w:val="left" w:pos="7328"/>
+          <w:tab w:val="left" w:pos="8244"/>
+          <w:tab w:val="left" w:pos="9160"/>
+          <w:tab w:val="left" w:pos="10076"/>
+          <w:tab w:val="left" w:pos="10992"/>
+          <w:tab w:val="left" w:pos="11908"/>
+          <w:tab w:val="left" w:pos="12824"/>
+          <w:tab w:val="left" w:pos="13740"/>
+          <w:tab w:val="left" w:pos="14656"/>
+        </w:tabs>
+        <w:spacing w:after="0" w:line="240" w:lineRule="auto"/>
+        <w:rPr>
+          <w:rFonts w:ascii="Consolas" w:eastAsia="Times New Roman" w:hAnsi="Consolas" w:cs="Courier New"/>
+          <w:color w:val="24292E"/>
+          <w:sz w:val="12"/>
+          <w:szCs w:val="12"/>
+          <w:lang w:val="pt-BR"/>
+        </w:rPr>
+      </w:pPr>
+      <w:r>
+        <w:rPr>
+          <w:rFonts w:ascii="Consolas" w:eastAsia="Times New Roman" w:hAnsi="Consolas" w:cs="Courier New"/>
+          <w:color w:val="24292E"/>
+          <w:sz w:val="12"/>
+          <w:szCs w:val="12"/>
+          <w:lang w:val="pt-BR"/>
+        </w:rPr>
+        <w:t>expo install @react-navigation/stack @react-native-community/masked-view react-native-screens react-native-gesture-handler @react-navigation/native expo-app-loading @expo-google-fonts/open-sans expo-font</w:t>
+      </w:r>
+    </w:p>
+    <w:p>
+      <w:pPr>
+        <w:rPr>
+          <w:sz w:val="16"/>
+          <w:szCs w:val="16"/>
+          <w:lang w:val="pt-BR"/>
+        </w:rPr>
+      </w:pPr>
+    </w:p>
+    <w:p>
+      <w:pPr>
+        <w:rPr>
+          <w:b/>
+          <w:bCs/>
+          <w:sz w:val="16"/>
+          <w:szCs w:val="16"/>
+          <w:lang w:val="pt-BR"/>
+        </w:rPr>
+      </w:pPr>
+      <w:r>
+        <w:rPr>
+          <w:b/>
+          <w:bCs/>
+          <w:sz w:val="16"/>
+          <w:szCs w:val="16"/>
+          <w:lang w:val="pt-BR"/>
+        </w:rPr>
+        <w:t>Código React no Expo</w:t>
+      </w:r>
+    </w:p>
+    <w:p>
+      <w:pPr>
+        <w:pStyle w:val="ListParagraph"/>
+        <w:numPr>
+          <w:ilvl w:val="0"/>
+          <w:numId w:val="1"/>
+        </w:numPr>
+        <w:spacing w:after="0"/>
+        <w:rPr>
+          <w:sz w:val="16"/>
+          <w:szCs w:val="16"/>
+          <w:lang w:val="pt-BR"/>
+        </w:rPr>
+      </w:pPr>
+      <w:r>
+        <w:rPr>
+          <w:sz w:val="16"/>
+          <w:szCs w:val="16"/>
+          <w:lang w:val="pt-BR"/>
+        </w:rPr>
+        <w:t>DIV – não existe, sempre usar View: &lt;View&gt; .... &lt;/View&gt;</w:t>
+      </w:r>
+    </w:p>
+    <w:p>
+      <w:pPr>
+        <w:pStyle w:val="ListParagraph"/>
+        <w:numPr>
+          <w:ilvl w:val="0"/>
+          <w:numId w:val="1"/>
+        </w:numPr>
+        <w:spacing w:after="0"/>
+        <w:rPr>
+          <w:sz w:val="16"/>
+          <w:szCs w:val="16"/>
+          <w:lang w:val="pt-BR"/>
+        </w:rPr>
+      </w:pPr>
+      <w:r>
+        <w:rPr>
+          <w:sz w:val="16"/>
+          <w:szCs w:val="16"/>
+          <w:lang w:val="pt-BR"/>
+        </w:rPr>
+        <w:t>Para Exibir textos, utilizar &lt;Text&gt; ... &lt;/Text&gt;</w:t>
+      </w:r>
+    </w:p>
+    <w:p>
+      <w:pPr>
+        <w:pStyle w:val="ListParagraph"/>
+        <w:numPr>
+          <w:ilvl w:val="0"/>
+          <w:numId w:val="1"/>
+        </w:numPr>
+        <w:spacing w:after="0"/>
+        <w:rPr>
+          <w:sz w:val="16"/>
+          <w:szCs w:val="16"/>
+          <w:lang w:val="pt-BR"/>
+        </w:rPr>
+      </w:pPr>
+      <w:r>
+        <w:rPr>
+          <w:sz w:val="16"/>
+          <w:szCs w:val="16"/>
+          <w:lang w:val="pt-BR"/>
+        </w:rPr>
+        <w:t>Não Existe um css diretamente, utiliza-se o StyleSheet com propriedades que são parecidos com o CSS.</w:t>
+      </w:r>
+    </w:p>
+    <w:p>
+      <w:pPr>
+        <w:spacing w:after="0"/>
+        <w:rPr>
+          <w:sz w:val="16"/>
+          <w:szCs w:val="16"/>
+          <w:lang w:val="pt-BR"/>
+        </w:rPr>
+      </w:pPr>
+    </w:p>
+    <w:p>
+      <w:pPr>
+        <w:spacing w:after="0"/>
+        <w:rPr>
+          <w:sz w:val="16"/>
+          <w:szCs w:val="16"/>
+          <w:lang w:val="pt-BR"/>
+        </w:rPr>
+      </w:pPr>
+    </w:p>
+    <w:p>
+      <w:pPr>
+        <w:pStyle w:val="ListParagraph"/>
+        <w:spacing w:after="0"/>
+        <w:ind w:left="1080"/>
+        <w:rPr>
+          <w:sz w:val="16"/>
+          <w:szCs w:val="16"/>
+          <w:lang w:val="pt-BR"/>
+        </w:rPr>
+      </w:pPr>
+      <w:r>
+        <w:rPr>
+          <w:noProof/>
+        </w:rPr>
+        <w:lastRenderedPageBreak/>
+        <mc:AlternateContent>
+          <mc:Choice Requires="wps">
+            <w:drawing>
+              <wp:anchor distT="0" distB="0" distL="114300" distR="114300" simplePos="0" relativeHeight="251664384" behindDoc="0" locked="0" layoutInCell="1" allowOverlap="1" wp14:anchorId="2C543A9D" wp14:editId="69EF33CE">
+                <wp:simplePos x="0" y="0"/>
+                <wp:positionH relativeFrom="column">
+                  <wp:posOffset>1792941</wp:posOffset>
+                </wp:positionH>
+                <wp:positionV relativeFrom="paragraph">
+                  <wp:posOffset>341256</wp:posOffset>
+                </wp:positionV>
+                <wp:extent cx="1315496" cy="247277"/>
+                <wp:effectExtent l="19050" t="57150" r="18415" b="19685"/>
+                <wp:wrapNone/>
+                <wp:docPr id="16" name="Straight Arrow Connector 16"/>
+                <wp:cNvGraphicFramePr/>
+                <a:graphic xmlns:a="http://schemas.openxmlformats.org/drawingml/2006/main">
+                  <a:graphicData uri="http://schemas.microsoft.com/office/word/2010/wordprocessingShape">
+                    <wps:wsp>
+                      <wps:cNvCnPr/>
+                      <wps:spPr>
+                        <a:xfrm flipH="1" flipV="1">
+                          <a:off x="0" y="0"/>
+                          <a:ext cx="1315496" cy="247277"/>
+                        </a:xfrm>
+                        <a:prstGeom prst="straightConnector1">
+                          <a:avLst/>
+                        </a:prstGeom>
+                        <a:ln>
+                          <a:tailEnd type="triangle"/>
+                        </a:ln>
+                      </wps:spPr>
+                      <wps:style>
+                        <a:lnRef idx="1">
+                          <a:schemeClr val="accent1"/>
+                        </a:lnRef>
+                        <a:fillRef idx="0">
+                          <a:schemeClr val="accent1"/>
+                        </a:fillRef>
+                        <a:effectRef idx="0">
+                          <a:schemeClr val="accent1"/>
+                        </a:effectRef>
+                        <a:fontRef idx="minor">
+                          <a:schemeClr val="tx1"/>
+                        </a:fontRef>
+                      </wps:style>
+                      <wps:bodyPr/>
+                    </wps:wsp>
+                  </a:graphicData>
+                </a:graphic>
+                <wp14:sizeRelH relativeFrom="margin">
+                  <wp14:pctWidth>0</wp14:pctWidth>
+                </wp14:sizeRelH>
+                <wp14:sizeRelV relativeFrom="margin">
+                  <wp14:pctHeight>0</wp14:pctHeight>
+                </wp14:sizeRelV>
+              </wp:anchor>
+            </w:drawing>
+          </mc:Choice>
+          <mc:Fallback>
+            <w:pict>
+              <v:shapetype w14:anchorId="07DD35F7" id="_x0000_t32" coordsize="21600,21600" o:spt="32" o:oned="t" path="m,l21600,21600e" filled="f">
+                <v:path arrowok="t" fillok="f" o:connecttype="none"/>
+                <o:lock v:ext="edit" shapetype="t"/>
+              </v:shapetype>
+              <v:shape id="Straight Arrow Connector 16" o:spid="_x0000_s1026" type="#_x0000_t32" style="position:absolute;margin-left:141.2pt;margin-top:26.85pt;width:103.6pt;height:19.45pt;flip:x y;z-index:251664384;visibility:visible;mso-wrap-style:square;mso-width-percent:0;mso-height-percent:0;mso-wrap-distance-left:9pt;mso-wrap-distance-top:0;mso-wrap-distance-right:9pt;mso-wrap-distance-bottom:0;mso-position-horizontal:absolute;mso-position-horizontal-relative:text;mso-position-vertical:absolute;mso-position-vertical-relative:text;mso-width-percent:0;mso-height-percent:0;mso-width-relative:margin;mso-height-relative:margin" o:gfxdata="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" strokecolor="#4472c4 [3204]" strokeweight=".5pt">
+                <v:stroke endarrow="block" joinstyle="miter"/>
+              </v:shape>
+            </w:pict>
+          </mc:Fallback>
+        </mc:AlternateContent>
+      </w:r>
+      <w:r>
+        <w:rPr>
+          <w:noProof/>
+        </w:rPr>
+        <mc:AlternateContent>
+          <mc:Choice Requires="wps">
+            <w:drawing>
+              <wp:anchor distT="0" distB="0" distL="114300" distR="114300" simplePos="0" relativeHeight="251661312" behindDoc="0" locked="0" layoutInCell="1" allowOverlap="1" wp14:anchorId="7EE9823B" wp14:editId="3405435A">
+                <wp:simplePos x="0" y="0"/>
+                <wp:positionH relativeFrom="column">
+                  <wp:posOffset>1237129</wp:posOffset>
+                </wp:positionH>
+                <wp:positionV relativeFrom="paragraph">
+                  <wp:posOffset>690880</wp:posOffset>
+                </wp:positionV>
+                <wp:extent cx="1927412" cy="375098"/>
+                <wp:effectExtent l="0" t="57150" r="0" b="25400"/>
+                <wp:wrapNone/>
+                <wp:docPr id="14" name="Straight Arrow Connector 14"/>
+                <wp:cNvGraphicFramePr/>
+                <a:graphic xmlns:a="http://schemas.openxmlformats.org/drawingml/2006/main">
+                  <a:graphicData uri="http://schemas.microsoft.com/office/word/2010/wordprocessingShape">
+                    <wps:wsp>
+                      <wps:cNvCnPr/>
+                      <wps:spPr>
+                        <a:xfrm flipV="1">
+                          <a:off x="0" y="0"/>
+                          <a:ext cx="1927412" cy="375098"/>
+                        </a:xfrm>
+                        <a:prstGeom prst="straightConnector1">
+                          <a:avLst/>
+                        </a:prstGeom>
+                        <a:ln>
+                          <a:tailEnd type="triangle"/>
+                        </a:ln>
+                      </wps:spPr>
+                      <wps:style>
+                        <a:lnRef idx="1">
+                          <a:schemeClr val="accent1"/>
+                        </a:lnRef>
+                        <a:fillRef idx="0">
+                          <a:schemeClr val="accent1"/>
+                        </a:fillRef>
+                        <a:effectRef idx="0">
+                          <a:schemeClr val="accent1"/>
+                        </a:effectRef>
+                        <a:fontRef idx="minor">
+                          <a:schemeClr val="tx1"/>
+                        </a:fontRef>
+                      </wps:style>
+                      <wps:bodyPr/>
+                    </wps:wsp>
+                  </a:graphicData>
+                </a:graphic>
+                <wp14:sizeRelH relativeFrom="margin">
+                  <wp14:pctWidth>0</wp14:pctWidth>
+                </wp14:sizeRelH>
+                <wp14:sizeRelV relativeFrom="margin">
+                  <wp14:pctHeight>0</wp14:pctHeight>
+                </wp14:sizeRelV>
+              </wp:anchor>
+            </w:drawing>
+          </mc:Choice>
+          <mc:Fallback>
+            <w:pict>
+              <v:shape w14:anchorId="036698D9" id="Straight Arrow Connector 14" o:spid="_x0000_s1026" type="#_x0000_t32" style="position:absolute;margin-left:97.4pt;margin-top:54.4pt;width:151.75pt;height:29.55pt;flip:y;z-index:251661312;visibility:visible;mso-wrap-style:square;mso-width-percent:0;mso-height-percent:0;mso-wrap-distance-left:9pt;mso-wrap-distance-top:0;mso-wrap-distance-right:9pt;mso-wrap-distance-bottom:0;mso-position-horizontal:absolute;mso-position-horizontal-relative:text;mso-position-vertical:absolute;mso-position-vertical-relative:text;mso-width-percent:0;mso-height-percent:0;mso-width-relative:margin;mso-height-relative:margin" o:gfxdata="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" strokecolor="#4472c4 [3204]" strokeweight=".5pt">
+                <v:stroke endarrow="block" joinstyle="miter"/>
+              </v:shape>
+            </w:pict>
+          </mc:Fallback>
+        </mc:AlternateContent>
+      </w:r>
+      <w:r>
+        <w:rPr>
+          <w:noProof/>
+        </w:rPr>
+        <mc:AlternateContent>
+          <mc:Choice Requires="wps">
+            <w:drawing>
+              <wp:anchor distT="0" distB="0" distL="114300" distR="114300" simplePos="0" relativeHeight="251662336" behindDoc="0" locked="0" layoutInCell="1" allowOverlap="1" wp14:anchorId="7CE846F7" wp14:editId="77D3E653">
+                <wp:simplePos x="0" y="0"/>
+                <wp:positionH relativeFrom="column">
+                  <wp:posOffset>3182471</wp:posOffset>
+                </wp:positionH>
+                <wp:positionV relativeFrom="paragraph">
+                  <wp:posOffset>412975</wp:posOffset>
+                </wp:positionV>
+                <wp:extent cx="2545976" cy="502024"/>
+                <wp:effectExtent l="0" t="0" r="26035" b="12700"/>
+                <wp:wrapNone/>
+                <wp:docPr id="15" name="Text Box 15"/>
+                <wp:cNvGraphicFramePr/>
+                <a:graphic xmlns:a="http://schemas.openxmlformats.org/drawingml/2006/main">
+                  <a:graphicData uri="http://schemas.microsoft.com/office/word/2010/wordprocessingShape">
+                    <wps:wsp>
+                      <wps:cNvSpPr txBox="1"/>
+                      <wps:spPr>
+                        <a:xfrm>
+                          <a:off x="0" y="0"/>
+                          <a:ext cx="2545976" cy="502024"/>
+                        </a:xfrm>
+                        <a:prstGeom prst="rect">
+                          <a:avLst/>
+                        </a:prstGeom>
+                        <a:solidFill>
+                          <a:schemeClr val="lt1"/>
+                        </a:solidFill>
+                        <a:ln w="6350">
+                          <a:solidFill>
+                            <a:prstClr val="black"/>
+                          </a:solidFill>
+                        </a:ln>
+                      </wps:spPr>
+                      <wps:txbx>
+                        <w:txbxContent>
+                          <w:p>
+                            <w:pPr>
+                              <w:rPr>
+                                <w:sz w:val="16"/>
+                                <w:szCs w:val="16"/>
+                                <w:lang w:val="pt-BR"/>
+                              </w:rPr>
+                            </w:pPr>
+                            <w:r>
+                              <w:rPr>
+                                <w:sz w:val="16"/>
+                                <w:szCs w:val="16"/>
+                                <w:lang w:val="pt-BR"/>
+                              </w:rPr>
+                              <w:t>Foi criado um StyleSheet chamado “styles</w:t>
+                            </w:r>
+                            <w:r>
+                              <w:rPr>
+                                <w:sz w:val="16"/>
+                                <w:szCs w:val="16"/>
+                                <w:lang w:val="pt-BR"/>
+                              </w:rPr>
+                              <w:t>” com a configuração CSS da tela, e associado ao componente View!</w:t>
+                            </w:r>
+                          </w:p>
+                        </w:txbxContent>
+                      </wps:txbx>
+                      <wps:bodyPr rot="0" spcFirstLastPara="0" vertOverflow="overflow" horzOverflow="overflow" vert="horz" wrap="square" lIns="91440" tIns="45720" rIns="91440" bIns="45720" numCol="1" spcCol="0" rtlCol="0" fromWordArt="0" anchor="t" anchorCtr="0" forceAA="0" compatLnSpc="1">
+                        <a:prstTxWarp prst="textNoShape">
+                          <a:avLst/>
+                        </a:prstTxWarp>
+                        <a:noAutofit/>
+                      </wps:bodyPr>
+                    </wps:wsp>
+                  </a:graphicData>
+                </a:graphic>
+                <wp14:sizeRelH relativeFrom="margin">
+                  <wp14:pctWidth>0</wp14:pctWidth>
+                </wp14:sizeRelH>
+                <wp14:sizeRelV relativeFrom="margin">
+                  <wp14:pctHeight>0</wp14:pctHeight>
+                </wp14:sizeRelV>
+              </wp:anchor>
+            </w:drawing>
+          </mc:Choice>
+          <mc:Fallback>
+            <w:pict>
+              <v:shapetype w14:anchorId="7CE846F7" id="_x0000_t202" coordsize="21600,21600" o:spt="202" path="m,l,21600r21600,l21600,xe">
+                <v:stroke joinstyle="miter"/>
+                <v:path gradientshapeok="t" o:connecttype="rect"/>
+              </v:shapetype>
+              <v:shape id="Text Box 15" o:spid="_x0000_s1027" type="#_x0000_t202" style="position:absolute;left:0;text-align:left;margin-left:250.6pt;margin-top:32.5pt;width:200.45pt;height:39.55pt;z-index:251662336;visibility:visible;mso-wrap-style:square;mso-width-percent:0;mso-height-percent:0;mso-wrap-distance-left:9pt;mso-wrap-distance-top:0;mso-wrap-distance-right:9pt;mso-wrap-distance-bottom:0;mso-position-horizontal:absolute;mso-position-horizontal-relative:text;mso-position-vertical:absolute;mso-position-vertical-relative:text;mso-width-percent:0;mso-height-percent:0;mso-width-relative:margin;mso-height-relative:margin;v-text-anchor:top" o:gfxdata="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" fillcolor="white [3201]" strokeweight=".5pt">
+                <v:textbox>
+                  <w:txbxContent>
+                    <w:p>
+                      <w:pPr>
+                        <w:rPr>
+                          <w:sz w:val="16"/>
+                          <w:szCs w:val="16"/>
+                          <w:lang w:val="pt-BR"/>
+                        </w:rPr>
+                      </w:pPr>
+                      <w:r>
+                        <w:rPr>
+                          <w:sz w:val="16"/>
+                          <w:szCs w:val="16"/>
+                          <w:lang w:val="pt-BR"/>
+                        </w:rPr>
+                        <w:t>Foi criado um StyleSheet chamado “styles</w:t>
+                      </w:r>
+                      <w:r>
+                        <w:rPr>
+                          <w:sz w:val="16"/>
+                          <w:szCs w:val="16"/>
+                          <w:lang w:val="pt-BR"/>
+                        </w:rPr>
+                        <w:t>” com a configuração CSS da tela, e associado ao componente View!</w:t>
+                      </w:r>
+                    </w:p>
+                  </w:txbxContent>
+                </v:textbox>
+              </v:shape>
+            </w:pict>
+          </mc:Fallback>
+        </mc:AlternateContent>
+      </w:r>
+      <w:r>
+        <w:rPr>
+          <w:noProof/>
+        </w:rPr>
+        <w:drawing>
+          <wp:inline distT="0" distB="0" distL="0" distR="0" wp14:anchorId="4A716F3D" wp14:editId="6994AF70">
+            <wp:extent cx="1864659" cy="2001097"/>
+            <wp:effectExtent l="0" t="0" r="2540" b="0"/>
+            <wp:docPr id="13" name="Picture 13"/>
+            <wp:cNvGraphicFramePr>
+              <a:graphicFrameLocks xmlns:a="http://schemas.openxmlformats.org/drawingml/2006/main" noChangeAspect="1"/>
+            </wp:cNvGraphicFramePr>
+            <a:graphic xmlns:a="http://schemas.openxmlformats.org/drawingml/2006/main">
+              <a:graphicData uri="http://schemas.openxmlformats.org/drawingml/2006/picture">
+                <pic:pic xmlns:pic="http://schemas.openxmlformats.org/drawingml/2006/picture">
+                  <pic:nvPicPr>
+                    <pic:cNvPr id="1" name=""/>
+                    <pic:cNvPicPr/>
+                  </pic:nvPicPr>
+                  <pic:blipFill>
+                    <a:blip r:embed="rId40"/>
+                    <a:stretch>
+                      <a:fillRect/>
+                    </a:stretch>
+                  </pic:blipFill>
+                  <pic:spPr>
+                    <a:xfrm>
+                      <a:off x="0" y="0"/>
+                      <a:ext cx="1878565" cy="2016021"/>
+                    </a:xfrm>
+                    <a:prstGeom prst="rect">
+                      <a:avLst/>
+                    </a:prstGeom>
+                  </pic:spPr>
+                </pic:pic>
+              </a:graphicData>
+            </a:graphic>
+          </wp:inline>
+        </w:drawing>
+      </w:r>
+    </w:p>
+    <w:p>
+      <w:pPr>
+        <w:pStyle w:val="ListParagraph"/>
+        <w:numPr>
+          <w:ilvl w:val="0"/>
+          <w:numId w:val="1"/>
+        </w:numPr>
+        <w:rPr>
+          <w:sz w:val="16"/>
+          <w:szCs w:val="16"/>
+          <w:lang w:val="pt-BR"/>
+        </w:rPr>
+      </w:pPr>
+      <w:r>
+        <w:rPr>
+          <w:sz w:val="16"/>
+          <w:szCs w:val="16"/>
+          <w:lang w:val="pt-BR"/>
+        </w:rPr>
+        <w:t>Configuração da Barra superior de informações do Celular:</w:t>
+      </w:r>
+    </w:p>
+    <w:p>
+      <w:pPr>
+        <w:pStyle w:val="ListParagraph"/>
+        <w:ind w:left="1080"/>
+        <w:rPr>
+          <w:sz w:val="16"/>
+          <w:szCs w:val="16"/>
+          <w:lang w:val="pt-BR"/>
+        </w:rPr>
+      </w:pPr>
+      <w:r>
+        <w:rPr>
+          <w:noProof/>
+        </w:rPr>
+        <w:drawing>
+          <wp:inline distT="0" distB="0" distL="0" distR="0" wp14:anchorId="423D5058" wp14:editId="1F7BB7BD">
+            <wp:extent cx="1429871" cy="138683"/>
+            <wp:effectExtent l="0" t="0" r="0" b="0"/>
+            <wp:docPr id="17" name="Picture 17"/>
+            <wp:cNvGraphicFramePr>
+              <a:graphicFrameLocks xmlns:a="http://schemas.openxmlformats.org/drawingml/2006/main" noChangeAspect="1"/>
+            </wp:cNvGraphicFramePr>
+            <a:graphic xmlns:a="http://schemas.openxmlformats.org/drawingml/2006/main">
+              <a:graphicData uri="http://schemas.openxmlformats.org/drawingml/2006/picture">
+                <pic:pic xmlns:pic="http://schemas.openxmlformats.org/drawingml/2006/picture">
+                  <pic:nvPicPr>
+                    <pic:cNvPr id="1" name=""/>
+                    <pic:cNvPicPr/>
+                  </pic:nvPicPr>
+                  <pic:blipFill>
+                    <a:blip r:embed="rId41"/>
+                    <a:stretch>
+                      <a:fillRect/>
+                    </a:stretch>
+                  </pic:blipFill>
+                  <pic:spPr>
+                    <a:xfrm>
+                      <a:off x="0" y="0"/>
+                      <a:ext cx="1588455" cy="154064"/>
+                    </a:xfrm>
+                    <a:prstGeom prst="rect">
+                      <a:avLst/>
+                    </a:prstGeom>
+                  </pic:spPr>
+                </pic:pic>
+              </a:graphicData>
+            </a:graphic>
+          </wp:inline>
+        </w:drawing>
+      </w:r>
+    </w:p>
+    <w:p>
+      <w:pPr>
+        <w:pStyle w:val="ListParagraph"/>
+        <w:ind w:left="1080"/>
+        <w:rPr>
+          <w:sz w:val="16"/>
+          <w:szCs w:val="16"/>
+          <w:lang w:val="pt-BR"/>
+        </w:rPr>
+      </w:pPr>
+    </w:p>
+    <w:p>
+      <w:pPr>
+        <w:rPr>
+          <w:b/>
+          <w:bCs/>
+          <w:sz w:val="16"/>
+          <w:szCs w:val="16"/>
+          <w:lang w:val="pt-BR"/>
+        </w:rPr>
+      </w:pPr>
+      <w:r>
+        <w:rPr>
+          <w:b/>
+          <w:bCs/>
+          <w:sz w:val="16"/>
+          <w:szCs w:val="16"/>
+          <w:lang w:val="pt-BR"/>
+        </w:rPr>
+        <w:t>Instalando a dependência para integração com o BackEnd</w:t>
+      </w:r>
+    </w:p>
+    <w:p>
+      <w:pPr>
+        <w:rPr>
+          <w:sz w:val="16"/>
+          <w:szCs w:val="16"/>
+          <w:lang w:val="pt-BR"/>
+        </w:rPr>
+      </w:pPr>
+      <w:r>
+        <w:rPr>
+          <w:sz w:val="16"/>
+          <w:szCs w:val="16"/>
+          <w:lang w:val="pt-BR"/>
+        </w:rPr>
+        <w:t xml:space="preserve">Comando: </w:t>
+      </w:r>
+      <w:r>
+        <w:rPr>
+          <w:sz w:val="16"/>
+          <w:szCs w:val="16"/>
+          <w:highlight w:val="lightGray"/>
+          <w:lang w:val="pt-BR"/>
+        </w:rPr>
+        <w:t>npm i axios</w:t>
+      </w:r>
+    </w:p>
+    <w:p>
+      <w:pPr>
+        <w:rPr>
+          <w:sz w:val="16"/>
+          <w:szCs w:val="16"/>
+          <w:lang w:val="pt-BR"/>
+        </w:rPr>
+      </w:pPr>
+      <w:r>
+        <w:rPr>
+          <w:b/>
+          <w:bCs/>
+          <w:sz w:val="16"/>
+          <w:szCs w:val="16"/>
+          <w:lang w:val="pt-BR"/>
+        </w:rPr>
+        <w:t>Instalando biblioteca dayjs</w:t>
+      </w:r>
+      <w:r>
+        <w:rPr>
+          <w:sz w:val="16"/>
+          <w:szCs w:val="16"/>
+          <w:lang w:val="pt-BR"/>
+        </w:rPr>
+        <w:t xml:space="preserve"> – melhor biblioteca para manipulação e formatação de datas!</w:t>
+      </w:r>
+    </w:p>
+    <w:p>
+      <w:pPr>
+        <w:rPr>
+          <w:sz w:val="16"/>
+          <w:szCs w:val="16"/>
+          <w:lang w:val="pt-BR"/>
+        </w:rPr>
+      </w:pPr>
+      <w:r>
+        <w:rPr>
+          <w:sz w:val="16"/>
+          <w:szCs w:val="16"/>
+          <w:lang w:val="pt-BR"/>
+        </w:rPr>
+        <w:t xml:space="preserve">Comando: </w:t>
+      </w:r>
+      <w:r>
+        <w:rPr>
+          <w:sz w:val="16"/>
+          <w:szCs w:val="16"/>
+          <w:highlight w:val="lightGray"/>
+          <w:lang w:val="pt-BR"/>
+        </w:rPr>
+        <w:t xml:space="preserve">npm install dayjs </w:t>
+      </w:r>
+      <w:r>
+        <w:rPr>
+          <w:sz w:val="16"/>
+          <w:szCs w:val="16"/>
+          <w:highlight w:val="lightGray"/>
+          <w:lang w:val="pt-BR"/>
+        </w:rPr>
+        <w:t>–</w:t>
+      </w:r>
+      <w:r>
+        <w:rPr>
+          <w:sz w:val="16"/>
+          <w:szCs w:val="16"/>
+          <w:highlight w:val="lightGray"/>
+          <w:lang w:val="pt-BR"/>
+        </w:rPr>
+        <w:t>save</w:t>
+      </w:r>
+    </w:p>
+    <w:p>
+      <w:pPr>
+        <w:rPr>
+          <w:b/>
+          <w:bCs/>
+          <w:sz w:val="16"/>
+          <w:szCs w:val="16"/>
+          <w:lang w:val="pt-BR"/>
+        </w:rPr>
+      </w:pPr>
+      <w:r>
+        <w:rPr>
+          <w:b/>
+          <w:bCs/>
+          <w:sz w:val="16"/>
+          <w:szCs w:val="16"/>
+          <w:lang w:val="pt-BR"/>
+        </w:rPr>
+        <w:t>Integração com o Gooble Maps</w:t>
+      </w:r>
+    </w:p>
+    <w:p>
+      <w:pPr>
+        <w:rPr>
+          <w:sz w:val="16"/>
+          <w:szCs w:val="16"/>
+          <w:lang w:val="pt-BR"/>
+        </w:rPr>
+      </w:pPr>
+      <w:r>
+        <w:rPr>
+          <w:sz w:val="16"/>
+          <w:szCs w:val="16"/>
+          <w:lang w:val="pt-BR"/>
+        </w:rPr>
+        <w:t>Existe uma rota publica para q</w:t>
+      </w:r>
+      <w:r>
+        <w:rPr>
+          <w:sz w:val="16"/>
+          <w:szCs w:val="16"/>
+          <w:lang w:val="pt-BR"/>
+        </w:rPr>
+        <w:t>ue seja aberta uma localização diretamente no Browser:</w:t>
+      </w:r>
+    </w:p>
+    <w:p>
+      <w:pPr>
+        <w:rPr>
+          <w:rFonts w:ascii="Consolas" w:hAnsi="Consolas"/>
+          <w:color w:val="24292E"/>
+          <w:sz w:val="12"/>
+          <w:szCs w:val="12"/>
+          <w:lang w:val="pt-BR"/>
+        </w:rPr>
+      </w:pPr>
+      <w:hyperlink r:id="rId42" w:history="1">
+        <w:r>
+          <w:rPr>
+            <w:rStyle w:val="Hyperlink"/>
+            <w:rFonts w:ascii="Consolas" w:hAnsi="Consolas"/>
+            <w:sz w:val="12"/>
+            <w:szCs w:val="12"/>
+            <w:lang w:val="pt-BR"/>
+          </w:rPr>
+          <w:t>https://www.google.com/maps/dir/?api=1&amp;travelmode=driving&amp;dir_action=navigate&amp;destination=${order.latitude},${order.longitude}</w:t>
+        </w:r>
+      </w:hyperlink>
     </w:p>
     <w:p>
       <w:pPr>
@@ -5847,7 +6998,7 @@
 </file>
 
 <file path=word/endnotes.xml><?xml version="1.0" encoding="utf-8"?>
-<w:endnotes xmlns:wpc="http://schemas.microsoft.com/office/word/2010/wordprocessingCanvas" xmlns:cx="http://schemas.microsoft.com/office/drawing/2014/chartex" xmlns:cx1="http://schemas.microsoft.com/office/drawing/2015/9/8/chartex" xmlns:cx2="http://schemas.microsoft.com/office/drawing/2015/10/21/chartex" xmlns:cx3="http://schemas.microsoft.com/office/drawing/2016/5/9/chartex" xmlns:cx4="http://schemas.microsoft.com/office/drawing/2016/5/10/chartex" xmlns:cx5="http://schemas.microsoft.com/office/drawing/2016/5/11/chartex" xmlns:cx6="http://schemas.microsoft.com/office/drawing/2016/5/12/chartex" xmlns:cx7="http://schemas.microsoft.com/office/drawing/2016/5/13/chartex" xmlns:cx8="http://schemas.microsoft.com/office/drawing/2016/5/14/chartex" xmlns:mc="http://schemas.openxmlformats.org/markup-compatibility/2006" xmlns:aink="http://schemas.microsoft.com/office/drawing/2016/ink" xmlns:am3d="http://schemas.microsoft.com/office/drawing/2017/model3d" xmlns:o="urn:schemas-microsoft-com:office:office" xmlns:r="http://schemas.openxmlformats.org/officeDocument/2006/relationships" xmlns:m="http://schemas.openxmlformats.org/officeDocument/2006/math" xmlns:v="urn:schemas-microsoft-com:vml" xmlns:wp14="http://schemas.microsoft.com/office/word/2010/wordprocessingDrawing" xmlns:wp="http://schemas.openxmlformats.org/drawingml/2006/wordprocessingDrawing" xmlns:w10="urn:schemas-microsoft-com:office:word" xmlns:w="http://schemas.openxmlformats.org/wordprocessingml/2006/main" xmlns:w14="http://schemas.microsoft.com/office/word/2010/wordml" xmlns:w15="http://schemas.microsoft.com/office/word/2012/wordml" xmlns:w16cid="http://schemas.microsoft.com/office/word/2016/wordml/cid" xmlns:w16se="http://schemas.microsoft.com/office/word/2015/wordml/symex" xmlns:wpg="http://schemas.microsoft.com/office/word/2010/wordprocessingGroup" xmlns:wpi="http://schemas.microsoft.com/office/word/2010/wordprocessingInk" xmlns:wne="http://schemas.microsoft.com/office/word/2006/wordml" xmlns:wps="http://schemas.microsoft.com/office/word/2010/wordprocessingShape" mc:Ignorable="w14 w15 w16se w16cid wp14">
+<w:endnotes xmlns:wpc="http://schemas.microsoft.com/office/word/2010/wordprocessingCanvas" xmlns:cx="http://schemas.microsoft.com/office/drawing/2014/chartex" xmlns:cx1="http://schemas.microsoft.com/office/drawing/2015/9/8/chartex" xmlns:cx2="http://schemas.microsoft.com/office/drawing/2015/10/21/chartex" xmlns:cx3="http://schemas.microsoft.com/office/drawing/2016/5/9/chartex" xmlns:cx4="http://schemas.microsoft.com/office/drawing/2016/5/10/chartex" xmlns:cx5="http://schemas.microsoft.com/office/drawing/2016/5/11/chartex" xmlns:cx6="http://schemas.microsoft.com/office/drawing/2016/5/12/chartex" xmlns:cx7="http://schemas.microsoft.com/office/drawing/2016/5/13/chartex" xmlns:cx8="http://schemas.microsoft.com/office/drawing/2016/5/14/chartex" xmlns:mc="http://schemas.openxmlformats.org/markup-compatibility/2006" xmlns:aink="http://schemas.microsoft.com/office/drawing/2016/ink" xmlns:am3d="http://schemas.microsoft.com/office/drawing/2017/model3d" xmlns:o="urn:schemas-microsoft-com:office:office" xmlns:r="http://schemas.openxmlformats.org/officeDocument/2006/relationships" xmlns:m="http://schemas.openxmlformats.org/officeDocument/2006/math" xmlns:v="urn:schemas-microsoft-com:vml" xmlns:wp14="http://schemas.microsoft.com/office/word/2010/wordprocessingDrawing" xmlns:wp="http://schemas.openxmlformats.org/drawingml/2006/wordprocessingDrawing" xmlns:w10="urn:schemas-microsoft-com:office:word" xmlns:w="http://schemas.openxmlformats.org/wordprocessingml/2006/main" xmlns:w14="http://schemas.microsoft.com/office/word/2010/wordml" xmlns:w15="http://schemas.microsoft.com/office/word/2012/wordml" xmlns:w16cex="http://schemas.microsoft.com/office/word/2018/wordml/cex" xmlns:w16cid="http://schemas.microsoft.com/office/word/2016/wordml/cid" xmlns:w16="http://schemas.microsoft.com/office/word/2018/wordml" xmlns:w16se="http://schemas.microsoft.com/office/word/2015/wordml/symex" xmlns:wpg="http://schemas.microsoft.com/office/word/2010/wordprocessingGroup" xmlns:wpi="http://schemas.microsoft.com/office/word/2010/wordprocessingInk" xmlns:wne="http://schemas.microsoft.com/office/word/2006/wordml" xmlns:wps="http://schemas.microsoft.com/office/word/2010/wordprocessingShape" mc:Ignorable="w14 w15 w16se w16cid w16 w16cex wp14">
   <w:endnote w:type="separator" w:id="-1">
     <w:p>
       <w:pPr>
@@ -5872,7 +7023,7 @@
 </file>
 
 <file path=word/footnotes.xml><?xml version="1.0" encoding="utf-8"?>
-<w:footnotes xmlns:wpc="http://schemas.microsoft.com/office/word/2010/wordprocessingCanvas" xmlns:cx="http://schemas.microsoft.com/office/drawing/2014/chartex" xmlns:cx1="http://schemas.microsoft.com/office/drawing/2015/9/8/chartex" xmlns:cx2="http://schemas.microsoft.com/office/drawing/2015/10/21/chartex" xmlns:cx3="http://schemas.microsoft.com/office/drawing/2016/5/9/chartex" xmlns:cx4="http://schemas.microsoft.com/office/drawing/2016/5/10/chartex" xmlns:cx5="http://schemas.microsoft.com/office/drawing/2016/5/11/chartex" xmlns:cx6="http://schemas.microsoft.com/office/drawing/2016/5/12/chartex" xmlns:cx7="http://schemas.microsoft.com/office/drawing/2016/5/13/chartex" xmlns:cx8="http://schemas.microsoft.com/office/drawing/2016/5/14/chartex" xmlns:mc="http://schemas.openxmlformats.org/markup-compatibility/2006" xmlns:aink="http://schemas.microsoft.com/office/drawing/2016/ink" xmlns:am3d="http://schemas.microsoft.com/office/drawing/2017/model3d" xmlns:o="urn:schemas-microsoft-com:office:office" xmlns:r="http://schemas.openxmlformats.org/officeDocument/2006/relationships" xmlns:m="http://schemas.openxmlformats.org/officeDocument/2006/math" xmlns:v="urn:schemas-microsoft-com:vml" xmlns:wp14="http://schemas.microsoft.com/office/word/2010/wordprocessingDrawing" xmlns:wp="http://schemas.openxmlformats.org/drawingml/2006/wordprocessingDrawing" xmlns:w10="urn:schemas-microsoft-com:office:word" xmlns:w="http://schemas.openxmlformats.org/wordprocessingml/2006/main" xmlns:w14="http://schemas.microsoft.com/office/word/2010/wordml" xmlns:w15="http://schemas.microsoft.com/office/word/2012/wordml" xmlns:w16cid="http://schemas.microsoft.com/office/word/2016/wordml/cid" xmlns:w16se="http://schemas.microsoft.com/office/word/2015/wordml/symex" xmlns:wpg="http://schemas.microsoft.com/office/word/2010/wordprocessingGroup" xmlns:wpi="http://schemas.microsoft.com/office/word/2010/wordprocessingInk" xmlns:wne="http://schemas.microsoft.com/office/word/2006/wordml" xmlns:wps="http://schemas.microsoft.com/office/word/2010/wordprocessingShape" mc:Ignorable="w14 w15 w16se w16cid wp14">
+<w:footnotes xmlns:wpc="http://schemas.microsoft.com/office/word/2010/wordprocessingCanvas" xmlns:cx="http://schemas.microsoft.com/office/drawing/2014/chartex" xmlns:cx1="http://schemas.microsoft.com/office/drawing/2015/9/8/chartex" xmlns:cx2="http://schemas.microsoft.com/office/drawing/2015/10/21/chartex" xmlns:cx3="http://schemas.microsoft.com/office/drawing/2016/5/9/chartex" xmlns:cx4="http://schemas.microsoft.com/office/drawing/2016/5/10/chartex" xmlns:cx5="http://schemas.microsoft.com/office/drawing/2016/5/11/chartex" xmlns:cx6="http://schemas.microsoft.com/office/drawing/2016/5/12/chartex" xmlns:cx7="http://schemas.microsoft.com/office/drawing/2016/5/13/chartex" xmlns:cx8="http://schemas.microsoft.com/office/drawing/2016/5/14/chartex" xmlns:mc="http://schemas.openxmlformats.org/markup-compatibility/2006" xmlns:aink="http://schemas.microsoft.com/office/drawing/2016/ink" xmlns:am3d="http://schemas.microsoft.com/office/drawing/2017/model3d" xmlns:o="urn:schemas-microsoft-com:office:office" xmlns:r="http://schemas.openxmlformats.org/officeDocument/2006/relationships" xmlns:m="http://schemas.openxmlformats.org/officeDocument/2006/math" xmlns:v="urn:schemas-microsoft-com:vml" xmlns:wp14="http://schemas.microsoft.com/office/word/2010/wordprocessingDrawing" xmlns:wp="http://schemas.openxmlformats.org/drawingml/2006/wordprocessingDrawing" xmlns:w10="urn:schemas-microsoft-com:office:word" xmlns:w="http://schemas.openxmlformats.org/wordprocessingml/2006/main" xmlns:w14="http://schemas.microsoft.com/office/word/2010/wordml" xmlns:w15="http://schemas.microsoft.com/office/word/2012/wordml" xmlns:w16cex="http://schemas.microsoft.com/office/word/2018/wordml/cex" xmlns:w16cid="http://schemas.microsoft.com/office/word/2016/wordml/cid" xmlns:w16="http://schemas.microsoft.com/office/word/2018/wordml" xmlns:w16se="http://schemas.microsoft.com/office/word/2015/wordml/symex" xmlns:wpg="http://schemas.microsoft.com/office/word/2010/wordprocessingGroup" xmlns:wpi="http://schemas.microsoft.com/office/word/2010/wordprocessingInk" xmlns:wne="http://schemas.microsoft.com/office/word/2006/wordml" xmlns:wps="http://schemas.microsoft.com/office/word/2010/wordprocessingShape" mc:Ignorable="w14 w15 w16se w16cid w16 w16cex wp14">
   <w:footnote w:type="separator" w:id="-1">
     <w:p>
       <w:pPr>
@@ -5896,8 +7047,129 @@
 </w:footnotes>
 </file>
 
+<file path=word/numbering.xml><?xml version="1.0" encoding="utf-8"?>
+<w:numbering xmlns:wpc="http://schemas.microsoft.com/office/word/2010/wordprocessingCanvas" xmlns:cx="http://schemas.microsoft.com/office/drawing/2014/chartex" xmlns:cx1="http://schemas.microsoft.com/office/drawing/2015/9/8/chartex" xmlns:cx2="http://schemas.microsoft.com/office/drawing/2015/10/21/chartex" xmlns:cx3="http://schemas.microsoft.com/office/drawing/2016/5/9/chartex" xmlns:cx4="http://schemas.microsoft.com/office/drawing/2016/5/10/chartex" xmlns:cx5="http://schemas.microsoft.com/office/drawing/2016/5/11/chartex" xmlns:cx6="http://schemas.microsoft.com/office/drawing/2016/5/12/chartex" xmlns:cx7="http://schemas.microsoft.com/office/drawing/2016/5/13/chartex" xmlns:cx8="http://schemas.microsoft.com/office/drawing/2016/5/14/chartex" xmlns:mc="http://schemas.openxmlformats.org/markup-compatibility/2006" xmlns:aink="http://schemas.microsoft.com/office/drawing/2016/ink" xmlns:am3d="http://schemas.microsoft.com/office/drawing/2017/model3d" xmlns:o="urn:schemas-microsoft-com:office:office" xmlns:r="http://schemas.openxmlformats.org/officeDocument/2006/relationships" xmlns:m="http://schemas.openxmlformats.org/officeDocument/2006/math" xmlns:v="urn:schemas-microsoft-com:vml" xmlns:wp14="http://schemas.microsoft.com/office/word/2010/wordprocessingDrawing" xmlns:wp="http://schemas.openxmlformats.org/drawingml/2006/wordprocessingDrawing" xmlns:w10="urn:schemas-microsoft-com:office:word" xmlns:w="http://schemas.openxmlformats.org/wordprocessingml/2006/main" xmlns:w14="http://schemas.microsoft.com/office/word/2010/wordml" xmlns:w15="http://schemas.microsoft.com/office/word/2012/wordml" xmlns:w16cex="http://schemas.microsoft.com/office/word/2018/wordml/cex" xmlns:w16cid="http://schemas.microsoft.com/office/word/2016/wordml/cid" xmlns:w16="http://schemas.microsoft.com/office/word/2018/wordml" xmlns:w16se="http://schemas.microsoft.com/office/word/2015/wordml/symex" xmlns:wpg="http://schemas.microsoft.com/office/word/2010/wordprocessingGroup" xmlns:wpi="http://schemas.microsoft.com/office/word/2010/wordprocessingInk" xmlns:wne="http://schemas.microsoft.com/office/word/2006/wordml" xmlns:wps="http://schemas.microsoft.com/office/word/2010/wordprocessingShape" mc:Ignorable="w14 w15 w16se w16cid w16 w16cex wp14">
+  <w:abstractNum w:abstractNumId="0" w15:restartNumberingAfterBreak="0">
+    <w:nsid w:val="3BA7484D"/>
+    <w:multiLevelType w:val="hybridMultilevel"/>
+    <w:tmpl w:val="117AD0EC"/>
+    <w:lvl w:ilvl="0" w:tplc="04090001">
+      <w:start w:val="1"/>
+      <w:numFmt w:val="bullet"/>
+      <w:lvlText w:val=""/>
+      <w:lvlJc w:val="left"/>
+      <w:pPr>
+        <w:ind w:left="1080" w:hanging="360"/>
+      </w:pPr>
+      <w:rPr>
+        <w:rFonts w:ascii="Symbol" w:hAnsi="Symbol" w:hint="default"/>
+      </w:rPr>
+    </w:lvl>
+    <w:lvl w:ilvl="1" w:tplc="04090003" w:tentative="1">
+      <w:start w:val="1"/>
+      <w:numFmt w:val="bullet"/>
+      <w:lvlText w:val="o"/>
+      <w:lvlJc w:val="left"/>
+      <w:pPr>
+        <w:ind w:left="1800" w:hanging="360"/>
+      </w:pPr>
+      <w:rPr>
+        <w:rFonts w:ascii="Courier New" w:hAnsi="Courier New" w:cs="Courier New" w:hint="default"/>
+      </w:rPr>
+    </w:lvl>
+    <w:lvl w:ilvl="2" w:tplc="04090005" w:tentative="1">
+      <w:start w:val="1"/>
+      <w:numFmt w:val="bullet"/>
+      <w:lvlText w:val=""/>
+      <w:lvlJc w:val="left"/>
+      <w:pPr>
+        <w:ind w:left="2520" w:hanging="360"/>
+      </w:pPr>
+      <w:rPr>
+        <w:rFonts w:ascii="Wingdings" w:hAnsi="Wingdings" w:hint="default"/>
+      </w:rPr>
+    </w:lvl>
+    <w:lvl w:ilvl="3" w:tplc="04090001" w:tentative="1">
+      <w:start w:val="1"/>
+      <w:numFmt w:val="bullet"/>
+      <w:lvlText w:val=""/>
+      <w:lvlJc w:val="left"/>
+      <w:pPr>
+        <w:ind w:left="3240" w:hanging="360"/>
+      </w:pPr>
+      <w:rPr>
+        <w:rFonts w:ascii="Symbol" w:hAnsi="Symbol" w:hint="default"/>
+      </w:rPr>
+    </w:lvl>
+    <w:lvl w:ilvl="4" w:tplc="04090003" w:tentative="1">
+      <w:start w:val="1"/>
+      <w:numFmt w:val="bullet"/>
+      <w:lvlText w:val="o"/>
+      <w:lvlJc w:val="left"/>
+      <w:pPr>
+        <w:ind w:left="3960" w:hanging="360"/>
+      </w:pPr>
+      <w:rPr>
+        <w:rFonts w:ascii="Courier New" w:hAnsi="Courier New" w:cs="Courier New" w:hint="default"/>
+      </w:rPr>
+    </w:lvl>
+    <w:lvl w:ilvl="5" w:tplc="04090005" w:tentative="1">
+      <w:start w:val="1"/>
+      <w:numFmt w:val="bullet"/>
+      <w:lvlText w:val=""/>
+      <w:lvlJc w:val="left"/>
+      <w:pPr>
+        <w:ind w:left="4680" w:hanging="360"/>
+      </w:pPr>
+      <w:rPr>
+        <w:rFonts w:ascii="Wingdings" w:hAnsi="Wingdings" w:hint="default"/>
+      </w:rPr>
+    </w:lvl>
+    <w:lvl w:ilvl="6" w:tplc="04090001" w:tentative="1">
+      <w:start w:val="1"/>
+      <w:numFmt w:val="bullet"/>
+      <w:lvlText w:val=""/>
+      <w:lvlJc w:val="left"/>
+      <w:pPr>
+        <w:ind w:left="5400" w:hanging="360"/>
+      </w:pPr>
+      <w:rPr>
+        <w:rFonts w:ascii="Symbol" w:hAnsi="Symbol" w:hint="default"/>
+      </w:rPr>
+    </w:lvl>
+    <w:lvl w:ilvl="7" w:tplc="04090003" w:tentative="1">
+      <w:start w:val="1"/>
+      <w:numFmt w:val="bullet"/>
+      <w:lvlText w:val="o"/>
+      <w:lvlJc w:val="left"/>
+      <w:pPr>
+        <w:ind w:left="6120" w:hanging="360"/>
+      </w:pPr>
+      <w:rPr>
+        <w:rFonts w:ascii="Courier New" w:hAnsi="Courier New" w:cs="Courier New" w:hint="default"/>
+      </w:rPr>
+    </w:lvl>
+    <w:lvl w:ilvl="8" w:tplc="04090005" w:tentative="1">
+      <w:start w:val="1"/>
+      <w:numFmt w:val="bullet"/>
+      <w:lvlText w:val=""/>
+      <w:lvlJc w:val="left"/>
+      <w:pPr>
+        <w:ind w:left="6840" w:hanging="360"/>
+      </w:pPr>
+      <w:rPr>
+        <w:rFonts w:ascii="Wingdings" w:hAnsi="Wingdings" w:hint="default"/>
+      </w:rPr>
+    </w:lvl>
+  </w:abstractNum>
+  <w:num w:numId="1">
+    <w:abstractNumId w:val="0"/>
+  </w:num>
+</w:numbering>
+</file>
+
 <file path=word/styles.xml><?xml version="1.0" encoding="utf-8"?>
-<w:styles xmlns:mc="http://schemas.openxmlformats.org/markup-compatibility/2006" xmlns:r="http://schemas.openxmlformats.org/officeDocument/2006/relationships" xmlns:w="http://schemas.openxmlformats.org/wordprocessingml/2006/main" xmlns:w14="http://schemas.microsoft.com/office/word/2010/wordml" xmlns:w15="http://schemas.microsoft.com/office/word/2012/wordml" xmlns:w16cid="http://schemas.microsoft.com/office/word/2016/wordml/cid" xmlns:w16se="http://schemas.microsoft.com/office/word/2015/wordml/symex" mc:Ignorable="w14 w15 w16se w16cid">
+<w:styles xmlns:mc="http://schemas.openxmlformats.org/markup-compatibility/2006" xmlns:r="http://schemas.openxmlformats.org/officeDocument/2006/relationships" xmlns:w="http://schemas.openxmlformats.org/wordprocessingml/2006/main" xmlns:w14="http://schemas.microsoft.com/office/word/2010/wordml" xmlns:w15="http://schemas.microsoft.com/office/word/2012/wordml" xmlns:w16cex="http://schemas.microsoft.com/office/word/2018/wordml/cex" xmlns:w16cid="http://schemas.microsoft.com/office/word/2016/wordml/cid" xmlns:w16="http://schemas.microsoft.com/office/word/2018/wordml" xmlns:w16se="http://schemas.microsoft.com/office/word/2015/wordml/symex" mc:Ignorable="w14 w15 w16se w16cid w16 w16cex">
   <w:docDefaults>
     <w:rPrDefault>
       <w:rPr>

</xml_diff>